<commit_message>
* update chapter 1 2 7 * please read Task_List.txt
</commit_message>
<xml_diff>
--- a/docs/Report/Content.docx
+++ b/docs/Report/Content.docx
@@ -1431,25 +1431,7 @@
           <w:szCs w:val="26"/>
           <w:lang w:val="en-US"/>
         </w:rPr>
-        <w:t>+ Queue Busting giải quyết vấn đề xếp hàng dựa trên nguyên tắc quét hàng hóa (</w:t>
-      </w:r>
-      <w:r>
-        <w:rPr>
-          <w:rFonts w:ascii="Times New Roman" w:hAnsi="Times New Roman" w:cs="Times New Roman"/>
-          <w:sz w:val="26"/>
-          <w:szCs w:val="26"/>
-          <w:lang w:val="en-US"/>
-        </w:rPr>
-        <w:t>mã vạch</w:t>
-      </w:r>
-      <w:r>
-        <w:rPr>
-          <w:rFonts w:ascii="Times New Roman" w:hAnsi="Times New Roman" w:cs="Times New Roman"/>
-          <w:sz w:val="26"/>
-          <w:szCs w:val="26"/>
-          <w:lang w:val="en-US"/>
-        </w:rPr>
-        <w:t xml:space="preserve"> của hàng hóa) của khách hàng trước khi họ đến quầy tính tiền. Do đó, giảm thời gian quét hàng hóa đối với nhân viên thu ngân, giúp cho việc thanh toán được diễn ra nhanh hơn.</w:t>
+        <w:t>+ Queue Busting giải quyết vấn đề xếp hàng dựa trên nguyên tắc quét hàng hóa (mã vạch của hàng hóa) của khách hàng trước khi họ đến quầy tính tiền. Do đó, giảm thời gian quét hàng hóa đối với nhân viên thu ngân, giúp cho việc thanh toán được diễn ra nhanh hơn.</w:t>
       </w:r>
     </w:p>
     <w:p>
@@ -1890,11 +1872,7 @@
         </w:rPr>
         <w:t xml:space="preserve"> </w:t>
       </w:r>
-    </w:p>
-    <w:p>
-      <w:pPr>
-        <w:pStyle w:val="ListParagraph"/>
-        <w:jc w:val="center"/>
+      <w:r>
         <w:rPr>
           <w:rFonts w:ascii="Times New Roman" w:hAnsi="Times New Roman" w:cs="Times New Roman"/>
           <w:b/>
@@ -1903,17 +1881,22 @@
           <w:szCs w:val="36"/>
           <w:lang w:val="en-US"/>
         </w:rPr>
-      </w:pPr>
-      <w:r>
+        <w:t>TẠI SAO LÀ ZIGBEE</w:t>
+      </w:r>
+    </w:p>
+    <w:p>
+      <w:pPr>
+        <w:pStyle w:val="ListParagraph"/>
+        <w:jc w:val="center"/>
         <w:rPr>
           <w:rFonts w:ascii="Times New Roman" w:hAnsi="Times New Roman" w:cs="Times New Roman"/>
           <w:b/>
           <w:color w:val="C00000"/>
           <w:sz w:val="36"/>
           <w:szCs w:val="36"/>
-        </w:rPr>
-        <w:t xml:space="preserve">Chương </w:t>
-      </w:r>
+          <w:lang w:val="en-US"/>
+        </w:rPr>
+      </w:pPr>
       <w:r>
         <w:rPr>
           <w:rFonts w:ascii="Times New Roman" w:hAnsi="Times New Roman" w:cs="Times New Roman"/>
@@ -1921,9 +1904,8 @@
           <w:color w:val="C00000"/>
           <w:sz w:val="36"/>
           <w:szCs w:val="36"/>
-          <w:lang w:val="en-US"/>
-        </w:rPr>
-        <w:t>4</w:t>
+        </w:rPr>
+        <w:t xml:space="preserve">Chương </w:t>
       </w:r>
       <w:r>
         <w:rPr>
@@ -1932,8 +1914,9 @@
           <w:color w:val="C00000"/>
           <w:sz w:val="36"/>
           <w:szCs w:val="36"/>
-        </w:rPr>
-        <w:t xml:space="preserve"> </w:t>
+          <w:lang w:val="en-US"/>
+        </w:rPr>
+        <w:t>4</w:t>
       </w:r>
       <w:r>
         <w:rPr>
@@ -1943,7 +1926,7 @@
           <w:sz w:val="36"/>
           <w:szCs w:val="36"/>
         </w:rPr>
-        <w:t>–</w:t>
+        <w:t xml:space="preserve"> </w:t>
       </w:r>
       <w:r>
         <w:rPr>
@@ -1953,22 +1936,18 @@
           <w:sz w:val="36"/>
           <w:szCs w:val="36"/>
         </w:rPr>
-        <w:t xml:space="preserve"> </w:t>
-      </w:r>
-    </w:p>
-    <w:p>
-      <w:pPr>
-        <w:pStyle w:val="ListParagraph"/>
-        <w:jc w:val="center"/>
+        <w:t>–</w:t>
+      </w:r>
+      <w:r>
         <w:rPr>
           <w:rFonts w:ascii="Times New Roman" w:hAnsi="Times New Roman" w:cs="Times New Roman"/>
           <w:b/>
           <w:color w:val="C00000"/>
           <w:sz w:val="36"/>
           <w:szCs w:val="36"/>
-          <w:lang w:val="en-US"/>
-        </w:rPr>
-      </w:pPr>
+        </w:rPr>
+        <w:t xml:space="preserve"> </w:t>
+      </w:r>
       <w:r>
         <w:rPr>
           <w:rFonts w:ascii="Times New Roman" w:hAnsi="Times New Roman" w:cs="Times New Roman"/>
@@ -1976,8 +1955,9 @@
           <w:color w:val="C00000"/>
           <w:sz w:val="36"/>
           <w:szCs w:val="36"/>
-        </w:rPr>
-        <w:t xml:space="preserve">Chương </w:t>
+          <w:lang w:val="en-US"/>
+        </w:rPr>
+        <w:t xml:space="preserve">ZIGBEE </w:t>
       </w:r>
       <w:r>
         <w:rPr>
@@ -1988,32 +1968,32 @@
           <w:szCs w:val="36"/>
           <w:lang w:val="en-US"/>
         </w:rPr>
-        <w:t>5</w:t>
-      </w:r>
-      <w:r>
+        <w:t>APPLICATION LAYER</w:t>
+      </w:r>
+    </w:p>
+    <w:p>
+      <w:pPr>
+        <w:pStyle w:val="ListParagraph"/>
+        <w:jc w:val="center"/>
         <w:rPr>
           <w:rFonts w:ascii="Times New Roman" w:hAnsi="Times New Roman" w:cs="Times New Roman"/>
           <w:b/>
           <w:color w:val="C00000"/>
           <w:sz w:val="36"/>
           <w:szCs w:val="36"/>
-        </w:rPr>
-        <w:t xml:space="preserve"> – </w:t>
-      </w:r>
-    </w:p>
-    <w:p>
-      <w:pPr>
-        <w:pStyle w:val="ListParagraph"/>
-        <w:jc w:val="center"/>
+          <w:lang w:val="en-US"/>
+        </w:rPr>
+      </w:pPr>
+      <w:r>
         <w:rPr>
           <w:rFonts w:ascii="Times New Roman" w:hAnsi="Times New Roman" w:cs="Times New Roman"/>
           <w:b/>
           <w:color w:val="C00000"/>
           <w:sz w:val="36"/>
           <w:szCs w:val="36"/>
-          <w:lang w:val="en-US"/>
-        </w:rPr>
-      </w:pPr>
+        </w:rPr>
+        <w:t xml:space="preserve">Chương </w:t>
+      </w:r>
       <w:r>
         <w:rPr>
           <w:rFonts w:ascii="Times New Roman" w:hAnsi="Times New Roman" w:cs="Times New Roman"/>
@@ -2021,8 +2001,9 @@
           <w:color w:val="C00000"/>
           <w:sz w:val="36"/>
           <w:szCs w:val="36"/>
-        </w:rPr>
-        <w:t xml:space="preserve">Chương </w:t>
+          <w:lang w:val="en-US"/>
+        </w:rPr>
+        <w:t>5</w:t>
       </w:r>
       <w:r>
         <w:rPr>
@@ -2031,9 +2012,8 @@
           <w:color w:val="C00000"/>
           <w:sz w:val="36"/>
           <w:szCs w:val="36"/>
-          <w:lang w:val="en-US"/>
-        </w:rPr>
-        <w:t>6</w:t>
+        </w:rPr>
+        <w:t xml:space="preserve"> – </w:t>
       </w:r>
       <w:r>
         <w:rPr>
@@ -2044,7 +2024,7 @@
           <w:szCs w:val="36"/>
           <w:lang w:val="en-US"/>
         </w:rPr>
-        <w:t xml:space="preserve"> </w:t>
+        <w:t xml:space="preserve">ZIGBEE </w:t>
       </w:r>
       <w:r>
         <w:rPr>
@@ -2053,8 +2033,9 @@
           <w:color w:val="C00000"/>
           <w:sz w:val="36"/>
           <w:szCs w:val="36"/>
-        </w:rPr>
-        <w:t>–</w:t>
+          <w:lang w:val="en-US"/>
+        </w:rPr>
+        <w:t>APPLICATION SUPPORT LAYER</w:t>
       </w:r>
     </w:p>
     <w:p>
@@ -2089,7 +2070,7 @@
           <w:szCs w:val="36"/>
           <w:lang w:val="en-US"/>
         </w:rPr>
-        <w:t>7</w:t>
+        <w:t>6</w:t>
       </w:r>
       <w:r>
         <w:rPr>
@@ -2098,6 +2079,7 @@
           <w:color w:val="C00000"/>
           <w:sz w:val="36"/>
           <w:szCs w:val="36"/>
+          <w:lang w:val="en-US"/>
         </w:rPr>
         <w:t xml:space="preserve"> </w:t>
       </w:r>
@@ -2111,11 +2093,7 @@
         </w:rPr>
         <w:t>–</w:t>
       </w:r>
-    </w:p>
-    <w:p>
-      <w:pPr>
-        <w:pStyle w:val="ListParagraph"/>
-        <w:jc w:val="center"/>
+      <w:r>
         <w:rPr>
           <w:rFonts w:ascii="Times New Roman" w:hAnsi="Times New Roman" w:cs="Times New Roman"/>
           <w:b/>
@@ -2124,6 +2102,43 @@
           <w:szCs w:val="36"/>
           <w:lang w:val="en-US"/>
         </w:rPr>
+        <w:t xml:space="preserve"> </w:t>
+      </w:r>
+      <w:r>
+        <w:rPr>
+          <w:rFonts w:ascii="Times New Roman" w:hAnsi="Times New Roman" w:cs="Times New Roman"/>
+          <w:b/>
+          <w:color w:val="C00000"/>
+          <w:sz w:val="36"/>
+          <w:szCs w:val="36"/>
+          <w:lang w:val="en-US"/>
+        </w:rPr>
+        <w:t xml:space="preserve">ZIGBEE </w:t>
+      </w:r>
+      <w:r>
+        <w:rPr>
+          <w:rFonts w:ascii="Times New Roman" w:hAnsi="Times New Roman" w:cs="Times New Roman"/>
+          <w:b/>
+          <w:color w:val="C00000"/>
+          <w:sz w:val="36"/>
+          <w:szCs w:val="36"/>
+          <w:lang w:val="en-US"/>
+        </w:rPr>
+        <w:t>NETWORK LAYER</w:t>
+      </w:r>
+    </w:p>
+    <w:p>
+      <w:pPr>
+        <w:pStyle w:val="ListParagraph"/>
+        <w:jc w:val="center"/>
+        <w:rPr>
+          <w:rFonts w:ascii="Times New Roman" w:hAnsi="Times New Roman" w:cs="Times New Roman"/>
+          <w:b/>
+          <w:color w:val="C00000"/>
+          <w:sz w:val="36"/>
+          <w:szCs w:val="36"/>
+          <w:lang w:val="en-US"/>
+        </w:rPr>
       </w:pPr>
     </w:p>
     <w:p>
@@ -2145,7 +2160,26 @@
           <w:sz w:val="44"/>
           <w:szCs w:val="44"/>
         </w:rPr>
-        <w:t xml:space="preserve">Phần II – </w:t>
+        <w:t>Phần I</w:t>
+      </w:r>
+      <w:r>
+        <w:rPr>
+          <w:rFonts w:ascii="Times New Roman" w:hAnsi="Times New Roman" w:cs="Times New Roman"/>
+          <w:b/>
+          <w:sz w:val="44"/>
+          <w:szCs w:val="44"/>
+          <w:lang w:val="en-US"/>
+        </w:rPr>
+        <w:t>I</w:t>
+      </w:r>
+      <w:r>
+        <w:rPr>
+          <w:rFonts w:ascii="Times New Roman" w:hAnsi="Times New Roman" w:cs="Times New Roman"/>
+          <w:b/>
+          <w:sz w:val="44"/>
+          <w:szCs w:val="44"/>
+        </w:rPr>
+        <w:t xml:space="preserve">I – </w:t>
       </w:r>
       <w:r>
         <w:rPr>
@@ -2632,6 +2666,66 @@
         <w:ind w:left="1440"/>
         <w:rPr>
           <w:rFonts w:ascii="Times New Roman" w:hAnsi="Times New Roman" w:cs="Times New Roman"/>
+          <w:sz w:val="26"/>
+          <w:szCs w:val="26"/>
+          <w:lang w:val="en-US"/>
+        </w:rPr>
+      </w:pPr>
+      <w:r>
+        <w:rPr>
+          <w:rFonts w:ascii="Times New Roman" w:hAnsi="Times New Roman" w:cs="Times New Roman"/>
+          <w:sz w:val="26"/>
+          <w:szCs w:val="26"/>
+          <w:lang w:val="en-US"/>
+        </w:rPr>
+        <w:t>Dùng để nạp code</w:t>
+      </w:r>
+      <w:r>
+        <w:rPr>
+          <w:rFonts w:ascii="Times New Roman" w:hAnsi="Times New Roman" w:cs="Times New Roman"/>
+          <w:sz w:val="26"/>
+          <w:szCs w:val="26"/>
+          <w:lang w:val="en-US"/>
+        </w:rPr>
+        <w:t>, kiểm tra lỗi</w:t>
+      </w:r>
+      <w:r>
+        <w:rPr>
+          <w:rFonts w:ascii="Times New Roman" w:hAnsi="Times New Roman" w:cs="Times New Roman"/>
+          <w:sz w:val="26"/>
+          <w:szCs w:val="26"/>
+          <w:lang w:val="en-US"/>
+        </w:rPr>
+        <w:t xml:space="preserve"> cho </w:t>
+      </w:r>
+      <w:r>
+        <w:rPr>
+          <w:rFonts w:ascii="Times New Roman" w:hAnsi="Times New Roman" w:cs="Times New Roman"/>
+          <w:sz w:val="26"/>
+          <w:szCs w:val="26"/>
+        </w:rPr>
+        <w:t>CC2530 Evaluation Modules</w:t>
+      </w:r>
+      <w:r>
+        <w:rPr>
+          <w:rFonts w:ascii="Times New Roman" w:hAnsi="Times New Roman" w:cs="Times New Roman"/>
+          <w:sz w:val="26"/>
+          <w:szCs w:val="26"/>
+          <w:lang w:val="en-US"/>
+        </w:rPr>
+        <w:t>.</w:t>
+      </w:r>
+    </w:p>
+    <w:p>
+      <w:pPr>
+        <w:pStyle w:val="ListParagraph"/>
+        <w:numPr>
+          <w:ilvl w:val="0"/>
+          <w:numId w:val="85"/>
+        </w:numPr>
+        <w:ind w:left="1440"/>
+        <w:rPr>
+          <w:rFonts w:ascii="Times New Roman" w:hAnsi="Times New Roman" w:cs="Times New Roman"/>
           <w:b/>
           <w:sz w:val="26"/>
           <w:szCs w:val="26"/>
@@ -2645,7 +2739,148 @@
           <w:szCs w:val="26"/>
           <w:lang w:val="en-US"/>
         </w:rPr>
-        <w:t>231232</w:t>
+        <w:t>Cung cấp nguồn cho CC2530 từ 2 pin AA, DC-in hoặc từ USB.</w:t>
+      </w:r>
+    </w:p>
+    <w:p>
+      <w:pPr>
+        <w:pStyle w:val="ListParagraph"/>
+        <w:numPr>
+          <w:ilvl w:val="0"/>
+          <w:numId w:val="85"/>
+        </w:numPr>
+        <w:ind w:left="1440"/>
+        <w:rPr>
+          <w:rFonts w:ascii="Times New Roman" w:hAnsi="Times New Roman" w:cs="Times New Roman"/>
+          <w:b/>
+          <w:sz w:val="26"/>
+          <w:szCs w:val="26"/>
+          <w:lang w:val="en-US"/>
+        </w:rPr>
+      </w:pPr>
+      <w:r>
+        <w:rPr>
+          <w:rFonts w:ascii="Times New Roman" w:hAnsi="Times New Roman" w:cs="Times New Roman"/>
+          <w:sz w:val="26"/>
+          <w:szCs w:val="26"/>
+          <w:lang w:val="en-US"/>
+        </w:rPr>
+        <w:t xml:space="preserve">Gắn các thiết bị ngoại vi kết nối với </w:t>
+      </w:r>
+      <w:r>
+        <w:rPr>
+          <w:rFonts w:ascii="Times New Roman" w:hAnsi="Times New Roman" w:cs="Times New Roman"/>
+          <w:sz w:val="26"/>
+          <w:szCs w:val="26"/>
+        </w:rPr>
+        <w:t>CC2530 Evaluation Modules</w:t>
+      </w:r>
+      <w:r>
+        <w:rPr>
+          <w:rFonts w:ascii="Times New Roman" w:hAnsi="Times New Roman" w:cs="Times New Roman"/>
+          <w:sz w:val="26"/>
+          <w:szCs w:val="26"/>
+          <w:lang w:val="en-US"/>
+        </w:rPr>
+        <w:t xml:space="preserve"> như : LCD, Flash</w:t>
+      </w:r>
+      <w:r>
+        <w:rPr>
+          <w:rFonts w:ascii="Times New Roman" w:hAnsi="Times New Roman" w:cs="Times New Roman"/>
+          <w:sz w:val="26"/>
+          <w:szCs w:val="26"/>
+          <w:lang w:val="en-US"/>
+        </w:rPr>
+        <w:t xml:space="preserve"> (128kB)</w:t>
+      </w:r>
+      <w:r>
+        <w:rPr>
+          <w:rFonts w:ascii="Times New Roman" w:hAnsi="Times New Roman" w:cs="Times New Roman"/>
+          <w:sz w:val="26"/>
+          <w:szCs w:val="26"/>
+          <w:lang w:val="en-US"/>
+        </w:rPr>
+        <w:t xml:space="preserve">, </w:t>
+      </w:r>
+      <w:r>
+        <w:rPr>
+          <w:rFonts w:ascii="Times New Roman" w:hAnsi="Times New Roman" w:cs="Times New Roman"/>
+          <w:sz w:val="26"/>
+          <w:szCs w:val="26"/>
+          <w:lang w:val="en-US"/>
+        </w:rPr>
+        <w:t xml:space="preserve">2 </w:t>
+      </w:r>
+      <w:r>
+        <w:rPr>
+          <w:rFonts w:ascii="Times New Roman" w:hAnsi="Times New Roman" w:cs="Times New Roman"/>
+          <w:sz w:val="26"/>
+          <w:szCs w:val="26"/>
+          <w:lang w:val="en-US"/>
+        </w:rPr>
+        <w:t>UART, Joystick, Switch…</w:t>
+      </w:r>
+    </w:p>
+    <w:p>
+      <w:pPr>
+        <w:pStyle w:val="ListParagraph"/>
+        <w:numPr>
+          <w:ilvl w:val="0"/>
+          <w:numId w:val="85"/>
+        </w:numPr>
+        <w:ind w:left="1440"/>
+        <w:rPr>
+          <w:rFonts w:ascii="Times New Roman" w:hAnsi="Times New Roman" w:cs="Times New Roman"/>
+          <w:b/>
+          <w:sz w:val="26"/>
+          <w:szCs w:val="26"/>
+          <w:lang w:val="en-US"/>
+        </w:rPr>
+      </w:pPr>
+      <w:r>
+        <w:rPr>
+          <w:rFonts w:ascii="Times New Roman" w:hAnsi="Times New Roman" w:cs="Times New Roman"/>
+          <w:sz w:val="26"/>
+          <w:szCs w:val="26"/>
+          <w:lang w:val="en-US"/>
+        </w:rPr>
+        <w:t>Trong hệ thống, board này đóng vai trò là cashier</w:t>
+      </w:r>
+      <w:r>
+        <w:rPr>
+          <w:rFonts w:ascii="Times New Roman" w:hAnsi="Times New Roman" w:cs="Times New Roman"/>
+          <w:sz w:val="26"/>
+          <w:szCs w:val="26"/>
+          <w:lang w:val="en-US"/>
+        </w:rPr>
+        <w:t>.</w:t>
+      </w:r>
+      <w:r>
+        <w:rPr>
+          <w:rFonts w:ascii="Times New Roman" w:hAnsi="Times New Roman" w:cs="Times New Roman"/>
+          <w:sz w:val="26"/>
+          <w:szCs w:val="26"/>
+          <w:lang w:val="en-US"/>
+        </w:rPr>
+        <w:t xml:space="preserve"> </w:t>
+      </w:r>
+      <w:r>
+        <w:rPr>
+          <w:rFonts w:ascii="Times New Roman" w:hAnsi="Times New Roman" w:cs="Times New Roman"/>
+          <w:sz w:val="26"/>
+          <w:szCs w:val="26"/>
+          <w:lang w:val="en-US"/>
+        </w:rPr>
+        <w:t>T</w:t>
+      </w:r>
+      <w:r>
+        <w:rPr>
+          <w:rFonts w:ascii="Times New Roman" w:hAnsi="Times New Roman" w:cs="Times New Roman"/>
+          <w:sz w:val="26"/>
+          <w:szCs w:val="26"/>
+          <w:lang w:val="en-US"/>
+        </w:rPr>
+        <w:t>hực hiện việc thanh toán (checkout) các mã giỏ hàng (basket id) của khách hàng, kết nối với PC qua cổng COM để truy cập cơ sở dữ liệu và in hóa đơn thanh toán.</w:t>
       </w:r>
     </w:p>
     <w:p>
@@ -2796,28 +3031,94 @@
         <w:ind w:left="1440"/>
         <w:rPr>
           <w:rFonts w:ascii="Times New Roman" w:hAnsi="Times New Roman" w:cs="Times New Roman"/>
-          <w:b/>
-          <w:sz w:val="26"/>
-          <w:szCs w:val="26"/>
-          <w:lang w:val="en-US"/>
-        </w:rPr>
-      </w:pPr>
-      <w:r>
-        <w:rPr>
-          <w:rFonts w:ascii="Times New Roman" w:hAnsi="Times New Roman" w:cs="Times New Roman"/>
-          <w:sz w:val="26"/>
-          <w:szCs w:val="26"/>
-          <w:lang w:val="en-US"/>
-        </w:rPr>
-        <w:t>32132132121</w:t>
+          <w:sz w:val="26"/>
+          <w:szCs w:val="26"/>
+          <w:lang w:val="en-US"/>
+        </w:rPr>
+      </w:pPr>
+      <w:r>
+        <w:rPr>
+          <w:rFonts w:ascii="Times New Roman" w:hAnsi="Times New Roman" w:cs="Times New Roman"/>
+          <w:sz w:val="26"/>
+          <w:szCs w:val="26"/>
+          <w:lang w:val="en-US"/>
+        </w:rPr>
+        <w:t xml:space="preserve">Nhỏ hơn và đơn giản hơn </w:t>
+      </w:r>
+      <w:r>
+        <w:rPr>
+          <w:rFonts w:ascii="Times New Roman" w:hAnsi="Times New Roman" w:cs="Times New Roman"/>
+          <w:sz w:val="26"/>
+          <w:szCs w:val="26"/>
+        </w:rPr>
+        <w:t>SmartRF05 Evaluation Boards</w:t>
+      </w:r>
+      <w:r>
+        <w:rPr>
+          <w:rFonts w:ascii="Times New Roman" w:hAnsi="Times New Roman" w:cs="Times New Roman"/>
+          <w:sz w:val="26"/>
+          <w:szCs w:val="26"/>
+          <w:lang w:val="en-US"/>
+        </w:rPr>
+        <w:t>.</w:t>
       </w:r>
     </w:p>
     <w:p>
       <w:pPr>
         <w:pStyle w:val="ListParagraph"/>
+        <w:numPr>
+          <w:ilvl w:val="0"/>
+          <w:numId w:val="85"/>
+        </w:numPr>
         <w:ind w:left="1440"/>
         <w:rPr>
           <w:rFonts w:ascii="Times New Roman" w:hAnsi="Times New Roman" w:cs="Times New Roman"/>
+          <w:sz w:val="26"/>
+          <w:szCs w:val="26"/>
+          <w:lang w:val="en-US"/>
+        </w:rPr>
+      </w:pPr>
+      <w:r>
+        <w:rPr>
+          <w:rFonts w:ascii="Times New Roman" w:hAnsi="Times New Roman" w:cs="Times New Roman"/>
+          <w:sz w:val="26"/>
+          <w:szCs w:val="26"/>
+          <w:lang w:val="en-US"/>
+        </w:rPr>
+        <w:t>Chỉ có các ngoại vi cần thiết.</w:t>
+      </w:r>
+    </w:p>
+    <w:p>
+      <w:pPr>
+        <w:pStyle w:val="ListParagraph"/>
+        <w:numPr>
+          <w:ilvl w:val="0"/>
+          <w:numId w:val="85"/>
+        </w:numPr>
+        <w:ind w:left="1440"/>
+        <w:rPr>
+          <w:rFonts w:ascii="Times New Roman" w:hAnsi="Times New Roman" w:cs="Times New Roman"/>
+          <w:sz w:val="26"/>
+          <w:szCs w:val="26"/>
+          <w:lang w:val="en-US"/>
+        </w:rPr>
+      </w:pPr>
+      <w:r>
+        <w:rPr>
+          <w:rFonts w:ascii="Times New Roman" w:hAnsi="Times New Roman" w:cs="Times New Roman"/>
+          <w:sz w:val="26"/>
+          <w:szCs w:val="26"/>
+          <w:lang w:val="en-US"/>
+        </w:rPr>
+        <w:t>Trong hệ thống, đóng vai trò là handheld. Thực hiện nhiệm vụ kết nối với máy quét mã vạch (scanner) và lưu trữ vào flash nội dung giỏ hàng của khách hàng. Khi cashier có yêu cầu, handheld sẽ gửi trả nội dung giỏ hàng thông qua mạng zigbee.</w:t>
+      </w:r>
+    </w:p>
+    <w:p>
+      <w:pPr>
+        <w:pStyle w:val="ListParagraph"/>
+        <w:ind w:left="1440"/>
+        <w:rPr>
+          <w:rFonts w:ascii="Times New Roman" w:hAnsi="Times New Roman" w:cs="Times New Roman"/>
           <w:b/>
           <w:sz w:val="26"/>
           <w:szCs w:val="26"/>
@@ -2828,6 +3129,7 @@
         <w:rPr>
           <w:lang w:val="en-US"/>
         </w:rPr>
+        <w:lastRenderedPageBreak/>
         <w:drawing>
           <wp:inline distT="0" distB="0" distL="0" distR="0">
             <wp:extent cx="3009900" cy="2847975"/>
@@ -2899,18 +3201,7 @@
           <w:szCs w:val="26"/>
           <w:lang w:val="en-US"/>
         </w:rPr>
-        <w:lastRenderedPageBreak/>
-        <w:t>Hình 7.2 -</w:t>
-      </w:r>
-      <w:r>
-        <w:rPr>
-          <w:rFonts w:ascii="Times New Roman" w:hAnsi="Times New Roman" w:cs="Times New Roman"/>
-          <w:b/>
-          <w:sz w:val="26"/>
-          <w:szCs w:val="26"/>
-          <w:lang w:val="en-US"/>
-        </w:rPr>
-        <w:t xml:space="preserve"> </w:t>
+        <w:t xml:space="preserve">Hình 7.2 - </w:t>
       </w:r>
       <w:r>
         <w:rPr>
@@ -3003,7 +3294,50 @@
           <w:szCs w:val="26"/>
           <w:lang w:val="en-US"/>
         </w:rPr>
-        <w:t>323232132</w:t>
+        <w:t>Module chính thực hiệc các công việc liên quan đến mạng không dây.</w:t>
+      </w:r>
+    </w:p>
+    <w:p>
+      <w:pPr>
+        <w:pStyle w:val="ListParagraph"/>
+        <w:numPr>
+          <w:ilvl w:val="0"/>
+          <w:numId w:val="85"/>
+        </w:numPr>
+        <w:ind w:left="1440"/>
+        <w:rPr>
+          <w:rFonts w:ascii="Times New Roman" w:hAnsi="Times New Roman" w:cs="Times New Roman"/>
+          <w:b/>
+          <w:sz w:val="26"/>
+          <w:szCs w:val="26"/>
+          <w:lang w:val="en-US"/>
+        </w:rPr>
+      </w:pPr>
+      <w:r>
+        <w:rPr>
+          <w:rFonts w:ascii="Times New Roman" w:hAnsi="Times New Roman" w:cs="Times New Roman"/>
+          <w:sz w:val="26"/>
+          <w:szCs w:val="26"/>
+          <w:lang w:val="en-US"/>
+        </w:rPr>
+        <w:t xml:space="preserve">Cần kết nối với board </w:t>
+      </w:r>
+      <w:r>
+        <w:rPr>
+          <w:rFonts w:ascii="Times New Roman" w:hAnsi="Times New Roman" w:cs="Times New Roman"/>
+          <w:sz w:val="26"/>
+          <w:szCs w:val="26"/>
+        </w:rPr>
+        <w:t>SmartRF05</w:t>
+      </w:r>
+      <w:r>
+        <w:rPr>
+          <w:rFonts w:ascii="Times New Roman" w:hAnsi="Times New Roman" w:cs="Times New Roman"/>
+          <w:sz w:val="26"/>
+          <w:szCs w:val="26"/>
+          <w:lang w:val="en-US"/>
+        </w:rPr>
+        <w:t xml:space="preserve"> và antenna để hoạt động.</w:t>
       </w:r>
     </w:p>
     <w:p>
@@ -3097,27 +3431,7 @@
           <w:szCs w:val="26"/>
           <w:lang w:val="en-US"/>
         </w:rPr>
-        <w:t>Hình 7.3</w:t>
-      </w:r>
-      <w:r>
-        <w:rPr>
-          <w:rFonts w:ascii="Times New Roman" w:hAnsi="Times New Roman" w:cs="Times New Roman"/>
-          <w:b/>
-          <w:sz w:val="26"/>
-          <w:szCs w:val="26"/>
-          <w:lang w:val="en-US"/>
-        </w:rPr>
-        <w:t xml:space="preserve"> </w:t>
-      </w:r>
-      <w:r>
-        <w:rPr>
-          <w:rFonts w:ascii="Times New Roman" w:hAnsi="Times New Roman" w:cs="Times New Roman"/>
-          <w:b/>
-          <w:sz w:val="26"/>
-          <w:szCs w:val="26"/>
-          <w:lang w:val="en-US"/>
-        </w:rPr>
-        <w:t xml:space="preserve">- </w:t>
+        <w:t xml:space="preserve">Hình 7.3 - </w:t>
       </w:r>
       <w:r>
         <w:rPr>
@@ -3172,8 +3486,340 @@
     <w:p>
       <w:pPr>
         <w:pStyle w:val="ListParagraph"/>
-        <w:rPr>
-          <w:rFonts w:ascii="Times New Roman" w:hAnsi="Times New Roman" w:cs="Times New Roman"/>
+        <w:numPr>
+          <w:ilvl w:val="0"/>
+          <w:numId w:val="85"/>
+        </w:numPr>
+        <w:ind w:left="1440"/>
+        <w:rPr>
+          <w:rFonts w:ascii="Times New Roman" w:hAnsi="Times New Roman" w:cs="Times New Roman"/>
+          <w:sz w:val="26"/>
+          <w:szCs w:val="26"/>
+          <w:lang w:val="en-US"/>
+        </w:rPr>
+      </w:pPr>
+      <w:r>
+        <w:rPr>
+          <w:rFonts w:ascii="Times New Roman" w:hAnsi="Times New Roman" w:cs="Times New Roman"/>
+          <w:sz w:val="26"/>
+          <w:szCs w:val="26"/>
+          <w:lang w:val="en-US"/>
+        </w:rPr>
+        <w:t>13232132</w:t>
+      </w:r>
+      <w:bookmarkStart w:id="0" w:name="_GoBack"/>
+      <w:bookmarkEnd w:id="0"/>
+    </w:p>
+    <w:p>
+      <w:pPr>
+        <w:pStyle w:val="ListParagraph"/>
+        <w:ind w:left="0"/>
+        <w:rPr>
+          <w:rFonts w:ascii="Times New Roman" w:hAnsi="Times New Roman" w:cs="Times New Roman"/>
+          <w:sz w:val="26"/>
+          <w:szCs w:val="26"/>
+          <w:lang w:val="en-US"/>
+        </w:rPr>
+      </w:pPr>
+      <w:r>
+        <w:rPr>
+          <w:rFonts w:ascii="Times New Roman" w:hAnsi="Times New Roman" w:cs="Times New Roman"/>
+          <w:sz w:val="26"/>
+          <w:szCs w:val="26"/>
+          <w:lang w:val="en-US"/>
+        </w:rPr>
+        <w:lastRenderedPageBreak/>
+        <w:drawing>
+          <wp:inline distT="0" distB="0" distL="0" distR="0">
+            <wp:extent cx="5829300" cy="2638425"/>
+            <wp:effectExtent l="0" t="0" r="0" b="0"/>
+            <wp:docPr id="5" name="Picture 5"/>
+            <wp:cNvGraphicFramePr>
+              <a:graphicFrameLocks xmlns:a="http://schemas.openxmlformats.org/drawingml/2006/main" noChangeAspect="1"/>
+            </wp:cNvGraphicFramePr>
+            <a:graphic xmlns:a="http://schemas.openxmlformats.org/drawingml/2006/main">
+              <a:graphicData uri="http://schemas.openxmlformats.org/drawingml/2006/picture">
+                <pic:pic xmlns:pic="http://schemas.openxmlformats.org/drawingml/2006/picture">
+                  <pic:nvPicPr>
+                    <pic:cNvPr id="0" name="Picture 1"/>
+                    <pic:cNvPicPr>
+                      <a:picLocks noChangeAspect="1" noChangeArrowheads="1"/>
+                    </pic:cNvPicPr>
+                  </pic:nvPicPr>
+                  <pic:blipFill>
+                    <a:blip r:embed="rId13">
+                      <a:extLst>
+                        <a:ext uri="{28A0092B-C50C-407E-A947-70E740481C1C}">
+                          <a14:useLocalDpi xmlns:a14="http://schemas.microsoft.com/office/drawing/2010/main" val="0"/>
+                        </a:ext>
+                      </a:extLst>
+                    </a:blip>
+                    <a:srcRect/>
+                    <a:stretch>
+                      <a:fillRect/>
+                    </a:stretch>
+                  </pic:blipFill>
+                  <pic:spPr bwMode="auto">
+                    <a:xfrm>
+                      <a:off x="0" y="0"/>
+                      <a:ext cx="5829300" cy="2638425"/>
+                    </a:xfrm>
+                    <a:prstGeom prst="rect">
+                      <a:avLst/>
+                    </a:prstGeom>
+                    <a:noFill/>
+                    <a:ln>
+                      <a:noFill/>
+                    </a:ln>
+                  </pic:spPr>
+                </pic:pic>
+              </a:graphicData>
+            </a:graphic>
+          </wp:inline>
+        </w:drawing>
+      </w:r>
+    </w:p>
+    <w:p>
+      <w:pPr>
+        <w:pStyle w:val="ListParagraph"/>
+        <w:ind w:left="0"/>
+        <w:jc w:val="center"/>
+        <w:rPr>
+          <w:rFonts w:ascii="Times New Roman" w:hAnsi="Times New Roman" w:cs="Times New Roman"/>
+          <w:b/>
+          <w:sz w:val="26"/>
+          <w:szCs w:val="26"/>
+          <w:lang w:val="en-US"/>
+        </w:rPr>
+      </w:pPr>
+      <w:r>
+        <w:rPr>
+          <w:rFonts w:ascii="Times New Roman" w:hAnsi="Times New Roman" w:cs="Times New Roman"/>
+          <w:b/>
+          <w:sz w:val="26"/>
+          <w:szCs w:val="26"/>
+          <w:lang w:val="en-US"/>
+        </w:rPr>
+        <w:t>Hình 7.</w:t>
+      </w:r>
+      <w:r>
+        <w:rPr>
+          <w:rFonts w:ascii="Times New Roman" w:hAnsi="Times New Roman" w:cs="Times New Roman"/>
+          <w:b/>
+          <w:sz w:val="26"/>
+          <w:szCs w:val="26"/>
+          <w:lang w:val="en-US"/>
+        </w:rPr>
+        <w:t>4</w:t>
+      </w:r>
+      <w:r>
+        <w:rPr>
+          <w:rFonts w:ascii="Times New Roman" w:hAnsi="Times New Roman" w:cs="Times New Roman"/>
+          <w:b/>
+          <w:sz w:val="26"/>
+          <w:szCs w:val="26"/>
+          <w:lang w:val="en-US"/>
+        </w:rPr>
+        <w:t xml:space="preserve"> </w:t>
+      </w:r>
+      <w:r>
+        <w:rPr>
+          <w:rFonts w:ascii="Times New Roman" w:hAnsi="Times New Roman" w:cs="Times New Roman"/>
+          <w:b/>
+          <w:sz w:val="26"/>
+          <w:szCs w:val="26"/>
+          <w:lang w:val="en-US"/>
+        </w:rPr>
+        <w:t>–</w:t>
+      </w:r>
+      <w:r>
+        <w:rPr>
+          <w:rFonts w:ascii="Times New Roman" w:hAnsi="Times New Roman" w:cs="Times New Roman"/>
+          <w:b/>
+          <w:sz w:val="26"/>
+          <w:szCs w:val="26"/>
+          <w:lang w:val="en-US"/>
+        </w:rPr>
+        <w:t xml:space="preserve"> </w:t>
+      </w:r>
+      <w:r>
+        <w:rPr>
+          <w:rFonts w:ascii="Times New Roman" w:hAnsi="Times New Roman" w:cs="Times New Roman"/>
+          <w:b/>
+          <w:sz w:val="26"/>
+          <w:szCs w:val="26"/>
+          <w:lang w:val="en-US"/>
+        </w:rPr>
+        <w:t>CC2531 USB Dongle</w:t>
+      </w:r>
+    </w:p>
+    <w:p>
+      <w:pPr>
+        <w:pStyle w:val="ListParagraph"/>
+        <w:ind w:left="0"/>
+        <w:jc w:val="center"/>
+        <w:rPr>
+          <w:rFonts w:ascii="Times New Roman" w:hAnsi="Times New Roman" w:cs="Times New Roman"/>
+          <w:b/>
+          <w:sz w:val="26"/>
+          <w:szCs w:val="26"/>
+          <w:lang w:val="en-US"/>
+        </w:rPr>
+      </w:pPr>
+      <w:r>
+        <w:rPr>
+          <w:rFonts w:ascii="Times New Roman" w:hAnsi="Times New Roman" w:cs="Times New Roman"/>
+          <w:b/>
+          <w:sz w:val="26"/>
+          <w:szCs w:val="26"/>
+          <w:lang w:val="en-US"/>
+        </w:rPr>
+        <w:drawing>
+          <wp:inline distT="0" distB="0" distL="0" distR="0">
+            <wp:extent cx="1095375" cy="2324100"/>
+            <wp:effectExtent l="0" t="0" r="0" b="0"/>
+            <wp:docPr id="7" name="Picture 7"/>
+            <wp:cNvGraphicFramePr>
+              <a:graphicFrameLocks xmlns:a="http://schemas.openxmlformats.org/drawingml/2006/main" noChangeAspect="1"/>
+            </wp:cNvGraphicFramePr>
+            <a:graphic xmlns:a="http://schemas.openxmlformats.org/drawingml/2006/main">
+              <a:graphicData uri="http://schemas.openxmlformats.org/drawingml/2006/picture">
+                <pic:pic xmlns:pic="http://schemas.openxmlformats.org/drawingml/2006/picture">
+                  <pic:nvPicPr>
+                    <pic:cNvPr id="0" name="Picture 3"/>
+                    <pic:cNvPicPr>
+                      <a:picLocks noChangeAspect="1" noChangeArrowheads="1"/>
+                    </pic:cNvPicPr>
+                  </pic:nvPicPr>
+                  <pic:blipFill>
+                    <a:blip r:embed="rId14">
+                      <a:extLst>
+                        <a:ext uri="{28A0092B-C50C-407E-A947-70E740481C1C}">
+                          <a14:useLocalDpi xmlns:a14="http://schemas.microsoft.com/office/drawing/2010/main" val="0"/>
+                        </a:ext>
+                      </a:extLst>
+                    </a:blip>
+                    <a:srcRect/>
+                    <a:stretch>
+                      <a:fillRect/>
+                    </a:stretch>
+                  </pic:blipFill>
+                  <pic:spPr bwMode="auto">
+                    <a:xfrm>
+                      <a:off x="0" y="0"/>
+                      <a:ext cx="1095375" cy="2324100"/>
+                    </a:xfrm>
+                    <a:prstGeom prst="rect">
+                      <a:avLst/>
+                    </a:prstGeom>
+                    <a:noFill/>
+                    <a:ln>
+                      <a:noFill/>
+                    </a:ln>
+                  </pic:spPr>
+                </pic:pic>
+              </a:graphicData>
+            </a:graphic>
+          </wp:inline>
+        </w:drawing>
+      </w:r>
+    </w:p>
+    <w:p>
+      <w:pPr>
+        <w:pStyle w:val="ListParagraph"/>
+        <w:ind w:left="0"/>
+        <w:jc w:val="center"/>
+        <w:rPr>
+          <w:rFonts w:ascii="Times New Roman" w:hAnsi="Times New Roman" w:cs="Times New Roman"/>
+          <w:b/>
+          <w:sz w:val="26"/>
+          <w:szCs w:val="26"/>
+          <w:lang w:val="en-US"/>
+        </w:rPr>
+      </w:pPr>
+      <w:r>
+        <w:rPr>
+          <w:rFonts w:ascii="Times New Roman" w:hAnsi="Times New Roman" w:cs="Times New Roman"/>
+          <w:b/>
+          <w:sz w:val="26"/>
+          <w:szCs w:val="26"/>
+          <w:lang w:val="en-US"/>
+        </w:rPr>
+        <w:t>Hình 7.</w:t>
+      </w:r>
+      <w:r>
+        <w:rPr>
+          <w:rFonts w:ascii="Times New Roman" w:hAnsi="Times New Roman" w:cs="Times New Roman"/>
+          <w:b/>
+          <w:sz w:val="26"/>
+          <w:szCs w:val="26"/>
+          <w:lang w:val="en-US"/>
+        </w:rPr>
+        <w:t>5</w:t>
+      </w:r>
+      <w:r>
+        <w:rPr>
+          <w:rFonts w:ascii="Times New Roman" w:hAnsi="Times New Roman" w:cs="Times New Roman"/>
+          <w:b/>
+          <w:sz w:val="26"/>
+          <w:szCs w:val="26"/>
+          <w:lang w:val="en-US"/>
+        </w:rPr>
+        <w:t xml:space="preserve"> – </w:t>
+      </w:r>
+      <w:r>
+        <w:rPr>
+          <w:rFonts w:ascii="Times New Roman" w:hAnsi="Times New Roman" w:cs="Times New Roman"/>
+          <w:b/>
+          <w:sz w:val="26"/>
+          <w:szCs w:val="26"/>
+          <w:lang w:val="en-US"/>
+        </w:rPr>
+        <w:t>CC2530 Anten</w:t>
+      </w:r>
+      <w:r>
+        <w:rPr>
+          <w:rFonts w:ascii="Times New Roman" w:hAnsi="Times New Roman" w:cs="Times New Roman"/>
+          <w:b/>
+          <w:sz w:val="26"/>
+          <w:szCs w:val="26"/>
+          <w:lang w:val="en-US"/>
+        </w:rPr>
+        <w:t>n</w:t>
+      </w:r>
+      <w:r>
+        <w:rPr>
+          <w:rFonts w:ascii="Times New Roman" w:hAnsi="Times New Roman" w:cs="Times New Roman"/>
+          <w:b/>
+          <w:sz w:val="26"/>
+          <w:szCs w:val="26"/>
+          <w:lang w:val="en-US"/>
+        </w:rPr>
+        <w:t>a</w:t>
+      </w:r>
+    </w:p>
+    <w:p>
+      <w:pPr>
+        <w:pStyle w:val="ListParagraph"/>
+        <w:ind w:left="0"/>
+        <w:jc w:val="center"/>
+        <w:rPr>
+          <w:rFonts w:ascii="Times New Roman" w:hAnsi="Times New Roman" w:cs="Times New Roman"/>
+          <w:b/>
+          <w:sz w:val="26"/>
+          <w:szCs w:val="26"/>
+          <w:lang w:val="en-US"/>
+        </w:rPr>
+      </w:pPr>
+    </w:p>
+    <w:p>
+      <w:pPr>
+        <w:pStyle w:val="ListParagraph"/>
+        <w:ind w:left="0"/>
+        <w:jc w:val="center"/>
+        <w:rPr>
+          <w:rFonts w:ascii="Times New Roman" w:hAnsi="Times New Roman" w:cs="Times New Roman"/>
+          <w:b/>
           <w:sz w:val="26"/>
           <w:szCs w:val="26"/>
           <w:lang w:val="en-US"/>
@@ -3233,8 +3879,6 @@
         </w:rPr>
         <w:t>COM</w:t>
       </w:r>
-      <w:bookmarkStart w:id="0" w:name="_GoBack"/>
-      <w:bookmarkEnd w:id="0"/>
     </w:p>
     <w:p>
       <w:pPr>
@@ -3245,6 +3889,320 @@
           <w:color w:val="C00000"/>
           <w:sz w:val="24"/>
           <w:szCs w:val="36"/>
+          <w:lang w:val="en-US"/>
+        </w:rPr>
+      </w:pPr>
+    </w:p>
+    <w:p>
+      <w:pPr>
+        <w:pStyle w:val="ListParagraph"/>
+        <w:jc w:val="center"/>
+        <w:rPr>
+          <w:rFonts w:ascii="Times New Roman" w:hAnsi="Times New Roman" w:cs="Times New Roman"/>
+          <w:b/>
+          <w:color w:val="C00000"/>
+          <w:sz w:val="36"/>
+          <w:szCs w:val="36"/>
+          <w:lang w:val="en-US"/>
+        </w:rPr>
+      </w:pPr>
+      <w:bookmarkStart w:id="1" w:name="_Toc282354990"/>
+      <w:bookmarkStart w:id="2" w:name="_Toc282439294"/>
+      <w:r>
+        <w:rPr>
+          <w:rFonts w:ascii="Times New Roman" w:hAnsi="Times New Roman" w:cs="Times New Roman"/>
+          <w:b/>
+          <w:color w:val="C00000"/>
+          <w:sz w:val="36"/>
+          <w:szCs w:val="36"/>
+        </w:rPr>
+        <w:t xml:space="preserve">Chương </w:t>
+      </w:r>
+      <w:r>
+        <w:rPr>
+          <w:rFonts w:ascii="Times New Roman" w:hAnsi="Times New Roman" w:cs="Times New Roman"/>
+          <w:b/>
+          <w:color w:val="C00000"/>
+          <w:sz w:val="36"/>
+          <w:szCs w:val="36"/>
+          <w:lang w:val="en-US"/>
+        </w:rPr>
+        <w:t>8</w:t>
+      </w:r>
+      <w:r>
+        <w:rPr>
+          <w:rFonts w:ascii="Times New Roman" w:hAnsi="Times New Roman" w:cs="Times New Roman"/>
+          <w:b/>
+          <w:color w:val="C00000"/>
+          <w:sz w:val="36"/>
+          <w:szCs w:val="36"/>
+        </w:rPr>
+        <w:t xml:space="preserve"> – </w:t>
+      </w:r>
+      <w:r>
+        <w:rPr>
+          <w:rFonts w:ascii="Times New Roman" w:hAnsi="Times New Roman" w:cs="Times New Roman"/>
+          <w:b/>
+          <w:color w:val="C00000"/>
+          <w:sz w:val="36"/>
+          <w:szCs w:val="36"/>
+          <w:lang w:val="en-US"/>
+        </w:rPr>
+        <w:t>CASHIER</w:t>
+      </w:r>
+    </w:p>
+    <w:p>
+      <w:pPr>
+        <w:pStyle w:val="ListParagraph"/>
+        <w:jc w:val="center"/>
+        <w:rPr>
+          <w:rFonts w:ascii="Times New Roman" w:hAnsi="Times New Roman" w:cs="Times New Roman"/>
+          <w:b/>
+          <w:color w:val="C00000"/>
+          <w:sz w:val="36"/>
+          <w:szCs w:val="36"/>
+          <w:lang w:val="en-US"/>
+        </w:rPr>
+      </w:pPr>
+      <w:r>
+        <w:rPr>
+          <w:rFonts w:ascii="Times New Roman" w:hAnsi="Times New Roman" w:cs="Times New Roman"/>
+          <w:b/>
+          <w:color w:val="C00000"/>
+          <w:sz w:val="36"/>
+          <w:szCs w:val="36"/>
+        </w:rPr>
+        <w:t xml:space="preserve">Chương </w:t>
+      </w:r>
+      <w:r>
+        <w:rPr>
+          <w:rFonts w:ascii="Times New Roman" w:hAnsi="Times New Roman" w:cs="Times New Roman"/>
+          <w:b/>
+          <w:color w:val="C00000"/>
+          <w:sz w:val="36"/>
+          <w:szCs w:val="36"/>
+          <w:lang w:val="en-US"/>
+        </w:rPr>
+        <w:t>9</w:t>
+      </w:r>
+      <w:r>
+        <w:rPr>
+          <w:rFonts w:ascii="Times New Roman" w:hAnsi="Times New Roman" w:cs="Times New Roman"/>
+          <w:b/>
+          <w:color w:val="C00000"/>
+          <w:sz w:val="36"/>
+          <w:szCs w:val="36"/>
+        </w:rPr>
+        <w:t xml:space="preserve"> – </w:t>
+      </w:r>
+      <w:r>
+        <w:rPr>
+          <w:rFonts w:ascii="Times New Roman" w:hAnsi="Times New Roman" w:cs="Times New Roman"/>
+          <w:b/>
+          <w:color w:val="C00000"/>
+          <w:sz w:val="36"/>
+          <w:szCs w:val="36"/>
+          <w:lang w:val="en-US"/>
+        </w:rPr>
+        <w:t>HANDHELD</w:t>
+      </w:r>
+    </w:p>
+    <w:p>
+      <w:pPr>
+        <w:pStyle w:val="ListParagraph"/>
+        <w:jc w:val="center"/>
+        <w:rPr>
+          <w:rFonts w:ascii="Times New Roman" w:hAnsi="Times New Roman" w:cs="Times New Roman"/>
+          <w:b/>
+          <w:color w:val="C00000"/>
+          <w:sz w:val="36"/>
+          <w:szCs w:val="36"/>
+          <w:lang w:val="en-US"/>
+        </w:rPr>
+      </w:pPr>
+      <w:r>
+        <w:rPr>
+          <w:rFonts w:ascii="Times New Roman" w:hAnsi="Times New Roman" w:cs="Times New Roman"/>
+          <w:b/>
+          <w:color w:val="C00000"/>
+          <w:sz w:val="36"/>
+          <w:szCs w:val="36"/>
+        </w:rPr>
+        <w:t xml:space="preserve">Chương </w:t>
+      </w:r>
+      <w:r>
+        <w:rPr>
+          <w:rFonts w:ascii="Times New Roman" w:hAnsi="Times New Roman" w:cs="Times New Roman"/>
+          <w:b/>
+          <w:color w:val="C00000"/>
+          <w:sz w:val="36"/>
+          <w:szCs w:val="36"/>
+          <w:lang w:val="en-US"/>
+        </w:rPr>
+        <w:t>10</w:t>
+      </w:r>
+      <w:r>
+        <w:rPr>
+          <w:rFonts w:ascii="Times New Roman" w:hAnsi="Times New Roman" w:cs="Times New Roman"/>
+          <w:b/>
+          <w:color w:val="C00000"/>
+          <w:sz w:val="36"/>
+          <w:szCs w:val="36"/>
+        </w:rPr>
+        <w:t xml:space="preserve"> – </w:t>
+      </w:r>
+      <w:r>
+        <w:rPr>
+          <w:rFonts w:ascii="Times New Roman" w:hAnsi="Times New Roman" w:cs="Times New Roman"/>
+          <w:b/>
+          <w:color w:val="C00000"/>
+          <w:sz w:val="36"/>
+          <w:szCs w:val="36"/>
+          <w:lang w:val="en-US"/>
+        </w:rPr>
+        <w:t>PC APPLICATION</w:t>
+      </w:r>
+    </w:p>
+    <w:p>
+      <w:pPr>
+        <w:pStyle w:val="ListParagraph"/>
+        <w:jc w:val="center"/>
+        <w:rPr>
+          <w:rFonts w:ascii="Times New Roman" w:hAnsi="Times New Roman" w:cs="Times New Roman"/>
+          <w:b/>
+          <w:color w:val="C00000"/>
+          <w:sz w:val="36"/>
+          <w:szCs w:val="36"/>
+          <w:lang w:val="en-US"/>
+        </w:rPr>
+      </w:pPr>
+    </w:p>
+    <w:p>
+      <w:pPr>
+        <w:pStyle w:val="ListParagraph"/>
+        <w:jc w:val="center"/>
+        <w:rPr>
+          <w:rFonts w:ascii="Times New Roman" w:hAnsi="Times New Roman" w:cs="Times New Roman"/>
+          <w:b/>
+          <w:color w:val="C00000"/>
+          <w:sz w:val="36"/>
+          <w:szCs w:val="36"/>
+          <w:lang w:val="en-US"/>
+        </w:rPr>
+      </w:pPr>
+    </w:p>
+    <w:p>
+      <w:pPr>
+        <w:pStyle w:val="ListParagraph"/>
+        <w:jc w:val="center"/>
+        <w:rPr>
+          <w:rFonts w:ascii="Times New Roman" w:hAnsi="Times New Roman" w:cs="Times New Roman"/>
+          <w:b/>
+          <w:sz w:val="44"/>
+          <w:szCs w:val="44"/>
+          <w:lang w:val="en-US"/>
+        </w:rPr>
+      </w:pPr>
+      <w:r>
+        <w:rPr>
+          <w:rFonts w:ascii="Times New Roman" w:hAnsi="Times New Roman" w:cs="Times New Roman"/>
+          <w:b/>
+          <w:sz w:val="44"/>
+          <w:szCs w:val="44"/>
+        </w:rPr>
+        <w:lastRenderedPageBreak/>
+        <w:t xml:space="preserve">Phần </w:t>
+      </w:r>
+      <w:r>
+        <w:rPr>
+          <w:rFonts w:ascii="Times New Roman" w:hAnsi="Times New Roman" w:cs="Times New Roman"/>
+          <w:b/>
+          <w:sz w:val="44"/>
+          <w:szCs w:val="44"/>
+          <w:lang w:val="en-US"/>
+        </w:rPr>
+        <w:t>IV</w:t>
+      </w:r>
+      <w:r>
+        <w:rPr>
+          <w:rFonts w:ascii="Times New Roman" w:hAnsi="Times New Roman" w:cs="Times New Roman"/>
+          <w:b/>
+          <w:sz w:val="44"/>
+          <w:szCs w:val="44"/>
+        </w:rPr>
+        <w:t xml:space="preserve"> – </w:t>
+      </w:r>
+      <w:r>
+        <w:rPr>
+          <w:rFonts w:ascii="Times New Roman" w:hAnsi="Times New Roman" w:cs="Times New Roman"/>
+          <w:b/>
+          <w:sz w:val="44"/>
+          <w:szCs w:val="44"/>
+          <w:lang w:val="en-US"/>
+        </w:rPr>
+        <w:t>SỬ DỤNG HỆ THỐNG</w:t>
+      </w:r>
+    </w:p>
+    <w:p>
+      <w:pPr>
+        <w:pStyle w:val="ListParagraph"/>
+        <w:jc w:val="center"/>
+        <w:rPr>
+          <w:rFonts w:ascii="Times New Roman" w:hAnsi="Times New Roman" w:cs="Times New Roman"/>
+          <w:b/>
+          <w:sz w:val="44"/>
+          <w:szCs w:val="44"/>
+          <w:lang w:val="en-US"/>
+        </w:rPr>
+      </w:pPr>
+      <w:r>
+        <w:rPr>
+          <w:rFonts w:ascii="Times New Roman" w:hAnsi="Times New Roman" w:cs="Times New Roman"/>
+          <w:b/>
+          <w:sz w:val="44"/>
+          <w:szCs w:val="44"/>
+        </w:rPr>
+        <w:t xml:space="preserve">Phần </w:t>
+      </w:r>
+      <w:r>
+        <w:rPr>
+          <w:rFonts w:ascii="Times New Roman" w:hAnsi="Times New Roman" w:cs="Times New Roman"/>
+          <w:b/>
+          <w:sz w:val="44"/>
+          <w:szCs w:val="44"/>
+          <w:lang w:val="en-US"/>
+        </w:rPr>
+        <w:t>V</w:t>
+      </w:r>
+      <w:r>
+        <w:rPr>
+          <w:rFonts w:ascii="Times New Roman" w:hAnsi="Times New Roman" w:cs="Times New Roman"/>
+          <w:b/>
+          <w:sz w:val="44"/>
+          <w:szCs w:val="44"/>
+        </w:rPr>
+        <w:t xml:space="preserve"> – </w:t>
+      </w:r>
+      <w:r>
+        <w:rPr>
+          <w:rFonts w:ascii="Times New Roman" w:hAnsi="Times New Roman" w:cs="Times New Roman"/>
+          <w:b/>
+          <w:sz w:val="44"/>
+          <w:szCs w:val="44"/>
+          <w:lang w:val="en-US"/>
+        </w:rPr>
+        <w:t>ĐÁNH GIÁ</w:t>
+      </w:r>
+    </w:p>
+    <w:p>
+      <w:pPr>
+        <w:pStyle w:val="ListParagraph"/>
+        <w:jc w:val="center"/>
+        <w:rPr>
+          <w:rFonts w:ascii="Times New Roman" w:hAnsi="Times New Roman" w:cs="Times New Roman"/>
+          <w:b/>
+          <w:sz w:val="44"/>
+          <w:szCs w:val="44"/>
           <w:lang w:val="en-US"/>
         </w:rPr>
       </w:pPr>
@@ -3266,8 +4224,6 @@
           <w:lang w:val="fr-FR"/>
         </w:rPr>
       </w:pPr>
-      <w:bookmarkStart w:id="1" w:name="_Toc282354990"/>
-      <w:bookmarkStart w:id="2" w:name="_Toc282439294"/>
       <w:r>
         <w:rPr>
           <w:lang w:val="fr-FR"/>
@@ -3408,7 +4364,6 @@
           <w:szCs w:val="26"/>
           <w:lang w:val="en-US"/>
         </w:rPr>
-        <w:lastRenderedPageBreak/>
         <w:t>Linux® Networking Architecture: Design and Implementation of Network Protocols in the Linux Kernel By Klaus Wehrle, Frank Pählke, Hartmut Ritter, Daniel Müller, Marc Bechler (part 2, 3)</w:t>
       </w:r>
     </w:p>
@@ -3623,7 +4578,7 @@
           <w:lang w:val="en-US"/>
         </w:rPr>
       </w:pPr>
-      <w:hyperlink r:id="rId13" w:history="1">
+      <w:hyperlink r:id="rId15" w:history="1">
         <w:r>
           <w:rPr>
             <w:rStyle w:val="Hyperlink"/>
@@ -3646,7 +4601,7 @@
         </w:rPr>
         <w:t xml:space="preserve">, </w:t>
       </w:r>
-      <w:hyperlink r:id="rId14" w:history="1">
+      <w:hyperlink r:id="rId16" w:history="1">
         <w:r>
           <w:rPr>
             <w:rStyle w:val="Hyperlink"/>
@@ -3669,7 +4624,7 @@
         </w:rPr>
         <w:t xml:space="preserve">, </w:t>
       </w:r>
-      <w:hyperlink r:id="rId15" w:history="1">
+      <w:hyperlink r:id="rId17" w:history="1">
         <w:r>
           <w:rPr>
             <w:rStyle w:val="Hyperlink"/>
@@ -3692,7 +4647,7 @@
         </w:rPr>
         <w:t xml:space="preserve">, </w:t>
       </w:r>
-      <w:hyperlink r:id="rId16" w:history="1">
+      <w:hyperlink r:id="rId18" w:history="1">
         <w:r>
           <w:rPr>
             <w:rStyle w:val="Hyperlink"/>
@@ -3729,8 +4684,8 @@
       </w:pPr>
     </w:p>
     <w:sectPr>
-      <w:headerReference w:type="default" r:id="rId17"/>
-      <w:footerReference w:type="default" r:id="rId18"/>
+      <w:headerReference w:type="default" r:id="rId19"/>
+      <w:footerReference w:type="default" r:id="rId20"/>
       <w:pgSz w:w="12240" w:h="15840"/>
       <w:pgMar w:top="1440" w:right="1170" w:bottom="1440" w:left="1890" w:header="720" w:footer="720" w:gutter="0"/>
       <w:cols w:space="720"/>
@@ -3840,7 +4795,7 @@
         <w:sz w:val="24"/>
         <w:szCs w:val="24"/>
       </w:rPr>
-      <w:t>7</w:t>
+      <w:t>6</w:t>
     </w:r>
     <w:r>
       <w:rPr>
@@ -19564,7 +20519,7 @@
 </file>
 
 <file path=customXml/itemProps1.xml><?xml version="1.0" encoding="utf-8"?>
-<ds:datastoreItem xmlns:ds="http://schemas.openxmlformats.org/officeDocument/2006/customXml" ds:itemID="{27833A17-4932-4F11-96E0-ED303E09BEC9}">
+<ds:datastoreItem xmlns:ds="http://schemas.openxmlformats.org/officeDocument/2006/customXml" ds:itemID="{8CA6D690-EEEF-4F45-91A2-582FBFB3797A}">
   <ds:schemaRefs>
     <ds:schemaRef ds:uri="http://schemas.openxmlformats.org/officeDocument/2006/bibliography"/>
   </ds:schemaRefs>

</xml_diff>

<commit_message>
* update content of slides
</commit_message>
<xml_diff>
--- a/docs/Report/Content.docx
+++ b/docs/Report/Content.docx
@@ -1931,15 +1931,6 @@
           <w:hyperlink w:anchor="_Toc312503781" w:history="1">
             <w:r>
               <w:rPr>
-                <w:rFonts w:asciiTheme="minorHAnsi" w:hAnsiTheme="minorHAnsi"/>
-                <w:b w:val="0"/>
-                <w:sz w:val="22"/>
-                <w:szCs w:val="22"/>
-              </w:rPr>
-              <w:tab/>
-            </w:r>
-            <w:r>
-              <w:rPr>
                 <w:rStyle w:val="Hyperlink"/>
                 <w:rFonts w:cs="Times New Roman"/>
               </w:rPr>
@@ -12744,7 +12735,18 @@
         <w:t>, tiêu dùng</w:t>
       </w:r>
       <w:r>
-        <w:t xml:space="preserve"> của con người cũng tăng lên đáng kể. Để đáp ứng nhu cầu đó, một hình thức mua sắm mới và tiện dụng ra đời. Đó là siêu thị, thay cho các chợ truyền thống. Các hệ thống siêu thị hiện nay mọc lên ngày càng nhiều, trở thành một địa điểm thường xuyên lui tới của người tiêu dùng. Với đầy đủcác mặt hàng được trưng bày, người tiêu dùng thỏa thích chọn lựa những gì mình cần.</w:t>
+        <w:t xml:space="preserve"> của con người cũng tăng lên đáng kể. Để đáp ứng nhu cầu đó, một hình thức mua sắm mới và tiện dụng ra đời. Đó là siêu thị, thay cho các chợ truyền thống. Các hệ thống siêu thị hiện nay mọc lên ngày càng nhiều, trở thành một địa điểm thường xuyên lui tới của người tiêu dùng. Với đầy đủ</w:t>
+      </w:r>
+      <w:r>
+        <w:rPr>
+          <w:lang w:val="en-US"/>
+        </w:rPr>
+        <w:t xml:space="preserve"> </w:t>
+      </w:r>
+      <w:bookmarkStart w:id="12" w:name="_GoBack"/>
+      <w:bookmarkEnd w:id="12"/>
+      <w:r>
+        <w:t>các mặt hàng được trưng bày, người tiêu dùng thỏa thích chọn lựa những gì mình cần.</w:t>
       </w:r>
     </w:p>
     <w:p>
@@ -12805,7 +12807,16 @@
     </w:p>
     <w:p>
       <w:r>
-        <w:t xml:space="preserve">Do đó, đề tài “Xây dựng hệ thống tín tiền nhanh trong siêu thị sử dụng mạng ZigBee” hay còn gọi là “Queue – </w:t>
+        <w:t>Do đó, đề tài “</w:t>
+      </w:r>
+      <w:r>
+        <w:rPr>
+          <w:b/>
+        </w:rPr>
+        <w:t>Xây dựng hệ thống tín tiền nhanh trong siêu thị sử dụng mạng ZigBee</w:t>
+      </w:r>
+      <w:r>
+        <w:t xml:space="preserve">” hay còn gọi là “Queue – </w:t>
       </w:r>
       <w:r>
         <w:t>B</w:t>
@@ -12840,7 +12851,16 @@
         </w:numPr>
       </w:pPr>
       <w:r>
-        <w:t>Hiểu được các kiến thức vềmạng ZigBee.</w:t>
+        <w:t>Hiểu được các kiến thức về</w:t>
+      </w:r>
+      <w:r>
+        <w:rPr>
+          <w:lang w:val="en-US"/>
+        </w:rPr>
+        <w:t xml:space="preserve"> </w:t>
+      </w:r>
+      <w:r>
+        <w:t>mạng ZigBee.</w:t>
       </w:r>
     </w:p>
     <w:p>
@@ -12984,7 +13004,7 @@
           <w:lang w:val="en-US"/>
         </w:rPr>
       </w:pPr>
-      <w:bookmarkStart w:id="12" w:name="_Toc312503787"/>
+      <w:bookmarkStart w:id="13" w:name="_Toc312503787"/>
       <w:r>
         <w:rPr>
           <w:lang w:val="en-US"/>
@@ -12992,7 +13012,7 @@
         <w:lastRenderedPageBreak/>
         <w:t>Phân tích đề tài</w:t>
       </w:r>
-      <w:bookmarkEnd w:id="12"/>
+      <w:bookmarkEnd w:id="13"/>
     </w:p>
     <w:p>
       <w:pPr>
@@ -13002,7 +13022,7 @@
           <w:lang w:val="en-US"/>
         </w:rPr>
       </w:pPr>
-      <w:bookmarkStart w:id="13" w:name="_Toc312503788"/>
+      <w:bookmarkStart w:id="14" w:name="_Toc312503788"/>
       <w:r>
         <w:rPr>
           <w:rFonts w:cs="Times New Roman"/>
@@ -13010,7 +13030,7 @@
         </w:rPr>
         <w:t>Vấn đề thực tế và bài toán</w:t>
       </w:r>
-      <w:bookmarkEnd w:id="13"/>
+      <w:bookmarkEnd w:id="14"/>
     </w:p>
     <w:p>
       <w:pPr>
@@ -13259,7 +13279,7 @@
           <w:lang w:val="en-US"/>
         </w:rPr>
       </w:pPr>
-      <w:bookmarkStart w:id="14" w:name="_Toc312503789"/>
+      <w:bookmarkStart w:id="15" w:name="_Toc312503789"/>
       <w:r>
         <w:rPr>
           <w:rFonts w:cs="Times New Roman"/>
@@ -13274,7 +13294,7 @@
         </w:rPr>
         <w:t>đề nghị</w:t>
       </w:r>
-      <w:bookmarkEnd w:id="14"/>
+      <w:bookmarkEnd w:id="15"/>
     </w:p>
     <w:p>
       <w:pPr>
@@ -13710,7 +13730,7 @@
           <w:lang w:val="en-US"/>
         </w:rPr>
       </w:pPr>
-      <w:bookmarkStart w:id="15" w:name="_Toc312503790"/>
+      <w:bookmarkStart w:id="16" w:name="_Toc312503790"/>
       <w:r>
         <w:rPr>
           <w:rFonts w:cs="Times New Roman"/>
@@ -13718,7 +13738,7 @@
         </w:rPr>
         <w:t>Nhiệm vụ của đề tài</w:t>
       </w:r>
-      <w:bookmarkEnd w:id="15"/>
+      <w:bookmarkEnd w:id="16"/>
     </w:p>
     <w:p>
       <w:pPr>
@@ -13763,22 +13783,22 @@
           <w:lang w:val="en-US"/>
         </w:rPr>
       </w:pPr>
-      <w:bookmarkStart w:id="16" w:name="_Ref311657248"/>
-      <w:bookmarkStart w:id="17" w:name="_Toc312503791"/>
+      <w:bookmarkStart w:id="17" w:name="_Ref311657248"/>
+      <w:bookmarkStart w:id="18" w:name="_Toc312503791"/>
       <w:r>
         <w:rPr>
           <w:lang w:val="en-US"/>
         </w:rPr>
         <w:t xml:space="preserve">Mô hình </w:t>
       </w:r>
-      <w:bookmarkEnd w:id="16"/>
+      <w:bookmarkEnd w:id="17"/>
       <w:r>
         <w:rPr>
           <w:lang w:val="en-US"/>
         </w:rPr>
         <w:t>Queue-Busting on Zigbee</w:t>
       </w:r>
-      <w:bookmarkEnd w:id="17"/>
+      <w:bookmarkEnd w:id="18"/>
     </w:p>
     <w:p>
       <w:pPr>
@@ -13788,7 +13808,7 @@
           <w:lang w:val="en-US"/>
         </w:rPr>
       </w:pPr>
-      <w:bookmarkStart w:id="18" w:name="_Toc312503792"/>
+      <w:bookmarkStart w:id="19" w:name="_Toc312503792"/>
       <w:r>
         <w:rPr>
           <w:rFonts w:cs="Times New Roman"/>
@@ -13796,7 +13816,7 @@
         </w:rPr>
         <w:t>Mô hình</w:t>
       </w:r>
-      <w:bookmarkEnd w:id="18"/>
+      <w:bookmarkEnd w:id="19"/>
     </w:p>
     <w:p>
       <w:r>
@@ -13924,7 +13944,7 @@
       <w:pPr>
         <w:pStyle w:val="Caption"/>
       </w:pPr>
-      <w:bookmarkStart w:id="19" w:name="_Toc312503849"/>
+      <w:bookmarkStart w:id="20" w:name="_Toc312503849"/>
       <w:r>
         <w:t xml:space="preserve">Hình </w:t>
       </w:r>
@@ -13988,7 +14008,7 @@
         </w:rPr>
         <w:t xml:space="preserve"> on ZigBee</w:t>
       </w:r>
-      <w:bookmarkEnd w:id="19"/>
+      <w:bookmarkEnd w:id="20"/>
     </w:p>
     <w:p>
       <w:pPr>
@@ -14007,10 +14027,10 @@
           <w:lang w:val="en-US"/>
         </w:rPr>
       </w:pPr>
-      <w:bookmarkStart w:id="20" w:name="_Ref312443997"/>
-      <w:bookmarkStart w:id="21" w:name="_Ref312444002"/>
-      <w:bookmarkStart w:id="22" w:name="_Ref312444008"/>
-      <w:bookmarkStart w:id="23" w:name="_Toc312503793"/>
+      <w:bookmarkStart w:id="21" w:name="_Ref312443997"/>
+      <w:bookmarkStart w:id="22" w:name="_Ref312444002"/>
+      <w:bookmarkStart w:id="23" w:name="_Ref312444008"/>
+      <w:bookmarkStart w:id="24" w:name="_Toc312503793"/>
       <w:r>
         <w:rPr>
           <w:rFonts w:cs="Times New Roman"/>
@@ -14018,10 +14038,10 @@
         </w:rPr>
         <w:t>Nguyên tắc hoạt động</w:t>
       </w:r>
-      <w:bookmarkEnd w:id="20"/>
       <w:bookmarkEnd w:id="21"/>
       <w:bookmarkEnd w:id="22"/>
       <w:bookmarkEnd w:id="23"/>
+      <w:bookmarkEnd w:id="24"/>
     </w:p>
     <w:p>
       <w:pPr>
@@ -14066,7 +14086,7 @@
           <w:lang w:val="en-US"/>
         </w:rPr>
       </w:pPr>
-      <w:bookmarkStart w:id="24" w:name="_Toc312503794"/>
+      <w:bookmarkStart w:id="25" w:name="_Toc312503794"/>
       <w:r>
         <w:rPr>
           <w:rFonts w:cs="Times New Roman"/>
@@ -14074,7 +14094,7 @@
         </w:rPr>
         <w:t>Khả năng ứng dụng</w:t>
       </w:r>
-      <w:bookmarkEnd w:id="24"/>
+      <w:bookmarkEnd w:id="25"/>
     </w:p>
     <w:p>
       <w:pPr>
@@ -14150,7 +14170,7 @@
           <w:lang w:val="en-US"/>
         </w:rPr>
       </w:pPr>
-      <w:bookmarkStart w:id="25" w:name="_Toc312503795"/>
+      <w:bookmarkStart w:id="26" w:name="_Toc312503795"/>
       <w:r>
         <w:rPr>
           <w:lang w:val="en-US"/>
@@ -14158,7 +14178,7 @@
         <w:lastRenderedPageBreak/>
         <w:t>Kế hoạch</w:t>
       </w:r>
-      <w:bookmarkEnd w:id="25"/>
+      <w:bookmarkEnd w:id="26"/>
     </w:p>
     <w:p>
       <w:pPr>
@@ -15474,7 +15494,7 @@
           <w:lang w:val="en-US"/>
         </w:rPr>
       </w:pPr>
-      <w:bookmarkStart w:id="26" w:name="_Toc312503886"/>
+      <w:bookmarkStart w:id="27" w:name="_Toc312503886"/>
       <w:r>
         <w:t xml:space="preserve">Bảng </w:t>
       </w:r>
@@ -15523,7 +15543,7 @@
         </w:rPr>
         <w:t xml:space="preserve"> chi tiết</w:t>
       </w:r>
-      <w:bookmarkEnd w:id="26"/>
+      <w:bookmarkEnd w:id="27"/>
     </w:p>
     <w:p>
       <w:pPr>
@@ -15539,7 +15559,7 @@
           <w:lang w:val="en-US"/>
         </w:rPr>
       </w:pPr>
-      <w:bookmarkStart w:id="27" w:name="_Toc312503796"/>
+      <w:bookmarkStart w:id="28" w:name="_Toc312503796"/>
       <w:r>
         <w:rPr>
           <w:lang w:val="en-US"/>
@@ -15547,7 +15567,7 @@
         <w:lastRenderedPageBreak/>
         <w:t>Công cụ hỗ trợ</w:t>
       </w:r>
-      <w:bookmarkEnd w:id="27"/>
+      <w:bookmarkEnd w:id="28"/>
     </w:p>
     <w:p>
       <w:pPr>
@@ -15652,9 +15672,9 @@
           <w:rFonts w:cs="Times New Roman"/>
         </w:rPr>
       </w:pPr>
-      <w:bookmarkStart w:id="28" w:name="_Ref311658686"/>
-      <w:bookmarkStart w:id="29" w:name="_Ref311658737"/>
-      <w:bookmarkStart w:id="30" w:name="_Toc312503797"/>
+      <w:bookmarkStart w:id="29" w:name="_Ref311658686"/>
+      <w:bookmarkStart w:id="30" w:name="_Ref311658737"/>
+      <w:bookmarkStart w:id="31" w:name="_Toc312503797"/>
       <w:r>
         <w:rPr>
           <w:rFonts w:cs="Times New Roman"/>
@@ -15662,9 +15682,9 @@
         <w:lastRenderedPageBreak/>
         <w:t>KIẾN THỨC NỀN TẢNG</w:t>
       </w:r>
-      <w:bookmarkEnd w:id="28"/>
       <w:bookmarkEnd w:id="29"/>
       <w:bookmarkEnd w:id="30"/>
+      <w:bookmarkEnd w:id="31"/>
     </w:p>
     <w:p>
       <w:pPr>
@@ -15673,17 +15693,17 @@
           <w:lang w:val="en-US"/>
         </w:rPr>
       </w:pPr>
-      <w:bookmarkStart w:id="31" w:name="_Toc312503798"/>
+      <w:bookmarkStart w:id="32" w:name="_Toc312503798"/>
       <w:r>
         <w:t>Tổng quan về mạng ZigBee</w:t>
       </w:r>
-      <w:bookmarkEnd w:id="31"/>
+      <w:bookmarkEnd w:id="32"/>
     </w:p>
     <w:p>
       <w:pPr>
         <w:pStyle w:val="Heading3"/>
       </w:pPr>
-      <w:bookmarkStart w:id="32" w:name="_Toc312503799"/>
+      <w:bookmarkStart w:id="33" w:name="_Toc312503799"/>
       <w:r>
         <w:t xml:space="preserve">Thị trường mà </w:t>
       </w:r>
@@ -15705,7 +15725,7 @@
       <w:r>
         <w:t xml:space="preserve"> tới.</w:t>
       </w:r>
-      <w:bookmarkEnd w:id="32"/>
+      <w:bookmarkEnd w:id="33"/>
     </w:p>
     <w:p>
       <w:pPr>
@@ -16247,7 +16267,7 @@
           <w:lang w:val="en-US"/>
         </w:rPr>
       </w:pPr>
-      <w:bookmarkStart w:id="33" w:name="_Ref312419606"/>
+      <w:bookmarkStart w:id="34" w:name="_Ref312419606"/>
     </w:p>
     <w:p>
       <w:pPr>
@@ -16256,8 +16276,8 @@
           <w:lang w:val="en-US"/>
         </w:rPr>
       </w:pPr>
-      <w:bookmarkStart w:id="34" w:name="_Ref312448444"/>
-      <w:bookmarkStart w:id="35" w:name="_Toc312503887"/>
+      <w:bookmarkStart w:id="35" w:name="_Ref312448444"/>
+      <w:bookmarkStart w:id="36" w:name="_Toc312503887"/>
       <w:r>
         <w:t xml:space="preserve">Bảng </w:t>
       </w:r>
@@ -16294,15 +16314,15 @@
       <w:r>
         <w:fldChar w:fldCharType="end"/>
       </w:r>
-      <w:bookmarkEnd w:id="33"/>
       <w:bookmarkEnd w:id="34"/>
+      <w:bookmarkEnd w:id="35"/>
       <w:r>
         <w:rPr>
           <w:lang w:val="en-US"/>
         </w:rPr>
         <w:t>: So sánh xu hướng ứng dụng giữa các giao thức wireless khác và ZigBee.</w:t>
       </w:r>
-      <w:bookmarkEnd w:id="35"/>
+      <w:bookmarkEnd w:id="36"/>
     </w:p>
     <w:p>
       <w:r>
@@ -16504,9 +16524,9 @@
           <w:lang w:val="en-US"/>
         </w:rPr>
       </w:pPr>
-      <w:bookmarkStart w:id="36" w:name="_Ref311662000"/>
-      <w:bookmarkStart w:id="37" w:name="_Ref311661986"/>
-      <w:bookmarkStart w:id="38" w:name="_Toc312503850"/>
+      <w:bookmarkStart w:id="37" w:name="_Ref311662000"/>
+      <w:bookmarkStart w:id="38" w:name="_Ref311661986"/>
+      <w:bookmarkStart w:id="39" w:name="_Toc312503850"/>
       <w:r>
         <w:t xml:space="preserve">Hình </w:t>
       </w:r>
@@ -16543,18 +16563,18 @@
       <w:r>
         <w:fldChar w:fldCharType="end"/>
       </w:r>
-      <w:bookmarkEnd w:id="36"/>
+      <w:bookmarkEnd w:id="37"/>
       <w:r>
         <w:t>: So sánh các kĩ thuật không giây</w:t>
       </w:r>
-      <w:bookmarkEnd w:id="37"/>
+      <w:bookmarkEnd w:id="38"/>
       <w:r>
         <w:rPr>
           <w:lang w:val="en-US"/>
         </w:rPr>
         <w:t xml:space="preserve"> [3]</w:t>
       </w:r>
-      <w:bookmarkEnd w:id="38"/>
+      <w:bookmarkEnd w:id="39"/>
     </w:p>
     <w:p>
       <w:r>
@@ -16674,11 +16694,11 @@
       <w:pPr>
         <w:pStyle w:val="Heading3"/>
       </w:pPr>
-      <w:bookmarkStart w:id="39" w:name="_Toc312503800"/>
+      <w:bookmarkStart w:id="40" w:name="_Toc312503800"/>
       <w:r>
         <w:t>ZigBee là gì?</w:t>
       </w:r>
-      <w:bookmarkEnd w:id="39"/>
+      <w:bookmarkEnd w:id="40"/>
     </w:p>
     <w:p>
       <w:r>
@@ -17051,8 +17071,8 @@
           <w:lang w:val="en-US"/>
         </w:rPr>
       </w:pPr>
-      <w:bookmarkStart w:id="40" w:name="_Ref311662284"/>
-      <w:bookmarkStart w:id="41" w:name="_Toc312503851"/>
+      <w:bookmarkStart w:id="41" w:name="_Ref311662284"/>
+      <w:bookmarkStart w:id="42" w:name="_Toc312503851"/>
       <w:r>
         <w:t xml:space="preserve">Hình </w:t>
       </w:r>
@@ -17089,7 +17109,7 @@
       <w:r>
         <w:fldChar w:fldCharType="end"/>
       </w:r>
-      <w:bookmarkEnd w:id="40"/>
+      <w:bookmarkEnd w:id="41"/>
       <w:r>
         <w:rPr>
           <w:lang w:val="en-US"/>
@@ -17102,7 +17122,7 @@
         </w:rPr>
         <w:t xml:space="preserve"> [3]</w:t>
       </w:r>
-      <w:bookmarkEnd w:id="41"/>
+      <w:bookmarkEnd w:id="42"/>
     </w:p>
     <w:p>
       <w:pPr>
@@ -17251,7 +17271,7 @@
           <w:lang w:val="en-US"/>
         </w:rPr>
       </w:pPr>
-      <w:bookmarkStart w:id="42" w:name="_Ref311662138"/>
+      <w:bookmarkStart w:id="43" w:name="_Ref311662138"/>
       <w:r>
         <w:rPr>
           <w:lang w:val="en-US"/>
@@ -17308,8 +17328,8 @@
           <w:lang w:val="en-US"/>
         </w:rPr>
       </w:pPr>
-      <w:bookmarkStart w:id="43" w:name="_Ref311972867"/>
-      <w:bookmarkStart w:id="44" w:name="_Toc312503852"/>
+      <w:bookmarkStart w:id="44" w:name="_Ref311972867"/>
+      <w:bookmarkStart w:id="45" w:name="_Toc312503852"/>
       <w:r>
         <w:t xml:space="preserve">Hình </w:t>
       </w:r>
@@ -17346,8 +17366,8 @@
       <w:r>
         <w:fldChar w:fldCharType="end"/>
       </w:r>
-      <w:bookmarkEnd w:id="42"/>
       <w:bookmarkEnd w:id="43"/>
+      <w:bookmarkEnd w:id="44"/>
       <w:r>
         <w:t>: Việc tìm lại đường đi trong mạng mesh ZigBee</w:t>
       </w:r>
@@ -17357,7 +17377,7 @@
         </w:rPr>
         <w:t xml:space="preserve"> [3]</w:t>
       </w:r>
-      <w:bookmarkEnd w:id="44"/>
+      <w:bookmarkEnd w:id="45"/>
     </w:p>
     <w:p>
       <w:r>
@@ -17598,9 +17618,9 @@
           <w:lang w:val="en-US"/>
         </w:rPr>
       </w:pPr>
-      <w:bookmarkStart w:id="45" w:name="_Ref312422064"/>
-      <w:bookmarkStart w:id="46" w:name="_Ref312422060"/>
-      <w:bookmarkStart w:id="47" w:name="_Toc312503853"/>
+      <w:bookmarkStart w:id="46" w:name="_Ref312422064"/>
+      <w:bookmarkStart w:id="47" w:name="_Ref312422060"/>
+      <w:bookmarkStart w:id="48" w:name="_Toc312503853"/>
       <w:r>
         <w:t xml:space="preserve">Hình </w:t>
       </w:r>
@@ -17637,21 +17657,21 @@
       <w:r>
         <w:fldChar w:fldCharType="end"/>
       </w:r>
-      <w:bookmarkEnd w:id="45"/>
+      <w:bookmarkEnd w:id="46"/>
       <w:r>
         <w:rPr>
           <w:lang w:val="en-US"/>
         </w:rPr>
         <w:t>: Thời gian sử dụng Pin của ZigBee</w:t>
       </w:r>
-      <w:bookmarkEnd w:id="46"/>
+      <w:bookmarkEnd w:id="47"/>
       <w:r>
         <w:rPr>
           <w:lang w:val="en-US"/>
         </w:rPr>
         <w:t xml:space="preserve"> [3]</w:t>
       </w:r>
-      <w:bookmarkEnd w:id="47"/>
+      <w:bookmarkEnd w:id="48"/>
     </w:p>
     <w:p>
       <w:pPr>
@@ -18012,7 +18032,7 @@
           <w:lang w:val="en-US"/>
         </w:rPr>
       </w:pPr>
-      <w:bookmarkStart w:id="48" w:name="_Toc312503854"/>
+      <w:bookmarkStart w:id="49" w:name="_Toc312503854"/>
       <w:r>
         <w:t xml:space="preserve">Hình </w:t>
       </w:r>
@@ -18061,17 +18081,17 @@
         </w:rPr>
         <w:t xml:space="preserve"> [3]</w:t>
       </w:r>
-      <w:bookmarkEnd w:id="48"/>
+      <w:bookmarkEnd w:id="49"/>
     </w:p>
     <w:p>
       <w:pPr>
         <w:pStyle w:val="Heading3"/>
       </w:pPr>
-      <w:bookmarkStart w:id="49" w:name="_Toc312503801"/>
+      <w:bookmarkStart w:id="50" w:name="_Toc312503801"/>
       <w:r>
         <w:t>Kiến trúc mạng cơ bản của ZigBee</w:t>
       </w:r>
-      <w:bookmarkEnd w:id="49"/>
+      <w:bookmarkEnd w:id="50"/>
     </w:p>
     <w:p>
       <w:r>
@@ -18197,8 +18217,8 @@
           <w:lang w:val="en-US"/>
         </w:rPr>
       </w:pPr>
-      <w:bookmarkStart w:id="50" w:name="_Ref311663088"/>
-      <w:bookmarkStart w:id="51" w:name="_Toc312503855"/>
+      <w:bookmarkStart w:id="51" w:name="_Ref311663088"/>
+      <w:bookmarkStart w:id="52" w:name="_Toc312503855"/>
       <w:r>
         <w:t xml:space="preserve">Hình </w:t>
       </w:r>
@@ -18235,7 +18255,7 @@
       <w:r>
         <w:fldChar w:fldCharType="end"/>
       </w:r>
-      <w:bookmarkEnd w:id="50"/>
+      <w:bookmarkEnd w:id="51"/>
       <w:r>
         <w:rPr>
           <w:lang w:val="en-US"/>
@@ -18248,7 +18268,7 @@
         </w:rPr>
         <w:t xml:space="preserve"> [1]</w:t>
       </w:r>
-      <w:bookmarkEnd w:id="51"/>
+      <w:bookmarkEnd w:id="52"/>
     </w:p>
     <w:p>
       <w:r>
@@ -18534,14 +18554,14 @@
           <w:lang w:val="en-US"/>
         </w:rPr>
       </w:pPr>
-      <w:bookmarkStart w:id="52" w:name="_Toc312503802"/>
+      <w:bookmarkStart w:id="53" w:name="_Toc312503802"/>
       <w:r>
         <w:rPr>
           <w:lang w:val="en-US"/>
         </w:rPr>
         <w:t>Application Layer</w:t>
       </w:r>
-      <w:bookmarkEnd w:id="52"/>
+      <w:bookmarkEnd w:id="53"/>
     </w:p>
     <w:p>
       <w:pPr>
@@ -18628,8 +18648,8 @@
           <w:lang w:val="en-US"/>
         </w:rPr>
       </w:pPr>
-      <w:bookmarkStart w:id="53" w:name="_Ref312264173"/>
-      <w:bookmarkStart w:id="54" w:name="_Toc312503856"/>
+      <w:bookmarkStart w:id="54" w:name="_Ref312264173"/>
+      <w:bookmarkStart w:id="55" w:name="_Toc312503856"/>
       <w:r>
         <w:t xml:space="preserve">Hình </w:t>
       </w:r>
@@ -18666,7 +18686,7 @@
       <w:r>
         <w:fldChar w:fldCharType="end"/>
       </w:r>
-      <w:bookmarkEnd w:id="53"/>
+      <w:bookmarkEnd w:id="54"/>
       <w:r>
         <w:rPr>
           <w:lang w:val="en-US"/>
@@ -18685,7 +18705,7 @@
         </w:rPr>
         <w:t xml:space="preserve"> [4]</w:t>
       </w:r>
-      <w:bookmarkEnd w:id="54"/>
+      <w:bookmarkEnd w:id="55"/>
     </w:p>
     <w:p>
       <w:pPr>
@@ -18823,14 +18843,14 @@
           <w:lang w:val="en-US"/>
         </w:rPr>
       </w:pPr>
-      <w:bookmarkStart w:id="55" w:name="_Toc312503803"/>
+      <w:bookmarkStart w:id="56" w:name="_Toc312503803"/>
       <w:r>
         <w:rPr>
           <w:lang w:val="en-US"/>
         </w:rPr>
         <w:t>Những chú ý trong gửi và nhận dữ liệu</w:t>
       </w:r>
-      <w:bookmarkEnd w:id="55"/>
+      <w:bookmarkEnd w:id="56"/>
     </w:p>
     <w:p>
       <w:pPr>
@@ -18918,14 +18938,14 @@
           <w:lang w:val="en-US"/>
         </w:rPr>
       </w:pPr>
-      <w:bookmarkStart w:id="56" w:name="_Toc312503804"/>
+      <w:bookmarkStart w:id="57" w:name="_Toc312503804"/>
       <w:r>
         <w:rPr>
           <w:lang w:val="en-US"/>
         </w:rPr>
         <w:t>Zigbee PANs (Personal Area Network)</w:t>
       </w:r>
-      <w:bookmarkEnd w:id="56"/>
+      <w:bookmarkEnd w:id="57"/>
     </w:p>
     <w:p>
       <w:pPr>
@@ -18990,14 +19010,14 @@
           <w:lang w:val="en-US"/>
         </w:rPr>
       </w:pPr>
-      <w:bookmarkStart w:id="57" w:name="_Toc312503805"/>
+      <w:bookmarkStart w:id="58" w:name="_Toc312503805"/>
       <w:r>
         <w:rPr>
           <w:lang w:val="en-US"/>
         </w:rPr>
         <w:t>Application Framework</w:t>
       </w:r>
-      <w:bookmarkEnd w:id="57"/>
+      <w:bookmarkEnd w:id="58"/>
     </w:p>
     <w:p>
       <w:pPr>
@@ -19124,7 +19144,7 @@
           <w:lang w:val="en-US"/>
         </w:rPr>
       </w:pPr>
-      <w:bookmarkStart w:id="58" w:name="_Toc312503806"/>
+      <w:bookmarkStart w:id="59" w:name="_Toc312503806"/>
       <w:r>
         <w:rPr>
           <w:lang w:val="en-US"/>
@@ -19149,7 +19169,7 @@
         </w:rPr>
         <w:t xml:space="preserve"> (APS)</w:t>
       </w:r>
-      <w:bookmarkEnd w:id="58"/>
+      <w:bookmarkEnd w:id="59"/>
     </w:p>
     <w:p>
       <w:pPr>
@@ -19585,14 +19605,14 @@
           <w:lang w:val="en-US"/>
         </w:rPr>
       </w:pPr>
-      <w:bookmarkStart w:id="59" w:name="_Toc312503807"/>
+      <w:bookmarkStart w:id="60" w:name="_Toc312503807"/>
       <w:r>
         <w:rPr>
           <w:lang w:val="en-US"/>
         </w:rPr>
         <w:t>APS ACKs</w:t>
       </w:r>
-      <w:bookmarkEnd w:id="59"/>
+      <w:bookmarkEnd w:id="60"/>
     </w:p>
     <w:p>
       <w:pPr>
@@ -19701,8 +19721,8 @@
           <w:lang w:val="en-US"/>
         </w:rPr>
       </w:pPr>
-      <w:bookmarkStart w:id="60" w:name="_Ref312503777"/>
-      <w:bookmarkStart w:id="61" w:name="_Toc312503857"/>
+      <w:bookmarkStart w:id="61" w:name="_Ref312503777"/>
+      <w:bookmarkStart w:id="62" w:name="_Toc312503857"/>
       <w:r>
         <w:t xml:space="preserve">Hình </w:t>
       </w:r>
@@ -19739,7 +19759,7 @@
       <w:r>
         <w:fldChar w:fldCharType="end"/>
       </w:r>
-      <w:bookmarkEnd w:id="60"/>
+      <w:bookmarkEnd w:id="61"/>
       <w:r>
         <w:rPr>
           <w:lang w:val="en-US"/>
@@ -19758,7 +19778,7 @@
         </w:rPr>
         <w:t xml:space="preserve"> [4]</w:t>
       </w:r>
-      <w:bookmarkEnd w:id="61"/>
+      <w:bookmarkEnd w:id="62"/>
     </w:p>
     <w:p>
       <w:pPr>
@@ -19876,14 +19896,14 @@
           <w:lang w:val="en-US"/>
         </w:rPr>
       </w:pPr>
-      <w:bookmarkStart w:id="62" w:name="_Toc312503808"/>
+      <w:bookmarkStart w:id="63" w:name="_Toc312503808"/>
       <w:r>
         <w:rPr>
           <w:lang w:val="en-US"/>
         </w:rPr>
         <w:t>APS Binding</w:t>
       </w:r>
-      <w:bookmarkEnd w:id="62"/>
+      <w:bookmarkEnd w:id="63"/>
     </w:p>
     <w:p>
       <w:pPr>
@@ -20026,8 +20046,8 @@
       <w:r>
         <w:tab/>
       </w:r>
-      <w:bookmarkStart w:id="63" w:name="_Ref312503778"/>
-      <w:bookmarkStart w:id="64" w:name="_Toc312503888"/>
+      <w:bookmarkStart w:id="64" w:name="_Ref312503778"/>
+      <w:bookmarkStart w:id="65" w:name="_Toc312503888"/>
       <w:r>
         <w:t xml:space="preserve">Bảng </w:t>
       </w:r>
@@ -20064,14 +20084,14 @@
       <w:r>
         <w:fldChar w:fldCharType="end"/>
       </w:r>
-      <w:bookmarkEnd w:id="63"/>
+      <w:bookmarkEnd w:id="64"/>
       <w:r>
         <w:t>: Zigbee Binding table</w:t>
       </w:r>
       <w:r>
         <w:t xml:space="preserve"> [3]</w:t>
       </w:r>
-      <w:bookmarkEnd w:id="64"/>
+      <w:bookmarkEnd w:id="65"/>
     </w:p>
     <w:p/>
     <w:p>
@@ -20147,14 +20167,14 @@
           <w:lang w:val="en-US"/>
         </w:rPr>
       </w:pPr>
-      <w:bookmarkStart w:id="65" w:name="_Toc312503809"/>
+      <w:bookmarkStart w:id="66" w:name="_Toc312503809"/>
       <w:r>
         <w:rPr>
           <w:lang w:val="en-US"/>
         </w:rPr>
         <w:t>APS Groups</w:t>
       </w:r>
-      <w:bookmarkEnd w:id="65"/>
+      <w:bookmarkEnd w:id="66"/>
     </w:p>
     <w:p>
       <w:pPr>
@@ -20189,14 +20209,14 @@
           <w:lang w:val="en-US"/>
         </w:rPr>
       </w:pPr>
-      <w:bookmarkStart w:id="66" w:name="_Toc312503810"/>
+      <w:bookmarkStart w:id="67" w:name="_Toc312503810"/>
       <w:r>
         <w:rPr>
           <w:lang w:val="en-US"/>
         </w:rPr>
         <w:t>Address Map</w:t>
       </w:r>
-      <w:bookmarkEnd w:id="66"/>
+      <w:bookmarkEnd w:id="67"/>
     </w:p>
     <w:p>
       <w:pPr>
@@ -20358,8 +20378,8 @@
           <w:lang w:val="en-US"/>
         </w:rPr>
       </w:pPr>
-      <w:bookmarkStart w:id="67" w:name="_Ref312503659"/>
-      <w:bookmarkStart w:id="68" w:name="_Toc312503858"/>
+      <w:bookmarkStart w:id="68" w:name="_Ref312503659"/>
+      <w:bookmarkStart w:id="69" w:name="_Toc312503858"/>
       <w:r>
         <w:t xml:space="preserve">Hình </w:t>
       </w:r>
@@ -20396,7 +20416,7 @@
       <w:r>
         <w:fldChar w:fldCharType="end"/>
       </w:r>
-      <w:bookmarkEnd w:id="67"/>
+      <w:bookmarkEnd w:id="68"/>
       <w:r>
         <w:rPr>
           <w:lang w:val="en-US"/>
@@ -20409,7 +20429,7 @@
         </w:rPr>
         <w:t xml:space="preserve"> [3]</w:t>
       </w:r>
-      <w:bookmarkEnd w:id="68"/>
+      <w:bookmarkEnd w:id="69"/>
     </w:p>
     <w:p>
       <w:pPr>
@@ -20474,7 +20494,7 @@
           <w:lang w:val="en-US"/>
         </w:rPr>
       </w:pPr>
-      <w:bookmarkStart w:id="69" w:name="_Toc312503811"/>
+      <w:bookmarkStart w:id="70" w:name="_Toc312503811"/>
       <w:r>
         <w:rPr>
           <w:lang w:val="en-US"/>
@@ -20493,7 +20513,7 @@
         </w:rPr>
         <w:t xml:space="preserve"> Security</w:t>
       </w:r>
-      <w:bookmarkEnd w:id="69"/>
+      <w:bookmarkEnd w:id="70"/>
     </w:p>
     <w:p>
       <w:pPr>
@@ -20812,8 +20832,8 @@
           <w:lang w:val="en-US"/>
         </w:rPr>
       </w:pPr>
-      <w:bookmarkStart w:id="70" w:name="_Ref312243755"/>
-      <w:bookmarkStart w:id="71" w:name="_Toc312503859"/>
+      <w:bookmarkStart w:id="71" w:name="_Ref312243755"/>
+      <w:bookmarkStart w:id="72" w:name="_Toc312503859"/>
       <w:r>
         <w:t xml:space="preserve">Hình </w:t>
       </w:r>
@@ -20850,7 +20870,7 @@
       <w:r>
         <w:fldChar w:fldCharType="end"/>
       </w:r>
-      <w:bookmarkEnd w:id="70"/>
+      <w:bookmarkEnd w:id="71"/>
       <w:r>
         <w:rPr>
           <w:lang w:val="en-US"/>
@@ -20863,7 +20883,7 @@
         </w:rPr>
         <w:t xml:space="preserve"> [4]</w:t>
       </w:r>
-      <w:bookmarkEnd w:id="71"/>
+      <w:bookmarkEnd w:id="72"/>
     </w:p>
     <w:p>
       <w:pPr>
@@ -21184,7 +21204,7 @@
           <w:lang w:val="en-US"/>
         </w:rPr>
       </w:pPr>
-      <w:bookmarkStart w:id="72" w:name="_Toc312503812"/>
+      <w:bookmarkStart w:id="73" w:name="_Toc312503812"/>
       <w:r>
         <w:rPr>
           <w:lang w:val="en-US"/>
@@ -21209,7 +21229,7 @@
         </w:rPr>
         <w:t>)</w:t>
       </w:r>
-      <w:bookmarkEnd w:id="72"/>
+      <w:bookmarkEnd w:id="73"/>
     </w:p>
     <w:p>
       <w:pPr>
@@ -21335,7 +21355,7 @@
           <w:lang w:val="en-US"/>
         </w:rPr>
       </w:pPr>
-      <w:bookmarkStart w:id="73" w:name="_Toc312503860"/>
+      <w:bookmarkStart w:id="74" w:name="_Toc312503860"/>
       <w:r>
         <w:t xml:space="preserve">Hình </w:t>
       </w:r>
@@ -21384,7 +21404,7 @@
         </w:rPr>
         <w:t xml:space="preserve"> [4]</w:t>
       </w:r>
-      <w:bookmarkEnd w:id="73"/>
+      <w:bookmarkEnd w:id="74"/>
     </w:p>
     <w:p>
       <w:pPr>
@@ -21469,7 +21489,7 @@
           <w:lang w:val="en-US"/>
         </w:rPr>
       </w:pPr>
-      <w:bookmarkStart w:id="74" w:name="_Toc312503813"/>
+      <w:bookmarkStart w:id="75" w:name="_Toc312503813"/>
       <w:r>
         <w:rPr>
           <w:lang w:val="en-US"/>
@@ -21477,7 +21497,7 @@
         <w:lastRenderedPageBreak/>
         <w:t>Device Descriptor</w:t>
       </w:r>
-      <w:bookmarkEnd w:id="74"/>
+      <w:bookmarkEnd w:id="75"/>
     </w:p>
     <w:p>
       <w:pPr>
@@ -21613,7 +21633,7 @@
           <w:lang w:val="en-US"/>
         </w:rPr>
       </w:pPr>
-      <w:bookmarkStart w:id="75" w:name="_Toc312503814"/>
+      <w:bookmarkStart w:id="76" w:name="_Toc312503814"/>
       <w:r>
         <w:rPr>
           <w:lang w:val="en-US"/>
@@ -21626,7 +21646,7 @@
         </w:rPr>
         <w:t>Matching Endpoint</w:t>
       </w:r>
-      <w:bookmarkEnd w:id="75"/>
+      <w:bookmarkEnd w:id="76"/>
     </w:p>
     <w:p>
       <w:pPr>
@@ -21715,14 +21735,14 @@
           <w:lang w:val="en-US"/>
         </w:rPr>
       </w:pPr>
-      <w:bookmarkStart w:id="76" w:name="_Toc312503815"/>
+      <w:bookmarkStart w:id="77" w:name="_Toc312503815"/>
       <w:r>
         <w:rPr>
           <w:lang w:val="en-US"/>
         </w:rPr>
         <w:t>Low Power</w:t>
       </w:r>
-      <w:bookmarkEnd w:id="76"/>
+      <w:bookmarkEnd w:id="77"/>
     </w:p>
     <w:p>
       <w:pPr>
@@ -21855,7 +21875,7 @@
           <w:lang w:val="en-US"/>
         </w:rPr>
       </w:pPr>
-      <w:bookmarkStart w:id="77" w:name="_Toc312503816"/>
+      <w:bookmarkStart w:id="78" w:name="_Toc312503816"/>
       <w:r>
         <w:rPr>
           <w:lang w:val="en-US"/>
@@ -21863,17 +21883,17 @@
         <w:lastRenderedPageBreak/>
         <w:t>Network Layer</w:t>
       </w:r>
-      <w:bookmarkEnd w:id="77"/>
+      <w:bookmarkEnd w:id="78"/>
     </w:p>
     <w:p>
       <w:pPr>
         <w:pStyle w:val="Heading3"/>
       </w:pPr>
-      <w:bookmarkStart w:id="78" w:name="_Toc312503817"/>
+      <w:bookmarkStart w:id="79" w:name="_Toc312503817"/>
       <w:r>
         <w:t>ZigBee và IEEE 802.15.4</w:t>
       </w:r>
-      <w:bookmarkEnd w:id="78"/>
+      <w:bookmarkEnd w:id="79"/>
     </w:p>
     <w:p>
       <w:pPr>
@@ -22524,7 +22544,7 @@
       <w:pPr>
         <w:pStyle w:val="Heading3"/>
       </w:pPr>
-      <w:bookmarkStart w:id="79" w:name="_Toc312503818"/>
+      <w:bookmarkStart w:id="80" w:name="_Toc312503818"/>
       <w:r>
         <w:t>Thiết lậ</w:t>
       </w:r>
@@ -22549,7 +22569,7 @@
       <w:r>
         <w:t xml:space="preserve"> mạng ZigBee.</w:t>
       </w:r>
-      <w:bookmarkEnd w:id="79"/>
+      <w:bookmarkEnd w:id="80"/>
     </w:p>
     <w:p>
       <w:pPr>
@@ -23009,7 +23029,7 @@
           <w:lang w:val="en-US"/>
         </w:rPr>
       </w:pPr>
-      <w:bookmarkStart w:id="80" w:name="_Toc312503861"/>
+      <w:bookmarkStart w:id="81" w:name="_Toc312503861"/>
       <w:r>
         <w:t xml:space="preserve">Hình </w:t>
       </w:r>
@@ -23058,7 +23078,7 @@
         </w:rPr>
         <w:t xml:space="preserve"> [3]</w:t>
       </w:r>
-      <w:bookmarkEnd w:id="80"/>
+      <w:bookmarkEnd w:id="81"/>
     </w:p>
     <w:p>
       <w:pPr>
@@ -23489,7 +23509,7 @@
           <w:lang w:val="en-US"/>
         </w:rPr>
       </w:pPr>
-      <w:bookmarkStart w:id="81" w:name="_Toc312503862"/>
+      <w:bookmarkStart w:id="82" w:name="_Toc312503862"/>
       <w:r>
         <w:t xml:space="preserve">Hình </w:t>
       </w:r>
@@ -23538,7 +23558,7 @@
         </w:rPr>
         <w:t xml:space="preserve"> [3]</w:t>
       </w:r>
-      <w:bookmarkEnd w:id="81"/>
+      <w:bookmarkEnd w:id="82"/>
     </w:p>
     <w:p>
       <w:pPr>
@@ -23824,7 +23844,7 @@
       <w:pPr>
         <w:pStyle w:val="Heading3"/>
       </w:pPr>
-      <w:bookmarkStart w:id="82" w:name="_Toc312503819"/>
+      <w:bookmarkStart w:id="83" w:name="_Toc312503819"/>
       <w:r>
         <w:t xml:space="preserve">Gán địa </w:t>
       </w:r>
@@ -23838,7 +23858,7 @@
       <w:r>
         <w:t xml:space="preserve"> ZigBee</w:t>
       </w:r>
-      <w:bookmarkEnd w:id="82"/>
+      <w:bookmarkEnd w:id="83"/>
     </w:p>
     <w:p>
       <w:pPr>
@@ -24059,7 +24079,7 @@
           <w:lang w:val="en-US"/>
         </w:rPr>
       </w:pPr>
-      <w:bookmarkStart w:id="83" w:name="_Toc312503889"/>
+      <w:bookmarkStart w:id="84" w:name="_Toc312503889"/>
       <w:r>
         <w:t xml:space="preserve">Bảng </w:t>
       </w:r>
@@ -24114,7 +24134,7 @@
         </w:rPr>
         <w:t>[3]</w:t>
       </w:r>
-      <w:bookmarkEnd w:id="83"/>
+      <w:bookmarkEnd w:id="84"/>
     </w:p>
     <w:p>
       <w:pPr>
@@ -24331,8 +24351,8 @@
           <w:lang w:val="en-US"/>
         </w:rPr>
       </w:pPr>
-      <w:bookmarkStart w:id="84" w:name="_Ref311663836"/>
-      <w:bookmarkStart w:id="85" w:name="_Toc312503863"/>
+      <w:bookmarkStart w:id="85" w:name="_Ref311663836"/>
+      <w:bookmarkStart w:id="86" w:name="_Toc312503863"/>
       <w:r>
         <w:t xml:space="preserve">Hình </w:t>
       </w:r>
@@ -24369,7 +24389,7 @@
       <w:r>
         <w:fldChar w:fldCharType="end"/>
       </w:r>
-      <w:bookmarkEnd w:id="84"/>
+      <w:bookmarkEnd w:id="85"/>
       <w:r>
         <w:rPr>
           <w:lang w:val="en-US"/>
@@ -24382,7 +24402,7 @@
         </w:rPr>
         <w:t xml:space="preserve"> [3]</w:t>
       </w:r>
-      <w:bookmarkEnd w:id="85"/>
+      <w:bookmarkEnd w:id="86"/>
     </w:p>
     <w:p>
       <w:pPr>
@@ -24566,11 +24586,11 @@
       <w:pPr>
         <w:pStyle w:val="Heading3"/>
       </w:pPr>
-      <w:bookmarkStart w:id="86" w:name="_Toc312503820"/>
+      <w:bookmarkStart w:id="87" w:name="_Toc312503820"/>
       <w:r>
         <w:t>Tìm đường cho packet trong ZigBee</w:t>
       </w:r>
-      <w:bookmarkEnd w:id="86"/>
+      <w:bookmarkEnd w:id="87"/>
     </w:p>
     <w:p>
       <w:pPr>
@@ -24748,7 +24768,7 @@
           <w:lang w:val="en-US"/>
         </w:rPr>
       </w:pPr>
-      <w:bookmarkStart w:id="87" w:name="_Toc312503890"/>
+      <w:bookmarkStart w:id="88" w:name="_Toc312503890"/>
       <w:r>
         <w:t xml:space="preserve">Bảng </w:t>
       </w:r>
@@ -24797,7 +24817,7 @@
         </w:rPr>
         <w:t xml:space="preserve"> [3]</w:t>
       </w:r>
-      <w:bookmarkEnd w:id="87"/>
+      <w:bookmarkEnd w:id="88"/>
     </w:p>
     <w:p>
       <w:pPr>
@@ -24867,7 +24887,7 @@
           <w:lang w:val="en-US"/>
         </w:rPr>
       </w:pPr>
-      <w:bookmarkStart w:id="88" w:name="_Toc312503821"/>
+      <w:bookmarkStart w:id="89" w:name="_Toc312503821"/>
       <w:r>
         <w:rPr>
           <w:lang w:val="en-US"/>
@@ -24886,7 +24906,7 @@
         </w:rPr>
         <w:t xml:space="preserve"> Layer</w:t>
       </w:r>
-      <w:bookmarkEnd w:id="88"/>
+      <w:bookmarkEnd w:id="89"/>
     </w:p>
     <w:p>
       <w:pPr>
@@ -24908,7 +24928,7 @@
           <w:lang w:val="en-US"/>
         </w:rPr>
       </w:pPr>
-      <w:bookmarkStart w:id="89" w:name="_Toc312503822"/>
+      <w:bookmarkStart w:id="90" w:name="_Toc312503822"/>
       <w:r>
         <w:rPr>
           <w:lang w:val="en-US"/>
@@ -24918,7 +24938,7 @@
       <w:r>
         <w:t>Layer</w:t>
       </w:r>
-      <w:bookmarkEnd w:id="89"/>
+      <w:bookmarkEnd w:id="90"/>
     </w:p>
     <w:p>
       <w:pPr>
@@ -24940,14 +24960,14 @@
           <w:lang w:val="en-US"/>
         </w:rPr>
       </w:pPr>
-      <w:bookmarkStart w:id="90" w:name="_Toc312503823"/>
+      <w:bookmarkStart w:id="91" w:name="_Toc312503823"/>
       <w:r>
         <w:rPr>
           <w:lang w:val="en-US"/>
         </w:rPr>
         <w:t>MAC Layer</w:t>
       </w:r>
-      <w:bookmarkEnd w:id="90"/>
+      <w:bookmarkEnd w:id="91"/>
     </w:p>
     <w:p>
       <w:pPr>
@@ -24970,14 +24990,14 @@
           <w:lang w:val="en-US"/>
         </w:rPr>
       </w:pPr>
-      <w:bookmarkStart w:id="91" w:name="_Toc312503824"/>
+      <w:bookmarkStart w:id="92" w:name="_Toc312503824"/>
       <w:r>
         <w:rPr>
           <w:lang w:val="en-US"/>
         </w:rPr>
         <w:t>Giới thiệu Z-stack của Texas Instrument</w:t>
       </w:r>
-      <w:bookmarkEnd w:id="91"/>
+      <w:bookmarkEnd w:id="92"/>
     </w:p>
     <w:p>
       <w:pPr>
@@ -25128,8 +25148,8 @@
           <w:lang w:val="en-US"/>
         </w:rPr>
       </w:pPr>
-      <w:bookmarkStart w:id="92" w:name="_Ref311658798"/>
-      <w:bookmarkStart w:id="93" w:name="_Ref311658829"/>
+      <w:bookmarkStart w:id="93" w:name="_Ref311658798"/>
+      <w:bookmarkStart w:id="94" w:name="_Ref311658829"/>
       <w:r>
         <w:rPr>
           <w:rFonts w:cs="Times New Roman"/>
@@ -25138,7 +25158,7 @@
         <w:lastRenderedPageBreak/>
         <w:t xml:space="preserve"> </w:t>
       </w:r>
-      <w:bookmarkStart w:id="94" w:name="_Toc312503825"/>
+      <w:bookmarkStart w:id="95" w:name="_Toc312503825"/>
       <w:r>
         <w:rPr>
           <w:rFonts w:cs="Times New Roman"/>
@@ -25146,8 +25166,8 @@
         </w:rPr>
         <w:t>HIỆN THỰC</w:t>
       </w:r>
-      <w:bookmarkEnd w:id="92"/>
       <w:bookmarkEnd w:id="93"/>
+      <w:bookmarkEnd w:id="94"/>
       <w:r>
         <w:rPr>
           <w:rFonts w:cs="Times New Roman"/>
@@ -25155,7 +25175,7 @@
         </w:rPr>
         <w:t xml:space="preserve"> ĐỀ TÀI</w:t>
       </w:r>
-      <w:bookmarkEnd w:id="94"/>
+      <w:bookmarkEnd w:id="95"/>
     </w:p>
     <w:p>
       <w:pPr>
@@ -25164,7 +25184,7 @@
           <w:lang w:val="en-US"/>
         </w:rPr>
       </w:pPr>
-      <w:bookmarkStart w:id="95" w:name="_Toc312503826"/>
+      <w:bookmarkStart w:id="96" w:name="_Toc312503826"/>
       <w:r>
         <w:rPr>
           <w:lang w:val="en-US"/>
@@ -25177,7 +25197,7 @@
         </w:rPr>
         <w:t xml:space="preserve"> Queue – Busting on ZigBee</w:t>
       </w:r>
-      <w:bookmarkEnd w:id="95"/>
+      <w:bookmarkEnd w:id="96"/>
     </w:p>
     <w:p>
       <w:pPr>
@@ -25186,14 +25206,14 @@
           <w:lang w:val="en-US" w:eastAsia="ar-SA"/>
         </w:rPr>
       </w:pPr>
-      <w:bookmarkStart w:id="96" w:name="_Toc312503827"/>
+      <w:bookmarkStart w:id="97" w:name="_Toc312503827"/>
       <w:r>
         <w:rPr>
           <w:lang w:val="en-US" w:eastAsia="ar-SA"/>
         </w:rPr>
         <w:t>Hệ thống phần cứng</w:t>
       </w:r>
-      <w:bookmarkEnd w:id="96"/>
+      <w:bookmarkEnd w:id="97"/>
     </w:p>
     <w:p>
       <w:pPr>
@@ -25437,8 +25457,8 @@
           <w:lang w:val="en-US"/>
         </w:rPr>
       </w:pPr>
-      <w:bookmarkStart w:id="97" w:name="_Ref312498145"/>
-      <w:bookmarkStart w:id="98" w:name="_Toc312503864"/>
+      <w:bookmarkStart w:id="98" w:name="_Ref312498145"/>
+      <w:bookmarkStart w:id="99" w:name="_Toc312503864"/>
       <w:r>
         <w:t xml:space="preserve">Hình </w:t>
       </w:r>
@@ -25475,11 +25495,11 @@
       <w:r>
         <w:fldChar w:fldCharType="end"/>
       </w:r>
-      <w:bookmarkEnd w:id="97"/>
+      <w:bookmarkEnd w:id="98"/>
       <w:r>
         <w:t>:  Sơ đồ kết nối thiết bị của hệ thống</w:t>
       </w:r>
-      <w:bookmarkEnd w:id="98"/>
+      <w:bookmarkEnd w:id="99"/>
     </w:p>
     <w:p>
       <w:pPr>
@@ -25488,14 +25508,14 @@
           <w:lang w:val="en-US" w:eastAsia="ar-SA"/>
         </w:rPr>
       </w:pPr>
-      <w:bookmarkStart w:id="99" w:name="_Toc312503828"/>
+      <w:bookmarkStart w:id="100" w:name="_Toc312503828"/>
       <w:r>
         <w:rPr>
           <w:lang w:val="en-US" w:eastAsia="ar-SA"/>
         </w:rPr>
         <w:t>Hệ thống phần mềm</w:t>
       </w:r>
-      <w:bookmarkEnd w:id="99"/>
+      <w:bookmarkEnd w:id="100"/>
     </w:p>
     <w:p>
       <w:pPr>
@@ -25663,10 +25683,10 @@
             <v:path o:extrusionok="f" gradientshapeok="t" o:connecttype="rect"/>
             <o:lock v:ext="edit" aspectratio="t"/>
           </v:shapetype>
-          <v:shape id="_x0000_i1028" type="#_x0000_t75" style="width:278.25pt;height:304.5pt" o:ole="">
+          <v:shape id="_x0000_i1025" type="#_x0000_t75" style="width:278.25pt;height:304.5pt" o:ole="">
             <v:imagedata r:id="rId38" o:title=""/>
           </v:shape>
-          <o:OLEObject Type="Embed" ProgID="Visio.Drawing.11" ShapeID="_x0000_i1028" DrawAspect="Content" ObjectID="_1386246621" r:id="rId39"/>
+          <o:OLEObject Type="Embed" ProgID="Visio.Drawing.11" ShapeID="_x0000_i1025" DrawAspect="Content" ObjectID="_1386349367" r:id="rId39"/>
         </w:object>
       </w:r>
     </w:p>
@@ -25677,7 +25697,7 @@
           <w:lang w:val="en-US"/>
         </w:rPr>
       </w:pPr>
-      <w:bookmarkStart w:id="100" w:name="_Toc312503865"/>
+      <w:bookmarkStart w:id="101" w:name="_Toc312503865"/>
       <w:r>
         <w:t xml:space="preserve">Hình </w:t>
       </w:r>
@@ -25720,7 +25740,7 @@
         </w:rPr>
         <w:t>: Sơ đồ phân lớp kiến trúc phần mềm</w:t>
       </w:r>
-      <w:bookmarkEnd w:id="100"/>
+      <w:bookmarkEnd w:id="101"/>
     </w:p>
     <w:p>
       <w:pPr>
@@ -25771,12 +25791,12 @@
         <w:rPr>
           <w:lang w:val="en-US"/>
         </w:rPr>
-      </w:r>
-      <w:r>
-        <w:rPr>
-          <w:lang w:val="en-US"/>
-        </w:rPr>
         <w:instrText xml:space="preserve"> \* MERGEFORMAT </w:instrText>
+      </w:r>
+      <w:r>
+        <w:rPr>
+          <w:lang w:val="en-US"/>
+        </w:rPr>
       </w:r>
       <w:r>
         <w:rPr>
@@ -25943,27 +25963,7 @@
           <w:szCs w:val="24"/>
           <w:lang w:val="en-US"/>
         </w:rPr>
-        <w:t xml:space="preserve">Basket respond </w:t>
-      </w:r>
-      <w:proofErr w:type="gramStart"/>
-      <w:r>
-        <w:rPr>
-          <w:rFonts w:eastAsia="Times New Roman" w:cs="Times New Roman"/>
-          <w:noProof w:val="0"/>
-          <w:szCs w:val="24"/>
-          <w:lang w:val="en-US"/>
-        </w:rPr>
-        <w:t>frame :</w:t>
-      </w:r>
-      <w:proofErr w:type="gramEnd"/>
-      <w:r>
-        <w:rPr>
-          <w:rFonts w:eastAsia="Times New Roman" w:cs="Times New Roman"/>
-          <w:noProof w:val="0"/>
-          <w:szCs w:val="24"/>
-          <w:lang w:val="en-US"/>
-        </w:rPr>
-        <w:t xml:space="preserve"> </w:t>
+        <w:t xml:space="preserve">Basket respond frame : </w:t>
       </w:r>
       <w:r>
         <w:rPr>
@@ -26057,6 +26057,7 @@
           <w:szCs w:val="24"/>
           <w:lang w:val="en-US"/>
         </w:rPr>
+        <w:lastRenderedPageBreak/>
         <w:t xml:space="preserve">+ Status respond frame : </w:t>
       </w:r>
       <w:r>
@@ -26096,7 +26097,6 @@
           <w:szCs w:val="24"/>
           <w:lang w:val="en-US"/>
         </w:rPr>
-        <w:lastRenderedPageBreak/>
         <w:t xml:space="preserve">Delete frame : lệnh </w:t>
       </w:r>
       <w:r>
@@ -26739,7 +26739,16 @@
                 <w:szCs w:val="26"/>
                 <w:lang w:val="en-US"/>
               </w:rPr>
-              <w:t>Basket: vary length</w:t>
+              <w:t>Basket: variable</w:t>
+            </w:r>
+            <w:r>
+              <w:rPr>
+                <w:rFonts w:cs="Times New Roman"/>
+                <w:sz w:val="26"/>
+                <w:szCs w:val="26"/>
+                <w:lang w:val="en-US"/>
+              </w:rPr>
+              <w:t xml:space="preserve"> length</w:t>
             </w:r>
           </w:p>
         </w:tc>
@@ -27312,7 +27321,25 @@
                 <w:szCs w:val="26"/>
                 <w:lang w:val="en-US"/>
               </w:rPr>
-              <w:t>: vary length</w:t>
+              <w:t>: var</w:t>
+            </w:r>
+            <w:r>
+              <w:rPr>
+                <w:rFonts w:cs="Times New Roman"/>
+                <w:sz w:val="26"/>
+                <w:szCs w:val="26"/>
+                <w:lang w:val="en-US"/>
+              </w:rPr>
+              <w:t>iable</w:t>
+            </w:r>
+            <w:r>
+              <w:rPr>
+                <w:rFonts w:cs="Times New Roman"/>
+                <w:sz w:val="26"/>
+                <w:szCs w:val="26"/>
+                <w:lang w:val="en-US"/>
+              </w:rPr>
+              <w:t xml:space="preserve"> length</w:t>
             </w:r>
           </w:p>
         </w:tc>
@@ -27325,8 +27352,8 @@
           <w:lang w:val="en-US"/>
         </w:rPr>
       </w:pPr>
-      <w:bookmarkStart w:id="101" w:name="_Ref312499616"/>
       <w:bookmarkStart w:id="102" w:name="_Ref312499619"/>
+      <w:bookmarkStart w:id="103" w:name="_Ref312499616"/>
     </w:p>
     <w:p>
       <w:pPr>
@@ -27335,8 +27362,8 @@
           <w:lang w:val="en-US"/>
         </w:rPr>
       </w:pPr>
-      <w:bookmarkStart w:id="103" w:name="_Ref312501202"/>
-      <w:bookmarkStart w:id="104" w:name="_Toc312503891"/>
+      <w:bookmarkStart w:id="104" w:name="_Ref312501202"/>
+      <w:bookmarkStart w:id="105" w:name="_Toc312503891"/>
       <w:r>
         <w:t xml:space="preserve">Bảng </w:t>
       </w:r>
@@ -27374,15 +27401,15 @@
         <w:fldChar w:fldCharType="end"/>
       </w:r>
       <w:bookmarkEnd w:id="102"/>
+      <w:bookmarkEnd w:id="104"/>
+      <w:r>
+        <w:rPr>
+          <w:lang w:val="en-US"/>
+        </w:rPr>
+        <w:t>: Định dạng của giao thức Queue – Busting on ZigBee</w:t>
+      </w:r>
       <w:bookmarkEnd w:id="103"/>
-      <w:r>
-        <w:rPr>
-          <w:lang w:val="en-US"/>
-        </w:rPr>
-        <w:t>: Định dạng của giao thức Queue – Busting on ZigBee</w:t>
-      </w:r>
-      <w:bookmarkEnd w:id="101"/>
-      <w:bookmarkEnd w:id="104"/>
+      <w:bookmarkEnd w:id="105"/>
     </w:p>
     <w:p>
       <w:pPr>
@@ -27399,7 +27426,7 @@
           <w:lang w:val="en-US"/>
         </w:rPr>
       </w:pPr>
-      <w:bookmarkStart w:id="105" w:name="_Toc312503829"/>
+      <w:bookmarkStart w:id="106" w:name="_Toc312503829"/>
       <w:r>
         <w:rPr>
           <w:rFonts w:cs="Times New Roman"/>
@@ -27428,7 +27455,7 @@
         </w:rPr>
         <w:t xml:space="preserve"> CC2530 của TI</w:t>
       </w:r>
-      <w:bookmarkEnd w:id="105"/>
+      <w:bookmarkEnd w:id="106"/>
     </w:p>
     <w:p>
       <w:pPr>
@@ -27626,6 +27653,7 @@
           <w:szCs w:val="24"/>
           <w:lang w:val="en-US"/>
         </w:rPr>
+        <w:lastRenderedPageBreak/>
         <w:t xml:space="preserve">1 x CC2531 USB Dongle </w:t>
       </w:r>
     </w:p>
@@ -27675,7 +27703,6 @@
         <w:rPr>
           <w:rFonts w:cs="Times New Roman"/>
         </w:rPr>
-        <w:lastRenderedPageBreak/>
         <w:t xml:space="preserve"> SmartRF05 Evaluation Board</w:t>
       </w:r>
       <w:r>
@@ -27857,7 +27884,7 @@
           <w:lang w:val="en-US"/>
         </w:rPr>
       </w:pPr>
-      <w:bookmarkStart w:id="106" w:name="_Toc312503866"/>
+      <w:bookmarkStart w:id="107" w:name="_Toc312503866"/>
       <w:r>
         <w:t xml:space="preserve">Hình </w:t>
       </w:r>
@@ -27909,7 +27936,7 @@
         </w:rPr>
         <w:t xml:space="preserve"> [2]</w:t>
       </w:r>
-      <w:bookmarkEnd w:id="106"/>
+      <w:bookmarkEnd w:id="107"/>
     </w:p>
     <w:p>
       <w:pPr>
@@ -28067,7 +28094,7 @@
           <w:lang w:val="en-US"/>
         </w:rPr>
       </w:pPr>
-      <w:bookmarkStart w:id="107" w:name="_Toc312503867"/>
+      <w:bookmarkStart w:id="108" w:name="_Toc312503867"/>
       <w:r>
         <w:t xml:space="preserve">Hình </w:t>
       </w:r>
@@ -28128,7 +28155,7 @@
         </w:rPr>
         <w:t xml:space="preserve"> [2]</w:t>
       </w:r>
-      <w:bookmarkEnd w:id="107"/>
+      <w:bookmarkEnd w:id="108"/>
     </w:p>
     <w:p>
       <w:pPr>
@@ -28297,7 +28324,7 @@
         </w:rPr>
         <w:tab/>
       </w:r>
-      <w:bookmarkStart w:id="108" w:name="_Toc312503868"/>
+      <w:bookmarkStart w:id="109" w:name="_Toc312503868"/>
       <w:r>
         <w:t xml:space="preserve">Hình </w:t>
       </w:r>
@@ -28343,7 +28370,7 @@
       <w:r>
         <w:t>CC2530 Evaluation Modules</w:t>
       </w:r>
-      <w:bookmarkEnd w:id="108"/>
+      <w:bookmarkEnd w:id="109"/>
     </w:p>
     <w:p>
       <w:pPr>
@@ -28489,7 +28516,7 @@
           <w:lang w:val="en-US"/>
         </w:rPr>
       </w:pPr>
-      <w:bookmarkStart w:id="109" w:name="_Toc312503869"/>
+      <w:bookmarkStart w:id="110" w:name="_Toc312503869"/>
       <w:r>
         <w:t xml:space="preserve">Hình </w:t>
       </w:r>
@@ -28544,7 +28571,7 @@
         </w:rPr>
         <w:t xml:space="preserve"> [2]</w:t>
       </w:r>
-      <w:bookmarkEnd w:id="109"/>
+      <w:bookmarkEnd w:id="110"/>
     </w:p>
     <w:p>
       <w:pPr>
@@ -28624,7 +28651,7 @@
           <w:lang w:val="en-US"/>
         </w:rPr>
       </w:pPr>
-      <w:bookmarkStart w:id="110" w:name="_Toc312503870"/>
+      <w:bookmarkStart w:id="111" w:name="_Toc312503870"/>
       <w:r>
         <w:t xml:space="preserve">Hình </w:t>
       </w:r>
@@ -28679,7 +28706,7 @@
         </w:rPr>
         <w:t xml:space="preserve"> [2]</w:t>
       </w:r>
-      <w:bookmarkEnd w:id="110"/>
+      <w:bookmarkEnd w:id="111"/>
     </w:p>
     <w:p>
       <w:pPr>
@@ -29375,7 +29402,7 @@
           <w:lang w:val="en-US"/>
         </w:rPr>
       </w:pPr>
-      <w:bookmarkStart w:id="111" w:name="_Toc312503871"/>
+      <w:bookmarkStart w:id="112" w:name="_Toc312503871"/>
       <w:r>
         <w:t xml:space="preserve">Hình </w:t>
       </w:r>
@@ -29424,7 +29451,7 @@
         </w:rPr>
         <w:t xml:space="preserve"> [5]</w:t>
       </w:r>
-      <w:bookmarkEnd w:id="111"/>
+      <w:bookmarkEnd w:id="112"/>
     </w:p>
     <w:p>
       <w:pPr>
@@ -29434,7 +29461,7 @@
           <w:lang w:val="en-US"/>
         </w:rPr>
       </w:pPr>
-      <w:bookmarkStart w:id="112" w:name="_Toc312503830"/>
+      <w:bookmarkStart w:id="113" w:name="_Toc312503830"/>
       <w:r>
         <w:rPr>
           <w:rFonts w:cs="Times New Roman"/>
@@ -29442,7 +29469,7 @@
         </w:rPr>
         <w:t>Một số thành phần khác của hệ thống</w:t>
       </w:r>
-      <w:bookmarkEnd w:id="112"/>
+      <w:bookmarkEnd w:id="113"/>
     </w:p>
     <w:p>
       <w:pPr>
@@ -29523,8 +29550,8 @@
           <w:lang w:val="en-US"/>
         </w:rPr>
       </w:pPr>
-      <w:bookmarkStart w:id="113" w:name="_Toc282354990"/>
-      <w:bookmarkStart w:id="114" w:name="_Toc282439294"/>
+      <w:bookmarkStart w:id="114" w:name="_Toc282354990"/>
+      <w:bookmarkStart w:id="115" w:name="_Toc282439294"/>
       <w:r>
         <w:rPr>
           <w:rFonts w:cs="Times New Roman"/>
@@ -29598,7 +29625,7 @@
           <w:lang w:val="en-US"/>
         </w:rPr>
       </w:pPr>
-      <w:bookmarkStart w:id="115" w:name="_Toc312503831"/>
+      <w:bookmarkStart w:id="116" w:name="_Toc312503831"/>
       <w:r>
         <w:rPr>
           <w:lang w:val="en-US"/>
@@ -29606,7 +29633,7 @@
         <w:lastRenderedPageBreak/>
         <w:t>Cấu hình mạng ZigBee cho Z-stack</w:t>
       </w:r>
-      <w:bookmarkEnd w:id="115"/>
+      <w:bookmarkEnd w:id="116"/>
     </w:p>
     <w:p>
       <w:pPr>
@@ -30153,7 +30180,7 @@
           <w:lang w:val="en-US"/>
         </w:rPr>
       </w:pPr>
-      <w:bookmarkStart w:id="116" w:name="_Ref312271377"/>
+      <w:bookmarkStart w:id="117" w:name="_Ref312271377"/>
     </w:p>
     <w:p>
       <w:pPr>
@@ -30162,8 +30189,8 @@
           <w:lang w:val="en-US"/>
         </w:rPr>
       </w:pPr>
-      <w:bookmarkStart w:id="117" w:name="_Toc312503892"/>
       <w:bookmarkStart w:id="118" w:name="_Ref312504153"/>
+      <w:bookmarkStart w:id="119" w:name="_Toc312503892"/>
       <w:r>
         <w:t xml:space="preserve">Bảng </w:t>
       </w:r>
@@ -30200,12 +30227,12 @@
       <w:r>
         <w:fldChar w:fldCharType="end"/>
       </w:r>
-      <w:bookmarkEnd w:id="116"/>
+      <w:bookmarkEnd w:id="117"/>
       <w:bookmarkEnd w:id="118"/>
       <w:r>
         <w:t>: Các thông số cấu hình cho mạng ZigBee</w:t>
       </w:r>
-      <w:bookmarkEnd w:id="117"/>
+      <w:bookmarkEnd w:id="119"/>
     </w:p>
     <w:p>
       <w:pPr>
@@ -30704,9 +30731,9 @@
           <w:lang w:val="en-US"/>
         </w:rPr>
       </w:pPr>
-      <w:bookmarkStart w:id="119" w:name="_Ref312270035"/>
       <w:bookmarkStart w:id="120" w:name="_Ref312270039"/>
-      <w:bookmarkStart w:id="121" w:name="_Toc312503893"/>
+      <w:bookmarkStart w:id="121" w:name="_Ref312270035"/>
+      <w:bookmarkStart w:id="122" w:name="_Toc312503893"/>
     </w:p>
     <w:p>
       <w:pPr>
@@ -30758,8 +30785,8 @@
         </w:rPr>
         <w:t>: Các thông số cho Simple Description</w:t>
       </w:r>
-      <w:bookmarkEnd w:id="119"/>
       <w:bookmarkEnd w:id="121"/>
+      <w:bookmarkEnd w:id="122"/>
     </w:p>
     <w:p>
       <w:pPr>
@@ -30789,7 +30816,7 @@
           <w:lang w:val="en-US"/>
         </w:rPr>
       </w:pPr>
-      <w:bookmarkStart w:id="122" w:name="_Toc312503832"/>
+      <w:bookmarkStart w:id="123" w:name="_Toc312503832"/>
       <w:r>
         <w:rPr>
           <w:lang w:val="en-US"/>
@@ -30800,7 +30827,7 @@
       <w:r>
         <w:t>hiết bị cashier</w:t>
       </w:r>
-      <w:bookmarkEnd w:id="122"/>
+      <w:bookmarkEnd w:id="123"/>
     </w:p>
     <w:p>
       <w:pPr>
@@ -30810,9 +30837,9 @@
           <w:lang w:val="en-US"/>
         </w:rPr>
       </w:pPr>
-      <w:bookmarkStart w:id="123" w:name="_Ref312444914"/>
-      <w:bookmarkStart w:id="124" w:name="_Ref312444919"/>
-      <w:bookmarkStart w:id="125" w:name="_Toc312503833"/>
+      <w:bookmarkStart w:id="124" w:name="_Ref312444914"/>
+      <w:bookmarkStart w:id="125" w:name="_Ref312444919"/>
+      <w:bookmarkStart w:id="126" w:name="_Toc312503833"/>
       <w:r>
         <w:rPr>
           <w:rFonts w:cs="Times New Roman"/>
@@ -30820,9 +30847,9 @@
         </w:rPr>
         <w:t>Nguyên tắc hoạt động</w:t>
       </w:r>
-      <w:bookmarkEnd w:id="123"/>
       <w:bookmarkEnd w:id="124"/>
       <w:bookmarkEnd w:id="125"/>
+      <w:bookmarkEnd w:id="126"/>
     </w:p>
     <w:p>
       <w:pPr>
@@ -32248,7 +32275,6 @@
         </w:rPr>
         <w:t xml:space="preserve">mình. </w:t>
       </w:r>
-      <w:proofErr w:type="gramStart"/>
       <w:r>
         <w:rPr>
           <w:rFonts w:eastAsia="Times New Roman" w:cs="Times New Roman"/>
@@ -32474,7 +32500,6 @@
         </w:rPr>
         <w:t>thường hay không.</w:t>
       </w:r>
-      <w:proofErr w:type="gramEnd"/>
     </w:p>
     <w:p>
       <w:pPr>
@@ -32734,7 +32759,6 @@
         </w:rPr>
         <w:t xml:space="preserve">+ Nếu dữ liệu nhận được từ PC có dạng </w:t>
       </w:r>
-      <w:proofErr w:type="gramStart"/>
       <w:r>
         <w:rPr>
           <w:rFonts w:eastAsia="Times New Roman" w:cs="Times New Roman"/>
@@ -32785,7 +32809,6 @@
         </w:rPr>
         <w:t>,</w:t>
       </w:r>
-      <w:proofErr w:type="gramEnd"/>
       <w:r>
         <w:rPr>
           <w:rFonts w:eastAsia="Times New Roman" w:cs="Times New Roman"/>
@@ -33782,7 +33805,7 @@
           <w:lang w:val="en-US"/>
         </w:rPr>
       </w:pPr>
-      <w:bookmarkStart w:id="126" w:name="_Toc312503834"/>
+      <w:bookmarkStart w:id="127" w:name="_Toc312503834"/>
       <w:r>
         <w:rPr>
           <w:rFonts w:cs="Times New Roman"/>
@@ -33790,7 +33813,7 @@
         </w:rPr>
         <w:t>Hardware</w:t>
       </w:r>
-      <w:bookmarkEnd w:id="126"/>
+      <w:bookmarkEnd w:id="127"/>
     </w:p>
     <w:p>
       <w:pPr>
@@ -33924,10 +33947,10 @@
       </w:pPr>
       <w:r>
         <w:object w:dxaOrig="7644" w:dyaOrig="5799">
-          <v:shape id="_x0000_i1025" type="#_x0000_t75" style="width:382.5pt;height:290.25pt" o:ole="">
+          <v:shape id="_x0000_i1026" type="#_x0000_t75" style="width:382.5pt;height:290.25pt" o:ole="">
             <v:imagedata r:id="rId46" o:title=""/>
           </v:shape>
-          <o:OLEObject Type="Embed" ProgID="Visio.Drawing.11" ShapeID="_x0000_i1025" DrawAspect="Content" ObjectID="_1386246622" r:id="rId47"/>
+          <o:OLEObject Type="Embed" ProgID="Visio.Drawing.11" ShapeID="_x0000_i1026" DrawAspect="Content" ObjectID="_1386349368" r:id="rId47"/>
         </w:object>
       </w:r>
     </w:p>
@@ -33936,7 +33959,7 @@
         <w:pStyle w:val="Caption"/>
         <w:ind w:left="360" w:firstLine="0"/>
       </w:pPr>
-      <w:bookmarkStart w:id="127" w:name="_Toc312503872"/>
+      <w:bookmarkStart w:id="128" w:name="_Toc312503872"/>
       <w:r>
         <w:t xml:space="preserve">Hình </w:t>
       </w:r>
@@ -33976,7 +33999,7 @@
       <w:r>
         <w:t>: Sơ đồ khối các chức năng</w:t>
       </w:r>
-      <w:bookmarkEnd w:id="127"/>
+      <w:bookmarkEnd w:id="128"/>
     </w:p>
     <w:p>
       <w:pPr>
@@ -33986,7 +34009,7 @@
           <w:lang w:val="en-US"/>
         </w:rPr>
       </w:pPr>
-      <w:bookmarkStart w:id="128" w:name="_Toc312503835"/>
+      <w:bookmarkStart w:id="129" w:name="_Toc312503835"/>
       <w:r>
         <w:rPr>
           <w:rFonts w:cs="Times New Roman"/>
@@ -33994,7 +34017,7 @@
         </w:rPr>
         <w:t>Software</w:t>
       </w:r>
-      <w:bookmarkEnd w:id="128"/>
+      <w:bookmarkEnd w:id="129"/>
     </w:p>
     <w:p>
       <w:pPr>
@@ -34241,10 +34264,10 @@
       </w:pPr>
       <w:r>
         <w:object w:dxaOrig="6924" w:dyaOrig="5574">
-          <v:shape id="_x0000_i1029" type="#_x0000_t75" style="width:347.25pt;height:277.5pt" o:ole="">
+          <v:shape id="_x0000_i1027" type="#_x0000_t75" style="width:347.25pt;height:277.5pt" o:ole="">
             <v:imagedata r:id="rId48" o:title=""/>
           </v:shape>
-          <o:OLEObject Type="Embed" ProgID="Visio.Drawing.11" ShapeID="_x0000_i1029" DrawAspect="Content" ObjectID="_1386246623" r:id="rId49"/>
+          <o:OLEObject Type="Embed" ProgID="Visio.Drawing.11" ShapeID="_x0000_i1027" DrawAspect="Content" ObjectID="_1386349369" r:id="rId49"/>
         </w:object>
       </w:r>
     </w:p>
@@ -34255,7 +34278,7 @@
           <w:lang w:val="en-US"/>
         </w:rPr>
       </w:pPr>
-      <w:bookmarkStart w:id="129" w:name="_Toc312503873"/>
+      <w:bookmarkStart w:id="130" w:name="_Toc312503873"/>
       <w:r>
         <w:t xml:space="preserve">Hình </w:t>
       </w:r>
@@ -34304,7 +34327,7 @@
         </w:rPr>
         <w:t>Sơ đồ tổng quát các sự kiện chính trong chương trình</w:t>
       </w:r>
-      <w:bookmarkEnd w:id="129"/>
+      <w:bookmarkEnd w:id="130"/>
     </w:p>
     <w:p>
       <w:pPr>
@@ -34358,10 +34381,10 @@
       </w:pPr>
       <w:r>
         <w:object w:dxaOrig="3967" w:dyaOrig="4590">
-          <v:shape id="_x0000_i1026" type="#_x0000_t75" style="width:197.25pt;height:229.5pt" o:ole="">
+          <v:shape id="_x0000_i1028" type="#_x0000_t75" style="width:197.25pt;height:229.5pt" o:ole="">
             <v:imagedata r:id="rId50" o:title=""/>
           </v:shape>
-          <o:OLEObject Type="Embed" ProgID="Visio.Drawing.11" ShapeID="_x0000_i1026" DrawAspect="Content" ObjectID="_1386246624" r:id="rId51"/>
+          <o:OLEObject Type="Embed" ProgID="Visio.Drawing.11" ShapeID="_x0000_i1028" DrawAspect="Content" ObjectID="_1386349370" r:id="rId51"/>
         </w:object>
       </w:r>
     </w:p>
@@ -34372,7 +34395,7 @@
           <w:lang w:val="en-US"/>
         </w:rPr>
       </w:pPr>
-      <w:bookmarkStart w:id="130" w:name="_Toc312503874"/>
+      <w:bookmarkStart w:id="131" w:name="_Toc312503874"/>
       <w:r>
         <w:t xml:space="preserve">Hình </w:t>
       </w:r>
@@ -34421,7 +34444,7 @@
         </w:rPr>
         <w:t>Sự kiện của timer trong cashier</w:t>
       </w:r>
-      <w:bookmarkEnd w:id="130"/>
+      <w:bookmarkEnd w:id="131"/>
     </w:p>
     <w:p>
       <w:pPr>
@@ -34498,10 +34521,10 @@
       </w:pPr>
       <w:r>
         <w:object w:dxaOrig="9171" w:dyaOrig="9603">
-          <v:shape id="_x0000_i1027" type="#_x0000_t75" style="width:457.5pt;height:480pt" o:ole="">
+          <v:shape id="_x0000_i1029" type="#_x0000_t75" style="width:457.5pt;height:480pt" o:ole="">
             <v:imagedata r:id="rId52" o:title=""/>
           </v:shape>
-          <o:OLEObject Type="Embed" ProgID="Visio.Drawing.11" ShapeID="_x0000_i1027" DrawAspect="Content" ObjectID="_1386246625" r:id="rId53"/>
+          <o:OLEObject Type="Embed" ProgID="Visio.Drawing.11" ShapeID="_x0000_i1029" DrawAspect="Content" ObjectID="_1386349371" r:id="rId53"/>
         </w:object>
       </w:r>
     </w:p>
@@ -34512,7 +34535,7 @@
           <w:lang w:val="en-US"/>
         </w:rPr>
       </w:pPr>
-      <w:bookmarkStart w:id="131" w:name="_Toc312503875"/>
+      <w:bookmarkStart w:id="132" w:name="_Toc312503875"/>
       <w:r>
         <w:t xml:space="preserve">Hình </w:t>
       </w:r>
@@ -34561,7 +34584,7 @@
         </w:rPr>
         <w:t>Sự kiện của scanner trong cashier</w:t>
       </w:r>
-      <w:bookmarkEnd w:id="131"/>
+      <w:bookmarkEnd w:id="132"/>
     </w:p>
     <w:p>
       <w:pPr>
@@ -34692,10 +34715,10 @@
       </w:pPr>
       <w:r>
         <w:object w:dxaOrig="6182" w:dyaOrig="6060">
-          <v:shape id="_x0000_i1031" type="#_x0000_t75" style="width:309.75pt;height:303pt" o:ole="">
+          <v:shape id="_x0000_i1030" type="#_x0000_t75" style="width:309.75pt;height:303pt" o:ole="">
             <v:imagedata r:id="rId54" o:title=""/>
           </v:shape>
-          <o:OLEObject Type="Embed" ProgID="Visio.Drawing.11" ShapeID="_x0000_i1031" DrawAspect="Content" ObjectID="_1386246626" r:id="rId55"/>
+          <o:OLEObject Type="Embed" ProgID="Visio.Drawing.11" ShapeID="_x0000_i1030" DrawAspect="Content" ObjectID="_1386349372" r:id="rId55"/>
         </w:object>
       </w:r>
     </w:p>
@@ -34706,7 +34729,7 @@
           <w:lang w:val="en-US"/>
         </w:rPr>
       </w:pPr>
-      <w:bookmarkStart w:id="132" w:name="_Toc312503876"/>
+      <w:bookmarkStart w:id="133" w:name="_Toc312503876"/>
       <w:r>
         <w:t xml:space="preserve">Hình </w:t>
       </w:r>
@@ -34755,7 +34778,7 @@
         </w:rPr>
         <w:t>Sự kiện của pc trong cashier</w:t>
       </w:r>
-      <w:bookmarkEnd w:id="132"/>
+      <w:bookmarkEnd w:id="133"/>
     </w:p>
     <w:p>
       <w:pPr>
@@ -34800,10 +34823,10 @@
       </w:pPr>
       <w:r>
         <w:object w:dxaOrig="10521" w:dyaOrig="10075">
-          <v:shape id="_x0000_i1030" type="#_x0000_t75" style="width:447.75pt;height:427.5pt" o:ole="">
+          <v:shape id="_x0000_i1031" type="#_x0000_t75" style="width:447.75pt;height:427.5pt" o:ole="">
             <v:imagedata r:id="rId56" o:title=""/>
           </v:shape>
-          <o:OLEObject Type="Embed" ProgID="Visio.Drawing.11" ShapeID="_x0000_i1030" DrawAspect="Content" ObjectID="_1386246627" r:id="rId57"/>
+          <o:OLEObject Type="Embed" ProgID="Visio.Drawing.11" ShapeID="_x0000_i1031" DrawAspect="Content" ObjectID="_1386349373" r:id="rId57"/>
         </w:object>
       </w:r>
     </w:p>
@@ -34814,7 +34837,7 @@
           <w:lang w:val="en-US"/>
         </w:rPr>
       </w:pPr>
-      <w:bookmarkStart w:id="133" w:name="_Toc312503877"/>
+      <w:bookmarkStart w:id="134" w:name="_Toc312503877"/>
       <w:r>
         <w:t xml:space="preserve">Hình </w:t>
       </w:r>
@@ -34863,7 +34886,7 @@
         </w:rPr>
         <w:t>Sự kiện của radio trong cashier</w:t>
       </w:r>
-      <w:bookmarkEnd w:id="133"/>
+      <w:bookmarkEnd w:id="134"/>
     </w:p>
     <w:p>
       <w:pPr>
@@ -34879,7 +34902,7 @@
           <w:lang w:val="en-US"/>
         </w:rPr>
       </w:pPr>
-      <w:bookmarkStart w:id="134" w:name="_Toc312503836"/>
+      <w:bookmarkStart w:id="135" w:name="_Toc312503836"/>
       <w:r>
         <w:rPr>
           <w:lang w:val="en-US"/>
@@ -34889,7 +34912,7 @@
       <w:r>
         <w:t>hiết bị handheld</w:t>
       </w:r>
-      <w:bookmarkEnd w:id="134"/>
+      <w:bookmarkEnd w:id="135"/>
     </w:p>
     <w:p>
       <w:pPr>
@@ -34898,8 +34921,8 @@
           <w:rFonts w:cs="Times New Roman"/>
         </w:rPr>
       </w:pPr>
-      <w:bookmarkStart w:id="135" w:name="_Ref312444090"/>
-      <w:bookmarkStart w:id="136" w:name="_Toc312503837"/>
+      <w:bookmarkStart w:id="136" w:name="_Ref312444090"/>
+      <w:bookmarkStart w:id="137" w:name="_Toc312503837"/>
       <w:r>
         <w:rPr>
           <w:rFonts w:cs="Times New Roman"/>
@@ -34907,8 +34930,8 @@
         </w:rPr>
         <w:t>Nguyên tắc hoạt động</w:t>
       </w:r>
-      <w:bookmarkEnd w:id="135"/>
       <w:bookmarkEnd w:id="136"/>
+      <w:bookmarkEnd w:id="137"/>
     </w:p>
     <w:p>
       <w:pPr>
@@ -35226,7 +35249,7 @@
           <w:rFonts w:cs="Times New Roman"/>
         </w:rPr>
       </w:pPr>
-      <w:bookmarkStart w:id="137" w:name="_Toc312503838"/>
+      <w:bookmarkStart w:id="138" w:name="_Toc312503838"/>
       <w:r>
         <w:rPr>
           <w:rFonts w:cs="Times New Roman"/>
@@ -35234,7 +35257,7 @@
         </w:rPr>
         <w:t>Hardware</w:t>
       </w:r>
-      <w:bookmarkEnd w:id="137"/>
+      <w:bookmarkEnd w:id="138"/>
     </w:p>
     <w:p>
       <w:pPr>
@@ -35484,8 +35507,8 @@
           <w:lang w:val="en-US"/>
         </w:rPr>
       </w:pPr>
-      <w:bookmarkStart w:id="138" w:name="_Ref312442357"/>
-      <w:bookmarkStart w:id="139" w:name="_Toc312503878"/>
+      <w:bookmarkStart w:id="139" w:name="_Ref312442357"/>
+      <w:bookmarkStart w:id="140" w:name="_Toc312503878"/>
       <w:r>
         <w:t xml:space="preserve">Hình </w:t>
       </w:r>
@@ -35522,11 +35545,11 @@
       <w:r>
         <w:fldChar w:fldCharType="end"/>
       </w:r>
-      <w:bookmarkEnd w:id="138"/>
+      <w:bookmarkEnd w:id="139"/>
       <w:r>
         <w:t>: Các phần cứng cho hiện thực</w:t>
       </w:r>
-      <w:bookmarkEnd w:id="139"/>
+      <w:bookmarkEnd w:id="140"/>
     </w:p>
     <w:p>
       <w:pPr>
@@ -35604,14 +35627,14 @@
           <w:lang w:val="en-US"/>
         </w:rPr>
       </w:pPr>
-      <w:bookmarkStart w:id="140" w:name="_Toc312503839"/>
+      <w:bookmarkStart w:id="141" w:name="_Toc312503839"/>
       <w:r>
         <w:rPr>
           <w:lang w:val="en-US"/>
         </w:rPr>
         <w:t>Software</w:t>
       </w:r>
-      <w:bookmarkEnd w:id="140"/>
+      <w:bookmarkEnd w:id="141"/>
     </w:p>
     <w:p>
       <w:pPr>
@@ -35826,8 +35849,8 @@
           <w:lang w:val="en-US"/>
         </w:rPr>
       </w:pPr>
-      <w:bookmarkStart w:id="141" w:name="_Ref312442715"/>
-      <w:bookmarkStart w:id="142" w:name="_Toc312503879"/>
+      <w:bookmarkStart w:id="142" w:name="_Ref312442715"/>
+      <w:bookmarkStart w:id="143" w:name="_Toc312503879"/>
       <w:r>
         <w:t xml:space="preserve">Hình </w:t>
       </w:r>
@@ -35864,7 +35887,7 @@
       <w:r>
         <w:fldChar w:fldCharType="end"/>
       </w:r>
-      <w:bookmarkEnd w:id="141"/>
+      <w:bookmarkEnd w:id="142"/>
       <w:r>
         <w:t xml:space="preserve">: Sơ đồ </w:t>
       </w:r>
@@ -35874,7 +35897,7 @@
         </w:rPr>
         <w:t>mô tả tổng quát task ứng dụng trong Handheld</w:t>
       </w:r>
-      <w:bookmarkEnd w:id="142"/>
+      <w:bookmarkEnd w:id="143"/>
     </w:p>
     <w:p>
       <w:pPr>
@@ -36126,8 +36149,8 @@
           <w:lang w:val="en-US"/>
         </w:rPr>
       </w:pPr>
-      <w:bookmarkStart w:id="143" w:name="_Ref312443465"/>
-      <w:bookmarkStart w:id="144" w:name="_Toc312503880"/>
+      <w:bookmarkStart w:id="144" w:name="_Ref312443465"/>
+      <w:bookmarkStart w:id="145" w:name="_Toc312503880"/>
       <w:r>
         <w:t xml:space="preserve">Hình </w:t>
       </w:r>
@@ -36164,7 +36187,7 @@
       <w:r>
         <w:fldChar w:fldCharType="end"/>
       </w:r>
-      <w:bookmarkEnd w:id="143"/>
+      <w:bookmarkEnd w:id="144"/>
       <w:r>
         <w:t xml:space="preserve">: Sơ đồ </w:t>
       </w:r>
@@ -36174,7 +36197,7 @@
         </w:rPr>
         <w:t>xử lý dữ liệu từ Scanner trong Handheld</w:t>
       </w:r>
-      <w:bookmarkEnd w:id="144"/>
+      <w:bookmarkEnd w:id="145"/>
     </w:p>
     <w:p>
       <w:pPr>
@@ -36238,8 +36261,8 @@
           <w:lang w:val="en-US"/>
         </w:rPr>
       </w:pPr>
-      <w:bookmarkStart w:id="145" w:name="_Ref312444296"/>
-      <w:bookmarkStart w:id="146" w:name="_Toc312503881"/>
+      <w:bookmarkStart w:id="146" w:name="_Ref312444296"/>
+      <w:bookmarkStart w:id="147" w:name="_Toc312503881"/>
       <w:r>
         <w:t xml:space="preserve">Hình </w:t>
       </w:r>
@@ -36276,14 +36299,14 @@
       <w:r>
         <w:fldChar w:fldCharType="end"/>
       </w:r>
-      <w:bookmarkEnd w:id="145"/>
+      <w:bookmarkEnd w:id="146"/>
       <w:r>
         <w:rPr>
           <w:lang w:val="en-US"/>
         </w:rPr>
         <w:t>: Sơ đồ xử lý dữ liệu từ mạng ZigBee trong Handheld</w:t>
       </w:r>
-      <w:bookmarkEnd w:id="146"/>
+      <w:bookmarkEnd w:id="147"/>
     </w:p>
     <w:p>
       <w:pPr>
@@ -36886,7 +36909,7 @@
           <w:lang w:val="en-US"/>
         </w:rPr>
       </w:pPr>
-      <w:bookmarkStart w:id="147" w:name="_Toc312503840"/>
+      <w:bookmarkStart w:id="148" w:name="_Toc312503840"/>
       <w:r>
         <w:rPr>
           <w:lang w:val="en-US"/>
@@ -36899,20 +36922,20 @@
         </w:rPr>
         <w:t xml:space="preserve"> trên PC (personal computer)</w:t>
       </w:r>
-      <w:bookmarkEnd w:id="147"/>
+      <w:bookmarkEnd w:id="148"/>
     </w:p>
     <w:p>
       <w:pPr>
         <w:pStyle w:val="Heading3"/>
       </w:pPr>
-      <w:bookmarkStart w:id="148" w:name="_Toc312503841"/>
+      <w:bookmarkStart w:id="149" w:name="_Toc312503841"/>
       <w:r>
         <w:rPr>
           <w:lang w:val="en-US"/>
         </w:rPr>
         <w:t>Nguyên tắc hoạt động</w:t>
       </w:r>
-      <w:bookmarkEnd w:id="148"/>
+      <w:bookmarkEnd w:id="149"/>
     </w:p>
     <w:p>
       <w:pPr>
@@ -38445,11 +38468,11 @@
       <w:pPr>
         <w:pStyle w:val="Heading3"/>
       </w:pPr>
-      <w:bookmarkStart w:id="149" w:name="_Toc312503842"/>
+      <w:bookmarkStart w:id="150" w:name="_Toc312503842"/>
       <w:r>
         <w:t>Hiện thực</w:t>
       </w:r>
-      <w:bookmarkEnd w:id="149"/>
+      <w:bookmarkEnd w:id="150"/>
     </w:p>
     <w:p>
       <w:pPr>
@@ -38808,7 +38831,7 @@
           <w:lang w:val="en-US"/>
         </w:rPr>
       </w:pPr>
-      <w:bookmarkStart w:id="150" w:name="_Toc312503882"/>
+      <w:bookmarkStart w:id="151" w:name="_Toc312503882"/>
       <w:r>
         <w:t xml:space="preserve">Hình </w:t>
       </w:r>
@@ -38848,7 +38871,7 @@
       <w:r>
         <w:t>: Sơ đồ hiện thực ứng dụng trên PC</w:t>
       </w:r>
-      <w:bookmarkEnd w:id="150"/>
+      <w:bookmarkEnd w:id="151"/>
     </w:p>
     <w:p>
       <w:pPr>
@@ -38857,7 +38880,7 @@
           <w:lang w:eastAsia="ar-SA"/>
         </w:rPr>
       </w:pPr>
-      <w:bookmarkStart w:id="151" w:name="_Toc312503843"/>
+      <w:bookmarkStart w:id="152" w:name="_Toc312503843"/>
       <w:r>
         <w:rPr>
           <w:lang w:val="en-US" w:eastAsia="ar-SA"/>
@@ -38871,7 +38894,7 @@
         </w:rPr>
         <w:t xml:space="preserve"> ứng dụng PC</w:t>
       </w:r>
-      <w:bookmarkEnd w:id="151"/>
+      <w:bookmarkEnd w:id="152"/>
     </w:p>
     <w:p>
       <w:r>
@@ -38971,7 +38994,7 @@
           <w:lang w:val="en-US"/>
         </w:rPr>
       </w:pPr>
-      <w:bookmarkStart w:id="152" w:name="_Toc312503883"/>
+      <w:bookmarkStart w:id="153" w:name="_Toc312503883"/>
       <w:r>
         <w:t xml:space="preserve">Hình </w:t>
       </w:r>
@@ -39021,7 +39044,7 @@
         </w:rPr>
         <w:t>iao diện chính của chương trình demo</w:t>
       </w:r>
-      <w:bookmarkEnd w:id="152"/>
+      <w:bookmarkEnd w:id="153"/>
     </w:p>
     <w:p>
       <w:pPr>
@@ -39277,7 +39300,7 @@
           <w:lang w:val="fr-FR"/>
         </w:rPr>
       </w:pPr>
-      <w:bookmarkStart w:id="153" w:name="_Toc312503884"/>
+      <w:bookmarkStart w:id="154" w:name="_Toc312503884"/>
       <w:r>
         <w:t xml:space="preserve">Hình </w:t>
       </w:r>
@@ -39328,7 +39351,7 @@
         </w:rPr>
         <w:t>Giao diện khi thanh toán.</w:t>
       </w:r>
-      <w:bookmarkEnd w:id="153"/>
+      <w:bookmarkEnd w:id="154"/>
     </w:p>
     <w:p>
       <w:pPr>
@@ -39667,7 +39690,7 @@
           <w:lang w:val="en-US"/>
         </w:rPr>
       </w:pPr>
-      <w:bookmarkStart w:id="154" w:name="_Ref312501752"/>
+      <w:bookmarkStart w:id="155" w:name="_Ref312501752"/>
     </w:p>
     <w:p>
       <w:pPr>
@@ -39676,8 +39699,8 @@
           <w:lang w:val="en-US"/>
         </w:rPr>
       </w:pPr>
-      <w:bookmarkStart w:id="155" w:name="_Toc312503885"/>
       <w:bookmarkStart w:id="156" w:name="_Ref312504474"/>
+      <w:bookmarkStart w:id="157" w:name="_Toc312503885"/>
       <w:r>
         <w:t xml:space="preserve">Hình </w:t>
       </w:r>
@@ -39714,7 +39737,7 @@
       <w:r>
         <w:fldChar w:fldCharType="end"/>
       </w:r>
-      <w:bookmarkEnd w:id="154"/>
+      <w:bookmarkEnd w:id="155"/>
       <w:bookmarkEnd w:id="156"/>
       <w:r>
         <w:rPr>
@@ -39722,7 +39745,7 @@
         </w:rPr>
         <w:t>: Định dạng file excel thể hiện hóa đơn tính tiền</w:t>
       </w:r>
-      <w:bookmarkEnd w:id="155"/>
+      <w:bookmarkEnd w:id="157"/>
     </w:p>
     <w:p>
       <w:pPr>
@@ -39827,8 +39850,8 @@
           <w:lang w:val="en-US" w:eastAsia="ar-SA"/>
         </w:rPr>
       </w:pPr>
-      <w:bookmarkStart w:id="157" w:name="_Ref312502051"/>
-      <w:bookmarkStart w:id="158" w:name="_Toc312503894"/>
+      <w:bookmarkStart w:id="158" w:name="_Ref312502051"/>
+      <w:bookmarkStart w:id="159" w:name="_Toc312503894"/>
       <w:r>
         <w:t xml:space="preserve">Bảng </w:t>
       </w:r>
@@ -39865,14 +39888,14 @@
       <w:r>
         <w:fldChar w:fldCharType="end"/>
       </w:r>
-      <w:bookmarkEnd w:id="157"/>
+      <w:bookmarkEnd w:id="158"/>
       <w:r>
         <w:rPr>
           <w:lang w:val="en-US"/>
         </w:rPr>
         <w:t>: Thông tin về các thiết bị handheld trong mạng ZigBee</w:t>
       </w:r>
-      <w:bookmarkEnd w:id="158"/>
+      <w:bookmarkEnd w:id="159"/>
     </w:p>
     <w:p>
       <w:pPr>
@@ -40038,10 +40061,10 @@
           <w:lang w:val="fr-FR"/>
         </w:rPr>
       </w:pPr>
-      <w:bookmarkStart w:id="159" w:name="_Ref312250314"/>
-      <w:bookmarkStart w:id="160" w:name="_Toc312503844"/>
-      <w:bookmarkEnd w:id="113"/>
+      <w:bookmarkStart w:id="160" w:name="_Ref312250314"/>
+      <w:bookmarkStart w:id="161" w:name="_Toc312503844"/>
       <w:bookmarkEnd w:id="114"/>
+      <w:bookmarkEnd w:id="115"/>
       <w:r>
         <w:rPr>
           <w:rFonts w:cs="Times New Roman"/>
@@ -40057,8 +40080,8 @@
         </w:rPr>
         <w:t xml:space="preserve"> VÀ ĐÁNH GIÁ</w:t>
       </w:r>
-      <w:bookmarkEnd w:id="159"/>
       <w:bookmarkEnd w:id="160"/>
+      <w:bookmarkEnd w:id="161"/>
     </w:p>
     <w:p>
       <w:pPr>
@@ -40067,14 +40090,14 @@
           <w:lang w:val="en-US"/>
         </w:rPr>
       </w:pPr>
-      <w:bookmarkStart w:id="161" w:name="_Toc312503845"/>
+      <w:bookmarkStart w:id="162" w:name="_Toc312503845"/>
       <w:r>
         <w:rPr>
           <w:lang w:val="en-US"/>
         </w:rPr>
         <w:t>Kết quả đạt được</w:t>
       </w:r>
-      <w:bookmarkEnd w:id="161"/>
+      <w:bookmarkEnd w:id="162"/>
     </w:p>
     <w:p>
       <w:pPr>
@@ -40290,14 +40313,14 @@
           <w:lang w:val="en-US"/>
         </w:rPr>
       </w:pPr>
-      <w:bookmarkStart w:id="162" w:name="_Toc312503846"/>
+      <w:bookmarkStart w:id="163" w:name="_Toc312503846"/>
       <w:r>
         <w:rPr>
           <w:lang w:val="en-US"/>
         </w:rPr>
         <w:t>Hạn chế</w:t>
       </w:r>
-      <w:bookmarkEnd w:id="162"/>
+      <w:bookmarkEnd w:id="163"/>
     </w:p>
     <w:p>
       <w:pPr>
@@ -40416,14 +40439,14 @@
           <w:lang w:val="en-US"/>
         </w:rPr>
       </w:pPr>
-      <w:bookmarkStart w:id="163" w:name="_Toc312503847"/>
+      <w:bookmarkStart w:id="164" w:name="_Toc312503847"/>
       <w:r>
         <w:rPr>
           <w:lang w:val="en-US"/>
         </w:rPr>
         <w:t>Hướng phát triển</w:t>
       </w:r>
-      <w:bookmarkEnd w:id="163"/>
+      <w:bookmarkEnd w:id="164"/>
     </w:p>
     <w:p>
       <w:pPr>
@@ -40563,8 +40586,6 @@
           <w:docGrid w:linePitch="360"/>
         </w:sectPr>
       </w:pPr>
-      <w:bookmarkStart w:id="164" w:name="_GoBack"/>
-      <w:bookmarkEnd w:id="164"/>
     </w:p>
     <w:p>
       <w:pPr>
@@ -40975,7 +40996,7 @@
       <w:rPr>
         <w:lang w:val="en-US"/>
       </w:rPr>
-      <w:t>iii</w:t>
+      <w:t>ix</w:t>
     </w:r>
     <w:r>
       <w:rPr>
@@ -41097,7 +41118,7 @@
         <w:rFonts w:cs="Times New Roman"/>
         <w:szCs w:val="24"/>
       </w:rPr>
-      <w:t>62</w:t>
+      <w:t>1</w:t>
     </w:r>
     <w:r>
       <w:rPr>
@@ -41229,6 +41250,7 @@
         <w:dataBinding w:prefixMappings="xmlns:ns0='http://schemas.openxmlformats.org/package/2006/metadata/core-properties' xmlns:ns1='http://purl.org/dc/elements/1.1/'" w:xpath="/ns0:coreProperties[1]/ns1:title[1]" w:storeItemID="{6C3C8BC8-F283-45AE-878A-BAB7291924A1}"/>
         <w:text/>
       </w:sdtPr>
+      <w:sdtEndPr/>
       <w:sdtContent>
         <w:r>
           <w:rPr>
@@ -41313,6 +41335,7 @@
         <w:dataBinding w:prefixMappings="xmlns:ns0='http://schemas.openxmlformats.org/package/2006/metadata/core-properties' xmlns:ns1='http://purl.org/dc/elements/1.1/'" w:xpath="/ns0:coreProperties[1]/ns1:title[1]" w:storeItemID="{6C3C8BC8-F283-45AE-878A-BAB7291924A1}"/>
         <w:text/>
       </w:sdtPr>
+      <w:sdtEndPr/>
       <w:sdtContent>
         <w:r>
           <w:rPr>
@@ -41408,6 +41431,7 @@
         <w:dataBinding w:prefixMappings="xmlns:ns0='http://schemas.openxmlformats.org/package/2006/metadata/core-properties' xmlns:ns1='http://purl.org/dc/elements/1.1/'" w:xpath="/ns0:coreProperties[1]/ns1:title[1]" w:storeItemID="{6C3C8BC8-F283-45AE-878A-BAB7291924A1}"/>
         <w:text/>
       </w:sdtPr>
+      <w:sdtEndPr/>
       <w:sdtContent>
         <w:r>
           <w:rPr>
@@ -49053,7 +49077,7 @@
 </file>
 
 <file path=customXml/itemProps1.xml><?xml version="1.0" encoding="utf-8"?>
-<ds:datastoreItem xmlns:ds="http://schemas.openxmlformats.org/officeDocument/2006/customXml" ds:itemID="{7E20526D-3185-4F49-B67F-31BEBB576109}">
+<ds:datastoreItem xmlns:ds="http://schemas.openxmlformats.org/officeDocument/2006/customXml" ds:itemID="{455E83D4-D991-4B55-8676-2BD6FFB1BDFC}">
   <ds:schemaRefs>
     <ds:schemaRef ds:uri="http://schemas.openxmlformats.org/officeDocument/2006/bibliography"/>
   </ds:schemaRefs>

</xml_diff>

<commit_message>
* repair some content of report as instructor Thanh suggest.
</commit_message>
<xml_diff>
--- a/docs/Report/Content.docx
+++ b/docs/Report/Content.docx
@@ -208,6 +208,16 @@
           <w:b/>
           <w:sz w:val="40"/>
           <w:szCs w:val="40"/>
+          <w:lang w:val="en-US"/>
+        </w:rPr>
+        <w:t xml:space="preserve"> </w:t>
+      </w:r>
+      <w:r>
+        <w:rPr>
+          <w:rFonts w:cs="Times New Roman"/>
+          <w:b/>
+          <w:sz w:val="40"/>
+          <w:szCs w:val="40"/>
         </w:rPr>
         <w:t>TRONG SIÊU THỊ DỰA TRÊN MẠNG ZIGBEE</w:t>
       </w:r>
@@ -1543,104 +1553,156 @@
       <w:bookmarkEnd w:id="1"/>
     </w:p>
     <w:p>
-      <w:r>
-        <w:t>Đề tài này thực hiện những bước sau:</w:t>
-      </w:r>
-    </w:p>
-    <w:p>
-      <w:pPr>
-        <w:pStyle w:val="ListParagraph"/>
-        <w:numPr>
-          <w:ilvl w:val="0"/>
-          <w:numId w:val="37"/>
-        </w:numPr>
-      </w:pPr>
-      <w:r>
-        <w:t>Phân tích và tìm hiểu đề tài</w:t>
-      </w:r>
-    </w:p>
-    <w:p>
-      <w:pPr>
-        <w:pStyle w:val="ListParagraph"/>
-        <w:numPr>
-          <w:ilvl w:val="0"/>
-          <w:numId w:val="37"/>
-        </w:numPr>
-        <w:rPr>
-          <w:lang w:val="en-US"/>
-        </w:rPr>
-      </w:pPr>
-      <w:r>
-        <w:rPr>
-          <w:lang w:val="en-US"/>
-        </w:rPr>
-        <w:t>Tìm hiểu mô hình Queue - Busting</w:t>
-      </w:r>
-    </w:p>
-    <w:p>
-      <w:pPr>
-        <w:pStyle w:val="ListParagraph"/>
-        <w:numPr>
-          <w:ilvl w:val="0"/>
-          <w:numId w:val="37"/>
-        </w:numPr>
-        <w:rPr>
-          <w:lang w:val="en-US"/>
-        </w:rPr>
-      </w:pPr>
-      <w:r>
-        <w:rPr>
-          <w:lang w:val="en-US"/>
-        </w:rPr>
-        <w:t>Tìm hiểu mạng ZigBee</w:t>
-      </w:r>
-    </w:p>
-    <w:p>
-      <w:pPr>
-        <w:pStyle w:val="ListParagraph"/>
-        <w:numPr>
-          <w:ilvl w:val="0"/>
-          <w:numId w:val="37"/>
-        </w:numPr>
-        <w:rPr>
-          <w:lang w:val="en-US"/>
-        </w:rPr>
-      </w:pPr>
-      <w:r>
-        <w:rPr>
-          <w:lang w:val="en-US"/>
-        </w:rPr>
-        <w:t>Tìm hiểu Kit DK CC2530 củ</w:t>
-      </w:r>
-      <w:r>
-        <w:rPr>
-          <w:lang w:val="en-US"/>
-        </w:rPr>
-        <w:t>a Texas Instru</w:t>
-      </w:r>
-      <w:r>
-        <w:rPr>
-          <w:lang w:val="en-US"/>
-        </w:rPr>
-        <w:t>ment</w:t>
-      </w:r>
-    </w:p>
-    <w:p>
-      <w:pPr>
-        <w:pStyle w:val="ListParagraph"/>
-        <w:numPr>
-          <w:ilvl w:val="0"/>
-          <w:numId w:val="37"/>
-        </w:numPr>
-        <w:rPr>
-          <w:lang w:val="en-US"/>
-        </w:rPr>
-      </w:pPr>
-      <w:r>
-        <w:rPr>
-          <w:lang w:val="en-US"/>
-        </w:rPr>
-        <w:t>Hiện thực đề tài</w:t>
+      <w:pPr>
+        <w:rPr>
+          <w:lang w:val="en-US" w:eastAsia="ar-SA"/>
+        </w:rPr>
+      </w:pPr>
+      <w:r>
+        <w:rPr>
+          <w:lang w:val="en-US" w:eastAsia="ar-SA"/>
+        </w:rPr>
+        <w:t xml:space="preserve">Để thực hiện đề tài, cần phải hiểu rõ mô hình Queue – Busting và chuẩn giao tiếp mạng Zigbee nên trong thời gian đầu, chúng tôi tập trung tìm hiểu các kiến thức cơ bản trên. Sau đó, dựa theo nguyên tắc hoạt động của mô hình Queue – Busting, chúng tôi chia toàn bộ hệ thống làm ba phần riêng lẻ để có thể </w:t>
+      </w:r>
+      <w:r>
+        <w:rPr>
+          <w:lang w:val="en-US" w:eastAsia="ar-SA"/>
+        </w:rPr>
+        <w:t>hoàn thành trong thời gian sớm nhất. Sau khi các phần riêng lẻ của hệ thống đã hoạt động đúng chức năng, chúng tôi liên kết lại thành một hệ thống hoàn chỉnh và tiến hành các phép thử nghiệm trên hệ thống này nhằm tìm và khắc phục các lỗi có thể xảy ra trong quá trình hoạt động.</w:t>
+      </w:r>
+    </w:p>
+    <w:p>
+      <w:pPr>
+        <w:rPr>
+          <w:lang w:val="en-US"/>
+        </w:rPr>
+      </w:pPr>
+      <w:r>
+        <w:rPr>
+          <w:lang w:val="en-US"/>
+        </w:rPr>
+        <w:t xml:space="preserve">Sau bốn tháng nghiên cứu và hiện thực, </w:t>
+      </w:r>
+      <w:r>
+        <w:rPr>
+          <w:lang w:val="en-US"/>
+        </w:rPr>
+        <w:t xml:space="preserve">chúng tôi </w:t>
+      </w:r>
+      <w:r>
+        <w:rPr>
+          <w:lang w:val="en-US"/>
+        </w:rPr>
+        <w:t xml:space="preserve">đã </w:t>
+      </w:r>
+      <w:r>
+        <w:rPr>
+          <w:lang w:val="en-US"/>
+        </w:rPr>
+        <w:t xml:space="preserve">hoàn thành một hệ thống thanh toán mới giúp cải thiện tốc độ thanh toán trong các siêu thị. Hệ thống thử nghiệm này </w:t>
+      </w:r>
+      <w:r>
+        <w:rPr>
+          <w:lang w:val="en-US"/>
+        </w:rPr>
+        <w:t>mô phỏng toàn bộ quá trình từ lúc khách hàng mua hàng đến lúc thanh toán. Đ</w:t>
+      </w:r>
+      <w:r>
+        <w:rPr>
+          <w:lang w:val="en-US"/>
+        </w:rPr>
+        <w:t>áp ứng các y</w:t>
+      </w:r>
+      <w:r>
+        <w:rPr>
+          <w:lang w:val="en-US"/>
+        </w:rPr>
+        <w:t>êu</w:t>
+      </w:r>
+      <w:r>
+        <w:rPr>
+          <w:lang w:val="en-US"/>
+        </w:rPr>
+        <w:t xml:space="preserve"> cầu cơ bản như: cải thiện tốc độ thanh toán </w:t>
+      </w:r>
+      <w:r>
+        <w:rPr>
+          <w:lang w:val="en-US"/>
+        </w:rPr>
+        <w:t>khá</w:t>
+      </w:r>
+      <w:r>
+        <w:rPr>
+          <w:lang w:val="en-US"/>
+        </w:rPr>
+        <w:t xml:space="preserve"> tốt so với hệ thống cũ, </w:t>
+      </w:r>
+      <w:r>
+        <w:rPr>
+          <w:lang w:val="en-US"/>
+        </w:rPr>
+        <w:t>đảm bảo độ tin cậy của dữ liệu,</w:t>
+      </w:r>
+      <w:r>
+        <w:rPr>
+          <w:lang w:val="en-US"/>
+        </w:rPr>
+        <w:t xml:space="preserve"> có thể hoạt động song song với hệ thống c</w:t>
+      </w:r>
+      <w:r>
+        <w:rPr>
+          <w:lang w:val="en-US"/>
+        </w:rPr>
+        <w:t xml:space="preserve">ũ, </w:t>
+      </w:r>
+      <w:r>
+        <w:rPr>
+          <w:lang w:val="en-US"/>
+        </w:rPr>
+        <w:t>không tốn quá nhiều chi phí để đầu tư</w:t>
+      </w:r>
+      <w:r>
+        <w:rPr>
+          <w:lang w:val="en-US"/>
+        </w:rPr>
+        <w:t>…</w:t>
+      </w:r>
+    </w:p>
+    <w:p>
+      <w:pPr>
+        <w:rPr>
+          <w:lang w:val="en-US"/>
+        </w:rPr>
+      </w:pPr>
+      <w:r>
+        <w:rPr>
+          <w:lang w:val="en-US"/>
+        </w:rPr>
+        <w:t xml:space="preserve">Hệ thống được thiết kế để thay thế cho hệ thống thanh toán hiện tại của các siêu thị, tuy nhiên, </w:t>
+      </w:r>
+      <w:r>
+        <w:rPr>
+          <w:lang w:val="en-US"/>
+        </w:rPr>
+        <w:t>hệ thống có thể được áp dụng tại các điểm bán lẻ khác có ít không gian nhưng cần một hệ thống thanh toán nhanh và tiện lợi. Ngoài ra, hệ thống mới này có thể hoạt đông song song và tận dụng được hệ thống cũ, cần không quá nhiều chi phí để đầu tư</w:t>
+      </w:r>
+      <w:r>
+        <w:rPr>
+          <w:lang w:val="en-US"/>
+        </w:rPr>
+        <w:t>,</w:t>
+      </w:r>
+      <w:r>
+        <w:rPr>
+          <w:lang w:val="en-US"/>
+        </w:rPr>
+        <w:t xml:space="preserve"> </w:t>
+      </w:r>
+      <w:r>
+        <w:rPr>
+          <w:lang w:val="en-US"/>
+        </w:rPr>
+        <w:t>có nguyên tắc hoạt động khá đơn giản và dễ bảo trì nên không đòi hỏi nhân viên phải có kĩ thuật cũng như trình độ cao.</w:t>
       </w:r>
     </w:p>
     <w:p>
@@ -10349,7 +10411,7 @@
         </w:rPr>
         <w:fldChar w:fldCharType="separate"/>
       </w:r>
-      <w:hyperlink w:anchor="_Toc312503886" w:history="1">
+      <w:hyperlink w:anchor="_Toc312744257" w:history="1">
         <w:r>
           <w:rPr>
             <w:rStyle w:val="Hyperlink"/>
@@ -10368,7 +10430,21 @@
             <w:rStyle w:val="Hyperlink"/>
             <w:lang w:val="en-US"/>
           </w:rPr>
-          <w:t>: Bảng kế hoạch công việc chi tiết</w:t>
+          <w:t xml:space="preserve">: Bảng kế </w:t>
+        </w:r>
+        <w:r>
+          <w:rPr>
+            <w:rStyle w:val="Hyperlink"/>
+            <w:lang w:val="en-US"/>
+          </w:rPr>
+          <w:t>h</w:t>
+        </w:r>
+        <w:r>
+          <w:rPr>
+            <w:rStyle w:val="Hyperlink"/>
+            <w:lang w:val="en-US"/>
+          </w:rPr>
+          <w:t>oạch công việc chi tiết</w:t>
         </w:r>
         <w:r>
           <w:rPr>
@@ -10386,7 +10462,7 @@
           <w:rPr>
             <w:webHidden/>
           </w:rPr>
-          <w:instrText xml:space="preserve"> PAGEREF _Toc312503886 \h </w:instrText>
+          <w:instrText xml:space="preserve"> PAGEREF _Toc312744257 \h </w:instrText>
         </w:r>
         <w:r>
           <w:rPr>
@@ -10425,7 +10501,7 @@
           <w:lang w:val="en-US"/>
         </w:rPr>
       </w:pPr>
-      <w:hyperlink w:anchor="_Toc312503887" w:history="1">
+      <w:hyperlink w:anchor="_Toc312744258" w:history="1">
         <w:r>
           <w:rPr>
             <w:rStyle w:val="Hyperlink"/>
@@ -10444,7 +10520,21 @@
             <w:rStyle w:val="Hyperlink"/>
             <w:lang w:val="en-US"/>
           </w:rPr>
-          <w:t>: So sánh xu hướng ứng dụng giữa các giao thức wireless khác và ZigBee.</w:t>
+          <w:t xml:space="preserve">: So sánh </w:t>
+        </w:r>
+        <w:r>
+          <w:rPr>
+            <w:rStyle w:val="Hyperlink"/>
+            <w:lang w:val="en-US"/>
+          </w:rPr>
+          <w:t>x</w:t>
+        </w:r>
+        <w:r>
+          <w:rPr>
+            <w:rStyle w:val="Hyperlink"/>
+            <w:lang w:val="en-US"/>
+          </w:rPr>
+          <w:t>u hướng ứng dụng giữa các giao thức wireless khác và ZigBee.</w:t>
         </w:r>
         <w:r>
           <w:rPr>
@@ -10462,7 +10552,7 @@
           <w:rPr>
             <w:webHidden/>
           </w:rPr>
-          <w:instrText xml:space="preserve"> PAGEREF _Toc312503887 \h </w:instrText>
+          <w:instrText xml:space="preserve"> PAGEREF _Toc312744258 \h </w:instrText>
         </w:r>
         <w:r>
           <w:rPr>
@@ -10501,7 +10591,7 @@
           <w:lang w:val="en-US"/>
         </w:rPr>
       </w:pPr>
-      <w:hyperlink w:anchor="_Toc312503888" w:history="1">
+      <w:hyperlink w:anchor="_Toc312744259" w:history="1">
         <w:r>
           <w:rPr>
             <w:rStyle w:val="Hyperlink"/>
@@ -10513,7 +10603,19 @@
             <w:rStyle w:val="Hyperlink"/>
           </w:rPr>
           <w:noBreakHyphen/>
-          <w:t>2: Zigbee Binding table [3]</w:t>
+          <w:t>2: Zigbee Bindin</w:t>
+        </w:r>
+        <w:r>
+          <w:rPr>
+            <w:rStyle w:val="Hyperlink"/>
+          </w:rPr>
+          <w:t>g</w:t>
+        </w:r>
+        <w:r>
+          <w:rPr>
+            <w:rStyle w:val="Hyperlink"/>
+          </w:rPr>
+          <w:t xml:space="preserve"> table [3]</w:t>
         </w:r>
         <w:r>
           <w:rPr>
@@ -10531,7 +10633,7 @@
           <w:rPr>
             <w:webHidden/>
           </w:rPr>
-          <w:instrText xml:space="preserve"> PAGEREF _Toc312503888 \h </w:instrText>
+          <w:instrText xml:space="preserve"> PAGEREF _Toc312744259 \h </w:instrText>
         </w:r>
         <w:r>
           <w:rPr>
@@ -10570,7 +10672,7 @@
           <w:lang w:val="en-US"/>
         </w:rPr>
       </w:pPr>
-      <w:hyperlink w:anchor="_Toc312503889" w:history="1">
+      <w:hyperlink w:anchor="_Toc312744260" w:history="1">
         <w:r>
           <w:rPr>
             <w:rStyle w:val="Hyperlink"/>
@@ -10589,7 +10691,21 @@
             <w:rStyle w:val="Hyperlink"/>
             <w:lang w:val="en-US"/>
           </w:rPr>
-          <w:t>: Cskip được tính toán cho stack profile 0x01[3]</w:t>
+          <w:t>: Cskip được tính toán cho sta</w:t>
+        </w:r>
+        <w:r>
+          <w:rPr>
+            <w:rStyle w:val="Hyperlink"/>
+            <w:lang w:val="en-US"/>
+          </w:rPr>
+          <w:t>c</w:t>
+        </w:r>
+        <w:r>
+          <w:rPr>
+            <w:rStyle w:val="Hyperlink"/>
+            <w:lang w:val="en-US"/>
+          </w:rPr>
+          <w:t>k profile 0x01[3]</w:t>
         </w:r>
         <w:r>
           <w:rPr>
@@ -10607,7 +10723,7 @@
           <w:rPr>
             <w:webHidden/>
           </w:rPr>
-          <w:instrText xml:space="preserve"> PAGEREF _Toc312503889 \h </w:instrText>
+          <w:instrText xml:space="preserve"> PAGEREF _Toc312744260 \h </w:instrText>
         </w:r>
         <w:r>
           <w:rPr>
@@ -10646,7 +10762,7 @@
           <w:lang w:val="en-US"/>
         </w:rPr>
       </w:pPr>
-      <w:hyperlink w:anchor="_Toc312503890" w:history="1">
+      <w:hyperlink w:anchor="_Toc312744261" w:history="1">
         <w:r>
           <w:rPr>
             <w:rStyle w:val="Hyperlink"/>
@@ -10665,7 +10781,21 @@
             <w:rStyle w:val="Hyperlink"/>
             <w:lang w:val="en-US"/>
           </w:rPr>
-          <w:t>: So sánh các phương tìm đường trong ZigBee [3]</w:t>
+          <w:t xml:space="preserve">: So sánh </w:t>
+        </w:r>
+        <w:r>
+          <w:rPr>
+            <w:rStyle w:val="Hyperlink"/>
+            <w:lang w:val="en-US"/>
+          </w:rPr>
+          <w:t>c</w:t>
+        </w:r>
+        <w:r>
+          <w:rPr>
+            <w:rStyle w:val="Hyperlink"/>
+            <w:lang w:val="en-US"/>
+          </w:rPr>
+          <w:t>ác phương tìm đường trong ZigBee [3]</w:t>
         </w:r>
         <w:r>
           <w:rPr>
@@ -10683,7 +10813,7 @@
           <w:rPr>
             <w:webHidden/>
           </w:rPr>
-          <w:instrText xml:space="preserve"> PAGEREF _Toc312503890 \h </w:instrText>
+          <w:instrText xml:space="preserve"> PAGEREF _Toc312744261 \h </w:instrText>
         </w:r>
         <w:r>
           <w:rPr>
@@ -10722,7 +10852,7 @@
           <w:lang w:val="en-US"/>
         </w:rPr>
       </w:pPr>
-      <w:hyperlink w:anchor="_Toc312503891" w:history="1">
+      <w:hyperlink w:anchor="_Toc312744262" w:history="1">
         <w:r>
           <w:rPr>
             <w:rStyle w:val="Hyperlink"/>
@@ -10741,7 +10871,21 @@
             <w:rStyle w:val="Hyperlink"/>
             <w:lang w:val="en-US"/>
           </w:rPr>
-          <w:t>: Định dạng của giao thức Queue – Busting on ZigBee</w:t>
+          <w:t>: Địn</w:t>
+        </w:r>
+        <w:r>
+          <w:rPr>
+            <w:rStyle w:val="Hyperlink"/>
+            <w:lang w:val="en-US"/>
+          </w:rPr>
+          <w:t>h</w:t>
+        </w:r>
+        <w:r>
+          <w:rPr>
+            <w:rStyle w:val="Hyperlink"/>
+            <w:lang w:val="en-US"/>
+          </w:rPr>
+          <w:t xml:space="preserve"> dạng của giao thức Queue – Busting on ZigBee</w:t>
         </w:r>
         <w:r>
           <w:rPr>
@@ -10759,7 +10903,7 @@
           <w:rPr>
             <w:webHidden/>
           </w:rPr>
-          <w:instrText xml:space="preserve"> PAGEREF _Toc312503891 \h </w:instrText>
+          <w:instrText xml:space="preserve"> PAGEREF _Toc312744262 \h </w:instrText>
         </w:r>
         <w:r>
           <w:rPr>
@@ -10798,7 +10942,7 @@
           <w:lang w:val="en-US"/>
         </w:rPr>
       </w:pPr>
-      <w:hyperlink w:anchor="_Toc312503892" w:history="1">
+      <w:hyperlink w:anchor="_Toc312744263" w:history="1">
         <w:r>
           <w:rPr>
             <w:rStyle w:val="Hyperlink"/>
@@ -10810,7 +10954,19 @@
             <w:rStyle w:val="Hyperlink"/>
           </w:rPr>
           <w:noBreakHyphen/>
-          <w:t>2: Các thông số cấu hình cho mạng ZigBee</w:t>
+          <w:t xml:space="preserve">2: </w:t>
+        </w:r>
+        <w:r>
+          <w:rPr>
+            <w:rStyle w:val="Hyperlink"/>
+          </w:rPr>
+          <w:t>C</w:t>
+        </w:r>
+        <w:r>
+          <w:rPr>
+            <w:rStyle w:val="Hyperlink"/>
+          </w:rPr>
+          <w:t>ác thông số cấu hình cho mạng ZigBee</w:t>
         </w:r>
         <w:r>
           <w:rPr>
@@ -10828,7 +10984,7 @@
           <w:rPr>
             <w:webHidden/>
           </w:rPr>
-          <w:instrText xml:space="preserve"> PAGEREF _Toc312503892 \h </w:instrText>
+          <w:instrText xml:space="preserve"> PAGEREF _Toc312744263 \h </w:instrText>
         </w:r>
         <w:r>
           <w:rPr>
@@ -10867,7 +11023,7 @@
           <w:lang w:val="en-US"/>
         </w:rPr>
       </w:pPr>
-      <w:hyperlink w:anchor="_Toc312503893" w:history="1">
+      <w:hyperlink w:anchor="_Toc312744264" w:history="1">
         <w:r>
           <w:rPr>
             <w:rStyle w:val="Hyperlink"/>
@@ -10886,7 +11042,21 @@
             <w:rStyle w:val="Hyperlink"/>
             <w:lang w:val="en-US"/>
           </w:rPr>
-          <w:t>: Các thông số cho Simple Description</w:t>
+          <w:t xml:space="preserve">: Các </w:t>
+        </w:r>
+        <w:r>
+          <w:rPr>
+            <w:rStyle w:val="Hyperlink"/>
+            <w:lang w:val="en-US"/>
+          </w:rPr>
+          <w:t>t</w:t>
+        </w:r>
+        <w:r>
+          <w:rPr>
+            <w:rStyle w:val="Hyperlink"/>
+            <w:lang w:val="en-US"/>
+          </w:rPr>
+          <w:t>hông số cho Simple Description</w:t>
         </w:r>
         <w:r>
           <w:rPr>
@@ -10904,7 +11074,7 @@
           <w:rPr>
             <w:webHidden/>
           </w:rPr>
-          <w:instrText xml:space="preserve"> PAGEREF _Toc312503893 \h </w:instrText>
+          <w:instrText xml:space="preserve"> PAGEREF _Toc312744264 \h </w:instrText>
         </w:r>
         <w:r>
           <w:rPr>
@@ -10943,7 +11113,7 @@
           <w:lang w:val="en-US"/>
         </w:rPr>
       </w:pPr>
-      <w:hyperlink w:anchor="_Toc312503894" w:history="1">
+      <w:hyperlink w:anchor="_Toc312744265" w:history="1">
         <w:r>
           <w:rPr>
             <w:rStyle w:val="Hyperlink"/>
@@ -10962,7 +11132,21 @@
             <w:rStyle w:val="Hyperlink"/>
             <w:lang w:val="en-US"/>
           </w:rPr>
-          <w:t>: Thông tin về các thiết bị handheld trong mạng ZigBee</w:t>
+          <w:t>: Thông ti</w:t>
+        </w:r>
+        <w:r>
+          <w:rPr>
+            <w:rStyle w:val="Hyperlink"/>
+            <w:lang w:val="en-US"/>
+          </w:rPr>
+          <w:t>n</w:t>
+        </w:r>
+        <w:r>
+          <w:rPr>
+            <w:rStyle w:val="Hyperlink"/>
+            <w:lang w:val="en-US"/>
+          </w:rPr>
+          <w:t xml:space="preserve"> về các thiết bị handheld trong mạng ZigBee</w:t>
         </w:r>
         <w:r>
           <w:rPr>
@@ -10980,7 +11164,7 @@
           <w:rPr>
             <w:webHidden/>
           </w:rPr>
-          <w:instrText xml:space="preserve"> PAGEREF _Toc312503894 \h </w:instrText>
+          <w:instrText xml:space="preserve"> PAGEREF _Toc312744265 \h </w:instrText>
         </w:r>
         <w:r>
           <w:rPr>
@@ -12743,8 +12927,6 @@
         </w:rPr>
         <w:t xml:space="preserve"> </w:t>
       </w:r>
-      <w:bookmarkStart w:id="12" w:name="_GoBack"/>
-      <w:bookmarkEnd w:id="12"/>
       <w:r>
         <w:t>các mặt hàng được trưng bày, người tiêu dùng thỏa thích chọn lựa những gì mình cần.</w:t>
       </w:r>
@@ -13004,7 +13186,7 @@
           <w:lang w:val="en-US"/>
         </w:rPr>
       </w:pPr>
-      <w:bookmarkStart w:id="13" w:name="_Toc312503787"/>
+      <w:bookmarkStart w:id="12" w:name="_Toc312503787"/>
       <w:r>
         <w:rPr>
           <w:lang w:val="en-US"/>
@@ -13012,25 +13194,25 @@
         <w:lastRenderedPageBreak/>
         <w:t>Phân tích đề tài</w:t>
       </w:r>
+      <w:bookmarkEnd w:id="12"/>
+    </w:p>
+    <w:p>
+      <w:pPr>
+        <w:pStyle w:val="Heading3"/>
+        <w:rPr>
+          <w:rFonts w:cs="Times New Roman"/>
+          <w:lang w:val="en-US"/>
+        </w:rPr>
+      </w:pPr>
+      <w:bookmarkStart w:id="13" w:name="_Toc312503788"/>
+      <w:r>
+        <w:rPr>
+          <w:rFonts w:cs="Times New Roman"/>
+          <w:lang w:val="en-US"/>
+        </w:rPr>
+        <w:t>Vấn đề thực tế và bài toán</w:t>
+      </w:r>
       <w:bookmarkEnd w:id="13"/>
-    </w:p>
-    <w:p>
-      <w:pPr>
-        <w:pStyle w:val="Heading3"/>
-        <w:rPr>
-          <w:rFonts w:cs="Times New Roman"/>
-          <w:lang w:val="en-US"/>
-        </w:rPr>
-      </w:pPr>
-      <w:bookmarkStart w:id="14" w:name="_Toc312503788"/>
-      <w:r>
-        <w:rPr>
-          <w:rFonts w:cs="Times New Roman"/>
-          <w:lang w:val="en-US"/>
-        </w:rPr>
-        <w:t>Vấn đề thực tế và bài toán</w:t>
-      </w:r>
-      <w:bookmarkEnd w:id="14"/>
     </w:p>
     <w:p>
       <w:pPr>
@@ -13279,7 +13461,7 @@
           <w:lang w:val="en-US"/>
         </w:rPr>
       </w:pPr>
-      <w:bookmarkStart w:id="15" w:name="_Toc312503789"/>
+      <w:bookmarkStart w:id="14" w:name="_Toc312503789"/>
       <w:r>
         <w:rPr>
           <w:rFonts w:cs="Times New Roman"/>
@@ -13294,7 +13476,7 @@
         </w:rPr>
         <w:t>đề nghị</w:t>
       </w:r>
-      <w:bookmarkEnd w:id="15"/>
+      <w:bookmarkEnd w:id="14"/>
     </w:p>
     <w:p>
       <w:pPr>
@@ -13730,7 +13912,7 @@
           <w:lang w:val="en-US"/>
         </w:rPr>
       </w:pPr>
-      <w:bookmarkStart w:id="16" w:name="_Toc312503790"/>
+      <w:bookmarkStart w:id="15" w:name="_Toc312503790"/>
       <w:r>
         <w:rPr>
           <w:rFonts w:cs="Times New Roman"/>
@@ -13738,7 +13920,7 @@
         </w:rPr>
         <w:t>Nhiệm vụ của đề tài</w:t>
       </w:r>
-      <w:bookmarkEnd w:id="16"/>
+      <w:bookmarkEnd w:id="15"/>
     </w:p>
     <w:p>
       <w:pPr>
@@ -13755,7 +13937,7 @@
         <w:rPr>
           <w:lang w:val="en-US"/>
         </w:rPr>
-        <w:t>Hiểu và nắm vững kiến thức về mạng ZigBee</w:t>
+        <w:t>Hiểu rõ nguyên tắc hoạt động cũng như cấu trúc của mô hình Queue – Busting.</w:t>
       </w:r>
     </w:p>
     <w:p>
@@ -13773,8 +13955,154 @@
         <w:rPr>
           <w:lang w:val="en-US"/>
         </w:rPr>
-        <w:t>Phân tích và thiết kế một hệ thống Queue – Busting on ZigBee hoàn chỉnh</w:t>
-      </w:r>
+        <w:t>Hiểu và nắm vững kiến thức về mạng ZigBee</w:t>
+      </w:r>
+      <w:r>
+        <w:rPr>
+          <w:lang w:val="en-US"/>
+        </w:rPr>
+        <w:t>.</w:t>
+      </w:r>
+    </w:p>
+    <w:p>
+      <w:pPr>
+        <w:pStyle w:val="ListParagraph"/>
+        <w:numPr>
+          <w:ilvl w:val="0"/>
+          <w:numId w:val="18"/>
+        </w:numPr>
+        <w:rPr>
+          <w:lang w:val="en-US"/>
+        </w:rPr>
+      </w:pPr>
+      <w:r>
+        <w:rPr>
+          <w:lang w:val="en-US"/>
+        </w:rPr>
+        <w:t xml:space="preserve">Phân tích và thiết </w:t>
+      </w:r>
+      <w:r>
+        <w:rPr>
+          <w:lang w:val="en-US"/>
+        </w:rPr>
+        <w:t>kế một hệ thống Queue – Busting on ZigBee hoàn chỉnh</w:t>
+      </w:r>
+      <w:r>
+        <w:rPr>
+          <w:lang w:val="en-US"/>
+        </w:rPr>
+        <w:t>.</w:t>
+      </w:r>
+    </w:p>
+    <w:p>
+      <w:pPr>
+        <w:pStyle w:val="ListParagraph"/>
+        <w:numPr>
+          <w:ilvl w:val="0"/>
+          <w:numId w:val="18"/>
+        </w:numPr>
+        <w:rPr>
+          <w:lang w:val="en-US"/>
+        </w:rPr>
+      </w:pPr>
+      <w:r>
+        <w:rPr>
+          <w:lang w:val="en-US"/>
+        </w:rPr>
+        <w:t>Hiện thực hệ thống và đ</w:t>
+      </w:r>
+      <w:r>
+        <w:rPr>
+          <w:lang w:val="en-US"/>
+        </w:rPr>
+        <w:t>ảm bảo hệ thống hoạt động đúng chức năng cơ bản từ lúc mua hàng đến lúc thanh toán.</w:t>
+      </w:r>
+    </w:p>
+    <w:p>
+      <w:pPr>
+        <w:pStyle w:val="ListParagraph"/>
+        <w:numPr>
+          <w:ilvl w:val="0"/>
+          <w:numId w:val="18"/>
+        </w:numPr>
+        <w:rPr>
+          <w:lang w:val="en-US"/>
+        </w:rPr>
+      </w:pPr>
+      <w:r>
+        <w:rPr>
+          <w:lang w:val="en-US"/>
+        </w:rPr>
+        <w:t xml:space="preserve">Xử lý các tình huống </w:t>
+      </w:r>
+      <w:r>
+        <w:rPr>
+          <w:lang w:val="en-US"/>
+        </w:rPr>
+        <w:t xml:space="preserve">có thể </w:t>
+      </w:r>
+      <w:r>
+        <w:rPr>
+          <w:lang w:val="en-US"/>
+        </w:rPr>
+        <w:t>xả</w:t>
+      </w:r>
+      <w:r>
+        <w:rPr>
+          <w:lang w:val="en-US"/>
+        </w:rPr>
+        <w:t>y</w:t>
+      </w:r>
+      <w:r>
+        <w:rPr>
+          <w:lang w:val="en-US"/>
+        </w:rPr>
+        <w:t xml:space="preserve"> ra</w:t>
+      </w:r>
+      <w:r>
+        <w:rPr>
+          <w:lang w:val="en-US"/>
+        </w:rPr>
+        <w:t xml:space="preserve"> trong quá trình hoạt động như</w:t>
+      </w:r>
+      <w:r>
+        <w:rPr>
+          <w:lang w:val="en-US"/>
+        </w:rPr>
+        <w:t>: không tìm thấy thông tin khách hàng, thông tin khác hàng bị trùng…</w:t>
+      </w:r>
+    </w:p>
+    <w:p>
+      <w:pPr>
+        <w:pStyle w:val="ListParagraph"/>
+        <w:numPr>
+          <w:ilvl w:val="0"/>
+          <w:numId w:val="18"/>
+        </w:numPr>
+        <w:rPr>
+          <w:lang w:val="en-US"/>
+        </w:rPr>
+      </w:pPr>
+      <w:r>
+        <w:rPr>
+          <w:lang w:val="en-US"/>
+        </w:rPr>
+        <w:t xml:space="preserve">Đánh giá </w:t>
+      </w:r>
+      <w:r>
+        <w:rPr>
+          <w:lang w:val="en-US"/>
+        </w:rPr>
+        <w:t>hệ thống Q</w:t>
+      </w:r>
+      <w:r>
+        <w:rPr>
+          <w:lang w:val="en-US"/>
+        </w:rPr>
+        <w:t>ueue – Busting on ZigBee vừa thực hiện được.</w:t>
+      </w:r>
+      <w:bookmarkStart w:id="16" w:name="_GoBack"/>
+      <w:bookmarkEnd w:id="16"/>
     </w:p>
     <w:p>
       <w:pPr>
@@ -13789,6 +14117,7 @@
         <w:rPr>
           <w:lang w:val="en-US"/>
         </w:rPr>
+        <w:lastRenderedPageBreak/>
         <w:t xml:space="preserve">Mô hình </w:t>
       </w:r>
       <w:bookmarkEnd w:id="17"/>
@@ -13849,11 +14178,13 @@
         <w:t>usting cần phải làm việc được với các thiết bị quét mã vạch cầm tay và cố định đặt ở quầy thu ngân. Các thiết bị này</w:t>
       </w:r>
       <w:r>
+        <w:t xml:space="preserve"> phải</w:t>
+      </w:r>
+      <w:r>
+        <w:rPr>
+          <w:lang w:val="en-US"/>
+        </w:rPr>
         <w:t xml:space="preserve"> </w:t>
-      </w:r>
-      <w:r>
-        <w:lastRenderedPageBreak/>
-        <w:t>phải</w:t>
       </w:r>
       <w:r>
         <w:t xml:space="preserve">giao tiếp với </w:t>
@@ -14092,6 +14423,7 @@
           <w:rFonts w:cs="Times New Roman"/>
           <w:lang w:val="en-US"/>
         </w:rPr>
+        <w:lastRenderedPageBreak/>
         <w:t>Khả năng ứng dụng</w:t>
       </w:r>
       <w:bookmarkEnd w:id="25"/>
@@ -14175,7 +14507,6 @@
         <w:rPr>
           <w:lang w:val="en-US"/>
         </w:rPr>
-        <w:lastRenderedPageBreak/>
         <w:t>Kế hoạch</w:t>
       </w:r>
       <w:bookmarkEnd w:id="26"/>
@@ -14192,6 +14523,65 @@
         </w:rPr>
         <w:t>Do yêu cầu của đề tài là ứng dụng một chuẩn giao tiếp lên một mô hình đã có nên việc tìm hiểu chiếm khá nhiều thời gian (2 tháng) trong toàn bộ thời gian hiện thực đề tài (4 tháng). Khi hệ thống đã hoạt động được thì việc kiểm tra sửa lỗi cũng rất cần được quan tâm. Sau đây là bảng kế hoạch làm việc chi tiết của cả nhóm chúng tôi :</w:t>
       </w:r>
+    </w:p>
+    <w:p>
+      <w:pPr>
+        <w:rPr>
+          <w:lang w:val="en-US" w:eastAsia="ar-SA"/>
+        </w:rPr>
+      </w:pPr>
+    </w:p>
+    <w:p>
+      <w:pPr>
+        <w:pStyle w:val="Caption"/>
+        <w:rPr>
+          <w:lang w:val="en-US" w:eastAsia="ar-SA"/>
+        </w:rPr>
+      </w:pPr>
+      <w:bookmarkStart w:id="27" w:name="_Toc312744257"/>
+      <w:r>
+        <w:t xml:space="preserve">Bảng </w:t>
+      </w:r>
+      <w:r>
+        <w:fldChar w:fldCharType="begin"/>
+      </w:r>
+      <w:r>
+        <w:instrText xml:space="preserve"> STYLEREF 1 \s </w:instrText>
+      </w:r>
+      <w:r>
+        <w:fldChar w:fldCharType="separate"/>
+      </w:r>
+      <w:r>
+        <w:t>1</w:t>
+      </w:r>
+      <w:r>
+        <w:fldChar w:fldCharType="end"/>
+      </w:r>
+      <w:r>
+        <w:noBreakHyphen/>
+      </w:r>
+      <w:r>
+        <w:fldChar w:fldCharType="begin"/>
+      </w:r>
+      <w:r>
+        <w:instrText xml:space="preserve"> SEQ Bảng \* ARABIC \s 1 </w:instrText>
+      </w:r>
+      <w:r>
+        <w:fldChar w:fldCharType="separate"/>
+      </w:r>
+      <w:r>
+        <w:t>1</w:t>
+      </w:r>
+      <w:r>
+        <w:fldChar w:fldCharType="end"/>
+      </w:r>
+      <w:r>
+        <w:rPr>
+          <w:lang w:val="en-US"/>
+        </w:rPr>
+        <w:t>: Bảng kế hoạch công việc chi tiết</w:t>
+      </w:r>
+      <w:bookmarkEnd w:id="27"/>
     </w:p>
     <w:tbl>
       <w:tblPr>
@@ -15289,6 +15679,7 @@
               <w:rPr>
                 <w:lang w:val="en-US"/>
               </w:rPr>
+              <w:lastRenderedPageBreak/>
               <w:t>Thêm tính năng bảo mật cho hệ thống</w:t>
             </w:r>
           </w:p>
@@ -15311,6 +15702,7 @@
               <w:rPr>
                 <w:lang w:val="en-US"/>
               </w:rPr>
+              <w:lastRenderedPageBreak/>
               <w:t>05</w:t>
             </w:r>
             <w:r>
@@ -15366,6 +15758,7 @@
               <w:rPr>
                 <w:lang w:val="en-US"/>
               </w:rPr>
+              <w:lastRenderedPageBreak/>
               <w:t>9</w:t>
             </w:r>
           </w:p>
@@ -15489,64 +15882,6 @@
     </w:p>
     <w:p>
       <w:pPr>
-        <w:pStyle w:val="Caption"/>
-        <w:rPr>
-          <w:lang w:val="en-US"/>
-        </w:rPr>
-      </w:pPr>
-      <w:bookmarkStart w:id="27" w:name="_Toc312503886"/>
-      <w:r>
-        <w:t xml:space="preserve">Bảng </w:t>
-      </w:r>
-      <w:r>
-        <w:fldChar w:fldCharType="begin"/>
-      </w:r>
-      <w:r>
-        <w:instrText xml:space="preserve"> STYLEREF 1 \s </w:instrText>
-      </w:r>
-      <w:r>
-        <w:fldChar w:fldCharType="separate"/>
-      </w:r>
-      <w:r>
-        <w:t>1</w:t>
-      </w:r>
-      <w:r>
-        <w:fldChar w:fldCharType="end"/>
-      </w:r>
-      <w:r>
-        <w:noBreakHyphen/>
-      </w:r>
-      <w:r>
-        <w:fldChar w:fldCharType="begin"/>
-      </w:r>
-      <w:r>
-        <w:instrText xml:space="preserve"> SEQ Bảng \* ARABIC \s 1 </w:instrText>
-      </w:r>
-      <w:r>
-        <w:fldChar w:fldCharType="separate"/>
-      </w:r>
-      <w:r>
-        <w:t>1</w:t>
-      </w:r>
-      <w:r>
-        <w:fldChar w:fldCharType="end"/>
-      </w:r>
-      <w:r>
-        <w:rPr>
-          <w:lang w:val="en-US"/>
-        </w:rPr>
-        <w:t>: Bảng kế hoạch công việc</w:t>
-      </w:r>
-      <w:r>
-        <w:rPr>
-          <w:lang w:val="en-US"/>
-        </w:rPr>
-        <w:t xml:space="preserve"> chi tiết</w:t>
-      </w:r>
-      <w:bookmarkEnd w:id="27"/>
-    </w:p>
-    <w:p>
-      <w:pPr>
         <w:rPr>
           <w:lang w:val="en-US"/>
         </w:rPr>
@@ -15564,7 +15899,6 @@
         <w:rPr>
           <w:lang w:val="en-US"/>
         </w:rPr>
-        <w:lastRenderedPageBreak/>
         <w:t>Công cụ hỗ trợ</w:t>
       </w:r>
       <w:bookmarkEnd w:id="28"/>
@@ -15834,8 +16168,61 @@
     </w:p>
     <w:p>
       <w:pPr>
+        <w:rPr>
+          <w:lang w:val="en-US"/>
+        </w:rPr>
+      </w:pPr>
+    </w:p>
+    <w:p>
+      <w:pPr>
         <w:pStyle w:val="Caption"/>
       </w:pPr>
+      <w:bookmarkStart w:id="34" w:name="_Toc312744258"/>
+      <w:bookmarkStart w:id="35" w:name="_Ref312448444"/>
+      <w:r>
+        <w:t xml:space="preserve">Bảng </w:t>
+      </w:r>
+      <w:r>
+        <w:fldChar w:fldCharType="begin"/>
+      </w:r>
+      <w:r>
+        <w:instrText xml:space="preserve"> STYLEREF 1 \s </w:instrText>
+      </w:r>
+      <w:r>
+        <w:fldChar w:fldCharType="separate"/>
+      </w:r>
+      <w:r>
+        <w:t>2</w:t>
+      </w:r>
+      <w:r>
+        <w:fldChar w:fldCharType="end"/>
+      </w:r>
+      <w:r>
+        <w:noBreakHyphen/>
+      </w:r>
+      <w:r>
+        <w:fldChar w:fldCharType="begin"/>
+      </w:r>
+      <w:r>
+        <w:instrText xml:space="preserve"> SEQ Bảng \* ARABIC \s 1 </w:instrText>
+      </w:r>
+      <w:r>
+        <w:fldChar w:fldCharType="separate"/>
+      </w:r>
+      <w:r>
+        <w:t>1</w:t>
+      </w:r>
+      <w:r>
+        <w:fldChar w:fldCharType="end"/>
+      </w:r>
+      <w:bookmarkEnd w:id="35"/>
+      <w:r>
+        <w:rPr>
+          <w:lang w:val="en-US"/>
+        </w:rPr>
+        <w:t>: So sánh xu hướng ứng dụng giữa các giao thức wireless khác và ZigBee.</w:t>
+      </w:r>
+      <w:bookmarkEnd w:id="34"/>
     </w:p>
     <w:tbl>
       <w:tblPr>
@@ -16267,62 +16654,6 @@
           <w:lang w:val="en-US"/>
         </w:rPr>
       </w:pPr>
-      <w:bookmarkStart w:id="34" w:name="_Ref312419606"/>
-    </w:p>
-    <w:p>
-      <w:pPr>
-        <w:pStyle w:val="Caption"/>
-        <w:rPr>
-          <w:lang w:val="en-US"/>
-        </w:rPr>
-      </w:pPr>
-      <w:bookmarkStart w:id="35" w:name="_Ref312448444"/>
-      <w:bookmarkStart w:id="36" w:name="_Toc312503887"/>
-      <w:r>
-        <w:t xml:space="preserve">Bảng </w:t>
-      </w:r>
-      <w:r>
-        <w:fldChar w:fldCharType="begin"/>
-      </w:r>
-      <w:r>
-        <w:instrText xml:space="preserve"> STYLEREF 1 \s </w:instrText>
-      </w:r>
-      <w:r>
-        <w:fldChar w:fldCharType="separate"/>
-      </w:r>
-      <w:r>
-        <w:t>2</w:t>
-      </w:r>
-      <w:r>
-        <w:fldChar w:fldCharType="end"/>
-      </w:r>
-      <w:r>
-        <w:noBreakHyphen/>
-      </w:r>
-      <w:r>
-        <w:fldChar w:fldCharType="begin"/>
-      </w:r>
-      <w:r>
-        <w:instrText xml:space="preserve"> SEQ Bảng \* ARABIC \s 1 </w:instrText>
-      </w:r>
-      <w:r>
-        <w:fldChar w:fldCharType="separate"/>
-      </w:r>
-      <w:r>
-        <w:t>1</w:t>
-      </w:r>
-      <w:r>
-        <w:fldChar w:fldCharType="end"/>
-      </w:r>
-      <w:bookmarkEnd w:id="34"/>
-      <w:bookmarkEnd w:id="35"/>
-      <w:r>
-        <w:rPr>
-          <w:lang w:val="en-US"/>
-        </w:rPr>
-        <w:t>: So sánh xu hướng ứng dụng giữa các giao thức wireless khác và ZigBee.</w:t>
-      </w:r>
-      <w:bookmarkEnd w:id="36"/>
     </w:p>
     <w:p>
       <w:r>
@@ -16524,9 +16855,9 @@
           <w:lang w:val="en-US"/>
         </w:rPr>
       </w:pPr>
-      <w:bookmarkStart w:id="37" w:name="_Ref311662000"/>
-      <w:bookmarkStart w:id="38" w:name="_Ref311661986"/>
-      <w:bookmarkStart w:id="39" w:name="_Toc312503850"/>
+      <w:bookmarkStart w:id="36" w:name="_Ref311662000"/>
+      <w:bookmarkStart w:id="37" w:name="_Ref311661986"/>
+      <w:bookmarkStart w:id="38" w:name="_Toc312503850"/>
       <w:r>
         <w:t xml:space="preserve">Hình </w:t>
       </w:r>
@@ -16563,18 +16894,18 @@
       <w:r>
         <w:fldChar w:fldCharType="end"/>
       </w:r>
+      <w:bookmarkEnd w:id="36"/>
+      <w:r>
+        <w:t>: So sánh các kĩ thuật không giây</w:t>
+      </w:r>
       <w:bookmarkEnd w:id="37"/>
       <w:r>
-        <w:t>: So sánh các kĩ thuật không giây</w:t>
+        <w:rPr>
+          <w:lang w:val="en-US"/>
+        </w:rPr>
+        <w:t xml:space="preserve"> [3]</w:t>
       </w:r>
       <w:bookmarkEnd w:id="38"/>
-      <w:r>
-        <w:rPr>
-          <w:lang w:val="en-US"/>
-        </w:rPr>
-        <w:t xml:space="preserve"> [3]</w:t>
-      </w:r>
-      <w:bookmarkEnd w:id="39"/>
     </w:p>
     <w:p>
       <w:r>
@@ -16694,11 +17025,11 @@
       <w:pPr>
         <w:pStyle w:val="Heading3"/>
       </w:pPr>
-      <w:bookmarkStart w:id="40" w:name="_Toc312503800"/>
+      <w:bookmarkStart w:id="39" w:name="_Toc312503800"/>
       <w:r>
         <w:t>ZigBee là gì?</w:t>
       </w:r>
-      <w:bookmarkEnd w:id="40"/>
+      <w:bookmarkEnd w:id="39"/>
     </w:p>
     <w:p>
       <w:r>
@@ -17071,8 +17402,8 @@
           <w:lang w:val="en-US"/>
         </w:rPr>
       </w:pPr>
-      <w:bookmarkStart w:id="41" w:name="_Ref311662284"/>
-      <w:bookmarkStart w:id="42" w:name="_Toc312503851"/>
+      <w:bookmarkStart w:id="40" w:name="_Ref311662284"/>
+      <w:bookmarkStart w:id="41" w:name="_Toc312503851"/>
       <w:r>
         <w:t xml:space="preserve">Hình </w:t>
       </w:r>
@@ -17109,20 +17440,20 @@
       <w:r>
         <w:fldChar w:fldCharType="end"/>
       </w:r>
+      <w:bookmarkEnd w:id="40"/>
+      <w:r>
+        <w:rPr>
+          <w:lang w:val="en-US"/>
+        </w:rPr>
+        <w:t xml:space="preserve"> Kết nối mạng mesh trong ZigBee</w:t>
+      </w:r>
+      <w:r>
+        <w:rPr>
+          <w:lang w:val="en-US"/>
+        </w:rPr>
+        <w:t xml:space="preserve"> [3]</w:t>
+      </w:r>
       <w:bookmarkEnd w:id="41"/>
-      <w:r>
-        <w:rPr>
-          <w:lang w:val="en-US"/>
-        </w:rPr>
-        <w:t xml:space="preserve"> Kết nối mạng mesh trong ZigBee</w:t>
-      </w:r>
-      <w:r>
-        <w:rPr>
-          <w:lang w:val="en-US"/>
-        </w:rPr>
-        <w:t xml:space="preserve"> [3]</w:t>
-      </w:r>
-      <w:bookmarkEnd w:id="42"/>
     </w:p>
     <w:p>
       <w:pPr>
@@ -17271,7 +17602,7 @@
           <w:lang w:val="en-US"/>
         </w:rPr>
       </w:pPr>
-      <w:bookmarkStart w:id="43" w:name="_Ref311662138"/>
+      <w:bookmarkStart w:id="42" w:name="_Ref311662138"/>
       <w:r>
         <w:rPr>
           <w:lang w:val="en-US"/>
@@ -17328,8 +17659,8 @@
           <w:lang w:val="en-US"/>
         </w:rPr>
       </w:pPr>
-      <w:bookmarkStart w:id="44" w:name="_Ref311972867"/>
-      <w:bookmarkStart w:id="45" w:name="_Toc312503852"/>
+      <w:bookmarkStart w:id="43" w:name="_Ref311972867"/>
+      <w:bookmarkStart w:id="44" w:name="_Toc312503852"/>
       <w:r>
         <w:t xml:space="preserve">Hình </w:t>
       </w:r>
@@ -17366,18 +17697,18 @@
       <w:r>
         <w:fldChar w:fldCharType="end"/>
       </w:r>
+      <w:bookmarkEnd w:id="42"/>
       <w:bookmarkEnd w:id="43"/>
+      <w:r>
+        <w:t>: Việc tìm lại đường đi trong mạng mesh ZigBee</w:t>
+      </w:r>
+      <w:r>
+        <w:rPr>
+          <w:lang w:val="en-US"/>
+        </w:rPr>
+        <w:t xml:space="preserve"> [3]</w:t>
+      </w:r>
       <w:bookmarkEnd w:id="44"/>
-      <w:r>
-        <w:t>: Việc tìm lại đường đi trong mạng mesh ZigBee</w:t>
-      </w:r>
-      <w:r>
-        <w:rPr>
-          <w:lang w:val="en-US"/>
-        </w:rPr>
-        <w:t xml:space="preserve"> [3]</w:t>
-      </w:r>
-      <w:bookmarkEnd w:id="45"/>
     </w:p>
     <w:p>
       <w:r>
@@ -17618,9 +17949,9 @@
           <w:lang w:val="en-US"/>
         </w:rPr>
       </w:pPr>
-      <w:bookmarkStart w:id="46" w:name="_Ref312422064"/>
-      <w:bookmarkStart w:id="47" w:name="_Ref312422060"/>
-      <w:bookmarkStart w:id="48" w:name="_Toc312503853"/>
+      <w:bookmarkStart w:id="45" w:name="_Ref312422064"/>
+      <w:bookmarkStart w:id="46" w:name="_Ref312422060"/>
+      <w:bookmarkStart w:id="47" w:name="_Toc312503853"/>
       <w:r>
         <w:t xml:space="preserve">Hình </w:t>
       </w:r>
@@ -17657,21 +17988,21 @@
       <w:r>
         <w:fldChar w:fldCharType="end"/>
       </w:r>
+      <w:bookmarkEnd w:id="45"/>
+      <w:r>
+        <w:rPr>
+          <w:lang w:val="en-US"/>
+        </w:rPr>
+        <w:t>: Thời gian sử dụng Pin của ZigBee</w:t>
+      </w:r>
       <w:bookmarkEnd w:id="46"/>
       <w:r>
         <w:rPr>
           <w:lang w:val="en-US"/>
         </w:rPr>
-        <w:t>: Thời gian sử dụng Pin của ZigBee</w:t>
+        <w:t xml:space="preserve"> [3]</w:t>
       </w:r>
       <w:bookmarkEnd w:id="47"/>
-      <w:r>
-        <w:rPr>
-          <w:lang w:val="en-US"/>
-        </w:rPr>
-        <w:t xml:space="preserve"> [3]</w:t>
-      </w:r>
-      <w:bookmarkEnd w:id="48"/>
     </w:p>
     <w:p>
       <w:pPr>
@@ -18032,7 +18363,7 @@
           <w:lang w:val="en-US"/>
         </w:rPr>
       </w:pPr>
-      <w:bookmarkStart w:id="49" w:name="_Toc312503854"/>
+      <w:bookmarkStart w:id="48" w:name="_Toc312503854"/>
       <w:r>
         <w:t xml:space="preserve">Hình </w:t>
       </w:r>
@@ -18081,17 +18412,17 @@
         </w:rPr>
         <w:t xml:space="preserve"> [3]</w:t>
       </w:r>
+      <w:bookmarkEnd w:id="48"/>
+    </w:p>
+    <w:p>
+      <w:pPr>
+        <w:pStyle w:val="Heading3"/>
+      </w:pPr>
+      <w:bookmarkStart w:id="49" w:name="_Toc312503801"/>
+      <w:r>
+        <w:t>Kiến trúc mạng cơ bản của ZigBee</w:t>
+      </w:r>
       <w:bookmarkEnd w:id="49"/>
-    </w:p>
-    <w:p>
-      <w:pPr>
-        <w:pStyle w:val="Heading3"/>
-      </w:pPr>
-      <w:bookmarkStart w:id="50" w:name="_Toc312503801"/>
-      <w:r>
-        <w:t>Kiến trúc mạng cơ bản của ZigBee</w:t>
-      </w:r>
-      <w:bookmarkEnd w:id="50"/>
     </w:p>
     <w:p>
       <w:r>
@@ -18217,8 +18548,8 @@
           <w:lang w:val="en-US"/>
         </w:rPr>
       </w:pPr>
-      <w:bookmarkStart w:id="51" w:name="_Ref311663088"/>
-      <w:bookmarkStart w:id="52" w:name="_Toc312503855"/>
+      <w:bookmarkStart w:id="50" w:name="_Ref311663088"/>
+      <w:bookmarkStart w:id="51" w:name="_Toc312503855"/>
       <w:r>
         <w:t xml:space="preserve">Hình </w:t>
       </w:r>
@@ -18255,20 +18586,20 @@
       <w:r>
         <w:fldChar w:fldCharType="end"/>
       </w:r>
+      <w:bookmarkEnd w:id="50"/>
+      <w:r>
+        <w:rPr>
+          <w:lang w:val="en-US"/>
+        </w:rPr>
+        <w:t>: Kiến trúc của ZigBee</w:t>
+      </w:r>
+      <w:r>
+        <w:rPr>
+          <w:lang w:val="en-US"/>
+        </w:rPr>
+        <w:t xml:space="preserve"> [1]</w:t>
+      </w:r>
       <w:bookmarkEnd w:id="51"/>
-      <w:r>
-        <w:rPr>
-          <w:lang w:val="en-US"/>
-        </w:rPr>
-        <w:t>: Kiến trúc của ZigBee</w:t>
-      </w:r>
-      <w:r>
-        <w:rPr>
-          <w:lang w:val="en-US"/>
-        </w:rPr>
-        <w:t xml:space="preserve"> [1]</w:t>
-      </w:r>
-      <w:bookmarkEnd w:id="52"/>
     </w:p>
     <w:p>
       <w:r>
@@ -18554,14 +18885,14 @@
           <w:lang w:val="en-US"/>
         </w:rPr>
       </w:pPr>
-      <w:bookmarkStart w:id="53" w:name="_Toc312503802"/>
+      <w:bookmarkStart w:id="52" w:name="_Toc312503802"/>
       <w:r>
         <w:rPr>
           <w:lang w:val="en-US"/>
         </w:rPr>
         <w:t>Application Layer</w:t>
       </w:r>
-      <w:bookmarkEnd w:id="53"/>
+      <w:bookmarkEnd w:id="52"/>
     </w:p>
     <w:p>
       <w:pPr>
@@ -18648,8 +18979,8 @@
           <w:lang w:val="en-US"/>
         </w:rPr>
       </w:pPr>
-      <w:bookmarkStart w:id="54" w:name="_Ref312264173"/>
-      <w:bookmarkStart w:id="55" w:name="_Toc312503856"/>
+      <w:bookmarkStart w:id="53" w:name="_Ref312264173"/>
+      <w:bookmarkStart w:id="54" w:name="_Toc312503856"/>
       <w:r>
         <w:t xml:space="preserve">Hình </w:t>
       </w:r>
@@ -18686,26 +19017,26 @@
       <w:r>
         <w:fldChar w:fldCharType="end"/>
       </w:r>
+      <w:bookmarkEnd w:id="53"/>
+      <w:r>
+        <w:rPr>
+          <w:lang w:val="en-US"/>
+        </w:rPr>
+        <w:t xml:space="preserve">: </w:t>
+      </w:r>
+      <w:r>
+        <w:rPr>
+          <w:lang w:val="en-US"/>
+        </w:rPr>
+        <w:t>Sơ đồ stack của lớp ứng dụng.</w:t>
+      </w:r>
+      <w:r>
+        <w:rPr>
+          <w:lang w:val="en-US"/>
+        </w:rPr>
+        <w:t xml:space="preserve"> [4]</w:t>
+      </w:r>
       <w:bookmarkEnd w:id="54"/>
-      <w:r>
-        <w:rPr>
-          <w:lang w:val="en-US"/>
-        </w:rPr>
-        <w:t xml:space="preserve">: </w:t>
-      </w:r>
-      <w:r>
-        <w:rPr>
-          <w:lang w:val="en-US"/>
-        </w:rPr>
-        <w:t>Sơ đồ stack của lớp ứng dụng.</w:t>
-      </w:r>
-      <w:r>
-        <w:rPr>
-          <w:lang w:val="en-US"/>
-        </w:rPr>
-        <w:t xml:space="preserve"> [4]</w:t>
-      </w:r>
-      <w:bookmarkEnd w:id="55"/>
     </w:p>
     <w:p>
       <w:pPr>
@@ -18843,14 +19174,14 @@
           <w:lang w:val="en-US"/>
         </w:rPr>
       </w:pPr>
-      <w:bookmarkStart w:id="56" w:name="_Toc312503803"/>
+      <w:bookmarkStart w:id="55" w:name="_Toc312503803"/>
       <w:r>
         <w:rPr>
           <w:lang w:val="en-US"/>
         </w:rPr>
         <w:t>Những chú ý trong gửi và nhận dữ liệu</w:t>
       </w:r>
-      <w:bookmarkEnd w:id="56"/>
+      <w:bookmarkEnd w:id="55"/>
     </w:p>
     <w:p>
       <w:pPr>
@@ -18938,14 +19269,14 @@
           <w:lang w:val="en-US"/>
         </w:rPr>
       </w:pPr>
-      <w:bookmarkStart w:id="57" w:name="_Toc312503804"/>
+      <w:bookmarkStart w:id="56" w:name="_Toc312503804"/>
       <w:r>
         <w:rPr>
           <w:lang w:val="en-US"/>
         </w:rPr>
         <w:t>Zigbee PANs (Personal Area Network)</w:t>
       </w:r>
-      <w:bookmarkEnd w:id="57"/>
+      <w:bookmarkEnd w:id="56"/>
     </w:p>
     <w:p>
       <w:pPr>
@@ -19010,14 +19341,14 @@
           <w:lang w:val="en-US"/>
         </w:rPr>
       </w:pPr>
-      <w:bookmarkStart w:id="58" w:name="_Toc312503805"/>
+      <w:bookmarkStart w:id="57" w:name="_Toc312503805"/>
       <w:r>
         <w:rPr>
           <w:lang w:val="en-US"/>
         </w:rPr>
         <w:t>Application Framework</w:t>
       </w:r>
-      <w:bookmarkEnd w:id="58"/>
+      <w:bookmarkEnd w:id="57"/>
     </w:p>
     <w:p>
       <w:pPr>
@@ -19144,7 +19475,7 @@
           <w:lang w:val="en-US"/>
         </w:rPr>
       </w:pPr>
-      <w:bookmarkStart w:id="59" w:name="_Toc312503806"/>
+      <w:bookmarkStart w:id="58" w:name="_Toc312503806"/>
       <w:r>
         <w:rPr>
           <w:lang w:val="en-US"/>
@@ -19169,7 +19500,7 @@
         </w:rPr>
         <w:t xml:space="preserve"> (APS)</w:t>
       </w:r>
-      <w:bookmarkEnd w:id="59"/>
+      <w:bookmarkEnd w:id="58"/>
     </w:p>
     <w:p>
       <w:pPr>
@@ -19605,14 +19936,14 @@
           <w:lang w:val="en-US"/>
         </w:rPr>
       </w:pPr>
-      <w:bookmarkStart w:id="60" w:name="_Toc312503807"/>
+      <w:bookmarkStart w:id="59" w:name="_Toc312503807"/>
       <w:r>
         <w:rPr>
           <w:lang w:val="en-US"/>
         </w:rPr>
         <w:t>APS ACKs</w:t>
       </w:r>
-      <w:bookmarkEnd w:id="60"/>
+      <w:bookmarkEnd w:id="59"/>
     </w:p>
     <w:p>
       <w:pPr>
@@ -19721,8 +20052,8 @@
           <w:lang w:val="en-US"/>
         </w:rPr>
       </w:pPr>
-      <w:bookmarkStart w:id="61" w:name="_Ref312503777"/>
-      <w:bookmarkStart w:id="62" w:name="_Toc312503857"/>
+      <w:bookmarkStart w:id="60" w:name="_Ref312503777"/>
+      <w:bookmarkStart w:id="61" w:name="_Toc312503857"/>
       <w:r>
         <w:t xml:space="preserve">Hình </w:t>
       </w:r>
@@ -19759,26 +20090,26 @@
       <w:r>
         <w:fldChar w:fldCharType="end"/>
       </w:r>
+      <w:bookmarkEnd w:id="60"/>
+      <w:r>
+        <w:rPr>
+          <w:lang w:val="en-US"/>
+        </w:rPr>
+        <w:t xml:space="preserve">: </w:t>
+      </w:r>
+      <w:r>
+        <w:rPr>
+          <w:lang w:val="en-US"/>
+        </w:rPr>
+        <w:t>Cơ chế tự động gửi lại của lớp APS</w:t>
+      </w:r>
+      <w:r>
+        <w:rPr>
+          <w:lang w:val="en-US"/>
+        </w:rPr>
+        <w:t xml:space="preserve"> [4]</w:t>
+      </w:r>
       <w:bookmarkEnd w:id="61"/>
-      <w:r>
-        <w:rPr>
-          <w:lang w:val="en-US"/>
-        </w:rPr>
-        <w:t xml:space="preserve">: </w:t>
-      </w:r>
-      <w:r>
-        <w:rPr>
-          <w:lang w:val="en-US"/>
-        </w:rPr>
-        <w:t>Cơ chế tự động gửi lại của lớp APS</w:t>
-      </w:r>
-      <w:r>
-        <w:rPr>
-          <w:lang w:val="en-US"/>
-        </w:rPr>
-        <w:t xml:space="preserve"> [4]</w:t>
-      </w:r>
-      <w:bookmarkEnd w:id="62"/>
     </w:p>
     <w:p>
       <w:pPr>
@@ -19896,14 +20227,14 @@
           <w:lang w:val="en-US"/>
         </w:rPr>
       </w:pPr>
-      <w:bookmarkStart w:id="63" w:name="_Toc312503808"/>
+      <w:bookmarkStart w:id="62" w:name="_Toc312503808"/>
       <w:r>
         <w:rPr>
           <w:lang w:val="en-US"/>
         </w:rPr>
         <w:t>APS Binding</w:t>
       </w:r>
-      <w:bookmarkEnd w:id="63"/>
+      <w:bookmarkEnd w:id="62"/>
     </w:p>
     <w:p>
       <w:pPr>
@@ -19971,6 +20302,76 @@
         </w:rPr>
         <w:t>Cluster ID</w:t>
       </w:r>
+    </w:p>
+    <w:p>
+      <w:pPr>
+        <w:pStyle w:val="Caption"/>
+        <w:tabs>
+          <w:tab w:val="center" w:pos="4856"/>
+          <w:tab w:val="left" w:pos="6812"/>
+        </w:tabs>
+        <w:jc w:val="left"/>
+        <w:rPr>
+          <w:lang w:val="en-US"/>
+        </w:rPr>
+      </w:pPr>
+    </w:p>
+    <w:p>
+      <w:pPr>
+        <w:pStyle w:val="Caption"/>
+        <w:tabs>
+          <w:tab w:val="center" w:pos="4856"/>
+          <w:tab w:val="left" w:pos="6812"/>
+        </w:tabs>
+        <w:jc w:val="left"/>
+        <w:rPr>
+          <w:lang w:val="en-US"/>
+        </w:rPr>
+      </w:pPr>
+      <w:r>
+        <w:tab/>
+      </w:r>
+      <w:bookmarkStart w:id="63" w:name="_Toc312744259"/>
+      <w:r>
+        <w:t xml:space="preserve">Bảng </w:t>
+      </w:r>
+      <w:r>
+        <w:fldChar w:fldCharType="begin"/>
+      </w:r>
+      <w:r>
+        <w:instrText xml:space="preserve"> STYLEREF 1 \s </w:instrText>
+      </w:r>
+      <w:r>
+        <w:fldChar w:fldCharType="separate"/>
+      </w:r>
+      <w:r>
+        <w:t>2</w:t>
+      </w:r>
+      <w:r>
+        <w:fldChar w:fldCharType="end"/>
+      </w:r>
+      <w:r>
+        <w:noBreakHyphen/>
+      </w:r>
+      <w:r>
+        <w:fldChar w:fldCharType="begin"/>
+      </w:r>
+      <w:r>
+        <w:instrText xml:space="preserve"> SEQ Bảng \* ARABIC \s 1 </w:instrText>
+      </w:r>
+      <w:r>
+        <w:fldChar w:fldCharType="separate"/>
+      </w:r>
+      <w:r>
+        <w:t>2</w:t>
+      </w:r>
+      <w:r>
+        <w:fldChar w:fldCharType="end"/>
+      </w:r>
+      <w:r>
+        <w:t>: Zigbee Binding table [3]</w:t>
+      </w:r>
+      <w:bookmarkEnd w:id="63"/>
     </w:p>
     <w:p>
       <w:pPr>
@@ -20036,66 +20437,6 @@
     </w:p>
     <w:p>
       <w:pPr>
-        <w:pStyle w:val="Caption"/>
-        <w:tabs>
-          <w:tab w:val="center" w:pos="4856"/>
-          <w:tab w:val="left" w:pos="6812"/>
-        </w:tabs>
-        <w:jc w:val="left"/>
-      </w:pPr>
-      <w:r>
-        <w:tab/>
-      </w:r>
-      <w:bookmarkStart w:id="64" w:name="_Ref312503778"/>
-      <w:bookmarkStart w:id="65" w:name="_Toc312503888"/>
-      <w:r>
-        <w:t xml:space="preserve">Bảng </w:t>
-      </w:r>
-      <w:r>
-        <w:fldChar w:fldCharType="begin"/>
-      </w:r>
-      <w:r>
-        <w:instrText xml:space="preserve"> STYLEREF 1 \s </w:instrText>
-      </w:r>
-      <w:r>
-        <w:fldChar w:fldCharType="separate"/>
-      </w:r>
-      <w:r>
-        <w:t>2</w:t>
-      </w:r>
-      <w:r>
-        <w:fldChar w:fldCharType="end"/>
-      </w:r>
-      <w:r>
-        <w:noBreakHyphen/>
-      </w:r>
-      <w:r>
-        <w:fldChar w:fldCharType="begin"/>
-      </w:r>
-      <w:r>
-        <w:instrText xml:space="preserve"> SEQ Bảng \* ARABIC \s 1 </w:instrText>
-      </w:r>
-      <w:r>
-        <w:fldChar w:fldCharType="separate"/>
-      </w:r>
-      <w:r>
-        <w:t>2</w:t>
-      </w:r>
-      <w:r>
-        <w:fldChar w:fldCharType="end"/>
-      </w:r>
-      <w:bookmarkEnd w:id="64"/>
-      <w:r>
-        <w:t>: Zigbee Binding table</w:t>
-      </w:r>
-      <w:r>
-        <w:t xml:space="preserve"> [3]</w:t>
-      </w:r>
-      <w:bookmarkEnd w:id="65"/>
-    </w:p>
-    <w:p/>
-    <w:p>
-      <w:pPr>
         <w:ind w:firstLine="450"/>
         <w:jc w:val="left"/>
       </w:pPr>
@@ -20167,14 +20508,14 @@
           <w:lang w:val="en-US"/>
         </w:rPr>
       </w:pPr>
-      <w:bookmarkStart w:id="66" w:name="_Toc312503809"/>
+      <w:bookmarkStart w:id="64" w:name="_Toc312503809"/>
       <w:r>
         <w:rPr>
           <w:lang w:val="en-US"/>
         </w:rPr>
         <w:t>APS Groups</w:t>
       </w:r>
-      <w:bookmarkEnd w:id="66"/>
+      <w:bookmarkEnd w:id="64"/>
     </w:p>
     <w:p>
       <w:pPr>
@@ -20209,14 +20550,14 @@
           <w:lang w:val="en-US"/>
         </w:rPr>
       </w:pPr>
-      <w:bookmarkStart w:id="67" w:name="_Toc312503810"/>
+      <w:bookmarkStart w:id="65" w:name="_Toc312503810"/>
       <w:r>
         <w:rPr>
           <w:lang w:val="en-US"/>
         </w:rPr>
         <w:t>Address Map</w:t>
       </w:r>
-      <w:bookmarkEnd w:id="67"/>
+      <w:bookmarkEnd w:id="65"/>
     </w:p>
     <w:p>
       <w:pPr>
@@ -20378,8 +20719,8 @@
           <w:lang w:val="en-US"/>
         </w:rPr>
       </w:pPr>
-      <w:bookmarkStart w:id="68" w:name="_Ref312503659"/>
-      <w:bookmarkStart w:id="69" w:name="_Toc312503858"/>
+      <w:bookmarkStart w:id="66" w:name="_Ref312503659"/>
+      <w:bookmarkStart w:id="67" w:name="_Toc312503858"/>
       <w:r>
         <w:t xml:space="preserve">Hình </w:t>
       </w:r>
@@ -20416,104 +20757,104 @@
       <w:r>
         <w:fldChar w:fldCharType="end"/>
       </w:r>
+      <w:bookmarkEnd w:id="66"/>
+      <w:r>
+        <w:rPr>
+          <w:lang w:val="en-US"/>
+        </w:rPr>
+        <w:t>: APS Address map</w:t>
+      </w:r>
+      <w:r>
+        <w:rPr>
+          <w:lang w:val="en-US"/>
+        </w:rPr>
+        <w:t xml:space="preserve"> [3]</w:t>
+      </w:r>
+      <w:bookmarkEnd w:id="67"/>
+    </w:p>
+    <w:p>
+      <w:pPr>
+        <w:jc w:val="left"/>
+        <w:rPr>
+          <w:lang w:val="en-US"/>
+        </w:rPr>
+      </w:pPr>
+      <w:r>
+        <w:rPr>
+          <w:lang w:val="en-US"/>
+        </w:rPr>
+        <w:t xml:space="preserve">Một vài lệnh trong Zigbee chỉ dùng địa chỉ MAC, nhưng Zigbee cần địa chỉ 16-bit để trao đổi thông tin, vì vậy cần một cách thức để chuyển đổi hai địa chỉ này. </w:t>
+      </w:r>
+      <w:r>
+        <w:rPr>
+          <w:lang w:val="en-US"/>
+        </w:rPr>
+        <w:t>Khi m</w:t>
+      </w:r>
+      <w:r>
+        <w:rPr>
+          <w:lang w:val="en-US"/>
+        </w:rPr>
+        <w:t xml:space="preserve">ột </w:t>
+      </w:r>
+      <w:r>
+        <w:rPr>
+          <w:lang w:val="en-US"/>
+        </w:rPr>
+        <w:t>thiết bị</w:t>
+      </w:r>
+      <w:r>
+        <w:rPr>
+          <w:lang w:val="en-US"/>
+        </w:rPr>
+        <w:t xml:space="preserve"> trong mạng </w:t>
+      </w:r>
+      <w:r>
+        <w:rPr>
+          <w:lang w:val="en-US"/>
+        </w:rPr>
+        <w:t>t</w:t>
+      </w:r>
+      <w:r>
+        <w:rPr>
+          <w:lang w:val="en-US"/>
+        </w:rPr>
+        <w:t>hay đổi chịa chỉ 16-bi</w:t>
+      </w:r>
+      <w:r>
+        <w:rPr>
+          <w:lang w:val="en-US"/>
+        </w:rPr>
+        <w:t>t, thiết bị đó sẽ thông báo bằng lệnh Device Announce. Khi đó, các nút sẽ cập nhật lại bảng này và bảng binding.</w:t>
+      </w:r>
+    </w:p>
+    <w:p>
+      <w:pPr>
+        <w:pStyle w:val="Heading3"/>
+        <w:rPr>
+          <w:lang w:val="en-US"/>
+        </w:rPr>
+      </w:pPr>
+      <w:bookmarkStart w:id="68" w:name="_Toc312503811"/>
+      <w:r>
+        <w:rPr>
+          <w:lang w:val="en-US"/>
+        </w:rPr>
+        <w:t>AES-128</w:t>
+      </w:r>
+      <w:r>
+        <w:rPr>
+          <w:lang w:val="en-US"/>
+        </w:rPr>
+        <w:t xml:space="preserve"> bit</w:t>
+      </w:r>
+      <w:r>
+        <w:rPr>
+          <w:lang w:val="en-US"/>
+        </w:rPr>
+        <w:t xml:space="preserve"> Security</w:t>
+      </w:r>
       <w:bookmarkEnd w:id="68"/>
-      <w:r>
-        <w:rPr>
-          <w:lang w:val="en-US"/>
-        </w:rPr>
-        <w:t>: APS Address map</w:t>
-      </w:r>
-      <w:r>
-        <w:rPr>
-          <w:lang w:val="en-US"/>
-        </w:rPr>
-        <w:t xml:space="preserve"> [3]</w:t>
-      </w:r>
-      <w:bookmarkEnd w:id="69"/>
-    </w:p>
-    <w:p>
-      <w:pPr>
-        <w:jc w:val="left"/>
-        <w:rPr>
-          <w:lang w:val="en-US"/>
-        </w:rPr>
-      </w:pPr>
-      <w:r>
-        <w:rPr>
-          <w:lang w:val="en-US"/>
-        </w:rPr>
-        <w:t xml:space="preserve">Một vài lệnh trong Zigbee chỉ dùng địa chỉ MAC, nhưng Zigbee cần địa chỉ 16-bit để trao đổi thông tin, vì vậy cần một cách thức để chuyển đổi hai địa chỉ này. </w:t>
-      </w:r>
-      <w:r>
-        <w:rPr>
-          <w:lang w:val="en-US"/>
-        </w:rPr>
-        <w:t>Khi m</w:t>
-      </w:r>
-      <w:r>
-        <w:rPr>
-          <w:lang w:val="en-US"/>
-        </w:rPr>
-        <w:t xml:space="preserve">ột </w:t>
-      </w:r>
-      <w:r>
-        <w:rPr>
-          <w:lang w:val="en-US"/>
-        </w:rPr>
-        <w:t>thiết bị</w:t>
-      </w:r>
-      <w:r>
-        <w:rPr>
-          <w:lang w:val="en-US"/>
-        </w:rPr>
-        <w:t xml:space="preserve"> trong mạng </w:t>
-      </w:r>
-      <w:r>
-        <w:rPr>
-          <w:lang w:val="en-US"/>
-        </w:rPr>
-        <w:t>t</w:t>
-      </w:r>
-      <w:r>
-        <w:rPr>
-          <w:lang w:val="en-US"/>
-        </w:rPr>
-        <w:t>hay đổi chịa chỉ 16-bi</w:t>
-      </w:r>
-      <w:r>
-        <w:rPr>
-          <w:lang w:val="en-US"/>
-        </w:rPr>
-        <w:t>t, thiết bị đó sẽ thông báo bằng lệnh Device Announce. Khi đó, các nút sẽ cập nhật lại bảng này và bảng binding.</w:t>
-      </w:r>
-    </w:p>
-    <w:p>
-      <w:pPr>
-        <w:pStyle w:val="Heading3"/>
-        <w:rPr>
-          <w:lang w:val="en-US"/>
-        </w:rPr>
-      </w:pPr>
-      <w:bookmarkStart w:id="70" w:name="_Toc312503811"/>
-      <w:r>
-        <w:rPr>
-          <w:lang w:val="en-US"/>
-        </w:rPr>
-        <w:t>AES-128</w:t>
-      </w:r>
-      <w:r>
-        <w:rPr>
-          <w:lang w:val="en-US"/>
-        </w:rPr>
-        <w:t xml:space="preserve"> bit</w:t>
-      </w:r>
-      <w:r>
-        <w:rPr>
-          <w:lang w:val="en-US"/>
-        </w:rPr>
-        <w:t xml:space="preserve"> Security</w:t>
-      </w:r>
-      <w:bookmarkEnd w:id="70"/>
     </w:p>
     <w:p>
       <w:pPr>
@@ -20832,8 +21173,8 @@
           <w:lang w:val="en-US"/>
         </w:rPr>
       </w:pPr>
-      <w:bookmarkStart w:id="71" w:name="_Ref312243755"/>
-      <w:bookmarkStart w:id="72" w:name="_Toc312503859"/>
+      <w:bookmarkStart w:id="69" w:name="_Ref312243755"/>
+      <w:bookmarkStart w:id="70" w:name="_Toc312503859"/>
       <w:r>
         <w:t xml:space="preserve">Hình </w:t>
       </w:r>
@@ -20870,7 +21211,7 @@
       <w:r>
         <w:fldChar w:fldCharType="end"/>
       </w:r>
-      <w:bookmarkEnd w:id="71"/>
+      <w:bookmarkEnd w:id="69"/>
       <w:r>
         <w:rPr>
           <w:lang w:val="en-US"/>
@@ -20883,7 +21224,7 @@
         </w:rPr>
         <w:t xml:space="preserve"> [4]</w:t>
       </w:r>
-      <w:bookmarkEnd w:id="72"/>
+      <w:bookmarkEnd w:id="70"/>
     </w:p>
     <w:p>
       <w:pPr>
@@ -21204,7 +21545,7 @@
           <w:lang w:val="en-US"/>
         </w:rPr>
       </w:pPr>
-      <w:bookmarkStart w:id="73" w:name="_Toc312503812"/>
+      <w:bookmarkStart w:id="71" w:name="_Toc312503812"/>
       <w:r>
         <w:rPr>
           <w:lang w:val="en-US"/>
@@ -21229,7 +21570,7 @@
         </w:rPr>
         <w:t>)</w:t>
       </w:r>
-      <w:bookmarkEnd w:id="73"/>
+      <w:bookmarkEnd w:id="71"/>
     </w:p>
     <w:p>
       <w:pPr>
@@ -21355,7 +21696,7 @@
           <w:lang w:val="en-US"/>
         </w:rPr>
       </w:pPr>
-      <w:bookmarkStart w:id="74" w:name="_Toc312503860"/>
+      <w:bookmarkStart w:id="72" w:name="_Toc312503860"/>
       <w:r>
         <w:t xml:space="preserve">Hình </w:t>
       </w:r>
@@ -21404,7 +21745,7 @@
         </w:rPr>
         <w:t xml:space="preserve"> [4]</w:t>
       </w:r>
-      <w:bookmarkEnd w:id="74"/>
+      <w:bookmarkEnd w:id="72"/>
     </w:p>
     <w:p>
       <w:pPr>
@@ -21489,7 +21830,7 @@
           <w:lang w:val="en-US"/>
         </w:rPr>
       </w:pPr>
-      <w:bookmarkStart w:id="75" w:name="_Toc312503813"/>
+      <w:bookmarkStart w:id="73" w:name="_Toc312503813"/>
       <w:r>
         <w:rPr>
           <w:lang w:val="en-US"/>
@@ -21497,7 +21838,7 @@
         <w:lastRenderedPageBreak/>
         <w:t>Device Descriptor</w:t>
       </w:r>
-      <w:bookmarkEnd w:id="75"/>
+      <w:bookmarkEnd w:id="73"/>
     </w:p>
     <w:p>
       <w:pPr>
@@ -21633,7 +21974,7 @@
           <w:lang w:val="en-US"/>
         </w:rPr>
       </w:pPr>
-      <w:bookmarkStart w:id="76" w:name="_Toc312503814"/>
+      <w:bookmarkStart w:id="74" w:name="_Toc312503814"/>
       <w:r>
         <w:rPr>
           <w:lang w:val="en-US"/>
@@ -21646,7 +21987,7 @@
         </w:rPr>
         <w:t>Matching Endpoint</w:t>
       </w:r>
-      <w:bookmarkEnd w:id="76"/>
+      <w:bookmarkEnd w:id="74"/>
     </w:p>
     <w:p>
       <w:pPr>
@@ -21735,14 +22076,14 @@
           <w:lang w:val="en-US"/>
         </w:rPr>
       </w:pPr>
-      <w:bookmarkStart w:id="77" w:name="_Toc312503815"/>
+      <w:bookmarkStart w:id="75" w:name="_Toc312503815"/>
       <w:r>
         <w:rPr>
           <w:lang w:val="en-US"/>
         </w:rPr>
         <w:t>Low Power</w:t>
       </w:r>
-      <w:bookmarkEnd w:id="77"/>
+      <w:bookmarkEnd w:id="75"/>
     </w:p>
     <w:p>
       <w:pPr>
@@ -21875,7 +22216,7 @@
           <w:lang w:val="en-US"/>
         </w:rPr>
       </w:pPr>
-      <w:bookmarkStart w:id="78" w:name="_Toc312503816"/>
+      <w:bookmarkStart w:id="76" w:name="_Toc312503816"/>
       <w:r>
         <w:rPr>
           <w:lang w:val="en-US"/>
@@ -21883,17 +22224,17 @@
         <w:lastRenderedPageBreak/>
         <w:t>Network Layer</w:t>
       </w:r>
-      <w:bookmarkEnd w:id="78"/>
+      <w:bookmarkEnd w:id="76"/>
     </w:p>
     <w:p>
       <w:pPr>
         <w:pStyle w:val="Heading3"/>
       </w:pPr>
-      <w:bookmarkStart w:id="79" w:name="_Toc312503817"/>
+      <w:bookmarkStart w:id="77" w:name="_Toc312503817"/>
       <w:r>
         <w:t>ZigBee và IEEE 802.15.4</w:t>
       </w:r>
-      <w:bookmarkEnd w:id="79"/>
+      <w:bookmarkEnd w:id="77"/>
     </w:p>
     <w:p>
       <w:pPr>
@@ -22544,7 +22885,7 @@
       <w:pPr>
         <w:pStyle w:val="Heading3"/>
       </w:pPr>
-      <w:bookmarkStart w:id="80" w:name="_Toc312503818"/>
+      <w:bookmarkStart w:id="78" w:name="_Toc312503818"/>
       <w:r>
         <w:t>Thiết lậ</w:t>
       </w:r>
@@ -22569,7 +22910,7 @@
       <w:r>
         <w:t xml:space="preserve"> mạng ZigBee.</w:t>
       </w:r>
-      <w:bookmarkEnd w:id="80"/>
+      <w:bookmarkEnd w:id="78"/>
     </w:p>
     <w:p>
       <w:pPr>
@@ -23029,7 +23370,7 @@
           <w:lang w:val="en-US"/>
         </w:rPr>
       </w:pPr>
-      <w:bookmarkStart w:id="81" w:name="_Toc312503861"/>
+      <w:bookmarkStart w:id="79" w:name="_Toc312503861"/>
       <w:r>
         <w:t xml:space="preserve">Hình </w:t>
       </w:r>
@@ -23078,7 +23419,7 @@
         </w:rPr>
         <w:t xml:space="preserve"> [3]</w:t>
       </w:r>
-      <w:bookmarkEnd w:id="81"/>
+      <w:bookmarkEnd w:id="79"/>
     </w:p>
     <w:p>
       <w:pPr>
@@ -23509,7 +23850,7 @@
           <w:lang w:val="en-US"/>
         </w:rPr>
       </w:pPr>
-      <w:bookmarkStart w:id="82" w:name="_Toc312503862"/>
+      <w:bookmarkStart w:id="80" w:name="_Toc312503862"/>
       <w:r>
         <w:t xml:space="preserve">Hình </w:t>
       </w:r>
@@ -23558,7 +23899,7 @@
         </w:rPr>
         <w:t xml:space="preserve"> [3]</w:t>
       </w:r>
-      <w:bookmarkEnd w:id="82"/>
+      <w:bookmarkEnd w:id="80"/>
     </w:p>
     <w:p>
       <w:pPr>
@@ -23844,7 +24185,7 @@
       <w:pPr>
         <w:pStyle w:val="Heading3"/>
       </w:pPr>
-      <w:bookmarkStart w:id="83" w:name="_Toc312503819"/>
+      <w:bookmarkStart w:id="81" w:name="_Toc312503819"/>
       <w:r>
         <w:t xml:space="preserve">Gán địa </w:t>
       </w:r>
@@ -23858,7 +24199,7 @@
       <w:r>
         <w:t xml:space="preserve"> ZigBee</w:t>
       </w:r>
-      <w:bookmarkEnd w:id="83"/>
+      <w:bookmarkEnd w:id="81"/>
     </w:p>
     <w:p>
       <w:pPr>
@@ -24014,6 +24355,67 @@
         </w:rPr>
         <w:t xml:space="preserve">Trong Cskip, ZC là node 0 (0x0000). Node tiếp theo tham gia mạng sẽ nhận một địa chỉ từ node parent. Địa chỉ mà node này được gán phụ thuộc vào child là một router, mà có thể có các children của riêng nó hay một thiết bị, mà không có child. </w:t>
       </w:r>
+    </w:p>
+    <w:p>
+      <w:pPr>
+        <w:rPr>
+          <w:rFonts w:cs="Times New Roman"/>
+          <w:szCs w:val="24"/>
+          <w:lang w:val="fr-FR"/>
+        </w:rPr>
+      </w:pPr>
+    </w:p>
+    <w:p>
+      <w:pPr>
+        <w:pStyle w:val="Caption"/>
+        <w:rPr>
+          <w:lang w:val="en-US"/>
+        </w:rPr>
+      </w:pPr>
+      <w:bookmarkStart w:id="82" w:name="_Toc312744260"/>
+      <w:r>
+        <w:t xml:space="preserve">Bảng </w:t>
+      </w:r>
+      <w:r>
+        <w:fldChar w:fldCharType="begin"/>
+      </w:r>
+      <w:r>
+        <w:instrText xml:space="preserve"> STYLEREF 1 \s </w:instrText>
+      </w:r>
+      <w:r>
+        <w:fldChar w:fldCharType="separate"/>
+      </w:r>
+      <w:r>
+        <w:t>2</w:t>
+      </w:r>
+      <w:r>
+        <w:fldChar w:fldCharType="end"/>
+      </w:r>
+      <w:r>
+        <w:noBreakHyphen/>
+      </w:r>
+      <w:r>
+        <w:fldChar w:fldCharType="begin"/>
+      </w:r>
+      <w:r>
+        <w:instrText xml:space="preserve"> SEQ Bảng \* ARABIC \s 1 </w:instrText>
+      </w:r>
+      <w:r>
+        <w:fldChar w:fldCharType="separate"/>
+      </w:r>
+      <w:r>
+        <w:t>3</w:t>
+      </w:r>
+      <w:r>
+        <w:fldChar w:fldCharType="end"/>
+      </w:r>
+      <w:r>
+        <w:rPr>
+          <w:lang w:val="en-US"/>
+        </w:rPr>
+        <w:t>: Cskip được tính toán cho stack profile 0x01[3]</w:t>
+      </w:r>
+      <w:bookmarkEnd w:id="82"/>
     </w:p>
     <w:p>
       <w:pPr>
@@ -24074,77 +24476,6 @@
     </w:p>
     <w:p>
       <w:pPr>
-        <w:pStyle w:val="Caption"/>
-        <w:rPr>
-          <w:lang w:val="en-US"/>
-        </w:rPr>
-      </w:pPr>
-      <w:bookmarkStart w:id="84" w:name="_Toc312503889"/>
-      <w:r>
-        <w:t xml:space="preserve">Bảng </w:t>
-      </w:r>
-      <w:r>
-        <w:fldChar w:fldCharType="begin"/>
-      </w:r>
-      <w:r>
-        <w:instrText xml:space="preserve"> STYLEREF 1 \s </w:instrText>
-      </w:r>
-      <w:r>
-        <w:fldChar w:fldCharType="separate"/>
-      </w:r>
-      <w:r>
-        <w:t>2</w:t>
-      </w:r>
-      <w:r>
-        <w:fldChar w:fldCharType="end"/>
-      </w:r>
-      <w:r>
-        <w:noBreakHyphen/>
-      </w:r>
-      <w:r>
-        <w:fldChar w:fldCharType="begin"/>
-      </w:r>
-      <w:r>
-        <w:instrText xml:space="preserve"> SEQ Bảng \* ARABIC \s 1 </w:instrText>
-      </w:r>
-      <w:r>
-        <w:fldChar w:fldCharType="separate"/>
-      </w:r>
-      <w:r>
-        <w:t>3</w:t>
-      </w:r>
-      <w:r>
-        <w:fldChar w:fldCharType="end"/>
-      </w:r>
-      <w:r>
-        <w:rPr>
-          <w:lang w:val="en-US"/>
-        </w:rPr>
-        <w:t>:</w:t>
-      </w:r>
-      <w:r>
-        <w:rPr>
-          <w:lang w:val="en-US"/>
-        </w:rPr>
-        <w:t xml:space="preserve"> Cskip được tính toán cho stack profile 0x01</w:t>
-      </w:r>
-      <w:r>
-        <w:rPr>
-          <w:lang w:val="en-US"/>
-        </w:rPr>
-        <w:t>[3]</w:t>
-      </w:r>
-      <w:bookmarkEnd w:id="84"/>
-    </w:p>
-    <w:p>
-      <w:pPr>
-        <w:rPr>
-          <w:lang w:val="en-US"/>
-        </w:rPr>
-      </w:pPr>
-    </w:p>
-    <w:p>
-      <w:pPr>
         <w:rPr>
           <w:rFonts w:cs="Times New Roman"/>
           <w:szCs w:val="24"/>
@@ -24351,8 +24682,8 @@
           <w:lang w:val="en-US"/>
         </w:rPr>
       </w:pPr>
-      <w:bookmarkStart w:id="85" w:name="_Ref311663836"/>
-      <w:bookmarkStart w:id="86" w:name="_Toc312503863"/>
+      <w:bookmarkStart w:id="83" w:name="_Ref311663836"/>
+      <w:bookmarkStart w:id="84" w:name="_Toc312503863"/>
       <w:r>
         <w:t xml:space="preserve">Hình </w:t>
       </w:r>
@@ -24389,7 +24720,7 @@
       <w:r>
         <w:fldChar w:fldCharType="end"/>
       </w:r>
-      <w:bookmarkEnd w:id="85"/>
+      <w:bookmarkEnd w:id="83"/>
       <w:r>
         <w:rPr>
           <w:lang w:val="en-US"/>
@@ -24402,7 +24733,7 @@
         </w:rPr>
         <w:t xml:space="preserve"> [3]</w:t>
       </w:r>
-      <w:bookmarkEnd w:id="86"/>
+      <w:bookmarkEnd w:id="84"/>
     </w:p>
     <w:p>
       <w:pPr>
@@ -24586,11 +24917,11 @@
       <w:pPr>
         <w:pStyle w:val="Heading3"/>
       </w:pPr>
-      <w:bookmarkStart w:id="87" w:name="_Toc312503820"/>
+      <w:bookmarkStart w:id="85" w:name="_Toc312503820"/>
       <w:r>
         <w:t>Tìm đường cho packet trong ZigBee</w:t>
       </w:r>
-      <w:bookmarkEnd w:id="87"/>
+      <w:bookmarkEnd w:id="85"/>
     </w:p>
     <w:p>
       <w:pPr>
@@ -24692,6 +25023,7 @@
         <w:rPr>
           <w:rFonts w:cs="Times New Roman"/>
           <w:szCs w:val="24"/>
+          <w:lang w:val="en-US"/>
         </w:rPr>
       </w:pPr>
       <w:r>
@@ -24701,6 +25033,69 @@
         </w:rPr>
         <w:t>Mỗi phương pháp có ưu điểm và nhược điểm</w:t>
       </w:r>
+    </w:p>
+    <w:p>
+      <w:pPr>
+        <w:rPr>
+          <w:rFonts w:cs="Times New Roman"/>
+          <w:szCs w:val="24"/>
+          <w:lang w:val="en-US"/>
+        </w:rPr>
+      </w:pPr>
+    </w:p>
+    <w:p>
+      <w:pPr>
+        <w:pStyle w:val="Caption"/>
+        <w:rPr>
+          <w:rFonts w:cs="Times New Roman"/>
+          <w:szCs w:val="24"/>
+          <w:lang w:val="en-US"/>
+        </w:rPr>
+      </w:pPr>
+      <w:bookmarkStart w:id="86" w:name="_Toc312744261"/>
+      <w:r>
+        <w:t xml:space="preserve">Bảng </w:t>
+      </w:r>
+      <w:r>
+        <w:fldChar w:fldCharType="begin"/>
+      </w:r>
+      <w:r>
+        <w:instrText xml:space="preserve"> STYLEREF 1 \s </w:instrText>
+      </w:r>
+      <w:r>
+        <w:fldChar w:fldCharType="separate"/>
+      </w:r>
+      <w:r>
+        <w:t>2</w:t>
+      </w:r>
+      <w:r>
+        <w:fldChar w:fldCharType="end"/>
+      </w:r>
+      <w:r>
+        <w:noBreakHyphen/>
+      </w:r>
+      <w:r>
+        <w:fldChar w:fldCharType="begin"/>
+      </w:r>
+      <w:r>
+        <w:instrText xml:space="preserve"> SEQ Bảng \* ARABIC \s 1 </w:instrText>
+      </w:r>
+      <w:r>
+        <w:fldChar w:fldCharType="separate"/>
+      </w:r>
+      <w:r>
+        <w:t>4</w:t>
+      </w:r>
+      <w:r>
+        <w:fldChar w:fldCharType="end"/>
+      </w:r>
+      <w:r>
+        <w:rPr>
+          <w:lang w:val="en-US"/>
+        </w:rPr>
+        <w:t>: So sánh các phương tìm đường trong ZigBee [3]</w:t>
+      </w:r>
+      <w:bookmarkEnd w:id="86"/>
     </w:p>
     <w:p>
       <w:pPr>
@@ -24761,66 +25156,6 @@
     </w:p>
     <w:p>
       <w:pPr>
-        <w:pStyle w:val="Caption"/>
-        <w:rPr>
-          <w:rFonts w:cs="Times New Roman"/>
-          <w:szCs w:val="24"/>
-          <w:lang w:val="en-US"/>
-        </w:rPr>
-      </w:pPr>
-      <w:bookmarkStart w:id="88" w:name="_Toc312503890"/>
-      <w:r>
-        <w:t xml:space="preserve">Bảng </w:t>
-      </w:r>
-      <w:r>
-        <w:fldChar w:fldCharType="begin"/>
-      </w:r>
-      <w:r>
-        <w:instrText xml:space="preserve"> STYLEREF 1 \s </w:instrText>
-      </w:r>
-      <w:r>
-        <w:fldChar w:fldCharType="separate"/>
-      </w:r>
-      <w:r>
-        <w:t>2</w:t>
-      </w:r>
-      <w:r>
-        <w:fldChar w:fldCharType="end"/>
-      </w:r>
-      <w:r>
-        <w:noBreakHyphen/>
-      </w:r>
-      <w:r>
-        <w:fldChar w:fldCharType="begin"/>
-      </w:r>
-      <w:r>
-        <w:instrText xml:space="preserve"> SEQ Bảng \* ARABIC \s 1 </w:instrText>
-      </w:r>
-      <w:r>
-        <w:fldChar w:fldCharType="separate"/>
-      </w:r>
-      <w:r>
-        <w:t>4</w:t>
-      </w:r>
-      <w:r>
-        <w:fldChar w:fldCharType="end"/>
-      </w:r>
-      <w:r>
-        <w:rPr>
-          <w:lang w:val="en-US"/>
-        </w:rPr>
-        <w:t>: So sánh các phương tìm đường trong ZigBee</w:t>
-      </w:r>
-      <w:r>
-        <w:rPr>
-          <w:lang w:val="en-US"/>
-        </w:rPr>
-        <w:t xml:space="preserve"> [3]</w:t>
-      </w:r>
-      <w:bookmarkEnd w:id="88"/>
-    </w:p>
-    <w:p>
-      <w:pPr>
         <w:rPr>
           <w:rFonts w:cs="Times New Roman"/>
           <w:szCs w:val="24"/>
@@ -24887,7 +25222,7 @@
           <w:lang w:val="en-US"/>
         </w:rPr>
       </w:pPr>
-      <w:bookmarkStart w:id="89" w:name="_Toc312503821"/>
+      <w:bookmarkStart w:id="87" w:name="_Toc312503821"/>
       <w:r>
         <w:rPr>
           <w:lang w:val="en-US"/>
@@ -24906,98 +25241,98 @@
         </w:rPr>
         <w:t xml:space="preserve"> Layer</w:t>
       </w:r>
+      <w:bookmarkEnd w:id="87"/>
+    </w:p>
+    <w:p>
+      <w:pPr>
+        <w:rPr>
+          <w:lang w:val="en-US" w:eastAsia="ar-SA"/>
+        </w:rPr>
+      </w:pPr>
+      <w:r>
+        <w:rPr>
+          <w:lang w:val="en-US" w:eastAsia="ar-SA"/>
+        </w:rPr>
+        <w:t>Lớp MAC và PHY được đặc tả trong IEEE 802.15.4, nhưng ZigBee không hiện thực đầy đủ các đặc điểm mà IEEE đưa ra, bởi ZigBee muốn tối thiểu kích thước bộ nhớ để phù hợp với các ứng dụng trong một vi điều khiển 8-bit và giảm tiêu hao năng lượng không cần thiết.</w:t>
+      </w:r>
+    </w:p>
+    <w:p>
+      <w:pPr>
+        <w:pStyle w:val="Heading3"/>
+        <w:rPr>
+          <w:lang w:val="en-US"/>
+        </w:rPr>
+      </w:pPr>
+      <w:bookmarkStart w:id="88" w:name="_Toc312503822"/>
+      <w:r>
+        <w:rPr>
+          <w:lang w:val="en-US"/>
+        </w:rPr>
+        <w:t xml:space="preserve">PHY </w:t>
+      </w:r>
+      <w:r>
+        <w:t>Layer</w:t>
+      </w:r>
+      <w:bookmarkEnd w:id="88"/>
+    </w:p>
+    <w:p>
+      <w:pPr>
+        <w:rPr>
+          <w:lang w:val="en-US"/>
+        </w:rPr>
+      </w:pPr>
+      <w:r>
+        <w:rPr>
+          <w:lang w:val="en-US"/>
+        </w:rPr>
+        <w:t>Trong mạng ZigBee, lớp giao thức thấp nhất là lớp vật lý IEEE 802.15.4, hay PHY. Lớp này là gần nhất với phần cứng và điều khiển và giao tiếp trực tiếp với radio transceiver. Lớp PHY chịu trách nhiệm cho việc kích hoạt radio truyền và nhận packet. PHY cũng lựa chọn tần số kênh và đảm bảo kênh hiện không được dùng bởi các thiết bị khác trên mạng khác.</w:t>
+      </w:r>
+    </w:p>
+    <w:p>
+      <w:pPr>
+        <w:pStyle w:val="Heading3"/>
+        <w:rPr>
+          <w:lang w:val="en-US"/>
+        </w:rPr>
+      </w:pPr>
+      <w:bookmarkStart w:id="89" w:name="_Toc312503823"/>
+      <w:r>
+        <w:rPr>
+          <w:lang w:val="en-US"/>
+        </w:rPr>
+        <w:t>MAC Layer</w:t>
+      </w:r>
       <w:bookmarkEnd w:id="89"/>
     </w:p>
     <w:p>
       <w:pPr>
         <w:rPr>
+          <w:rFonts w:cs="Times New Roman"/>
           <w:lang w:val="en-US" w:eastAsia="ar-SA"/>
         </w:rPr>
       </w:pPr>
       <w:r>
         <w:rPr>
-          <w:lang w:val="en-US" w:eastAsia="ar-SA"/>
-        </w:rPr>
-        <w:t>Lớp MAC và PHY được đặc tả trong IEEE 802.15.4, nhưng ZigBee không hiện thực đầy đủ các đặc điểm mà IEEE đưa ra, bởi ZigBee muốn tối thiểu kích thước bộ nhớ để phù hợp với các ứng dụng trong một vi điều khiển 8-bit và giảm tiêu hao năng lượng không cần thiết.</w:t>
-      </w:r>
-    </w:p>
-    <w:p>
-      <w:pPr>
-        <w:pStyle w:val="Heading3"/>
-        <w:rPr>
-          <w:lang w:val="en-US"/>
-        </w:rPr>
-      </w:pPr>
-      <w:bookmarkStart w:id="90" w:name="_Toc312503822"/>
-      <w:r>
-        <w:rPr>
-          <w:lang w:val="en-US"/>
-        </w:rPr>
-        <w:t xml:space="preserve">PHY </w:t>
-      </w:r>
-      <w:r>
-        <w:t>Layer</w:t>
+          <w:lang w:val="en-US"/>
+        </w:rPr>
+        <w:t>Medium Access Control (MAC) layer cung cấp giao diện giữa PHY layer và NWK layer. MAC có trách nhiệm sinh ra các beacon và đồng bộ thiết bị với các beacon (trong mạng beacon-enabled). MAC layer cũng cung cấp dịch vụ kết hợp và không kết hợp.</w:t>
+      </w:r>
+    </w:p>
+    <w:p>
+      <w:pPr>
+        <w:pStyle w:val="Heading2"/>
+        <w:rPr>
+          <w:lang w:val="en-US"/>
+        </w:rPr>
+      </w:pPr>
+      <w:bookmarkStart w:id="90" w:name="_Toc312503824"/>
+      <w:r>
+        <w:rPr>
+          <w:lang w:val="en-US"/>
+        </w:rPr>
+        <w:t>Giới thiệu Z-stack của Texas Instrument</w:t>
       </w:r>
       <w:bookmarkEnd w:id="90"/>
-    </w:p>
-    <w:p>
-      <w:pPr>
-        <w:rPr>
-          <w:lang w:val="en-US"/>
-        </w:rPr>
-      </w:pPr>
-      <w:r>
-        <w:rPr>
-          <w:lang w:val="en-US"/>
-        </w:rPr>
-        <w:t>Trong mạng ZigBee, lớp giao thức thấp nhất là lớp vật lý IEEE 802.15.4, hay PHY. Lớp này là gần nhất với phần cứng và điều khiển và giao tiếp trực tiếp với radio transceiver. Lớp PHY chịu trách nhiệm cho việc kích hoạt radio truyền và nhận packet. PHY cũng lựa chọn tần số kênh và đảm bảo kênh hiện không được dùng bởi các thiết bị khác trên mạng khác.</w:t>
-      </w:r>
-    </w:p>
-    <w:p>
-      <w:pPr>
-        <w:pStyle w:val="Heading3"/>
-        <w:rPr>
-          <w:lang w:val="en-US"/>
-        </w:rPr>
-      </w:pPr>
-      <w:bookmarkStart w:id="91" w:name="_Toc312503823"/>
-      <w:r>
-        <w:rPr>
-          <w:lang w:val="en-US"/>
-        </w:rPr>
-        <w:t>MAC Layer</w:t>
-      </w:r>
-      <w:bookmarkEnd w:id="91"/>
-    </w:p>
-    <w:p>
-      <w:pPr>
-        <w:rPr>
-          <w:rFonts w:cs="Times New Roman"/>
-          <w:lang w:val="en-US" w:eastAsia="ar-SA"/>
-        </w:rPr>
-      </w:pPr>
-      <w:r>
-        <w:rPr>
-          <w:lang w:val="en-US"/>
-        </w:rPr>
-        <w:t>Medium Access Control (MAC) layer cung cấp giao diện giữa PHY layer và NWK layer. MAC có trách nhiệm sinh ra các beacon và đồng bộ thiết bị với các beacon (trong mạng beacon-enabled). MAC layer cũng cung cấp dịch vụ kết hợp và không kết hợp.</w:t>
-      </w:r>
-    </w:p>
-    <w:p>
-      <w:pPr>
-        <w:pStyle w:val="Heading2"/>
-        <w:rPr>
-          <w:lang w:val="en-US"/>
-        </w:rPr>
-      </w:pPr>
-      <w:bookmarkStart w:id="92" w:name="_Toc312503824"/>
-      <w:r>
-        <w:rPr>
-          <w:lang w:val="en-US"/>
-        </w:rPr>
-        <w:t>Giới thiệu Z-stack của Texas Instrument</w:t>
-      </w:r>
-      <w:bookmarkEnd w:id="92"/>
     </w:p>
     <w:p>
       <w:pPr>
@@ -25148,8 +25483,8 @@
           <w:lang w:val="en-US"/>
         </w:rPr>
       </w:pPr>
-      <w:bookmarkStart w:id="93" w:name="_Ref311658798"/>
-      <w:bookmarkStart w:id="94" w:name="_Ref311658829"/>
+      <w:bookmarkStart w:id="91" w:name="_Ref311658798"/>
+      <w:bookmarkStart w:id="92" w:name="_Ref311658829"/>
       <w:r>
         <w:rPr>
           <w:rFonts w:cs="Times New Roman"/>
@@ -25158,7 +25493,7 @@
         <w:lastRenderedPageBreak/>
         <w:t xml:space="preserve"> </w:t>
       </w:r>
-      <w:bookmarkStart w:id="95" w:name="_Toc312503825"/>
+      <w:bookmarkStart w:id="93" w:name="_Toc312503825"/>
       <w:r>
         <w:rPr>
           <w:rFonts w:cs="Times New Roman"/>
@@ -25166,54 +25501,54 @@
         </w:rPr>
         <w:t>HIỆN THỰC</w:t>
       </w:r>
+      <w:bookmarkEnd w:id="91"/>
+      <w:bookmarkEnd w:id="92"/>
+      <w:r>
+        <w:rPr>
+          <w:rFonts w:cs="Times New Roman"/>
+          <w:lang w:val="en-US"/>
+        </w:rPr>
+        <w:t xml:space="preserve"> ĐỀ TÀI</w:t>
+      </w:r>
       <w:bookmarkEnd w:id="93"/>
+    </w:p>
+    <w:p>
+      <w:pPr>
+        <w:pStyle w:val="Heading2"/>
+        <w:rPr>
+          <w:lang w:val="en-US"/>
+        </w:rPr>
+      </w:pPr>
+      <w:bookmarkStart w:id="94" w:name="_Toc312503826"/>
+      <w:r>
+        <w:rPr>
+          <w:lang w:val="en-US"/>
+        </w:rPr>
+        <w:t>Kiến trúc hệ thống</w:t>
+      </w:r>
+      <w:r>
+        <w:rPr>
+          <w:lang w:val="en-US"/>
+        </w:rPr>
+        <w:t xml:space="preserve"> Queue – Busting on ZigBee</w:t>
+      </w:r>
       <w:bookmarkEnd w:id="94"/>
-      <w:r>
-        <w:rPr>
-          <w:rFonts w:cs="Times New Roman"/>
-          <w:lang w:val="en-US"/>
-        </w:rPr>
-        <w:t xml:space="preserve"> ĐỀ TÀI</w:t>
+    </w:p>
+    <w:p>
+      <w:pPr>
+        <w:pStyle w:val="Heading3"/>
+        <w:rPr>
+          <w:lang w:val="en-US" w:eastAsia="ar-SA"/>
+        </w:rPr>
+      </w:pPr>
+      <w:bookmarkStart w:id="95" w:name="_Toc312503827"/>
+      <w:r>
+        <w:rPr>
+          <w:lang w:val="en-US" w:eastAsia="ar-SA"/>
+        </w:rPr>
+        <w:t>Hệ thống phần cứng</w:t>
       </w:r>
       <w:bookmarkEnd w:id="95"/>
-    </w:p>
-    <w:p>
-      <w:pPr>
-        <w:pStyle w:val="Heading2"/>
-        <w:rPr>
-          <w:lang w:val="en-US"/>
-        </w:rPr>
-      </w:pPr>
-      <w:bookmarkStart w:id="96" w:name="_Toc312503826"/>
-      <w:r>
-        <w:rPr>
-          <w:lang w:val="en-US"/>
-        </w:rPr>
-        <w:t>Kiến trúc hệ thống</w:t>
-      </w:r>
-      <w:r>
-        <w:rPr>
-          <w:lang w:val="en-US"/>
-        </w:rPr>
-        <w:t xml:space="preserve"> Queue – Busting on ZigBee</w:t>
-      </w:r>
-      <w:bookmarkEnd w:id="96"/>
-    </w:p>
-    <w:p>
-      <w:pPr>
-        <w:pStyle w:val="Heading3"/>
-        <w:rPr>
-          <w:lang w:val="en-US" w:eastAsia="ar-SA"/>
-        </w:rPr>
-      </w:pPr>
-      <w:bookmarkStart w:id="97" w:name="_Toc312503827"/>
-      <w:r>
-        <w:rPr>
-          <w:lang w:val="en-US" w:eastAsia="ar-SA"/>
-        </w:rPr>
-        <w:t>Hệ thống phần cứng</w:t>
-      </w:r>
-      <w:bookmarkEnd w:id="97"/>
     </w:p>
     <w:p>
       <w:pPr>
@@ -25457,8 +25792,8 @@
           <w:lang w:val="en-US"/>
         </w:rPr>
       </w:pPr>
-      <w:bookmarkStart w:id="98" w:name="_Ref312498145"/>
-      <w:bookmarkStart w:id="99" w:name="_Toc312503864"/>
+      <w:bookmarkStart w:id="96" w:name="_Ref312498145"/>
+      <w:bookmarkStart w:id="97" w:name="_Toc312503864"/>
       <w:r>
         <w:t xml:space="preserve">Hình </w:t>
       </w:r>
@@ -25495,27 +25830,27 @@
       <w:r>
         <w:fldChar w:fldCharType="end"/>
       </w:r>
+      <w:bookmarkEnd w:id="96"/>
+      <w:r>
+        <w:t>:  Sơ đồ kết nối thiết bị của hệ thống</w:t>
+      </w:r>
+      <w:bookmarkEnd w:id="97"/>
+    </w:p>
+    <w:p>
+      <w:pPr>
+        <w:pStyle w:val="Heading3"/>
+        <w:rPr>
+          <w:lang w:val="en-US" w:eastAsia="ar-SA"/>
+        </w:rPr>
+      </w:pPr>
+      <w:bookmarkStart w:id="98" w:name="_Toc312503828"/>
+      <w:r>
+        <w:rPr>
+          <w:lang w:val="en-US" w:eastAsia="ar-SA"/>
+        </w:rPr>
+        <w:t>Hệ thống phần mềm</w:t>
+      </w:r>
       <w:bookmarkEnd w:id="98"/>
-      <w:r>
-        <w:t>:  Sơ đồ kết nối thiết bị của hệ thống</w:t>
-      </w:r>
-      <w:bookmarkEnd w:id="99"/>
-    </w:p>
-    <w:p>
-      <w:pPr>
-        <w:pStyle w:val="Heading3"/>
-        <w:rPr>
-          <w:lang w:val="en-US" w:eastAsia="ar-SA"/>
-        </w:rPr>
-      </w:pPr>
-      <w:bookmarkStart w:id="100" w:name="_Toc312503828"/>
-      <w:r>
-        <w:rPr>
-          <w:lang w:val="en-US" w:eastAsia="ar-SA"/>
-        </w:rPr>
-        <w:t>Hệ thống phần mềm</w:t>
-      </w:r>
-      <w:bookmarkEnd w:id="100"/>
     </w:p>
     <w:p>
       <w:pPr>
@@ -25686,7 +26021,7 @@
           <v:shape id="_x0000_i1025" type="#_x0000_t75" style="width:278.25pt;height:304.5pt" o:ole="">
             <v:imagedata r:id="rId38" o:title=""/>
           </v:shape>
-          <o:OLEObject Type="Embed" ProgID="Visio.Drawing.11" ShapeID="_x0000_i1025" DrawAspect="Content" ObjectID="_1386349367" r:id="rId39"/>
+          <o:OLEObject Type="Embed" ProgID="Visio.Drawing.11" ShapeID="_x0000_i1025" DrawAspect="Content" ObjectID="_1386492803" r:id="rId39"/>
         </w:object>
       </w:r>
     </w:p>
@@ -25697,7 +26032,7 @@
           <w:lang w:val="en-US"/>
         </w:rPr>
       </w:pPr>
-      <w:bookmarkStart w:id="101" w:name="_Toc312503865"/>
+      <w:bookmarkStart w:id="99" w:name="_Toc312503865"/>
       <w:r>
         <w:t xml:space="preserve">Hình </w:t>
       </w:r>
@@ -25740,7 +26075,7 @@
         </w:rPr>
         <w:t>: Sơ đồ phân lớp kiến trúc phần mềm</w:t>
       </w:r>
-      <w:bookmarkEnd w:id="101"/>
+      <w:bookmarkEnd w:id="99"/>
     </w:p>
     <w:p>
       <w:pPr>
@@ -25769,11 +26104,22 @@
       </w:r>
     </w:p>
     <w:p>
-      <w:r>
-        <w:rPr>
-          <w:lang w:val="en-US"/>
-        </w:rPr>
-        <w:t xml:space="preserve">Giao thức này có định dạng như </w:t>
+      <w:pPr>
+        <w:rPr>
+          <w:lang w:val="en-US"/>
+        </w:rPr>
+      </w:pPr>
+      <w:r>
+        <w:rPr>
+          <w:lang w:val="en-US"/>
+        </w:rPr>
+        <w:t>Giao thức này có định dạng như</w:t>
+      </w:r>
+      <w:r>
+        <w:rPr>
+          <w:lang w:val="en-US"/>
+        </w:rPr>
+        <w:t xml:space="preserve"> </w:t>
       </w:r>
       <w:r>
         <w:rPr>
@@ -25785,13 +26131,7 @@
         <w:rPr>
           <w:lang w:val="en-US"/>
         </w:rPr>
-        <w:instrText xml:space="preserve"> REF _Ref312499619 \h </w:instrText>
-      </w:r>
-      <w:r>
-        <w:rPr>
-          <w:lang w:val="en-US"/>
-        </w:rPr>
-        <w:instrText xml:space="preserve"> \* MERGEFORMAT </w:instrText>
+        <w:instrText xml:space="preserve"> REF _Ref312501202 \h </w:instrText>
       </w:r>
       <w:r>
         <w:rPr>
@@ -25804,13 +26144,6 @@
         </w:rPr>
         <w:fldChar w:fldCharType="separate"/>
       </w:r>
-    </w:p>
-    <w:p>
-      <w:pPr>
-        <w:rPr>
-          <w:lang w:val="en-US"/>
-        </w:rPr>
-      </w:pPr>
       <w:r>
         <w:t>Bảng 3</w:t>
       </w:r>
@@ -25963,7 +26296,27 @@
           <w:szCs w:val="24"/>
           <w:lang w:val="en-US"/>
         </w:rPr>
-        <w:t xml:space="preserve">Basket respond frame : </w:t>
+        <w:t xml:space="preserve">Basket respond </w:t>
+      </w:r>
+      <w:proofErr w:type="gramStart"/>
+      <w:r>
+        <w:rPr>
+          <w:rFonts w:eastAsia="Times New Roman" w:cs="Times New Roman"/>
+          <w:noProof w:val="0"/>
+          <w:szCs w:val="24"/>
+          <w:lang w:val="en-US"/>
+        </w:rPr>
+        <w:t>frame :</w:t>
+      </w:r>
+      <w:proofErr w:type="gramEnd"/>
+      <w:r>
+        <w:rPr>
+          <w:rFonts w:eastAsia="Times New Roman" w:cs="Times New Roman"/>
+          <w:noProof w:val="0"/>
+          <w:szCs w:val="24"/>
+          <w:lang w:val="en-US"/>
+        </w:rPr>
+        <w:t xml:space="preserve"> </w:t>
       </w:r>
       <w:r>
         <w:rPr>
@@ -26057,7 +26410,6 @@
           <w:szCs w:val="24"/>
           <w:lang w:val="en-US"/>
         </w:rPr>
-        <w:lastRenderedPageBreak/>
         <w:t xml:space="preserve">+ Status respond frame : </w:t>
       </w:r>
       <w:r>
@@ -26132,6 +26484,7 @@
           <w:szCs w:val="24"/>
           <w:lang w:val="en-US"/>
         </w:rPr>
+        <w:lastRenderedPageBreak/>
         <w:t>+ Delete all basket frame</w:t>
       </w:r>
       <w:r>
@@ -26157,60 +26510,127 @@
         <w:pStyle w:val="ListParagraph"/>
         <w:ind w:firstLine="0"/>
         <w:rPr>
-          <w:rFonts w:cs="Times New Roman"/>
-          <w:szCs w:val="24"/>
-          <w:lang w:val="en-US"/>
-        </w:rPr>
-      </w:pPr>
-      <w:r>
-        <w:rPr>
-          <w:rFonts w:cs="Times New Roman"/>
-          <w:szCs w:val="24"/>
-          <w:lang w:val="en-US"/>
-        </w:rPr>
-        <w:t>+ Delete</w:t>
-      </w:r>
-      <w:r>
-        <w:rPr>
-          <w:rFonts w:cs="Times New Roman"/>
-          <w:szCs w:val="24"/>
-          <w:lang w:val="en-US"/>
-        </w:rPr>
-        <w:t xml:space="preserve"> basket</w:t>
-      </w:r>
-      <w:r>
-        <w:rPr>
-          <w:rFonts w:cs="Times New Roman"/>
-          <w:szCs w:val="24"/>
-          <w:lang w:val="en-US"/>
-        </w:rPr>
-        <w:t>s</w:t>
-      </w:r>
-      <w:r>
-        <w:rPr>
-          <w:rFonts w:cs="Times New Roman"/>
-          <w:szCs w:val="24"/>
-          <w:lang w:val="en-US"/>
-        </w:rPr>
-        <w:t xml:space="preserve"> frame : </w:t>
-      </w:r>
-      <w:r>
-        <w:rPr>
-          <w:rFonts w:cs="Times New Roman"/>
-          <w:szCs w:val="24"/>
-          <w:lang w:val="en-US"/>
-        </w:rPr>
-        <w:t>Xóa các basket chứa trong frame</w:t>
-      </w:r>
-      <w:r>
-        <w:rPr>
           <w:rFonts w:eastAsia="Times New Roman" w:cs="Times New Roman"/>
           <w:noProof w:val="0"/>
           <w:szCs w:val="24"/>
           <w:lang w:val="en-US"/>
         </w:rPr>
+      </w:pPr>
+      <w:r>
+        <w:rPr>
+          <w:rFonts w:cs="Times New Roman"/>
+          <w:szCs w:val="24"/>
+          <w:lang w:val="en-US"/>
+        </w:rPr>
+        <w:t>+ Delete</w:t>
+      </w:r>
+      <w:r>
+        <w:rPr>
+          <w:rFonts w:cs="Times New Roman"/>
+          <w:szCs w:val="24"/>
+          <w:lang w:val="en-US"/>
+        </w:rPr>
+        <w:t xml:space="preserve"> basket</w:t>
+      </w:r>
+      <w:r>
+        <w:rPr>
+          <w:rFonts w:cs="Times New Roman"/>
+          <w:szCs w:val="24"/>
+          <w:lang w:val="en-US"/>
+        </w:rPr>
+        <w:t>s</w:t>
+      </w:r>
+      <w:r>
+        <w:rPr>
+          <w:rFonts w:cs="Times New Roman"/>
+          <w:szCs w:val="24"/>
+          <w:lang w:val="en-US"/>
+        </w:rPr>
+        <w:t xml:space="preserve"> frame : </w:t>
+      </w:r>
+      <w:r>
+        <w:rPr>
+          <w:rFonts w:cs="Times New Roman"/>
+          <w:szCs w:val="24"/>
+          <w:lang w:val="en-US"/>
+        </w:rPr>
+        <w:t>Xóa các basket chứa trong frame</w:t>
+      </w:r>
+      <w:r>
+        <w:rPr>
+          <w:rFonts w:eastAsia="Times New Roman" w:cs="Times New Roman"/>
+          <w:noProof w:val="0"/>
+          <w:szCs w:val="24"/>
+          <w:lang w:val="en-US"/>
+        </w:rPr>
         <w:t>.</w:t>
       </w:r>
+    </w:p>
+    <w:p>
+      <w:pPr>
+        <w:pStyle w:val="ListParagraph"/>
+        <w:ind w:firstLine="0"/>
+        <w:rPr>
+          <w:rFonts w:eastAsia="Times New Roman" w:cs="Times New Roman"/>
+          <w:noProof w:val="0"/>
+          <w:szCs w:val="24"/>
+          <w:lang w:val="en-US"/>
+        </w:rPr>
+      </w:pPr>
+    </w:p>
+    <w:p>
+      <w:pPr>
+        <w:pStyle w:val="Caption"/>
+        <w:rPr>
+          <w:lang w:val="en-US"/>
+        </w:rPr>
+      </w:pPr>
+      <w:bookmarkStart w:id="100" w:name="_Toc312744262"/>
+      <w:bookmarkStart w:id="101" w:name="_Ref312501202"/>
+      <w:r>
+        <w:t xml:space="preserve">Bảng </w:t>
+      </w:r>
+      <w:r>
+        <w:fldChar w:fldCharType="begin"/>
+      </w:r>
+      <w:r>
+        <w:instrText xml:space="preserve"> STYLEREF 1 \s </w:instrText>
+      </w:r>
+      <w:r>
+        <w:fldChar w:fldCharType="separate"/>
+      </w:r>
+      <w:r>
+        <w:t>3</w:t>
+      </w:r>
+      <w:r>
+        <w:fldChar w:fldCharType="end"/>
+      </w:r>
+      <w:r>
+        <w:noBreakHyphen/>
+      </w:r>
+      <w:r>
+        <w:fldChar w:fldCharType="begin"/>
+      </w:r>
+      <w:r>
+        <w:instrText xml:space="preserve"> SEQ Bảng \* ARABIC \s 1 </w:instrText>
+      </w:r>
+      <w:r>
+        <w:fldChar w:fldCharType="separate"/>
+      </w:r>
+      <w:r>
+        <w:t>1</w:t>
+      </w:r>
+      <w:r>
+        <w:fldChar w:fldCharType="end"/>
+      </w:r>
+      <w:bookmarkEnd w:id="101"/>
+      <w:r>
+        <w:rPr>
+          <w:lang w:val="en-US"/>
+        </w:rPr>
+        <w:t>: Định dạng của giao thức Queue – Busting on ZigBee</w:t>
+      </w:r>
+      <w:bookmarkEnd w:id="100"/>
     </w:p>
     <w:tbl>
       <w:tblPr>
@@ -27357,105 +27777,44 @@
     </w:p>
     <w:p>
       <w:pPr>
-        <w:pStyle w:val="Caption"/>
-        <w:rPr>
-          <w:lang w:val="en-US"/>
-        </w:rPr>
-      </w:pPr>
-      <w:bookmarkStart w:id="104" w:name="_Ref312501202"/>
-      <w:bookmarkStart w:id="105" w:name="_Toc312503891"/>
-      <w:r>
-        <w:t xml:space="preserve">Bảng </w:t>
-      </w:r>
-      <w:r>
-        <w:fldChar w:fldCharType="begin"/>
-      </w:r>
-      <w:r>
-        <w:instrText xml:space="preserve"> STYLEREF 1 \s </w:instrText>
-      </w:r>
-      <w:r>
-        <w:fldChar w:fldCharType="separate"/>
-      </w:r>
-      <w:r>
-        <w:t>3</w:t>
-      </w:r>
-      <w:r>
-        <w:fldChar w:fldCharType="end"/>
-      </w:r>
-      <w:r>
-        <w:noBreakHyphen/>
-      </w:r>
-      <w:r>
-        <w:fldChar w:fldCharType="begin"/>
-      </w:r>
-      <w:r>
-        <w:instrText xml:space="preserve"> SEQ Bảng \* ARABIC \s 1 </w:instrText>
-      </w:r>
-      <w:r>
-        <w:fldChar w:fldCharType="separate"/>
-      </w:r>
-      <w:r>
-        <w:t>1</w:t>
-      </w:r>
-      <w:r>
-        <w:fldChar w:fldCharType="end"/>
-      </w:r>
+        <w:pStyle w:val="Heading3"/>
+        <w:rPr>
+          <w:rFonts w:cs="Times New Roman"/>
+          <w:lang w:val="en-US"/>
+        </w:rPr>
+      </w:pPr>
+      <w:bookmarkStart w:id="104" w:name="_Toc312503829"/>
       <w:bookmarkEnd w:id="102"/>
+      <w:bookmarkEnd w:id="103"/>
+      <w:r>
+        <w:rPr>
+          <w:rFonts w:cs="Times New Roman"/>
+          <w:lang w:val="en-US"/>
+        </w:rPr>
+        <w:t>Giới thiệu b</w:t>
+      </w:r>
+      <w:r>
+        <w:rPr>
+          <w:rFonts w:cs="Times New Roman"/>
+          <w:lang w:val="en-US"/>
+        </w:rPr>
+        <w:t xml:space="preserve">ộ </w:t>
+      </w:r>
+      <w:r>
+        <w:rPr>
+          <w:rFonts w:cs="Times New Roman"/>
+          <w:lang w:val="en-US"/>
+        </w:rPr>
+        <w:t>phần cứng DK</w:t>
+      </w:r>
+      <w:r>
+        <w:rPr>
+          <w:rFonts w:cs="Times New Roman"/>
+          <w:lang w:val="en-US"/>
+        </w:rPr>
+        <w:t xml:space="preserve"> CC2530 của TI</w:t>
+      </w:r>
       <w:bookmarkEnd w:id="104"/>
-      <w:r>
-        <w:rPr>
-          <w:lang w:val="en-US"/>
-        </w:rPr>
-        <w:t>: Định dạng của giao thức Queue – Busting on ZigBee</w:t>
-      </w:r>
-      <w:bookmarkEnd w:id="103"/>
-      <w:bookmarkEnd w:id="105"/>
-    </w:p>
-    <w:p>
-      <w:pPr>
-        <w:rPr>
-          <w:lang w:val="en-US"/>
-        </w:rPr>
-      </w:pPr>
-    </w:p>
-    <w:p>
-      <w:pPr>
-        <w:pStyle w:val="Heading3"/>
-        <w:rPr>
-          <w:rFonts w:cs="Times New Roman"/>
-          <w:lang w:val="en-US"/>
-        </w:rPr>
-      </w:pPr>
-      <w:bookmarkStart w:id="106" w:name="_Toc312503829"/>
-      <w:r>
-        <w:rPr>
-          <w:rFonts w:cs="Times New Roman"/>
-          <w:lang w:val="en-US"/>
-        </w:rPr>
-        <w:t>Giới thiệu b</w:t>
-      </w:r>
-      <w:r>
-        <w:rPr>
-          <w:rFonts w:cs="Times New Roman"/>
-          <w:lang w:val="en-US"/>
-        </w:rPr>
-        <w:t xml:space="preserve">ộ </w:t>
-      </w:r>
-      <w:r>
-        <w:rPr>
-          <w:rFonts w:cs="Times New Roman"/>
-          <w:lang w:val="en-US"/>
-        </w:rPr>
-        <w:t>phần cứng DK</w:t>
-      </w:r>
-      <w:r>
-        <w:rPr>
-          <w:rFonts w:cs="Times New Roman"/>
-          <w:lang w:val="en-US"/>
-        </w:rPr>
-        <w:t xml:space="preserve"> CC2530 của TI</w:t>
-      </w:r>
-      <w:bookmarkEnd w:id="106"/>
     </w:p>
     <w:p>
       <w:pPr>
@@ -27653,7 +28012,6 @@
           <w:szCs w:val="24"/>
           <w:lang w:val="en-US"/>
         </w:rPr>
-        <w:lastRenderedPageBreak/>
         <w:t xml:space="preserve">1 x CC2531 USB Dongle </w:t>
       </w:r>
     </w:p>
@@ -27703,6 +28061,7 @@
         <w:rPr>
           <w:rFonts w:cs="Times New Roman"/>
         </w:rPr>
+        <w:lastRenderedPageBreak/>
         <w:t xml:space="preserve"> SmartRF05 Evaluation Board</w:t>
       </w:r>
       <w:r>
@@ -27884,7 +28243,7 @@
           <w:lang w:val="en-US"/>
         </w:rPr>
       </w:pPr>
-      <w:bookmarkStart w:id="107" w:name="_Toc312503866"/>
+      <w:bookmarkStart w:id="105" w:name="_Toc312503866"/>
       <w:r>
         <w:t xml:space="preserve">Hình </w:t>
       </w:r>
@@ -27936,7 +28295,7 @@
         </w:rPr>
         <w:t xml:space="preserve"> [2]</w:t>
       </w:r>
-      <w:bookmarkEnd w:id="107"/>
+      <w:bookmarkEnd w:id="105"/>
     </w:p>
     <w:p>
       <w:pPr>
@@ -28094,7 +28453,7 @@
           <w:lang w:val="en-US"/>
         </w:rPr>
       </w:pPr>
-      <w:bookmarkStart w:id="108" w:name="_Toc312503867"/>
+      <w:bookmarkStart w:id="106" w:name="_Toc312503867"/>
       <w:r>
         <w:t xml:space="preserve">Hình </w:t>
       </w:r>
@@ -28155,7 +28514,7 @@
         </w:rPr>
         <w:t xml:space="preserve"> [2]</w:t>
       </w:r>
-      <w:bookmarkEnd w:id="108"/>
+      <w:bookmarkEnd w:id="106"/>
     </w:p>
     <w:p>
       <w:pPr>
@@ -28324,7 +28683,7 @@
         </w:rPr>
         <w:tab/>
       </w:r>
-      <w:bookmarkStart w:id="109" w:name="_Toc312503868"/>
+      <w:bookmarkStart w:id="107" w:name="_Toc312503868"/>
       <w:r>
         <w:t xml:space="preserve">Hình </w:t>
       </w:r>
@@ -28370,7 +28729,7 @@
       <w:r>
         <w:t>CC2530 Evaluation Modules</w:t>
       </w:r>
-      <w:bookmarkEnd w:id="109"/>
+      <w:bookmarkEnd w:id="107"/>
     </w:p>
     <w:p>
       <w:pPr>
@@ -28516,7 +28875,7 @@
           <w:lang w:val="en-US"/>
         </w:rPr>
       </w:pPr>
-      <w:bookmarkStart w:id="110" w:name="_Toc312503869"/>
+      <w:bookmarkStart w:id="108" w:name="_Toc312503869"/>
       <w:r>
         <w:t xml:space="preserve">Hình </w:t>
       </w:r>
@@ -28571,7 +28930,7 @@
         </w:rPr>
         <w:t xml:space="preserve"> [2]</w:t>
       </w:r>
-      <w:bookmarkEnd w:id="110"/>
+      <w:bookmarkEnd w:id="108"/>
     </w:p>
     <w:p>
       <w:pPr>
@@ -28651,7 +29010,7 @@
           <w:lang w:val="en-US"/>
         </w:rPr>
       </w:pPr>
-      <w:bookmarkStart w:id="111" w:name="_Toc312503870"/>
+      <w:bookmarkStart w:id="109" w:name="_Toc312503870"/>
       <w:r>
         <w:t xml:space="preserve">Hình </w:t>
       </w:r>
@@ -28706,7 +29065,7 @@
         </w:rPr>
         <w:t xml:space="preserve"> [2]</w:t>
       </w:r>
-      <w:bookmarkEnd w:id="111"/>
+      <w:bookmarkEnd w:id="109"/>
     </w:p>
     <w:p>
       <w:pPr>
@@ -29402,7 +29761,7 @@
           <w:lang w:val="en-US"/>
         </w:rPr>
       </w:pPr>
-      <w:bookmarkStart w:id="112" w:name="_Toc312503871"/>
+      <w:bookmarkStart w:id="110" w:name="_Toc312503871"/>
       <w:r>
         <w:t xml:space="preserve">Hình </w:t>
       </w:r>
@@ -29451,7 +29810,7 @@
         </w:rPr>
         <w:t xml:space="preserve"> [5]</w:t>
       </w:r>
-      <w:bookmarkEnd w:id="112"/>
+      <w:bookmarkEnd w:id="110"/>
     </w:p>
     <w:p>
       <w:pPr>
@@ -29461,7 +29820,7 @@
           <w:lang w:val="en-US"/>
         </w:rPr>
       </w:pPr>
-      <w:bookmarkStart w:id="113" w:name="_Toc312503830"/>
+      <w:bookmarkStart w:id="111" w:name="_Toc312503830"/>
       <w:r>
         <w:rPr>
           <w:rFonts w:cs="Times New Roman"/>
@@ -29469,7 +29828,7 @@
         </w:rPr>
         <w:t>Một số thành phần khác của hệ thống</w:t>
       </w:r>
-      <w:bookmarkEnd w:id="113"/>
+      <w:bookmarkEnd w:id="111"/>
     </w:p>
     <w:p>
       <w:pPr>
@@ -29550,8 +29909,8 @@
           <w:lang w:val="en-US"/>
         </w:rPr>
       </w:pPr>
-      <w:bookmarkStart w:id="114" w:name="_Toc282354990"/>
-      <w:bookmarkStart w:id="115" w:name="_Toc282439294"/>
+      <w:bookmarkStart w:id="112" w:name="_Toc282354990"/>
+      <w:bookmarkStart w:id="113" w:name="_Toc282439294"/>
       <w:r>
         <w:rPr>
           <w:rFonts w:cs="Times New Roman"/>
@@ -29625,7 +29984,7 @@
           <w:lang w:val="en-US"/>
         </w:rPr>
       </w:pPr>
-      <w:bookmarkStart w:id="116" w:name="_Toc312503831"/>
+      <w:bookmarkStart w:id="114" w:name="_Toc312503831"/>
       <w:r>
         <w:rPr>
           <w:lang w:val="en-US"/>
@@ -29633,7 +29992,7 @@
         <w:lastRenderedPageBreak/>
         <w:t>Cấu hình mạng ZigBee cho Z-stack</w:t>
       </w:r>
-      <w:bookmarkEnd w:id="116"/>
+      <w:bookmarkEnd w:id="114"/>
     </w:p>
     <w:p>
       <w:pPr>
@@ -29721,6 +30080,64 @@
         </w:rPr>
         <w:t xml:space="preserve"> và mạng ZigBee sẽ hoạt động theo các giá trị cài đặt này (tham khảo thêm [2]).</w:t>
       </w:r>
+    </w:p>
+    <w:p>
+      <w:pPr>
+        <w:rPr>
+          <w:lang w:val="en-US"/>
+        </w:rPr>
+      </w:pPr>
+    </w:p>
+    <w:p>
+      <w:pPr>
+        <w:pStyle w:val="Caption"/>
+        <w:rPr>
+          <w:lang w:val="en-US"/>
+        </w:rPr>
+      </w:pPr>
+      <w:bookmarkStart w:id="115" w:name="_Toc312744263"/>
+      <w:bookmarkStart w:id="116" w:name="_Ref312504153"/>
+      <w:r>
+        <w:t xml:space="preserve">Bảng </w:t>
+      </w:r>
+      <w:r>
+        <w:fldChar w:fldCharType="begin"/>
+      </w:r>
+      <w:r>
+        <w:instrText xml:space="preserve"> STYLEREF 1 \s </w:instrText>
+      </w:r>
+      <w:r>
+        <w:fldChar w:fldCharType="separate"/>
+      </w:r>
+      <w:r>
+        <w:t>3</w:t>
+      </w:r>
+      <w:r>
+        <w:fldChar w:fldCharType="end"/>
+      </w:r>
+      <w:r>
+        <w:noBreakHyphen/>
+      </w:r>
+      <w:r>
+        <w:fldChar w:fldCharType="begin"/>
+      </w:r>
+      <w:r>
+        <w:instrText xml:space="preserve"> SEQ Bảng \* ARABIC \s 1 </w:instrText>
+      </w:r>
+      <w:r>
+        <w:fldChar w:fldCharType="separate"/>
+      </w:r>
+      <w:r>
+        <w:t>2</w:t>
+      </w:r>
+      <w:r>
+        <w:fldChar w:fldCharType="end"/>
+      </w:r>
+      <w:bookmarkEnd w:id="116"/>
+      <w:r>
+        <w:t>: Các thông số cấu hình cho mạng ZigBee</w:t>
+      </w:r>
+      <w:bookmarkEnd w:id="115"/>
     </w:p>
     <w:tbl>
       <w:tblPr>
@@ -30182,58 +30599,7 @@
       </w:pPr>
       <w:bookmarkStart w:id="117" w:name="_Ref312271377"/>
     </w:p>
-    <w:p>
-      <w:pPr>
-        <w:pStyle w:val="Caption"/>
-        <w:rPr>
-          <w:lang w:val="en-US"/>
-        </w:rPr>
-      </w:pPr>
-      <w:bookmarkStart w:id="118" w:name="_Ref312504153"/>
-      <w:bookmarkStart w:id="119" w:name="_Toc312503892"/>
-      <w:r>
-        <w:t xml:space="preserve">Bảng </w:t>
-      </w:r>
-      <w:r>
-        <w:fldChar w:fldCharType="begin"/>
-      </w:r>
-      <w:r>
-        <w:instrText xml:space="preserve"> STYLEREF 1 \s </w:instrText>
-      </w:r>
-      <w:r>
-        <w:fldChar w:fldCharType="separate"/>
-      </w:r>
-      <w:r>
-        <w:t>3</w:t>
-      </w:r>
-      <w:r>
-        <w:fldChar w:fldCharType="end"/>
-      </w:r>
-      <w:r>
-        <w:noBreakHyphen/>
-      </w:r>
-      <w:r>
-        <w:fldChar w:fldCharType="begin"/>
-      </w:r>
-      <w:r>
-        <w:instrText xml:space="preserve"> SEQ Bảng \* ARABIC \s 1 </w:instrText>
-      </w:r>
-      <w:r>
-        <w:fldChar w:fldCharType="separate"/>
-      </w:r>
-      <w:r>
-        <w:t>2</w:t>
-      </w:r>
-      <w:r>
-        <w:fldChar w:fldCharType="end"/>
-      </w:r>
-      <w:bookmarkEnd w:id="117"/>
-      <w:bookmarkEnd w:id="118"/>
-      <w:r>
-        <w:t>: Các thông số cấu hình cho mạng ZigBee</w:t>
-      </w:r>
-      <w:bookmarkEnd w:id="119"/>
-    </w:p>
+    <w:bookmarkEnd w:id="117"/>
     <w:p>
       <w:pPr>
         <w:pStyle w:val="Caption"/>
@@ -30365,16 +30731,79 @@
         <w:ind w:left="4320" w:firstLine="720"/>
         <w:jc w:val="left"/>
         <w:rPr>
-          <w:lang w:val="en-US"/>
-        </w:rPr>
-      </w:pPr>
-      <w:r>
-        <w:rPr>
           <w:rFonts w:ascii="Courier New" w:hAnsi="Courier New" w:cs="Courier New"/>
           <w:lang w:val="en-US"/>
         </w:rPr>
+      </w:pPr>
+      <w:r>
+        <w:rPr>
+          <w:rFonts w:ascii="Courier New" w:hAnsi="Courier New" w:cs="Courier New"/>
+          <w:lang w:val="en-US"/>
+        </w:rPr>
         <w:t>, uint16 clusterID );</w:t>
       </w:r>
+    </w:p>
+    <w:p>
+      <w:pPr>
+        <w:ind w:left="4320" w:firstLine="720"/>
+        <w:jc w:val="left"/>
+        <w:rPr>
+          <w:rFonts w:ascii="Courier New" w:hAnsi="Courier New" w:cs="Courier New"/>
+          <w:lang w:val="en-US"/>
+        </w:rPr>
+      </w:pPr>
+    </w:p>
+    <w:p>
+      <w:pPr>
+        <w:pStyle w:val="Caption"/>
+        <w:rPr>
+          <w:lang w:val="en-US"/>
+        </w:rPr>
+      </w:pPr>
+      <w:bookmarkStart w:id="118" w:name="_Toc312744264"/>
+      <w:r>
+        <w:t xml:space="preserve">Bảng </w:t>
+      </w:r>
+      <w:r>
+        <w:fldChar w:fldCharType="begin"/>
+      </w:r>
+      <w:r>
+        <w:instrText xml:space="preserve"> STYLEREF 1 \s </w:instrText>
+      </w:r>
+      <w:r>
+        <w:fldChar w:fldCharType="separate"/>
+      </w:r>
+      <w:r>
+        <w:t>3</w:t>
+      </w:r>
+      <w:r>
+        <w:fldChar w:fldCharType="end"/>
+      </w:r>
+      <w:r>
+        <w:noBreakHyphen/>
+      </w:r>
+      <w:r>
+        <w:fldChar w:fldCharType="begin"/>
+      </w:r>
+      <w:r>
+        <w:instrText xml:space="preserve"> SEQ Bảng \* ARABIC \s 1 </w:instrText>
+      </w:r>
+      <w:r>
+        <w:fldChar w:fldCharType="separate"/>
+      </w:r>
+      <w:r>
+        <w:t>3</w:t>
+      </w:r>
+      <w:r>
+        <w:fldChar w:fldCharType="end"/>
+      </w:r>
+      <w:r>
+        <w:rPr>
+          <w:lang w:val="en-US"/>
+        </w:rPr>
+        <w:t>: Các thông số cho Simple Description</w:t>
+      </w:r>
+      <w:bookmarkEnd w:id="118"/>
     </w:p>
     <w:tbl>
       <w:tblPr>
@@ -30731,70 +31160,11 @@
           <w:lang w:val="en-US"/>
         </w:rPr>
       </w:pPr>
-      <w:bookmarkStart w:id="120" w:name="_Ref312270039"/>
-      <w:bookmarkStart w:id="121" w:name="_Ref312270035"/>
-      <w:bookmarkStart w:id="122" w:name="_Toc312503893"/>
-    </w:p>
-    <w:p>
-      <w:pPr>
-        <w:pStyle w:val="Caption"/>
-        <w:rPr>
-          <w:lang w:val="en-US"/>
-        </w:rPr>
-      </w:pPr>
-      <w:r>
-        <w:t xml:space="preserve">Bảng </w:t>
-      </w:r>
-      <w:r>
-        <w:fldChar w:fldCharType="begin"/>
-      </w:r>
-      <w:r>
-        <w:instrText xml:space="preserve"> STYLEREF 1 \s </w:instrText>
-      </w:r>
-      <w:r>
-        <w:fldChar w:fldCharType="separate"/>
-      </w:r>
-      <w:r>
-        <w:t>3</w:t>
-      </w:r>
-      <w:r>
-        <w:fldChar w:fldCharType="end"/>
-      </w:r>
-      <w:r>
-        <w:noBreakHyphen/>
-      </w:r>
-      <w:r>
-        <w:fldChar w:fldCharType="begin"/>
-      </w:r>
-      <w:r>
-        <w:instrText xml:space="preserve"> SEQ Bảng \* ARABIC \s 1 </w:instrText>
-      </w:r>
-      <w:r>
-        <w:fldChar w:fldCharType="separate"/>
-      </w:r>
-      <w:r>
-        <w:t>3</w:t>
-      </w:r>
-      <w:r>
-        <w:fldChar w:fldCharType="end"/>
-      </w:r>
-      <w:bookmarkEnd w:id="120"/>
-      <w:r>
-        <w:rPr>
-          <w:lang w:val="en-US"/>
-        </w:rPr>
-        <w:t>: Các thông số cho Simple Description</w:t>
-      </w:r>
-      <w:bookmarkEnd w:id="121"/>
-      <w:bookmarkEnd w:id="122"/>
-    </w:p>
-    <w:p>
-      <w:pPr>
-        <w:rPr>
-          <w:lang w:val="en-US"/>
-        </w:rPr>
-      </w:pPr>
-    </w:p>
+      <w:bookmarkStart w:id="119" w:name="_Ref312270039"/>
+      <w:bookmarkStart w:id="120" w:name="_Ref312270035"/>
+    </w:p>
+    <w:bookmarkEnd w:id="119"/>
+    <w:bookmarkEnd w:id="120"/>
     <w:p>
       <w:pPr>
         <w:rPr>
@@ -30816,7 +31186,7 @@
           <w:lang w:val="en-US"/>
         </w:rPr>
       </w:pPr>
-      <w:bookmarkStart w:id="123" w:name="_Toc312503832"/>
+      <w:bookmarkStart w:id="121" w:name="_Toc312503832"/>
       <w:r>
         <w:rPr>
           <w:lang w:val="en-US"/>
@@ -30827,29 +31197,29 @@
       <w:r>
         <w:t>hiết bị cashier</w:t>
       </w:r>
+      <w:bookmarkEnd w:id="121"/>
+    </w:p>
+    <w:p>
+      <w:pPr>
+        <w:pStyle w:val="Heading3"/>
+        <w:rPr>
+          <w:rFonts w:cs="Times New Roman"/>
+          <w:lang w:val="en-US"/>
+        </w:rPr>
+      </w:pPr>
+      <w:bookmarkStart w:id="122" w:name="_Ref312444914"/>
+      <w:bookmarkStart w:id="123" w:name="_Ref312444919"/>
+      <w:bookmarkStart w:id="124" w:name="_Toc312503833"/>
+      <w:r>
+        <w:rPr>
+          <w:rFonts w:cs="Times New Roman"/>
+          <w:lang w:val="en-US"/>
+        </w:rPr>
+        <w:t>Nguyên tắc hoạt động</w:t>
+      </w:r>
+      <w:bookmarkEnd w:id="122"/>
       <w:bookmarkEnd w:id="123"/>
-    </w:p>
-    <w:p>
-      <w:pPr>
-        <w:pStyle w:val="Heading3"/>
-        <w:rPr>
-          <w:rFonts w:cs="Times New Roman"/>
-          <w:lang w:val="en-US"/>
-        </w:rPr>
-      </w:pPr>
-      <w:bookmarkStart w:id="124" w:name="_Ref312444914"/>
-      <w:bookmarkStart w:id="125" w:name="_Ref312444919"/>
-      <w:bookmarkStart w:id="126" w:name="_Toc312503833"/>
-      <w:r>
-        <w:rPr>
-          <w:rFonts w:cs="Times New Roman"/>
-          <w:lang w:val="en-US"/>
-        </w:rPr>
-        <w:t>Nguyên tắc hoạt động</w:t>
-      </w:r>
       <w:bookmarkEnd w:id="124"/>
-      <w:bookmarkEnd w:id="125"/>
-      <w:bookmarkEnd w:id="126"/>
     </w:p>
     <w:p>
       <w:pPr>
@@ -32275,6 +32645,7 @@
         </w:rPr>
         <w:t xml:space="preserve">mình. </w:t>
       </w:r>
+      <w:proofErr w:type="gramStart"/>
       <w:r>
         <w:rPr>
           <w:rFonts w:eastAsia="Times New Roman" w:cs="Times New Roman"/>
@@ -32500,6 +32871,7 @@
         </w:rPr>
         <w:t>thường hay không.</w:t>
       </w:r>
+      <w:proofErr w:type="gramEnd"/>
     </w:p>
     <w:p>
       <w:pPr>
@@ -32759,6 +33131,7 @@
         </w:rPr>
         <w:t xml:space="preserve">+ Nếu dữ liệu nhận được từ PC có dạng </w:t>
       </w:r>
+      <w:proofErr w:type="gramStart"/>
       <w:r>
         <w:rPr>
           <w:rFonts w:eastAsia="Times New Roman" w:cs="Times New Roman"/>
@@ -32809,6 +33182,7 @@
         </w:rPr>
         <w:t>,</w:t>
       </w:r>
+      <w:proofErr w:type="gramEnd"/>
       <w:r>
         <w:rPr>
           <w:rFonts w:eastAsia="Times New Roman" w:cs="Times New Roman"/>
@@ -33805,7 +34179,7 @@
           <w:lang w:val="en-US"/>
         </w:rPr>
       </w:pPr>
-      <w:bookmarkStart w:id="127" w:name="_Toc312503834"/>
+      <w:bookmarkStart w:id="125" w:name="_Toc312503834"/>
       <w:r>
         <w:rPr>
           <w:rFonts w:cs="Times New Roman"/>
@@ -33813,7 +34187,7 @@
         </w:rPr>
         <w:t>Hardware</w:t>
       </w:r>
-      <w:bookmarkEnd w:id="127"/>
+      <w:bookmarkEnd w:id="125"/>
     </w:p>
     <w:p>
       <w:pPr>
@@ -33950,7 +34324,7 @@
           <v:shape id="_x0000_i1026" type="#_x0000_t75" style="width:382.5pt;height:290.25pt" o:ole="">
             <v:imagedata r:id="rId46" o:title=""/>
           </v:shape>
-          <o:OLEObject Type="Embed" ProgID="Visio.Drawing.11" ShapeID="_x0000_i1026" DrawAspect="Content" ObjectID="_1386349368" r:id="rId47"/>
+          <o:OLEObject Type="Embed" ProgID="Visio.Drawing.11" ShapeID="_x0000_i1026" DrawAspect="Content" ObjectID="_1386492804" r:id="rId47"/>
         </w:object>
       </w:r>
     </w:p>
@@ -33959,7 +34333,7 @@
         <w:pStyle w:val="Caption"/>
         <w:ind w:left="360" w:firstLine="0"/>
       </w:pPr>
-      <w:bookmarkStart w:id="128" w:name="_Toc312503872"/>
+      <w:bookmarkStart w:id="126" w:name="_Toc312503872"/>
       <w:r>
         <w:t xml:space="preserve">Hình </w:t>
       </w:r>
@@ -33999,7 +34373,7 @@
       <w:r>
         <w:t>: Sơ đồ khối các chức năng</w:t>
       </w:r>
-      <w:bookmarkEnd w:id="128"/>
+      <w:bookmarkEnd w:id="126"/>
     </w:p>
     <w:p>
       <w:pPr>
@@ -34009,7 +34383,7 @@
           <w:lang w:val="en-US"/>
         </w:rPr>
       </w:pPr>
-      <w:bookmarkStart w:id="129" w:name="_Toc312503835"/>
+      <w:bookmarkStart w:id="127" w:name="_Toc312503835"/>
       <w:r>
         <w:rPr>
           <w:rFonts w:cs="Times New Roman"/>
@@ -34017,7 +34391,7 @@
         </w:rPr>
         <w:t>Software</w:t>
       </w:r>
-      <w:bookmarkEnd w:id="129"/>
+      <w:bookmarkEnd w:id="127"/>
     </w:p>
     <w:p>
       <w:pPr>
@@ -34267,7 +34641,7 @@
           <v:shape id="_x0000_i1027" type="#_x0000_t75" style="width:347.25pt;height:277.5pt" o:ole="">
             <v:imagedata r:id="rId48" o:title=""/>
           </v:shape>
-          <o:OLEObject Type="Embed" ProgID="Visio.Drawing.11" ShapeID="_x0000_i1027" DrawAspect="Content" ObjectID="_1386349369" r:id="rId49"/>
+          <o:OLEObject Type="Embed" ProgID="Visio.Drawing.11" ShapeID="_x0000_i1027" DrawAspect="Content" ObjectID="_1386492805" r:id="rId49"/>
         </w:object>
       </w:r>
     </w:p>
@@ -34278,7 +34652,7 @@
           <w:lang w:val="en-US"/>
         </w:rPr>
       </w:pPr>
-      <w:bookmarkStart w:id="130" w:name="_Toc312503873"/>
+      <w:bookmarkStart w:id="128" w:name="_Toc312503873"/>
       <w:r>
         <w:t xml:space="preserve">Hình </w:t>
       </w:r>
@@ -34327,7 +34701,7 @@
         </w:rPr>
         <w:t>Sơ đồ tổng quát các sự kiện chính trong chương trình</w:t>
       </w:r>
-      <w:bookmarkEnd w:id="130"/>
+      <w:bookmarkEnd w:id="128"/>
     </w:p>
     <w:p>
       <w:pPr>
@@ -34384,7 +34758,7 @@
           <v:shape id="_x0000_i1028" type="#_x0000_t75" style="width:197.25pt;height:229.5pt" o:ole="">
             <v:imagedata r:id="rId50" o:title=""/>
           </v:shape>
-          <o:OLEObject Type="Embed" ProgID="Visio.Drawing.11" ShapeID="_x0000_i1028" DrawAspect="Content" ObjectID="_1386349370" r:id="rId51"/>
+          <o:OLEObject Type="Embed" ProgID="Visio.Drawing.11" ShapeID="_x0000_i1028" DrawAspect="Content" ObjectID="_1386492806" r:id="rId51"/>
         </w:object>
       </w:r>
     </w:p>
@@ -34395,7 +34769,7 @@
           <w:lang w:val="en-US"/>
         </w:rPr>
       </w:pPr>
-      <w:bookmarkStart w:id="131" w:name="_Toc312503874"/>
+      <w:bookmarkStart w:id="129" w:name="_Toc312503874"/>
       <w:r>
         <w:t xml:space="preserve">Hình </w:t>
       </w:r>
@@ -34444,7 +34818,7 @@
         </w:rPr>
         <w:t>Sự kiện của timer trong cashier</w:t>
       </w:r>
-      <w:bookmarkEnd w:id="131"/>
+      <w:bookmarkEnd w:id="129"/>
     </w:p>
     <w:p>
       <w:pPr>
@@ -34524,7 +34898,7 @@
           <v:shape id="_x0000_i1029" type="#_x0000_t75" style="width:457.5pt;height:480pt" o:ole="">
             <v:imagedata r:id="rId52" o:title=""/>
           </v:shape>
-          <o:OLEObject Type="Embed" ProgID="Visio.Drawing.11" ShapeID="_x0000_i1029" DrawAspect="Content" ObjectID="_1386349371" r:id="rId53"/>
+          <o:OLEObject Type="Embed" ProgID="Visio.Drawing.11" ShapeID="_x0000_i1029" DrawAspect="Content" ObjectID="_1386492807" r:id="rId53"/>
         </w:object>
       </w:r>
     </w:p>
@@ -34535,7 +34909,7 @@
           <w:lang w:val="en-US"/>
         </w:rPr>
       </w:pPr>
-      <w:bookmarkStart w:id="132" w:name="_Toc312503875"/>
+      <w:bookmarkStart w:id="130" w:name="_Toc312503875"/>
       <w:r>
         <w:t xml:space="preserve">Hình </w:t>
       </w:r>
@@ -34584,7 +34958,7 @@
         </w:rPr>
         <w:t>Sự kiện của scanner trong cashier</w:t>
       </w:r>
-      <w:bookmarkEnd w:id="132"/>
+      <w:bookmarkEnd w:id="130"/>
     </w:p>
     <w:p>
       <w:pPr>
@@ -34718,7 +35092,7 @@
           <v:shape id="_x0000_i1030" type="#_x0000_t75" style="width:309.75pt;height:303pt" o:ole="">
             <v:imagedata r:id="rId54" o:title=""/>
           </v:shape>
-          <o:OLEObject Type="Embed" ProgID="Visio.Drawing.11" ShapeID="_x0000_i1030" DrawAspect="Content" ObjectID="_1386349372" r:id="rId55"/>
+          <o:OLEObject Type="Embed" ProgID="Visio.Drawing.11" ShapeID="_x0000_i1030" DrawAspect="Content" ObjectID="_1386492808" r:id="rId55"/>
         </w:object>
       </w:r>
     </w:p>
@@ -34729,7 +35103,7 @@
           <w:lang w:val="en-US"/>
         </w:rPr>
       </w:pPr>
-      <w:bookmarkStart w:id="133" w:name="_Toc312503876"/>
+      <w:bookmarkStart w:id="131" w:name="_Toc312503876"/>
       <w:r>
         <w:t xml:space="preserve">Hình </w:t>
       </w:r>
@@ -34778,7 +35152,7 @@
         </w:rPr>
         <w:t>Sự kiện của pc trong cashier</w:t>
       </w:r>
-      <w:bookmarkEnd w:id="133"/>
+      <w:bookmarkEnd w:id="131"/>
     </w:p>
     <w:p>
       <w:pPr>
@@ -34826,7 +35200,7 @@
           <v:shape id="_x0000_i1031" type="#_x0000_t75" style="width:447.75pt;height:427.5pt" o:ole="">
             <v:imagedata r:id="rId56" o:title=""/>
           </v:shape>
-          <o:OLEObject Type="Embed" ProgID="Visio.Drawing.11" ShapeID="_x0000_i1031" DrawAspect="Content" ObjectID="_1386349373" r:id="rId57"/>
+          <o:OLEObject Type="Embed" ProgID="Visio.Drawing.11" ShapeID="_x0000_i1031" DrawAspect="Content" ObjectID="_1386492809" r:id="rId57"/>
         </w:object>
       </w:r>
     </w:p>
@@ -34837,7 +35211,7 @@
           <w:lang w:val="en-US"/>
         </w:rPr>
       </w:pPr>
-      <w:bookmarkStart w:id="134" w:name="_Toc312503877"/>
+      <w:bookmarkStart w:id="132" w:name="_Toc312503877"/>
       <w:r>
         <w:t xml:space="preserve">Hình </w:t>
       </w:r>
@@ -34886,52 +35260,52 @@
         </w:rPr>
         <w:t>Sự kiện của radio trong cashier</w:t>
       </w:r>
+      <w:bookmarkEnd w:id="132"/>
+    </w:p>
+    <w:p>
+      <w:pPr>
+        <w:rPr>
+          <w:lang w:val="en-US"/>
+        </w:rPr>
+      </w:pPr>
+    </w:p>
+    <w:p>
+      <w:pPr>
+        <w:pStyle w:val="Heading2"/>
+        <w:rPr>
+          <w:lang w:val="en-US"/>
+        </w:rPr>
+      </w:pPr>
+      <w:bookmarkStart w:id="133" w:name="_Toc312503836"/>
+      <w:r>
+        <w:rPr>
+          <w:lang w:val="en-US"/>
+        </w:rPr>
+        <w:t>T</w:t>
+      </w:r>
+      <w:r>
+        <w:t>hiết bị handheld</w:t>
+      </w:r>
+      <w:bookmarkEnd w:id="133"/>
+    </w:p>
+    <w:p>
+      <w:pPr>
+        <w:pStyle w:val="Heading3"/>
+        <w:rPr>
+          <w:rFonts w:cs="Times New Roman"/>
+        </w:rPr>
+      </w:pPr>
+      <w:bookmarkStart w:id="134" w:name="_Ref312444090"/>
+      <w:bookmarkStart w:id="135" w:name="_Toc312503837"/>
+      <w:r>
+        <w:rPr>
+          <w:rFonts w:cs="Times New Roman"/>
+          <w:lang w:val="en-US"/>
+        </w:rPr>
+        <w:t>Nguyên tắc hoạt động</w:t>
+      </w:r>
       <w:bookmarkEnd w:id="134"/>
-    </w:p>
-    <w:p>
-      <w:pPr>
-        <w:rPr>
-          <w:lang w:val="en-US"/>
-        </w:rPr>
-      </w:pPr>
-    </w:p>
-    <w:p>
-      <w:pPr>
-        <w:pStyle w:val="Heading2"/>
-        <w:rPr>
-          <w:lang w:val="en-US"/>
-        </w:rPr>
-      </w:pPr>
-      <w:bookmarkStart w:id="135" w:name="_Toc312503836"/>
-      <w:r>
-        <w:rPr>
-          <w:lang w:val="en-US"/>
-        </w:rPr>
-        <w:t>T</w:t>
-      </w:r>
-      <w:r>
-        <w:t>hiết bị handheld</w:t>
-      </w:r>
       <w:bookmarkEnd w:id="135"/>
-    </w:p>
-    <w:p>
-      <w:pPr>
-        <w:pStyle w:val="Heading3"/>
-        <w:rPr>
-          <w:rFonts w:cs="Times New Roman"/>
-        </w:rPr>
-      </w:pPr>
-      <w:bookmarkStart w:id="136" w:name="_Ref312444090"/>
-      <w:bookmarkStart w:id="137" w:name="_Toc312503837"/>
-      <w:r>
-        <w:rPr>
-          <w:rFonts w:cs="Times New Roman"/>
-          <w:lang w:val="en-US"/>
-        </w:rPr>
-        <w:t>Nguyên tắc hoạt động</w:t>
-      </w:r>
-      <w:bookmarkEnd w:id="136"/>
-      <w:bookmarkEnd w:id="137"/>
     </w:p>
     <w:p>
       <w:pPr>
@@ -35249,7 +35623,7 @@
           <w:rFonts w:cs="Times New Roman"/>
         </w:rPr>
       </w:pPr>
-      <w:bookmarkStart w:id="138" w:name="_Toc312503838"/>
+      <w:bookmarkStart w:id="136" w:name="_Toc312503838"/>
       <w:r>
         <w:rPr>
           <w:rFonts w:cs="Times New Roman"/>
@@ -35257,7 +35631,7 @@
         </w:rPr>
         <w:t>Hardware</w:t>
       </w:r>
-      <w:bookmarkEnd w:id="138"/>
+      <w:bookmarkEnd w:id="136"/>
     </w:p>
     <w:p>
       <w:pPr>
@@ -35507,8 +35881,8 @@
           <w:lang w:val="en-US"/>
         </w:rPr>
       </w:pPr>
-      <w:bookmarkStart w:id="139" w:name="_Ref312442357"/>
-      <w:bookmarkStart w:id="140" w:name="_Toc312503878"/>
+      <w:bookmarkStart w:id="137" w:name="_Ref312442357"/>
+      <w:bookmarkStart w:id="138" w:name="_Toc312503878"/>
       <w:r>
         <w:t xml:space="preserve">Hình </w:t>
       </w:r>
@@ -35545,11 +35919,11 @@
       <w:r>
         <w:fldChar w:fldCharType="end"/>
       </w:r>
-      <w:bookmarkEnd w:id="139"/>
+      <w:bookmarkEnd w:id="137"/>
       <w:r>
         <w:t>: Các phần cứng cho hiện thực</w:t>
       </w:r>
-      <w:bookmarkEnd w:id="140"/>
+      <w:bookmarkEnd w:id="138"/>
     </w:p>
     <w:p>
       <w:pPr>
@@ -35627,14 +36001,14 @@
           <w:lang w:val="en-US"/>
         </w:rPr>
       </w:pPr>
-      <w:bookmarkStart w:id="141" w:name="_Toc312503839"/>
+      <w:bookmarkStart w:id="139" w:name="_Toc312503839"/>
       <w:r>
         <w:rPr>
           <w:lang w:val="en-US"/>
         </w:rPr>
         <w:t>Software</w:t>
       </w:r>
-      <w:bookmarkEnd w:id="141"/>
+      <w:bookmarkEnd w:id="139"/>
     </w:p>
     <w:p>
       <w:pPr>
@@ -35849,8 +36223,8 @@
           <w:lang w:val="en-US"/>
         </w:rPr>
       </w:pPr>
-      <w:bookmarkStart w:id="142" w:name="_Ref312442715"/>
-      <w:bookmarkStart w:id="143" w:name="_Toc312503879"/>
+      <w:bookmarkStart w:id="140" w:name="_Ref312442715"/>
+      <w:bookmarkStart w:id="141" w:name="_Toc312503879"/>
       <w:r>
         <w:t xml:space="preserve">Hình </w:t>
       </w:r>
@@ -35887,7 +36261,7 @@
       <w:r>
         <w:fldChar w:fldCharType="end"/>
       </w:r>
-      <w:bookmarkEnd w:id="142"/>
+      <w:bookmarkEnd w:id="140"/>
       <w:r>
         <w:t xml:space="preserve">: Sơ đồ </w:t>
       </w:r>
@@ -35897,7 +36271,7 @@
         </w:rPr>
         <w:t>mô tả tổng quát task ứng dụng trong Handheld</w:t>
       </w:r>
-      <w:bookmarkEnd w:id="143"/>
+      <w:bookmarkEnd w:id="141"/>
     </w:p>
     <w:p>
       <w:pPr>
@@ -36149,8 +36523,8 @@
           <w:lang w:val="en-US"/>
         </w:rPr>
       </w:pPr>
-      <w:bookmarkStart w:id="144" w:name="_Ref312443465"/>
-      <w:bookmarkStart w:id="145" w:name="_Toc312503880"/>
+      <w:bookmarkStart w:id="142" w:name="_Ref312443465"/>
+      <w:bookmarkStart w:id="143" w:name="_Toc312503880"/>
       <w:r>
         <w:t xml:space="preserve">Hình </w:t>
       </w:r>
@@ -36187,7 +36561,7 @@
       <w:r>
         <w:fldChar w:fldCharType="end"/>
       </w:r>
-      <w:bookmarkEnd w:id="144"/>
+      <w:bookmarkEnd w:id="142"/>
       <w:r>
         <w:t xml:space="preserve">: Sơ đồ </w:t>
       </w:r>
@@ -36197,7 +36571,7 @@
         </w:rPr>
         <w:t>xử lý dữ liệu từ Scanner trong Handheld</w:t>
       </w:r>
-      <w:bookmarkEnd w:id="145"/>
+      <w:bookmarkEnd w:id="143"/>
     </w:p>
     <w:p>
       <w:pPr>
@@ -36261,8 +36635,8 @@
           <w:lang w:val="en-US"/>
         </w:rPr>
       </w:pPr>
-      <w:bookmarkStart w:id="146" w:name="_Ref312444296"/>
-      <w:bookmarkStart w:id="147" w:name="_Toc312503881"/>
+      <w:bookmarkStart w:id="144" w:name="_Ref312444296"/>
+      <w:bookmarkStart w:id="145" w:name="_Toc312503881"/>
       <w:r>
         <w:t xml:space="preserve">Hình </w:t>
       </w:r>
@@ -36299,14 +36673,14 @@
       <w:r>
         <w:fldChar w:fldCharType="end"/>
       </w:r>
-      <w:bookmarkEnd w:id="146"/>
+      <w:bookmarkEnd w:id="144"/>
       <w:r>
         <w:rPr>
           <w:lang w:val="en-US"/>
         </w:rPr>
         <w:t>: Sơ đồ xử lý dữ liệu từ mạng ZigBee trong Handheld</w:t>
       </w:r>
-      <w:bookmarkEnd w:id="147"/>
+      <w:bookmarkEnd w:id="145"/>
     </w:p>
     <w:p>
       <w:pPr>
@@ -36909,7 +37283,7 @@
           <w:lang w:val="en-US"/>
         </w:rPr>
       </w:pPr>
-      <w:bookmarkStart w:id="148" w:name="_Toc312503840"/>
+      <w:bookmarkStart w:id="146" w:name="_Toc312503840"/>
       <w:r>
         <w:rPr>
           <w:lang w:val="en-US"/>
@@ -36922,20 +37296,20 @@
         </w:rPr>
         <w:t xml:space="preserve"> trên PC (personal computer)</w:t>
       </w:r>
-      <w:bookmarkEnd w:id="148"/>
+      <w:bookmarkEnd w:id="146"/>
     </w:p>
     <w:p>
       <w:pPr>
         <w:pStyle w:val="Heading3"/>
       </w:pPr>
-      <w:bookmarkStart w:id="149" w:name="_Toc312503841"/>
+      <w:bookmarkStart w:id="147" w:name="_Toc312503841"/>
       <w:r>
         <w:rPr>
           <w:lang w:val="en-US"/>
         </w:rPr>
         <w:t>Nguyên tắc hoạt động</w:t>
       </w:r>
-      <w:bookmarkEnd w:id="149"/>
+      <w:bookmarkEnd w:id="147"/>
     </w:p>
     <w:p>
       <w:pPr>
@@ -38468,11 +38842,11 @@
       <w:pPr>
         <w:pStyle w:val="Heading3"/>
       </w:pPr>
-      <w:bookmarkStart w:id="150" w:name="_Toc312503842"/>
+      <w:bookmarkStart w:id="148" w:name="_Toc312503842"/>
       <w:r>
         <w:t>Hiện thực</w:t>
       </w:r>
-      <w:bookmarkEnd w:id="150"/>
+      <w:bookmarkEnd w:id="148"/>
     </w:p>
     <w:p>
       <w:pPr>
@@ -38831,7 +39205,7 @@
           <w:lang w:val="en-US"/>
         </w:rPr>
       </w:pPr>
-      <w:bookmarkStart w:id="151" w:name="_Toc312503882"/>
+      <w:bookmarkStart w:id="149" w:name="_Toc312503882"/>
       <w:r>
         <w:t xml:space="preserve">Hình </w:t>
       </w:r>
@@ -38871,7 +39245,7 @@
       <w:r>
         <w:t>: Sơ đồ hiện thực ứng dụng trên PC</w:t>
       </w:r>
-      <w:bookmarkEnd w:id="151"/>
+      <w:bookmarkEnd w:id="149"/>
     </w:p>
     <w:p>
       <w:pPr>
@@ -38880,7 +39254,7 @@
           <w:lang w:eastAsia="ar-SA"/>
         </w:rPr>
       </w:pPr>
-      <w:bookmarkStart w:id="152" w:name="_Toc312503843"/>
+      <w:bookmarkStart w:id="150" w:name="_Toc312503843"/>
       <w:r>
         <w:rPr>
           <w:lang w:val="en-US" w:eastAsia="ar-SA"/>
@@ -38894,7 +39268,7 @@
         </w:rPr>
         <w:t xml:space="preserve"> ứng dụng PC</w:t>
       </w:r>
-      <w:bookmarkEnd w:id="152"/>
+      <w:bookmarkEnd w:id="150"/>
     </w:p>
     <w:p>
       <w:r>
@@ -38994,7 +39368,7 @@
           <w:lang w:val="en-US"/>
         </w:rPr>
       </w:pPr>
-      <w:bookmarkStart w:id="153" w:name="_Toc312503883"/>
+      <w:bookmarkStart w:id="151" w:name="_Toc312503883"/>
       <w:r>
         <w:t xml:space="preserve">Hình </w:t>
       </w:r>
@@ -39044,7 +39418,7 @@
         </w:rPr>
         <w:t>iao diện chính của chương trình demo</w:t>
       </w:r>
-      <w:bookmarkEnd w:id="153"/>
+      <w:bookmarkEnd w:id="151"/>
     </w:p>
     <w:p>
       <w:pPr>
@@ -39300,7 +39674,7 @@
           <w:lang w:val="fr-FR"/>
         </w:rPr>
       </w:pPr>
-      <w:bookmarkStart w:id="154" w:name="_Toc312503884"/>
+      <w:bookmarkStart w:id="152" w:name="_Toc312503884"/>
       <w:r>
         <w:t xml:space="preserve">Hình </w:t>
       </w:r>
@@ -39351,7 +39725,7 @@
         </w:rPr>
         <w:t>Giao diện khi thanh toán.</w:t>
       </w:r>
-      <w:bookmarkEnd w:id="154"/>
+      <w:bookmarkEnd w:id="152"/>
     </w:p>
     <w:p>
       <w:pPr>
@@ -39690,7 +40064,7 @@
           <w:lang w:val="en-US"/>
         </w:rPr>
       </w:pPr>
-      <w:bookmarkStart w:id="155" w:name="_Ref312501752"/>
+      <w:bookmarkStart w:id="153" w:name="_Ref312501752"/>
     </w:p>
     <w:p>
       <w:pPr>
@@ -39699,8 +40073,8 @@
           <w:lang w:val="en-US"/>
         </w:rPr>
       </w:pPr>
-      <w:bookmarkStart w:id="156" w:name="_Ref312504474"/>
-      <w:bookmarkStart w:id="157" w:name="_Toc312503885"/>
+      <w:bookmarkStart w:id="154" w:name="_Ref312504474"/>
+      <w:bookmarkStart w:id="155" w:name="_Toc312503885"/>
       <w:r>
         <w:t xml:space="preserve">Hình </w:t>
       </w:r>
@@ -39737,41 +40111,95 @@
       <w:r>
         <w:fldChar w:fldCharType="end"/>
       </w:r>
+      <w:bookmarkEnd w:id="153"/>
+      <w:bookmarkEnd w:id="154"/>
+      <w:r>
+        <w:rPr>
+          <w:lang w:val="en-US"/>
+        </w:rPr>
+        <w:t>: Định dạng file excel thể hiện hóa đơn tính tiền</w:t>
+      </w:r>
       <w:bookmarkEnd w:id="155"/>
+    </w:p>
+    <w:p>
+      <w:pPr>
+        <w:rPr>
+          <w:lang w:val="en-US"/>
+        </w:rPr>
+      </w:pPr>
+    </w:p>
+    <w:p>
+      <w:pPr>
+        <w:rPr>
+          <w:lang w:val="fr-FR"/>
+        </w:rPr>
+      </w:pPr>
+      <w:r>
+        <w:rPr>
+          <w:lang w:val="fr-FR"/>
+        </w:rPr>
+        <w:t>Nhữ</w:t>
+      </w:r>
+      <w:r>
+        <w:rPr>
+          <w:lang w:val="fr-FR"/>
+        </w:rPr>
+        <w:t>ng thông tin trên màn hình chính lúc thanh toán sẽ được lưu xuống file excel đầy đủ, và tên file sẽ là thời gian thanh toán và packet ID để dễ đối chiếu, kiểm tra.</w:t>
+      </w:r>
+    </w:p>
+    <w:p>
+      <w:pPr>
+        <w:pStyle w:val="Caption"/>
+        <w:rPr>
+          <w:rFonts w:cs="Times New Roman"/>
+          <w:szCs w:val="24"/>
+          <w:lang w:val="en-US" w:eastAsia="ar-SA"/>
+        </w:rPr>
+      </w:pPr>
+      <w:bookmarkStart w:id="156" w:name="_Toc312744265"/>
+      <w:r>
+        <w:t xml:space="preserve">Bảng </w:t>
+      </w:r>
+      <w:r>
+        <w:fldChar w:fldCharType="begin"/>
+      </w:r>
+      <w:r>
+        <w:instrText xml:space="preserve"> STYLEREF 1 \s </w:instrText>
+      </w:r>
+      <w:r>
+        <w:fldChar w:fldCharType="separate"/>
+      </w:r>
+      <w:r>
+        <w:t>3</w:t>
+      </w:r>
+      <w:r>
+        <w:fldChar w:fldCharType="end"/>
+      </w:r>
+      <w:r>
+        <w:noBreakHyphen/>
+      </w:r>
+      <w:r>
+        <w:fldChar w:fldCharType="begin"/>
+      </w:r>
+      <w:r>
+        <w:instrText xml:space="preserve"> SEQ Bảng \* ARABIC \s 1 </w:instrText>
+      </w:r>
+      <w:r>
+        <w:fldChar w:fldCharType="separate"/>
+      </w:r>
+      <w:r>
+        <w:t>4</w:t>
+      </w:r>
+      <w:r>
+        <w:fldChar w:fldCharType="end"/>
+      </w:r>
+      <w:r>
+        <w:rPr>
+          <w:lang w:val="en-US"/>
+        </w:rPr>
+        <w:t>: Thông tin về các thiết bị handheld trong mạng ZigBee</w:t>
+      </w:r>
       <w:bookmarkEnd w:id="156"/>
-      <w:r>
-        <w:rPr>
-          <w:lang w:val="en-US"/>
-        </w:rPr>
-        <w:t>: Định dạng file excel thể hiện hóa đơn tính tiền</w:t>
-      </w:r>
-      <w:bookmarkEnd w:id="157"/>
-    </w:p>
-    <w:p>
-      <w:pPr>
-        <w:rPr>
-          <w:lang w:val="en-US"/>
-        </w:rPr>
-      </w:pPr>
-    </w:p>
-    <w:p>
-      <w:pPr>
-        <w:rPr>
-          <w:lang w:val="fr-FR"/>
-        </w:rPr>
-      </w:pPr>
-      <w:r>
-        <w:rPr>
-          <w:lang w:val="fr-FR"/>
-        </w:rPr>
-        <w:t>Nhữ</w:t>
-      </w:r>
-      <w:r>
-        <w:rPr>
-          <w:lang w:val="fr-FR"/>
-        </w:rPr>
-        <w:t>ng thông tin trên màn hình chính lúc thanh toán sẽ được lưu xuống file excel đầy đủ, và tên file sẽ là thời gian thanh toán và packet ID để dễ đối chiếu, kiểm tra.</w:t>
-      </w:r>
     </w:p>
     <w:p>
       <w:pPr>
@@ -39843,62 +40271,6 @@
     </w:p>
     <w:p>
       <w:pPr>
-        <w:pStyle w:val="Caption"/>
-        <w:rPr>
-          <w:rFonts w:cs="Times New Roman"/>
-          <w:szCs w:val="24"/>
-          <w:lang w:val="en-US" w:eastAsia="ar-SA"/>
-        </w:rPr>
-      </w:pPr>
-      <w:bookmarkStart w:id="158" w:name="_Ref312502051"/>
-      <w:bookmarkStart w:id="159" w:name="_Toc312503894"/>
-      <w:r>
-        <w:t xml:space="preserve">Bảng </w:t>
-      </w:r>
-      <w:r>
-        <w:fldChar w:fldCharType="begin"/>
-      </w:r>
-      <w:r>
-        <w:instrText xml:space="preserve"> STYLEREF 1 \s </w:instrText>
-      </w:r>
-      <w:r>
-        <w:fldChar w:fldCharType="separate"/>
-      </w:r>
-      <w:r>
-        <w:t>3</w:t>
-      </w:r>
-      <w:r>
-        <w:fldChar w:fldCharType="end"/>
-      </w:r>
-      <w:r>
-        <w:noBreakHyphen/>
-      </w:r>
-      <w:r>
-        <w:fldChar w:fldCharType="begin"/>
-      </w:r>
-      <w:r>
-        <w:instrText xml:space="preserve"> SEQ Bảng \* ARABIC \s 1 </w:instrText>
-      </w:r>
-      <w:r>
-        <w:fldChar w:fldCharType="separate"/>
-      </w:r>
-      <w:r>
-        <w:t>4</w:t>
-      </w:r>
-      <w:r>
-        <w:fldChar w:fldCharType="end"/>
-      </w:r>
-      <w:bookmarkEnd w:id="158"/>
-      <w:r>
-        <w:rPr>
-          <w:lang w:val="en-US"/>
-        </w:rPr>
-        <w:t>: Thông tin về các thiết bị handheld trong mạng ZigBee</w:t>
-      </w:r>
-      <w:bookmarkEnd w:id="159"/>
-    </w:p>
-    <w:p>
-      <w:pPr>
         <w:rPr>
           <w:rFonts w:cs="Times New Roman"/>
           <w:szCs w:val="24"/>
@@ -40061,10 +40433,10 @@
           <w:lang w:val="fr-FR"/>
         </w:rPr>
       </w:pPr>
-      <w:bookmarkStart w:id="160" w:name="_Ref312250314"/>
-      <w:bookmarkStart w:id="161" w:name="_Toc312503844"/>
-      <w:bookmarkEnd w:id="114"/>
-      <w:bookmarkEnd w:id="115"/>
+      <w:bookmarkStart w:id="157" w:name="_Ref312250314"/>
+      <w:bookmarkStart w:id="158" w:name="_Toc312503844"/>
+      <w:bookmarkEnd w:id="112"/>
+      <w:bookmarkEnd w:id="113"/>
       <w:r>
         <w:rPr>
           <w:rFonts w:cs="Times New Roman"/>
@@ -40080,8 +40452,8 @@
         </w:rPr>
         <w:t xml:space="preserve"> VÀ ĐÁNH GIÁ</w:t>
       </w:r>
-      <w:bookmarkEnd w:id="160"/>
-      <w:bookmarkEnd w:id="161"/>
+      <w:bookmarkEnd w:id="157"/>
+      <w:bookmarkEnd w:id="158"/>
     </w:p>
     <w:p>
       <w:pPr>
@@ -40090,14 +40462,14 @@
           <w:lang w:val="en-US"/>
         </w:rPr>
       </w:pPr>
-      <w:bookmarkStart w:id="162" w:name="_Toc312503845"/>
+      <w:bookmarkStart w:id="159" w:name="_Toc312503845"/>
       <w:r>
         <w:rPr>
           <w:lang w:val="en-US"/>
         </w:rPr>
         <w:t>Kết quả đạt được</w:t>
       </w:r>
-      <w:bookmarkEnd w:id="162"/>
+      <w:bookmarkEnd w:id="159"/>
     </w:p>
     <w:p>
       <w:pPr>
@@ -40313,14 +40685,14 @@
           <w:lang w:val="en-US"/>
         </w:rPr>
       </w:pPr>
-      <w:bookmarkStart w:id="163" w:name="_Toc312503846"/>
+      <w:bookmarkStart w:id="160" w:name="_Toc312503846"/>
       <w:r>
         <w:rPr>
           <w:lang w:val="en-US"/>
         </w:rPr>
         <w:t>Hạn chế</w:t>
       </w:r>
-      <w:bookmarkEnd w:id="163"/>
+      <w:bookmarkEnd w:id="160"/>
     </w:p>
     <w:p>
       <w:pPr>
@@ -40439,14 +40811,14 @@
           <w:lang w:val="en-US"/>
         </w:rPr>
       </w:pPr>
-      <w:bookmarkStart w:id="164" w:name="_Toc312503847"/>
+      <w:bookmarkStart w:id="161" w:name="_Toc312503847"/>
       <w:r>
         <w:rPr>
           <w:lang w:val="en-US"/>
         </w:rPr>
         <w:t>Hướng phát triển</w:t>
       </w:r>
-      <w:bookmarkEnd w:id="164"/>
+      <w:bookmarkEnd w:id="161"/>
     </w:p>
     <w:p>
       <w:pPr>
@@ -40600,8 +40972,8 @@
           <w:lang w:val="en-US"/>
         </w:rPr>
       </w:pPr>
-      <w:bookmarkStart w:id="165" w:name="_Ref312250378"/>
-      <w:bookmarkStart w:id="166" w:name="_Toc312503848"/>
+      <w:bookmarkStart w:id="162" w:name="_Ref312250378"/>
+      <w:bookmarkStart w:id="163" w:name="_Toc312503848"/>
       <w:r>
         <w:rPr>
           <w:rFonts w:cs="Times New Roman"/>
@@ -40610,8 +40982,8 @@
         <w:lastRenderedPageBreak/>
         <w:t>TÀI LIỆU THAM KHẢO</w:t>
       </w:r>
-      <w:bookmarkEnd w:id="165"/>
-      <w:bookmarkEnd w:id="166"/>
+      <w:bookmarkEnd w:id="162"/>
+      <w:bookmarkEnd w:id="163"/>
     </w:p>
     <w:p>
       <w:pPr>
@@ -41118,7 +41490,7 @@
         <w:rFonts w:cs="Times New Roman"/>
         <w:szCs w:val="24"/>
       </w:rPr>
-      <w:t>1</w:t>
+      <w:t>4</w:t>
     </w:r>
     <w:r>
       <w:rPr>
@@ -41250,7 +41622,6 @@
         <w:dataBinding w:prefixMappings="xmlns:ns0='http://schemas.openxmlformats.org/package/2006/metadata/core-properties' xmlns:ns1='http://purl.org/dc/elements/1.1/'" w:xpath="/ns0:coreProperties[1]/ns1:title[1]" w:storeItemID="{6C3C8BC8-F283-45AE-878A-BAB7291924A1}"/>
         <w:text/>
       </w:sdtPr>
-      <w:sdtEndPr/>
       <w:sdtContent>
         <w:r>
           <w:rPr>
@@ -41335,7 +41706,6 @@
         <w:dataBinding w:prefixMappings="xmlns:ns0='http://schemas.openxmlformats.org/package/2006/metadata/core-properties' xmlns:ns1='http://purl.org/dc/elements/1.1/'" w:xpath="/ns0:coreProperties[1]/ns1:title[1]" w:storeItemID="{6C3C8BC8-F283-45AE-878A-BAB7291924A1}"/>
         <w:text/>
       </w:sdtPr>
-      <w:sdtEndPr/>
       <w:sdtContent>
         <w:r>
           <w:rPr>
@@ -41431,7 +41801,6 @@
         <w:dataBinding w:prefixMappings="xmlns:ns0='http://schemas.openxmlformats.org/package/2006/metadata/core-properties' xmlns:ns1='http://purl.org/dc/elements/1.1/'" w:xpath="/ns0:coreProperties[1]/ns1:title[1]" w:storeItemID="{6C3C8BC8-F283-45AE-878A-BAB7291924A1}"/>
         <w:text/>
       </w:sdtPr>
-      <w:sdtEndPr/>
       <w:sdtContent>
         <w:r>
           <w:rPr>
@@ -46882,7 +47251,7 @@
   <w:style w:type="paragraph" w:default="1" w:styleId="Normal">
     <w:name w:val="Normal"/>
     <w:qFormat/>
-    <w:rsid w:val="004646C4"/>
+    <w:rsid w:val="009C2634"/>
     <w:pPr>
       <w:ind w:firstLine="432"/>
       <w:jc w:val="both"/>
@@ -47916,7 +48285,7 @@
   <w:style w:type="paragraph" w:default="1" w:styleId="Normal">
     <w:name w:val="Normal"/>
     <w:qFormat/>
-    <w:rsid w:val="004646C4"/>
+    <w:rsid w:val="009C2634"/>
     <w:pPr>
       <w:ind w:firstLine="432"/>
       <w:jc w:val="both"/>
@@ -49077,7 +49446,7 @@
 </file>
 
 <file path=customXml/itemProps1.xml><?xml version="1.0" encoding="utf-8"?>
-<ds:datastoreItem xmlns:ds="http://schemas.openxmlformats.org/officeDocument/2006/customXml" ds:itemID="{455E83D4-D991-4B55-8676-2BD6FFB1BDFC}">
+<ds:datastoreItem xmlns:ds="http://schemas.openxmlformats.org/officeDocument/2006/customXml" ds:itemID="{698540B4-2637-4111-826D-AFBC1B4DF8F6}">
   <ds:schemaRefs>
     <ds:schemaRef ds:uri="http://schemas.openxmlformats.org/officeDocument/2006/bibliography"/>
   </ds:schemaRefs>

</xml_diff>

<commit_message>
* update part Tóm Tắt Đề Tài
</commit_message>
<xml_diff>
--- a/docs/Report/Content.docx
+++ b/docs/Report/Content.docx
@@ -1053,7 +1053,7 @@
           <w:lang w:val="en-US"/>
         </w:rPr>
       </w:pPr>
-      <w:bookmarkStart w:id="0" w:name="_Toc312503779"/>
+      <w:bookmarkStart w:id="0" w:name="_Toc312751449"/>
       <w:r>
         <w:rPr>
           <w:rFonts w:cs="Times New Roman"/>
@@ -1541,7 +1541,7 @@
           <w:sz w:val="36"/>
         </w:rPr>
       </w:pPr>
-      <w:bookmarkStart w:id="1" w:name="_Toc312503780"/>
+      <w:bookmarkStart w:id="1" w:name="_Toc312751450"/>
       <w:r>
         <w:rPr>
           <w:b/>
@@ -1562,14 +1562,82 @@
         <w:rPr>
           <w:lang w:val="en-US" w:eastAsia="ar-SA"/>
         </w:rPr>
-        <w:t xml:space="preserve">Để thực hiện đề tài, cần phải hiểu rõ mô hình Queue – Busting và chuẩn giao tiếp mạng Zigbee nên trong thời gian đầu, chúng tôi tập trung tìm hiểu các kiến thức cơ bản trên. Sau đó, dựa theo nguyên tắc hoạt động của mô hình Queue – Busting, chúng tôi chia toàn bộ hệ thống làm ba phần riêng lẻ để có thể </w:t>
+        <w:t xml:space="preserve">Toàn bộ đề tài được nhóm ba người chúng tôi hoàn thành trong bốn tháng. </w:t>
       </w:r>
       <w:r>
         <w:rPr>
           <w:lang w:val="en-US" w:eastAsia="ar-SA"/>
         </w:rPr>
-        <w:t>hoàn thành trong thời gian sớm nhất. Sau khi các phần riêng lẻ của hệ thống đã hoạt động đúng chức năng, chúng tôi liên kết lại thành một hệ thống hoàn chỉnh và tiến hành các phép thử nghiệm trên hệ thống này nhằm tìm và khắc phục các lỗi có thể xảy ra trong quá trình hoạt động.</w:t>
-      </w:r>
+        <w:t xml:space="preserve">Thời gian đầu, </w:t>
+      </w:r>
+      <w:r>
+        <w:rPr>
+          <w:lang w:val="en-US" w:eastAsia="ar-SA"/>
+        </w:rPr>
+        <w:t xml:space="preserve">chúng tôi tập trung tìm hiểu các kiến thức cơ bản </w:t>
+      </w:r>
+      <w:r>
+        <w:rPr>
+          <w:lang w:val="en-US" w:eastAsia="ar-SA"/>
+        </w:rPr>
+        <w:t xml:space="preserve">về </w:t>
+      </w:r>
+      <w:r>
+        <w:rPr>
+          <w:lang w:val="en-US" w:eastAsia="ar-SA"/>
+        </w:rPr>
+        <w:t>mô hình Queue – Busting và chuẩn giao tiếp mạng</w:t>
+      </w:r>
+      <w:r>
+        <w:rPr>
+          <w:lang w:val="en-US" w:eastAsia="ar-SA"/>
+        </w:rPr>
+        <w:t xml:space="preserve"> Zigbee</w:t>
+      </w:r>
+      <w:r>
+        <w:rPr>
+          <w:lang w:val="en-US" w:eastAsia="ar-SA"/>
+        </w:rPr>
+        <w:t xml:space="preserve">. Sau đó, </w:t>
+      </w:r>
+      <w:r>
+        <w:rPr>
+          <w:lang w:val="en-US" w:eastAsia="ar-SA"/>
+        </w:rPr>
+        <w:t>để đảm b</w:t>
+      </w:r>
+      <w:r>
+        <w:rPr>
+          <w:lang w:val="en-US" w:eastAsia="ar-SA"/>
+        </w:rPr>
+        <w:t>ảo</w:t>
+      </w:r>
+      <w:r>
+        <w:rPr>
+          <w:lang w:val="en-US" w:eastAsia="ar-SA"/>
+        </w:rPr>
+        <w:t xml:space="preserve"> tiến độ</w:t>
+      </w:r>
+      <w:r>
+        <w:rPr>
+          <w:lang w:val="en-US" w:eastAsia="ar-SA"/>
+        </w:rPr>
+        <w:t>, chúng tôi chia toàn bộ hệ thống làm ba phần riêng lẻ</w:t>
+      </w:r>
+      <w:r>
+        <w:rPr>
+          <w:lang w:val="en-US" w:eastAsia="ar-SA"/>
+        </w:rPr>
+        <w:t>. K</w:t>
+      </w:r>
+      <w:r>
+        <w:rPr>
+          <w:lang w:val="en-US" w:eastAsia="ar-SA"/>
+        </w:rPr>
+        <w:t>hi các phần riêng lẻ của hệ thống đã hoạt động đúng chức năng, chúng tôi liên kết lại thành một hệ thống hoàn chỉnh và tiến hành các phép thử nghiệm trên hệ thống này nhằm tìm và khắc phục các lỗi có thể xảy ra trong quá trình hoạt động.</w:t>
+      </w:r>
+      <w:bookmarkStart w:id="2" w:name="_GoBack"/>
+      <w:bookmarkEnd w:id="2"/>
     </w:p>
     <w:p>
       <w:pPr>
@@ -1653,19 +1721,7 @@
         <w:rPr>
           <w:lang w:val="en-US"/>
         </w:rPr>
-        <w:t xml:space="preserve">ũ, </w:t>
-      </w:r>
-      <w:r>
-        <w:rPr>
-          <w:lang w:val="en-US"/>
-        </w:rPr>
-        <w:t>không tốn quá nhiều chi phí để đầu tư</w:t>
-      </w:r>
-      <w:r>
-        <w:rPr>
-          <w:lang w:val="en-US"/>
-        </w:rPr>
-        <w:t>…</w:t>
+        <w:t>ũ, không tốn quá nhiều chi phí để đầu tư…</w:t>
       </w:r>
     </w:p>
     <w:p>
@@ -1738,7 +1794,7 @@
         </w:rPr>
       </w:sdtEndPr>
       <w:sdtContent>
-        <w:bookmarkStart w:id="2" w:name="_Toc312503781" w:displacedByCustomXml="prev"/>
+        <w:bookmarkStart w:id="3" w:name="_Toc312751451" w:displacedByCustomXml="prev"/>
         <w:p>
           <w:pPr>
             <w:pStyle w:val="bang"/>
@@ -1820,7 +1876,7 @@
             </w:rPr>
             <w:t>C</w:t>
           </w:r>
-          <w:bookmarkEnd w:id="2"/>
+          <w:bookmarkEnd w:id="3"/>
         </w:p>
         <w:p>
           <w:pPr>
@@ -1862,7 +1918,7 @@
             </w:rPr>
             <w:fldChar w:fldCharType="separate"/>
           </w:r>
-          <w:hyperlink w:anchor="_Toc312503779" w:history="1">
+          <w:hyperlink w:anchor="_Toc312751449" w:history="1">
             <w:r>
               <w:rPr>
                 <w:rStyle w:val="Hyperlink"/>
@@ -1886,7 +1942,7 @@
               <w:rPr>
                 <w:webHidden/>
               </w:rPr>
-              <w:instrText xml:space="preserve"> PAGEREF _Toc312503779 \h </w:instrText>
+              <w:instrText xml:space="preserve"> PAGEREF _Toc312751449 \h </w:instrText>
             </w:r>
             <w:r>
               <w:rPr>
@@ -1926,7 +1982,7 @@
               <w:szCs w:val="22"/>
             </w:rPr>
           </w:pPr>
-          <w:hyperlink w:anchor="_Toc312503780" w:history="1">
+          <w:hyperlink w:anchor="_Toc312751450" w:history="1">
             <w:r>
               <w:rPr>
                 <w:rStyle w:val="Hyperlink"/>
@@ -1949,7 +2005,7 @@
               <w:rPr>
                 <w:webHidden/>
               </w:rPr>
-              <w:instrText xml:space="preserve"> PAGEREF _Toc312503780 \h </w:instrText>
+              <w:instrText xml:space="preserve"> PAGEREF _Toc312751450 \h </w:instrText>
             </w:r>
             <w:r>
               <w:rPr>
@@ -1967,71 +2023,6 @@
                 <w:webHidden/>
               </w:rPr>
               <w:t>iii</w:t>
-            </w:r>
-            <w:r>
-              <w:rPr>
-                <w:webHidden/>
-              </w:rPr>
-              <w:fldChar w:fldCharType="end"/>
-            </w:r>
-          </w:hyperlink>
-        </w:p>
-        <w:p>
-          <w:pPr>
-            <w:pStyle w:val="TOC1"/>
-            <w:tabs>
-              <w:tab w:val="left" w:pos="660"/>
-              <w:tab w:val="right" w:leader="dot" w:pos="9060"/>
-            </w:tabs>
-            <w:rPr>
-              <w:rFonts w:asciiTheme="minorHAnsi" w:hAnsiTheme="minorHAnsi"/>
-              <w:b w:val="0"/>
-              <w:sz w:val="22"/>
-              <w:szCs w:val="22"/>
-            </w:rPr>
-          </w:pPr>
-          <w:hyperlink w:anchor="_Toc312503781" w:history="1">
-            <w:r>
-              <w:rPr>
-                <w:rStyle w:val="Hyperlink"/>
-                <w:rFonts w:cs="Times New Roman"/>
-              </w:rPr>
-              <w:t>MỤC LỤC</w:t>
-            </w:r>
-            <w:r>
-              <w:rPr>
-                <w:webHidden/>
-              </w:rPr>
-              <w:tab/>
-            </w:r>
-            <w:r>
-              <w:rPr>
-                <w:webHidden/>
-              </w:rPr>
-              <w:fldChar w:fldCharType="begin"/>
-            </w:r>
-            <w:r>
-              <w:rPr>
-                <w:webHidden/>
-              </w:rPr>
-              <w:instrText xml:space="preserve"> PAGEREF _Toc312503781 \h </w:instrText>
-            </w:r>
-            <w:r>
-              <w:rPr>
-                <w:webHidden/>
-              </w:rPr>
-            </w:r>
-            <w:r>
-              <w:rPr>
-                <w:webHidden/>
-              </w:rPr>
-              <w:fldChar w:fldCharType="separate"/>
-            </w:r>
-            <w:r>
-              <w:rPr>
-                <w:webHidden/>
-              </w:rPr>
-              <w:t>iv</w:t>
             </w:r>
             <w:r>
               <w:rPr>
@@ -2054,13 +2045,13 @@
               <w:szCs w:val="22"/>
             </w:rPr>
           </w:pPr>
-          <w:hyperlink w:anchor="_Toc312503782" w:history="1">
+          <w:hyperlink w:anchor="_Toc312751451" w:history="1">
             <w:r>
               <w:rPr>
                 <w:rStyle w:val="Hyperlink"/>
                 <w:rFonts w:cs="Times New Roman"/>
               </w:rPr>
-              <w:t>MỤC LỤC HÌNH</w:t>
+              <w:t>MỤC LỤC</w:t>
             </w:r>
             <w:r>
               <w:rPr>
@@ -2078,7 +2069,7 @@
               <w:rPr>
                 <w:webHidden/>
               </w:rPr>
-              <w:instrText xml:space="preserve"> PAGEREF _Toc312503782 \h </w:instrText>
+              <w:instrText xml:space="preserve"> PAGEREF _Toc312751451 \h </w:instrText>
             </w:r>
             <w:r>
               <w:rPr>
@@ -2095,7 +2086,7 @@
               <w:rPr>
                 <w:webHidden/>
               </w:rPr>
-              <w:t>vii</w:t>
+              <w:t>iv</w:t>
             </w:r>
             <w:r>
               <w:rPr>
@@ -2118,12 +2109,13 @@
               <w:szCs w:val="22"/>
             </w:rPr>
           </w:pPr>
-          <w:hyperlink w:anchor="_Toc312503783" w:history="1">
+          <w:hyperlink w:anchor="_Toc312751452" w:history="1">
             <w:r>
               <w:rPr>
                 <w:rStyle w:val="Hyperlink"/>
-              </w:rPr>
-              <w:t>MỤC LỤC BẢNG</w:t>
+                <w:rFonts w:cs="Times New Roman"/>
+              </w:rPr>
+              <w:t>MỤC LỤC HÌNH</w:t>
             </w:r>
             <w:r>
               <w:rPr>
@@ -2141,7 +2133,7 @@
               <w:rPr>
                 <w:webHidden/>
               </w:rPr>
-              <w:instrText xml:space="preserve"> PAGEREF _Toc312503783 \h </w:instrText>
+              <w:instrText xml:space="preserve"> PAGEREF _Toc312751452 \h </w:instrText>
             </w:r>
             <w:r>
               <w:rPr>
@@ -2158,7 +2150,7 @@
               <w:rPr>
                 <w:webHidden/>
               </w:rPr>
-              <w:t>viii</w:t>
+              <w:t>vii</w:t>
             </w:r>
             <w:r>
               <w:rPr>
@@ -2181,7 +2173,70 @@
               <w:szCs w:val="22"/>
             </w:rPr>
           </w:pPr>
-          <w:hyperlink w:anchor="_Toc312503784" w:history="1">
+          <w:hyperlink w:anchor="_Toc312751453" w:history="1">
+            <w:r>
+              <w:rPr>
+                <w:rStyle w:val="Hyperlink"/>
+              </w:rPr>
+              <w:t>MỤC LỤC BẢNG</w:t>
+            </w:r>
+            <w:r>
+              <w:rPr>
+                <w:webHidden/>
+              </w:rPr>
+              <w:tab/>
+            </w:r>
+            <w:r>
+              <w:rPr>
+                <w:webHidden/>
+              </w:rPr>
+              <w:fldChar w:fldCharType="begin"/>
+            </w:r>
+            <w:r>
+              <w:rPr>
+                <w:webHidden/>
+              </w:rPr>
+              <w:instrText xml:space="preserve"> PAGEREF _Toc312751453 \h </w:instrText>
+            </w:r>
+            <w:r>
+              <w:rPr>
+                <w:webHidden/>
+              </w:rPr>
+            </w:r>
+            <w:r>
+              <w:rPr>
+                <w:webHidden/>
+              </w:rPr>
+              <w:fldChar w:fldCharType="separate"/>
+            </w:r>
+            <w:r>
+              <w:rPr>
+                <w:webHidden/>
+              </w:rPr>
+              <w:t>viii</w:t>
+            </w:r>
+            <w:r>
+              <w:rPr>
+                <w:webHidden/>
+              </w:rPr>
+              <w:fldChar w:fldCharType="end"/>
+            </w:r>
+          </w:hyperlink>
+        </w:p>
+        <w:p>
+          <w:pPr>
+            <w:pStyle w:val="TOC1"/>
+            <w:tabs>
+              <w:tab w:val="right" w:leader="dot" w:pos="9060"/>
+            </w:tabs>
+            <w:rPr>
+              <w:rFonts w:asciiTheme="minorHAnsi" w:hAnsiTheme="minorHAnsi"/>
+              <w:b w:val="0"/>
+              <w:sz w:val="22"/>
+              <w:szCs w:val="22"/>
+            </w:rPr>
+          </w:pPr>
+          <w:hyperlink w:anchor="_Toc312751454" w:history="1">
             <w:r>
               <w:rPr>
                 <w:rStyle w:val="Hyperlink"/>
@@ -2205,7 +2260,7 @@
               <w:rPr>
                 <w:webHidden/>
               </w:rPr>
-              <w:instrText xml:space="preserve"> PAGEREF _Toc312503784 \h </w:instrText>
+              <w:instrText xml:space="preserve"> PAGEREF _Toc312751454 \h </w:instrText>
             </w:r>
             <w:r>
               <w:rPr>
@@ -2246,7 +2301,7 @@
               <w:szCs w:val="22"/>
             </w:rPr>
           </w:pPr>
-          <w:hyperlink w:anchor="_Toc312503785" w:history="1">
+          <w:hyperlink w:anchor="_Toc312751455" w:history="1">
             <w:r>
               <w:rPr>
                 <w:rStyle w:val="Hyperlink"/>
@@ -2286,7 +2341,7 @@
               <w:rPr>
                 <w:webHidden/>
               </w:rPr>
-              <w:instrText xml:space="preserve"> PAGEREF _Toc312503785 \h </w:instrText>
+              <w:instrText xml:space="preserve"> PAGEREF _Toc312751455 \h </w:instrText>
             </w:r>
             <w:r>
               <w:rPr>
@@ -2326,7 +2381,7 @@
               <w:lang w:val="en-US"/>
             </w:rPr>
           </w:pPr>
-          <w:hyperlink w:anchor="_Toc312503786" w:history="1">
+          <w:hyperlink w:anchor="_Toc312751456" w:history="1">
             <w:r>
               <w:rPr>
                 <w:rStyle w:val="Hyperlink"/>
@@ -2365,7 +2420,7 @@
               <w:rPr>
                 <w:webHidden/>
               </w:rPr>
-              <w:instrText xml:space="preserve"> PAGEREF _Toc312503786 \h </w:instrText>
+              <w:instrText xml:space="preserve"> PAGEREF _Toc312751456 \h </w:instrText>
             </w:r>
             <w:r>
               <w:rPr>
@@ -2405,7 +2460,7 @@
               <w:lang w:val="en-US"/>
             </w:rPr>
           </w:pPr>
-          <w:hyperlink w:anchor="_Toc312503787" w:history="1">
+          <w:hyperlink w:anchor="_Toc312751457" w:history="1">
             <w:r>
               <w:rPr>
                 <w:rStyle w:val="Hyperlink"/>
@@ -2444,7 +2499,7 @@
               <w:rPr>
                 <w:webHidden/>
               </w:rPr>
-              <w:instrText xml:space="preserve"> PAGEREF _Toc312503787 \h </w:instrText>
+              <w:instrText xml:space="preserve"> PAGEREF _Toc312751457 \h </w:instrText>
             </w:r>
             <w:r>
               <w:rPr>
@@ -2484,7 +2539,7 @@
               <w:lang w:val="en-US"/>
             </w:rPr>
           </w:pPr>
-          <w:hyperlink w:anchor="_Toc312503788" w:history="1">
+          <w:hyperlink w:anchor="_Toc312751458" w:history="1">
             <w:r>
               <w:rPr>
                 <w:rStyle w:val="Hyperlink"/>
@@ -2525,7 +2580,7 @@
               <w:rPr>
                 <w:webHidden/>
               </w:rPr>
-              <w:instrText xml:space="preserve"> PAGEREF _Toc312503788 \h </w:instrText>
+              <w:instrText xml:space="preserve"> PAGEREF _Toc312751458 \h </w:instrText>
             </w:r>
             <w:r>
               <w:rPr>
@@ -2565,7 +2620,7 @@
               <w:lang w:val="en-US"/>
             </w:rPr>
           </w:pPr>
-          <w:hyperlink w:anchor="_Toc312503789" w:history="1">
+          <w:hyperlink w:anchor="_Toc312751459" w:history="1">
             <w:r>
               <w:rPr>
                 <w:rStyle w:val="Hyperlink"/>
@@ -2606,7 +2661,7 @@
               <w:rPr>
                 <w:webHidden/>
               </w:rPr>
-              <w:instrText xml:space="preserve"> PAGEREF _Toc312503789 \h </w:instrText>
+              <w:instrText xml:space="preserve"> PAGEREF _Toc312751459 \h </w:instrText>
             </w:r>
             <w:r>
               <w:rPr>
@@ -2646,7 +2701,7 @@
               <w:lang w:val="en-US"/>
             </w:rPr>
           </w:pPr>
-          <w:hyperlink w:anchor="_Toc312503790" w:history="1">
+          <w:hyperlink w:anchor="_Toc312751460" w:history="1">
             <w:r>
               <w:rPr>
                 <w:rStyle w:val="Hyperlink"/>
@@ -2687,7 +2742,7 @@
               <w:rPr>
                 <w:webHidden/>
               </w:rPr>
-              <w:instrText xml:space="preserve"> PAGEREF _Toc312503790 \h </w:instrText>
+              <w:instrText xml:space="preserve"> PAGEREF _Toc312751460 \h </w:instrText>
             </w:r>
             <w:r>
               <w:rPr>
@@ -2727,7 +2782,7 @@
               <w:lang w:val="en-US"/>
             </w:rPr>
           </w:pPr>
-          <w:hyperlink w:anchor="_Toc312503791" w:history="1">
+          <w:hyperlink w:anchor="_Toc312751461" w:history="1">
             <w:r>
               <w:rPr>
                 <w:rStyle w:val="Hyperlink"/>
@@ -2766,7 +2821,7 @@
               <w:rPr>
                 <w:webHidden/>
               </w:rPr>
-              <w:instrText xml:space="preserve"> PAGEREF _Toc312503791 \h </w:instrText>
+              <w:instrText xml:space="preserve"> PAGEREF _Toc312751461 \h </w:instrText>
             </w:r>
             <w:r>
               <w:rPr>
@@ -2783,7 +2838,7 @@
               <w:rPr>
                 <w:webHidden/>
               </w:rPr>
-              <w:t>3</w:t>
+              <w:t>4</w:t>
             </w:r>
             <w:r>
               <w:rPr>
@@ -2806,7 +2861,7 @@
               <w:lang w:val="en-US"/>
             </w:rPr>
           </w:pPr>
-          <w:hyperlink w:anchor="_Toc312503792" w:history="1">
+          <w:hyperlink w:anchor="_Toc312751462" w:history="1">
             <w:r>
               <w:rPr>
                 <w:rStyle w:val="Hyperlink"/>
@@ -2847,7 +2902,7 @@
               <w:rPr>
                 <w:webHidden/>
               </w:rPr>
-              <w:instrText xml:space="preserve"> PAGEREF _Toc312503792 \h </w:instrText>
+              <w:instrText xml:space="preserve"> PAGEREF _Toc312751462 \h </w:instrText>
             </w:r>
             <w:r>
               <w:rPr>
@@ -2864,7 +2919,7 @@
               <w:rPr>
                 <w:webHidden/>
               </w:rPr>
-              <w:t>3</w:t>
+              <w:t>4</w:t>
             </w:r>
             <w:r>
               <w:rPr>
@@ -2887,7 +2942,7 @@
               <w:lang w:val="en-US"/>
             </w:rPr>
           </w:pPr>
-          <w:hyperlink w:anchor="_Toc312503793" w:history="1">
+          <w:hyperlink w:anchor="_Toc312751463" w:history="1">
             <w:r>
               <w:rPr>
                 <w:rStyle w:val="Hyperlink"/>
@@ -2928,7 +2983,7 @@
               <w:rPr>
                 <w:webHidden/>
               </w:rPr>
-              <w:instrText xml:space="preserve"> PAGEREF _Toc312503793 \h </w:instrText>
+              <w:instrText xml:space="preserve"> PAGEREF _Toc312751463 \h </w:instrText>
             </w:r>
             <w:r>
               <w:rPr>
@@ -2968,7 +3023,7 @@
               <w:lang w:val="en-US"/>
             </w:rPr>
           </w:pPr>
-          <w:hyperlink w:anchor="_Toc312503794" w:history="1">
+          <w:hyperlink w:anchor="_Toc312751464" w:history="1">
             <w:r>
               <w:rPr>
                 <w:rStyle w:val="Hyperlink"/>
@@ -3009,7 +3064,7 @@
               <w:rPr>
                 <w:webHidden/>
               </w:rPr>
-              <w:instrText xml:space="preserve"> PAGEREF _Toc312503794 \h </w:instrText>
+              <w:instrText xml:space="preserve"> PAGEREF _Toc312751464 \h </w:instrText>
             </w:r>
             <w:r>
               <w:rPr>
@@ -3026,7 +3081,7 @@
               <w:rPr>
                 <w:webHidden/>
               </w:rPr>
-              <w:t>4</w:t>
+              <w:t>5</w:t>
             </w:r>
             <w:r>
               <w:rPr>
@@ -3049,7 +3104,7 @@
               <w:lang w:val="en-US"/>
             </w:rPr>
           </w:pPr>
-          <w:hyperlink w:anchor="_Toc312503795" w:history="1">
+          <w:hyperlink w:anchor="_Toc312751465" w:history="1">
             <w:r>
               <w:rPr>
                 <w:rStyle w:val="Hyperlink"/>
@@ -3088,7 +3143,7 @@
               <w:rPr>
                 <w:webHidden/>
               </w:rPr>
-              <w:instrText xml:space="preserve"> PAGEREF _Toc312503795 \h </w:instrText>
+              <w:instrText xml:space="preserve"> PAGEREF _Toc312751465 \h </w:instrText>
             </w:r>
             <w:r>
               <w:rPr>
@@ -3128,7 +3183,7 @@
               <w:lang w:val="en-US"/>
             </w:rPr>
           </w:pPr>
-          <w:hyperlink w:anchor="_Toc312503796" w:history="1">
+          <w:hyperlink w:anchor="_Toc312751466" w:history="1">
             <w:r>
               <w:rPr>
                 <w:rStyle w:val="Hyperlink"/>
@@ -3167,7 +3222,7 @@
               <w:rPr>
                 <w:webHidden/>
               </w:rPr>
-              <w:instrText xml:space="preserve"> PAGEREF _Toc312503796 \h </w:instrText>
+              <w:instrText xml:space="preserve"> PAGEREF _Toc312751466 \h </w:instrText>
             </w:r>
             <w:r>
               <w:rPr>
@@ -3208,7 +3263,7 @@
               <w:szCs w:val="22"/>
             </w:rPr>
           </w:pPr>
-          <w:hyperlink w:anchor="_Toc312503797" w:history="1">
+          <w:hyperlink w:anchor="_Toc312751467" w:history="1">
             <w:r>
               <w:rPr>
                 <w:rStyle w:val="Hyperlink"/>
@@ -3248,7 +3303,7 @@
               <w:rPr>
                 <w:webHidden/>
               </w:rPr>
-              <w:instrText xml:space="preserve"> PAGEREF _Toc312503797 \h </w:instrText>
+              <w:instrText xml:space="preserve"> PAGEREF _Toc312751467 \h </w:instrText>
             </w:r>
             <w:r>
               <w:rPr>
@@ -3288,7 +3343,7 @@
               <w:lang w:val="en-US"/>
             </w:rPr>
           </w:pPr>
-          <w:hyperlink w:anchor="_Toc312503798" w:history="1">
+          <w:hyperlink w:anchor="_Toc312751468" w:history="1">
             <w:r>
               <w:rPr>
                 <w:rStyle w:val="Hyperlink"/>
@@ -3326,7 +3381,7 @@
               <w:rPr>
                 <w:webHidden/>
               </w:rPr>
-              <w:instrText xml:space="preserve"> PAGEREF _Toc312503798 \h </w:instrText>
+              <w:instrText xml:space="preserve"> PAGEREF _Toc312751468 \h </w:instrText>
             </w:r>
             <w:r>
               <w:rPr>
@@ -3366,7 +3421,7 @@
               <w:lang w:val="en-US"/>
             </w:rPr>
           </w:pPr>
-          <w:hyperlink w:anchor="_Toc312503799" w:history="1">
+          <w:hyperlink w:anchor="_Toc312751469" w:history="1">
             <w:r>
               <w:rPr>
                 <w:rStyle w:val="Hyperlink"/>
@@ -3429,7 +3484,7 @@
               <w:rPr>
                 <w:webHidden/>
               </w:rPr>
-              <w:instrText xml:space="preserve"> PAGEREF _Toc312503799 \h </w:instrText>
+              <w:instrText xml:space="preserve"> PAGEREF _Toc312751469 \h </w:instrText>
             </w:r>
             <w:r>
               <w:rPr>
@@ -3469,7 +3524,7 @@
               <w:lang w:val="en-US"/>
             </w:rPr>
           </w:pPr>
-          <w:hyperlink w:anchor="_Toc312503800" w:history="1">
+          <w:hyperlink w:anchor="_Toc312751470" w:history="1">
             <w:r>
               <w:rPr>
                 <w:rStyle w:val="Hyperlink"/>
@@ -3506,7 +3561,7 @@
               <w:rPr>
                 <w:webHidden/>
               </w:rPr>
-              <w:instrText xml:space="preserve"> PAGEREF _Toc312503800 \h </w:instrText>
+              <w:instrText xml:space="preserve"> PAGEREF _Toc312751470 \h </w:instrText>
             </w:r>
             <w:r>
               <w:rPr>
@@ -3546,7 +3601,7 @@
               <w:lang w:val="en-US"/>
             </w:rPr>
           </w:pPr>
-          <w:hyperlink w:anchor="_Toc312503801" w:history="1">
+          <w:hyperlink w:anchor="_Toc312751471" w:history="1">
             <w:r>
               <w:rPr>
                 <w:rStyle w:val="Hyperlink"/>
@@ -3583,7 +3638,7 @@
               <w:rPr>
                 <w:webHidden/>
               </w:rPr>
-              <w:instrText xml:space="preserve"> PAGEREF _Toc312503801 \h </w:instrText>
+              <w:instrText xml:space="preserve"> PAGEREF _Toc312751471 \h </w:instrText>
             </w:r>
             <w:r>
               <w:rPr>
@@ -3623,7 +3678,7 @@
               <w:lang w:val="en-US"/>
             </w:rPr>
           </w:pPr>
-          <w:hyperlink w:anchor="_Toc312503802" w:history="1">
+          <w:hyperlink w:anchor="_Toc312751472" w:history="1">
             <w:r>
               <w:rPr>
                 <w:rStyle w:val="Hyperlink"/>
@@ -3662,7 +3717,7 @@
               <w:rPr>
                 <w:webHidden/>
               </w:rPr>
-              <w:instrText xml:space="preserve"> PAGEREF _Toc312503802 \h </w:instrText>
+              <w:instrText xml:space="preserve"> PAGEREF _Toc312751472 \h </w:instrText>
             </w:r>
             <w:r>
               <w:rPr>
@@ -3702,7 +3757,7 @@
               <w:lang w:val="en-US"/>
             </w:rPr>
           </w:pPr>
-          <w:hyperlink w:anchor="_Toc312503803" w:history="1">
+          <w:hyperlink w:anchor="_Toc312751473" w:history="1">
             <w:r>
               <w:rPr>
                 <w:rStyle w:val="Hyperlink"/>
@@ -3741,7 +3796,7 @@
               <w:rPr>
                 <w:webHidden/>
               </w:rPr>
-              <w:instrText xml:space="preserve"> PAGEREF _Toc312503803 \h </w:instrText>
+              <w:instrText xml:space="preserve"> PAGEREF _Toc312751473 \h </w:instrText>
             </w:r>
             <w:r>
               <w:rPr>
@@ -3781,7 +3836,7 @@
               <w:lang w:val="en-US"/>
             </w:rPr>
           </w:pPr>
-          <w:hyperlink w:anchor="_Toc312503804" w:history="1">
+          <w:hyperlink w:anchor="_Toc312751474" w:history="1">
             <w:r>
               <w:rPr>
                 <w:rStyle w:val="Hyperlink"/>
@@ -3820,7 +3875,7 @@
               <w:rPr>
                 <w:webHidden/>
               </w:rPr>
-              <w:instrText xml:space="preserve"> PAGEREF _Toc312503804 \h </w:instrText>
+              <w:instrText xml:space="preserve"> PAGEREF _Toc312751474 \h </w:instrText>
             </w:r>
             <w:r>
               <w:rPr>
@@ -3860,7 +3915,7 @@
               <w:lang w:val="en-US"/>
             </w:rPr>
           </w:pPr>
-          <w:hyperlink w:anchor="_Toc312503805" w:history="1">
+          <w:hyperlink w:anchor="_Toc312751475" w:history="1">
             <w:r>
               <w:rPr>
                 <w:rStyle w:val="Hyperlink"/>
@@ -3899,7 +3954,7 @@
               <w:rPr>
                 <w:webHidden/>
               </w:rPr>
-              <w:instrText xml:space="preserve"> PAGEREF _Toc312503805 \h </w:instrText>
+              <w:instrText xml:space="preserve"> PAGEREF _Toc312751475 \h </w:instrText>
             </w:r>
             <w:r>
               <w:rPr>
@@ -3939,7 +3994,7 @@
               <w:lang w:val="en-US"/>
             </w:rPr>
           </w:pPr>
-          <w:hyperlink w:anchor="_Toc312503806" w:history="1">
+          <w:hyperlink w:anchor="_Toc312751476" w:history="1">
             <w:r>
               <w:rPr>
                 <w:rStyle w:val="Hyperlink"/>
@@ -3978,7 +4033,7 @@
               <w:rPr>
                 <w:webHidden/>
               </w:rPr>
-              <w:instrText xml:space="preserve"> PAGEREF _Toc312503806 \h </w:instrText>
+              <w:instrText xml:space="preserve"> PAGEREF _Toc312751476 \h </w:instrText>
             </w:r>
             <w:r>
               <w:rPr>
@@ -4018,7 +4073,7 @@
               <w:lang w:val="en-US"/>
             </w:rPr>
           </w:pPr>
-          <w:hyperlink w:anchor="_Toc312503807" w:history="1">
+          <w:hyperlink w:anchor="_Toc312751477" w:history="1">
             <w:r>
               <w:rPr>
                 <w:rStyle w:val="Hyperlink"/>
@@ -4057,7 +4112,7 @@
               <w:rPr>
                 <w:webHidden/>
               </w:rPr>
-              <w:instrText xml:space="preserve"> PAGEREF _Toc312503807 \h </w:instrText>
+              <w:instrText xml:space="preserve"> PAGEREF _Toc312751477 \h </w:instrText>
             </w:r>
             <w:r>
               <w:rPr>
@@ -4097,7 +4152,7 @@
               <w:lang w:val="en-US"/>
             </w:rPr>
           </w:pPr>
-          <w:hyperlink w:anchor="_Toc312503808" w:history="1">
+          <w:hyperlink w:anchor="_Toc312751478" w:history="1">
             <w:r>
               <w:rPr>
                 <w:rStyle w:val="Hyperlink"/>
@@ -4136,7 +4191,7 @@
               <w:rPr>
                 <w:webHidden/>
               </w:rPr>
-              <w:instrText xml:space="preserve"> PAGEREF _Toc312503808 \h </w:instrText>
+              <w:instrText xml:space="preserve"> PAGEREF _Toc312751478 \h </w:instrText>
             </w:r>
             <w:r>
               <w:rPr>
@@ -4176,7 +4231,7 @@
               <w:lang w:val="en-US"/>
             </w:rPr>
           </w:pPr>
-          <w:hyperlink w:anchor="_Toc312503809" w:history="1">
+          <w:hyperlink w:anchor="_Toc312751479" w:history="1">
             <w:r>
               <w:rPr>
                 <w:rStyle w:val="Hyperlink"/>
@@ -4215,7 +4270,7 @@
               <w:rPr>
                 <w:webHidden/>
               </w:rPr>
-              <w:instrText xml:space="preserve"> PAGEREF _Toc312503809 \h </w:instrText>
+              <w:instrText xml:space="preserve"> PAGEREF _Toc312751479 \h </w:instrText>
             </w:r>
             <w:r>
               <w:rPr>
@@ -4255,7 +4310,7 @@
               <w:lang w:val="en-US"/>
             </w:rPr>
           </w:pPr>
-          <w:hyperlink w:anchor="_Toc312503810" w:history="1">
+          <w:hyperlink w:anchor="_Toc312751480" w:history="1">
             <w:r>
               <w:rPr>
                 <w:rStyle w:val="Hyperlink"/>
@@ -4294,7 +4349,7 @@
               <w:rPr>
                 <w:webHidden/>
               </w:rPr>
-              <w:instrText xml:space="preserve"> PAGEREF _Toc312503810 \h </w:instrText>
+              <w:instrText xml:space="preserve"> PAGEREF _Toc312751480 \h </w:instrText>
             </w:r>
             <w:r>
               <w:rPr>
@@ -4334,7 +4389,7 @@
               <w:lang w:val="en-US"/>
             </w:rPr>
           </w:pPr>
-          <w:hyperlink w:anchor="_Toc312503811" w:history="1">
+          <w:hyperlink w:anchor="_Toc312751481" w:history="1">
             <w:r>
               <w:rPr>
                 <w:rStyle w:val="Hyperlink"/>
@@ -4373,7 +4428,7 @@
               <w:rPr>
                 <w:webHidden/>
               </w:rPr>
-              <w:instrText xml:space="preserve"> PAGEREF _Toc312503811 \h </w:instrText>
+              <w:instrText xml:space="preserve"> PAGEREF _Toc312751481 \h </w:instrText>
             </w:r>
             <w:r>
               <w:rPr>
@@ -4413,7 +4468,7 @@
               <w:lang w:val="en-US"/>
             </w:rPr>
           </w:pPr>
-          <w:hyperlink w:anchor="_Toc312503812" w:history="1">
+          <w:hyperlink w:anchor="_Toc312751482" w:history="1">
             <w:r>
               <w:rPr>
                 <w:rStyle w:val="Hyperlink"/>
@@ -4452,7 +4507,7 @@
               <w:rPr>
                 <w:webHidden/>
               </w:rPr>
-              <w:instrText xml:space="preserve"> PAGEREF _Toc312503812 \h </w:instrText>
+              <w:instrText xml:space="preserve"> PAGEREF _Toc312751482 \h </w:instrText>
             </w:r>
             <w:r>
               <w:rPr>
@@ -4492,7 +4547,7 @@
               <w:lang w:val="en-US"/>
             </w:rPr>
           </w:pPr>
-          <w:hyperlink w:anchor="_Toc312503813" w:history="1">
+          <w:hyperlink w:anchor="_Toc312751483" w:history="1">
             <w:r>
               <w:rPr>
                 <w:rStyle w:val="Hyperlink"/>
@@ -4531,7 +4586,7 @@
               <w:rPr>
                 <w:webHidden/>
               </w:rPr>
-              <w:instrText xml:space="preserve"> PAGEREF _Toc312503813 \h </w:instrText>
+              <w:instrText xml:space="preserve"> PAGEREF _Toc312751483 \h </w:instrText>
             </w:r>
             <w:r>
               <w:rPr>
@@ -4571,7 +4626,7 @@
               <w:lang w:val="en-US"/>
             </w:rPr>
           </w:pPr>
-          <w:hyperlink w:anchor="_Toc312503814" w:history="1">
+          <w:hyperlink w:anchor="_Toc312751484" w:history="1">
             <w:r>
               <w:rPr>
                 <w:rStyle w:val="Hyperlink"/>
@@ -4610,7 +4665,7 @@
               <w:rPr>
                 <w:webHidden/>
               </w:rPr>
-              <w:instrText xml:space="preserve"> PAGEREF _Toc312503814 \h </w:instrText>
+              <w:instrText xml:space="preserve"> PAGEREF _Toc312751484 \h </w:instrText>
             </w:r>
             <w:r>
               <w:rPr>
@@ -4650,7 +4705,7 @@
               <w:lang w:val="en-US"/>
             </w:rPr>
           </w:pPr>
-          <w:hyperlink w:anchor="_Toc312503815" w:history="1">
+          <w:hyperlink w:anchor="_Toc312751485" w:history="1">
             <w:r>
               <w:rPr>
                 <w:rStyle w:val="Hyperlink"/>
@@ -4689,7 +4744,7 @@
               <w:rPr>
                 <w:webHidden/>
               </w:rPr>
-              <w:instrText xml:space="preserve"> PAGEREF _Toc312503815 \h </w:instrText>
+              <w:instrText xml:space="preserve"> PAGEREF _Toc312751485 \h </w:instrText>
             </w:r>
             <w:r>
               <w:rPr>
@@ -4729,7 +4784,7 @@
               <w:lang w:val="en-US"/>
             </w:rPr>
           </w:pPr>
-          <w:hyperlink w:anchor="_Toc312503816" w:history="1">
+          <w:hyperlink w:anchor="_Toc312751486" w:history="1">
             <w:r>
               <w:rPr>
                 <w:rStyle w:val="Hyperlink"/>
@@ -4768,7 +4823,7 @@
               <w:rPr>
                 <w:webHidden/>
               </w:rPr>
-              <w:instrText xml:space="preserve"> PAGEREF _Toc312503816 \h </w:instrText>
+              <w:instrText xml:space="preserve"> PAGEREF _Toc312751486 \h </w:instrText>
             </w:r>
             <w:r>
               <w:rPr>
@@ -4808,7 +4863,7 @@
               <w:lang w:val="en-US"/>
             </w:rPr>
           </w:pPr>
-          <w:hyperlink w:anchor="_Toc312503817" w:history="1">
+          <w:hyperlink w:anchor="_Toc312751487" w:history="1">
             <w:r>
               <w:rPr>
                 <w:rStyle w:val="Hyperlink"/>
@@ -4845,7 +4900,7 @@
               <w:rPr>
                 <w:webHidden/>
               </w:rPr>
-              <w:instrText xml:space="preserve"> PAGEREF _Toc312503817 \h </w:instrText>
+              <w:instrText xml:space="preserve"> PAGEREF _Toc312751487 \h </w:instrText>
             </w:r>
             <w:r>
               <w:rPr>
@@ -4885,7 +4940,7 @@
               <w:lang w:val="en-US"/>
             </w:rPr>
           </w:pPr>
-          <w:hyperlink w:anchor="_Toc312503818" w:history="1">
+          <w:hyperlink w:anchor="_Toc312751488" w:history="1">
             <w:r>
               <w:rPr>
                 <w:rStyle w:val="Hyperlink"/>
@@ -4948,7 +5003,7 @@
               <w:rPr>
                 <w:webHidden/>
               </w:rPr>
-              <w:instrText xml:space="preserve"> PAGEREF _Toc312503818 \h </w:instrText>
+              <w:instrText xml:space="preserve"> PAGEREF _Toc312751488 \h </w:instrText>
             </w:r>
             <w:r>
               <w:rPr>
@@ -4988,7 +5043,7 @@
               <w:lang w:val="en-US"/>
             </w:rPr>
           </w:pPr>
-          <w:hyperlink w:anchor="_Toc312503819" w:history="1">
+          <w:hyperlink w:anchor="_Toc312751489" w:history="1">
             <w:r>
               <w:rPr>
                 <w:rStyle w:val="Hyperlink"/>
@@ -5025,7 +5080,7 @@
               <w:rPr>
                 <w:webHidden/>
               </w:rPr>
-              <w:instrText xml:space="preserve"> PAGEREF _Toc312503819 \h </w:instrText>
+              <w:instrText xml:space="preserve"> PAGEREF _Toc312751489 \h </w:instrText>
             </w:r>
             <w:r>
               <w:rPr>
@@ -5065,7 +5120,7 @@
               <w:lang w:val="en-US"/>
             </w:rPr>
           </w:pPr>
-          <w:hyperlink w:anchor="_Toc312503820" w:history="1">
+          <w:hyperlink w:anchor="_Toc312751490" w:history="1">
             <w:r>
               <w:rPr>
                 <w:rStyle w:val="Hyperlink"/>
@@ -5102,7 +5157,7 @@
               <w:rPr>
                 <w:webHidden/>
               </w:rPr>
-              <w:instrText xml:space="preserve"> PAGEREF _Toc312503820 \h </w:instrText>
+              <w:instrText xml:space="preserve"> PAGEREF _Toc312751490 \h </w:instrText>
             </w:r>
             <w:r>
               <w:rPr>
@@ -5142,7 +5197,7 @@
               <w:lang w:val="en-US"/>
             </w:rPr>
           </w:pPr>
-          <w:hyperlink w:anchor="_Toc312503821" w:history="1">
+          <w:hyperlink w:anchor="_Toc312751491" w:history="1">
             <w:r>
               <w:rPr>
                 <w:rStyle w:val="Hyperlink"/>
@@ -5181,7 +5236,7 @@
               <w:rPr>
                 <w:webHidden/>
               </w:rPr>
-              <w:instrText xml:space="preserve"> PAGEREF _Toc312503821 \h </w:instrText>
+              <w:instrText xml:space="preserve"> PAGEREF _Toc312751491 \h </w:instrText>
             </w:r>
             <w:r>
               <w:rPr>
@@ -5221,7 +5276,7 @@
               <w:lang w:val="en-US"/>
             </w:rPr>
           </w:pPr>
-          <w:hyperlink w:anchor="_Toc312503822" w:history="1">
+          <w:hyperlink w:anchor="_Toc312751492" w:history="1">
             <w:r>
               <w:rPr>
                 <w:rStyle w:val="Hyperlink"/>
@@ -5266,7 +5321,7 @@
               <w:rPr>
                 <w:webHidden/>
               </w:rPr>
-              <w:instrText xml:space="preserve"> PAGEREF _Toc312503822 \h </w:instrText>
+              <w:instrText xml:space="preserve"> PAGEREF _Toc312751492 \h </w:instrText>
             </w:r>
             <w:r>
               <w:rPr>
@@ -5306,7 +5361,7 @@
               <w:lang w:val="en-US"/>
             </w:rPr>
           </w:pPr>
-          <w:hyperlink w:anchor="_Toc312503823" w:history="1">
+          <w:hyperlink w:anchor="_Toc312751493" w:history="1">
             <w:r>
               <w:rPr>
                 <w:rStyle w:val="Hyperlink"/>
@@ -5345,7 +5400,7 @@
               <w:rPr>
                 <w:webHidden/>
               </w:rPr>
-              <w:instrText xml:space="preserve"> PAGEREF _Toc312503823 \h </w:instrText>
+              <w:instrText xml:space="preserve"> PAGEREF _Toc312751493 \h </w:instrText>
             </w:r>
             <w:r>
               <w:rPr>
@@ -5385,7 +5440,7 @@
               <w:lang w:val="en-US"/>
             </w:rPr>
           </w:pPr>
-          <w:hyperlink w:anchor="_Toc312503824" w:history="1">
+          <w:hyperlink w:anchor="_Toc312751494" w:history="1">
             <w:r>
               <w:rPr>
                 <w:rStyle w:val="Hyperlink"/>
@@ -5424,7 +5479,7 @@
               <w:rPr>
                 <w:webHidden/>
               </w:rPr>
-              <w:instrText xml:space="preserve"> PAGEREF _Toc312503824 \h </w:instrText>
+              <w:instrText xml:space="preserve"> PAGEREF _Toc312751494 \h </w:instrText>
             </w:r>
             <w:r>
               <w:rPr>
@@ -5465,7 +5520,7 @@
               <w:szCs w:val="22"/>
             </w:rPr>
           </w:pPr>
-          <w:hyperlink w:anchor="_Toc312503825" w:history="1">
+          <w:hyperlink w:anchor="_Toc312751495" w:history="1">
             <w:r>
               <w:rPr>
                 <w:rStyle w:val="Hyperlink"/>
@@ -5505,7 +5560,7 @@
               <w:rPr>
                 <w:webHidden/>
               </w:rPr>
-              <w:instrText xml:space="preserve"> PAGEREF _Toc312503825 \h </w:instrText>
+              <w:instrText xml:space="preserve"> PAGEREF _Toc312751495 \h </w:instrText>
             </w:r>
             <w:r>
               <w:rPr>
@@ -5545,7 +5600,7 @@
               <w:lang w:val="en-US"/>
             </w:rPr>
           </w:pPr>
-          <w:hyperlink w:anchor="_Toc312503826" w:history="1">
+          <w:hyperlink w:anchor="_Toc312751496" w:history="1">
             <w:r>
               <w:rPr>
                 <w:rStyle w:val="Hyperlink"/>
@@ -5584,7 +5639,7 @@
               <w:rPr>
                 <w:webHidden/>
               </w:rPr>
-              <w:instrText xml:space="preserve"> PAGEREF _Toc312503826 \h </w:instrText>
+              <w:instrText xml:space="preserve"> PAGEREF _Toc312751496 \h </w:instrText>
             </w:r>
             <w:r>
               <w:rPr>
@@ -5624,7 +5679,7 @@
               <w:lang w:val="en-US"/>
             </w:rPr>
           </w:pPr>
-          <w:hyperlink w:anchor="_Toc312503827" w:history="1">
+          <w:hyperlink w:anchor="_Toc312751497" w:history="1">
             <w:r>
               <w:rPr>
                 <w:rStyle w:val="Hyperlink"/>
@@ -5663,7 +5718,7 @@
               <w:rPr>
                 <w:webHidden/>
               </w:rPr>
-              <w:instrText xml:space="preserve"> PAGEREF _Toc312503827 \h </w:instrText>
+              <w:instrText xml:space="preserve"> PAGEREF _Toc312751497 \h </w:instrText>
             </w:r>
             <w:r>
               <w:rPr>
@@ -5703,7 +5758,7 @@
               <w:lang w:val="en-US"/>
             </w:rPr>
           </w:pPr>
-          <w:hyperlink w:anchor="_Toc312503828" w:history="1">
+          <w:hyperlink w:anchor="_Toc312751498" w:history="1">
             <w:r>
               <w:rPr>
                 <w:rStyle w:val="Hyperlink"/>
@@ -5742,7 +5797,7 @@
               <w:rPr>
                 <w:webHidden/>
               </w:rPr>
-              <w:instrText xml:space="preserve"> PAGEREF _Toc312503828 \h </w:instrText>
+              <w:instrText xml:space="preserve"> PAGEREF _Toc312751498 \h </w:instrText>
             </w:r>
             <w:r>
               <w:rPr>
@@ -5782,7 +5837,7 @@
               <w:lang w:val="en-US"/>
             </w:rPr>
           </w:pPr>
-          <w:hyperlink w:anchor="_Toc312503829" w:history="1">
+          <w:hyperlink w:anchor="_Toc312751499" w:history="1">
             <w:r>
               <w:rPr>
                 <w:rStyle w:val="Hyperlink"/>
@@ -5823,7 +5878,7 @@
               <w:rPr>
                 <w:webHidden/>
               </w:rPr>
-              <w:instrText xml:space="preserve"> PAGEREF _Toc312503829 \h </w:instrText>
+              <w:instrText xml:space="preserve"> PAGEREF _Toc312751499 \h </w:instrText>
             </w:r>
             <w:r>
               <w:rPr>
@@ -5863,7 +5918,7 @@
               <w:lang w:val="en-US"/>
             </w:rPr>
           </w:pPr>
-          <w:hyperlink w:anchor="_Toc312503830" w:history="1">
+          <w:hyperlink w:anchor="_Toc312751500" w:history="1">
             <w:r>
               <w:rPr>
                 <w:rStyle w:val="Hyperlink"/>
@@ -5904,7 +5959,7 @@
               <w:rPr>
                 <w:webHidden/>
               </w:rPr>
-              <w:instrText xml:space="preserve"> PAGEREF _Toc312503830 \h </w:instrText>
+              <w:instrText xml:space="preserve"> PAGEREF _Toc312751500 \h </w:instrText>
             </w:r>
             <w:r>
               <w:rPr>
@@ -5944,7 +5999,7 @@
               <w:lang w:val="en-US"/>
             </w:rPr>
           </w:pPr>
-          <w:hyperlink w:anchor="_Toc312503831" w:history="1">
+          <w:hyperlink w:anchor="_Toc312751501" w:history="1">
             <w:r>
               <w:rPr>
                 <w:rStyle w:val="Hyperlink"/>
@@ -5983,7 +6038,7 @@
               <w:rPr>
                 <w:webHidden/>
               </w:rPr>
-              <w:instrText xml:space="preserve"> PAGEREF _Toc312503831 \h </w:instrText>
+              <w:instrText xml:space="preserve"> PAGEREF _Toc312751501 \h </w:instrText>
             </w:r>
             <w:r>
               <w:rPr>
@@ -6023,7 +6078,7 @@
               <w:lang w:val="en-US"/>
             </w:rPr>
           </w:pPr>
-          <w:hyperlink w:anchor="_Toc312503832" w:history="1">
+          <w:hyperlink w:anchor="_Toc312751502" w:history="1">
             <w:r>
               <w:rPr>
                 <w:rStyle w:val="Hyperlink"/>
@@ -6068,7 +6123,7 @@
               <w:rPr>
                 <w:webHidden/>
               </w:rPr>
-              <w:instrText xml:space="preserve"> PAGEREF _Toc312503832 \h </w:instrText>
+              <w:instrText xml:space="preserve"> PAGEREF _Toc312751502 \h </w:instrText>
             </w:r>
             <w:r>
               <w:rPr>
@@ -6108,7 +6163,7 @@
               <w:lang w:val="en-US"/>
             </w:rPr>
           </w:pPr>
-          <w:hyperlink w:anchor="_Toc312503833" w:history="1">
+          <w:hyperlink w:anchor="_Toc312751503" w:history="1">
             <w:r>
               <w:rPr>
                 <w:rStyle w:val="Hyperlink"/>
@@ -6149,7 +6204,7 @@
               <w:rPr>
                 <w:webHidden/>
               </w:rPr>
-              <w:instrText xml:space="preserve"> PAGEREF _Toc312503833 \h </w:instrText>
+              <w:instrText xml:space="preserve"> PAGEREF _Toc312751503 \h </w:instrText>
             </w:r>
             <w:r>
               <w:rPr>
@@ -6189,7 +6244,7 @@
               <w:lang w:val="en-US"/>
             </w:rPr>
           </w:pPr>
-          <w:hyperlink w:anchor="_Toc312503834" w:history="1">
+          <w:hyperlink w:anchor="_Toc312751504" w:history="1">
             <w:r>
               <w:rPr>
                 <w:rStyle w:val="Hyperlink"/>
@@ -6230,7 +6285,7 @@
               <w:rPr>
                 <w:webHidden/>
               </w:rPr>
-              <w:instrText xml:space="preserve"> PAGEREF _Toc312503834 \h </w:instrText>
+              <w:instrText xml:space="preserve"> PAGEREF _Toc312751504 \h </w:instrText>
             </w:r>
             <w:r>
               <w:rPr>
@@ -6270,7 +6325,7 @@
               <w:lang w:val="en-US"/>
             </w:rPr>
           </w:pPr>
-          <w:hyperlink w:anchor="_Toc312503835" w:history="1">
+          <w:hyperlink w:anchor="_Toc312751505" w:history="1">
             <w:r>
               <w:rPr>
                 <w:rStyle w:val="Hyperlink"/>
@@ -6311,7 +6366,7 @@
               <w:rPr>
                 <w:webHidden/>
               </w:rPr>
-              <w:instrText xml:space="preserve"> PAGEREF _Toc312503835 \h </w:instrText>
+              <w:instrText xml:space="preserve"> PAGEREF _Toc312751505 \h </w:instrText>
             </w:r>
             <w:r>
               <w:rPr>
@@ -6351,7 +6406,7 @@
               <w:lang w:val="en-US"/>
             </w:rPr>
           </w:pPr>
-          <w:hyperlink w:anchor="_Toc312503836" w:history="1">
+          <w:hyperlink w:anchor="_Toc312751506" w:history="1">
             <w:r>
               <w:rPr>
                 <w:rStyle w:val="Hyperlink"/>
@@ -6396,7 +6451,7 @@
               <w:rPr>
                 <w:webHidden/>
               </w:rPr>
-              <w:instrText xml:space="preserve"> PAGEREF _Toc312503836 \h </w:instrText>
+              <w:instrText xml:space="preserve"> PAGEREF _Toc312751506 \h </w:instrText>
             </w:r>
             <w:r>
               <w:rPr>
@@ -6436,7 +6491,7 @@
               <w:lang w:val="en-US"/>
             </w:rPr>
           </w:pPr>
-          <w:hyperlink w:anchor="_Toc312503837" w:history="1">
+          <w:hyperlink w:anchor="_Toc312751507" w:history="1">
             <w:r>
               <w:rPr>
                 <w:rStyle w:val="Hyperlink"/>
@@ -6476,7 +6531,7 @@
               <w:rPr>
                 <w:webHidden/>
               </w:rPr>
-              <w:instrText xml:space="preserve"> PAGEREF _Toc312503837 \h </w:instrText>
+              <w:instrText xml:space="preserve"> PAGEREF _Toc312751507 \h </w:instrText>
             </w:r>
             <w:r>
               <w:rPr>
@@ -6516,7 +6571,7 @@
               <w:lang w:val="en-US"/>
             </w:rPr>
           </w:pPr>
-          <w:hyperlink w:anchor="_Toc312503838" w:history="1">
+          <w:hyperlink w:anchor="_Toc312751508" w:history="1">
             <w:r>
               <w:rPr>
                 <w:rStyle w:val="Hyperlink"/>
@@ -6556,7 +6611,7 @@
               <w:rPr>
                 <w:webHidden/>
               </w:rPr>
-              <w:instrText xml:space="preserve"> PAGEREF _Toc312503838 \h </w:instrText>
+              <w:instrText xml:space="preserve"> PAGEREF _Toc312751508 \h </w:instrText>
             </w:r>
             <w:r>
               <w:rPr>
@@ -6596,7 +6651,7 @@
               <w:lang w:val="en-US"/>
             </w:rPr>
           </w:pPr>
-          <w:hyperlink w:anchor="_Toc312503839" w:history="1">
+          <w:hyperlink w:anchor="_Toc312751509" w:history="1">
             <w:r>
               <w:rPr>
                 <w:rStyle w:val="Hyperlink"/>
@@ -6635,7 +6690,7 @@
               <w:rPr>
                 <w:webHidden/>
               </w:rPr>
-              <w:instrText xml:space="preserve"> PAGEREF _Toc312503839 \h </w:instrText>
+              <w:instrText xml:space="preserve"> PAGEREF _Toc312751509 \h </w:instrText>
             </w:r>
             <w:r>
               <w:rPr>
@@ -6675,7 +6730,7 @@
               <w:lang w:val="en-US"/>
             </w:rPr>
           </w:pPr>
-          <w:hyperlink w:anchor="_Toc312503840" w:history="1">
+          <w:hyperlink w:anchor="_Toc312751510" w:history="1">
             <w:r>
               <w:rPr>
                 <w:rStyle w:val="Hyperlink"/>
@@ -6714,7 +6769,7 @@
               <w:rPr>
                 <w:webHidden/>
               </w:rPr>
-              <w:instrText xml:space="preserve"> PAGEREF _Toc312503840 \h </w:instrText>
+              <w:instrText xml:space="preserve"> PAGEREF _Toc312751510 \h </w:instrText>
             </w:r>
             <w:r>
               <w:rPr>
@@ -6754,7 +6809,7 @@
               <w:lang w:val="en-US"/>
             </w:rPr>
           </w:pPr>
-          <w:hyperlink w:anchor="_Toc312503841" w:history="1">
+          <w:hyperlink w:anchor="_Toc312751511" w:history="1">
             <w:r>
               <w:rPr>
                 <w:rStyle w:val="Hyperlink"/>
@@ -6792,7 +6847,7 @@
               <w:rPr>
                 <w:webHidden/>
               </w:rPr>
-              <w:instrText xml:space="preserve"> PAGEREF _Toc312503841 \h </w:instrText>
+              <w:instrText xml:space="preserve"> PAGEREF _Toc312751511 \h </w:instrText>
             </w:r>
             <w:r>
               <w:rPr>
@@ -6832,7 +6887,7 @@
               <w:lang w:val="en-US"/>
             </w:rPr>
           </w:pPr>
-          <w:hyperlink w:anchor="_Toc312503842" w:history="1">
+          <w:hyperlink w:anchor="_Toc312751512" w:history="1">
             <w:r>
               <w:rPr>
                 <w:rStyle w:val="Hyperlink"/>
@@ -6869,7 +6924,7 @@
               <w:rPr>
                 <w:webHidden/>
               </w:rPr>
-              <w:instrText xml:space="preserve"> PAGEREF _Toc312503842 \h </w:instrText>
+              <w:instrText xml:space="preserve"> PAGEREF _Toc312751512 \h </w:instrText>
             </w:r>
             <w:r>
               <w:rPr>
@@ -6904,12 +6959,11 @@
               <w:tab w:val="right" w:leader="dot" w:pos="9060"/>
             </w:tabs>
             <w:rPr>
-              <w:rFonts w:asciiTheme="minorHAnsi" w:hAnsiTheme="minorHAnsi"/>
-              <w:sz w:val="22"/>
+              <w:rStyle w:val="Hyperlink"/>
               <w:lang w:val="en-US"/>
             </w:rPr>
           </w:pPr>
-          <w:hyperlink w:anchor="_Toc312503843" w:history="1">
+          <w:hyperlink w:anchor="_Toc312751513" w:history="1">
             <w:r>
               <w:rPr>
                 <w:rStyle w:val="Hyperlink"/>
@@ -6955,7 +7009,7 @@
               <w:rPr>
                 <w:webHidden/>
               </w:rPr>
-              <w:instrText xml:space="preserve"> PAGEREF _Toc312503843 \h </w:instrText>
+              <w:instrText xml:space="preserve"> PAGEREF _Toc312751513 \h </w:instrText>
             </w:r>
             <w:r>
               <w:rPr>
@@ -6981,6 +7035,13 @@
               <w:fldChar w:fldCharType="end"/>
             </w:r>
           </w:hyperlink>
+        </w:p>
+        <w:p>
+          <w:pPr>
+            <w:rPr>
+              <w:lang w:val="en-US"/>
+            </w:rPr>
+          </w:pPr>
         </w:p>
         <w:p>
           <w:pPr>
@@ -6996,7 +7057,7 @@
               <w:szCs w:val="22"/>
             </w:rPr>
           </w:pPr>
-          <w:hyperlink w:anchor="_Toc312503844" w:history="1">
+          <w:hyperlink w:anchor="_Toc312751514" w:history="1">
             <w:r>
               <w:rPr>
                 <w:rStyle w:val="Hyperlink"/>
@@ -7038,7 +7099,7 @@
               <w:rPr>
                 <w:webHidden/>
               </w:rPr>
-              <w:instrText xml:space="preserve"> PAGEREF _Toc312503844 \h </w:instrText>
+              <w:instrText xml:space="preserve"> PAGEREF _Toc312751514 \h </w:instrText>
             </w:r>
             <w:r>
               <w:rPr>
@@ -7078,7 +7139,7 @@
               <w:lang w:val="en-US"/>
             </w:rPr>
           </w:pPr>
-          <w:hyperlink w:anchor="_Toc312503845" w:history="1">
+          <w:hyperlink w:anchor="_Toc312751515" w:history="1">
             <w:r>
               <w:rPr>
                 <w:rStyle w:val="Hyperlink"/>
@@ -7117,7 +7178,7 @@
               <w:rPr>
                 <w:webHidden/>
               </w:rPr>
-              <w:instrText xml:space="preserve"> PAGEREF _Toc312503845 \h </w:instrText>
+              <w:instrText xml:space="preserve"> PAGEREF _Toc312751515 \h </w:instrText>
             </w:r>
             <w:r>
               <w:rPr>
@@ -7157,7 +7218,7 @@
               <w:lang w:val="en-US"/>
             </w:rPr>
           </w:pPr>
-          <w:hyperlink w:anchor="_Toc312503846" w:history="1">
+          <w:hyperlink w:anchor="_Toc312751516" w:history="1">
             <w:r>
               <w:rPr>
                 <w:rStyle w:val="Hyperlink"/>
@@ -7196,7 +7257,7 @@
               <w:rPr>
                 <w:webHidden/>
               </w:rPr>
-              <w:instrText xml:space="preserve"> PAGEREF _Toc312503846 \h </w:instrText>
+              <w:instrText xml:space="preserve"> PAGEREF _Toc312751516 \h </w:instrText>
             </w:r>
             <w:r>
               <w:rPr>
@@ -7236,7 +7297,7 @@
               <w:lang w:val="en-US"/>
             </w:rPr>
           </w:pPr>
-          <w:hyperlink w:anchor="_Toc312503847" w:history="1">
+          <w:hyperlink w:anchor="_Toc312751517" w:history="1">
             <w:r>
               <w:rPr>
                 <w:rStyle w:val="Hyperlink"/>
@@ -7275,7 +7336,7 @@
               <w:rPr>
                 <w:webHidden/>
               </w:rPr>
-              <w:instrText xml:space="preserve"> PAGEREF _Toc312503847 \h </w:instrText>
+              <w:instrText xml:space="preserve"> PAGEREF _Toc312751517 \h </w:instrText>
             </w:r>
             <w:r>
               <w:rPr>
@@ -7315,7 +7376,7 @@
               <w:szCs w:val="22"/>
             </w:rPr>
           </w:pPr>
-          <w:hyperlink w:anchor="_Toc312503848" w:history="1">
+          <w:hyperlink w:anchor="_Toc312751518" w:history="1">
             <w:r>
               <w:rPr>
                 <w:rStyle w:val="Hyperlink"/>
@@ -7339,7 +7400,7 @@
               <w:rPr>
                 <w:webHidden/>
               </w:rPr>
-              <w:instrText xml:space="preserve"> PAGEREF _Toc312503848 \h </w:instrText>
+              <w:instrText xml:space="preserve"> PAGEREF _Toc312751518 \h </w:instrText>
             </w:r>
             <w:r>
               <w:rPr>
@@ -7428,7 +7489,7 @@
           <w:lang w:val="en-US"/>
         </w:rPr>
       </w:pPr>
-      <w:bookmarkStart w:id="3" w:name="_Toc312503782"/>
+      <w:bookmarkStart w:id="4" w:name="_Toc312751452"/>
       <w:r>
         <w:rPr>
           <w:rFonts w:cs="Times New Roman"/>
@@ -7439,7 +7500,7 @@
         <w:lastRenderedPageBreak/>
         <w:t>MỤC LỤC HÌNH</w:t>
       </w:r>
-      <w:bookmarkEnd w:id="3"/>
+      <w:bookmarkEnd w:id="4"/>
     </w:p>
     <w:p>
       <w:pPr>
@@ -9361,7 +9422,21 @@
             <w:rStyle w:val="Hyperlink"/>
             <w:lang w:val="en-US"/>
           </w:rPr>
-          <w:t>: Sơ đồ tổng quát các sự kiện chính trong chương trình</w:t>
+          <w:t>: Sơ đồ tổng quát các sự</w:t>
+        </w:r>
+        <w:r>
+          <w:rPr>
+            <w:rStyle w:val="Hyperlink"/>
+            <w:lang w:val="en-US"/>
+          </w:rPr>
+          <w:t xml:space="preserve"> </w:t>
+        </w:r>
+        <w:r>
+          <w:rPr>
+            <w:rStyle w:val="Hyperlink"/>
+            <w:lang w:val="en-US"/>
+          </w:rPr>
+          <w:t>kiện chính trong chương trình</w:t>
         </w:r>
         <w:r>
           <w:rPr>
@@ -10366,7 +10441,7 @@
           <w:lang w:val="en-US"/>
         </w:rPr>
       </w:pPr>
-      <w:bookmarkStart w:id="4" w:name="_Toc312503783"/>
+      <w:bookmarkStart w:id="5" w:name="_Toc312751453"/>
       <w:r>
         <w:rPr>
           <w:b/>
@@ -10376,7 +10451,7 @@
         <w:lastRenderedPageBreak/>
         <w:t>MỤC LỤC BẢNG</w:t>
       </w:r>
-      <w:bookmarkEnd w:id="4"/>
+      <w:bookmarkEnd w:id="5"/>
     </w:p>
     <w:p>
       <w:pPr>
@@ -10430,21 +10505,7 @@
             <w:rStyle w:val="Hyperlink"/>
             <w:lang w:val="en-US"/>
           </w:rPr>
-          <w:t xml:space="preserve">: Bảng kế </w:t>
-        </w:r>
-        <w:r>
-          <w:rPr>
-            <w:rStyle w:val="Hyperlink"/>
-            <w:lang w:val="en-US"/>
-          </w:rPr>
-          <w:t>h</w:t>
-        </w:r>
-        <w:r>
-          <w:rPr>
-            <w:rStyle w:val="Hyperlink"/>
-            <w:lang w:val="en-US"/>
-          </w:rPr>
-          <w:t>oạch công việc chi tiết</w:t>
+          <w:t>: Bảng kế hoạch công việc chi tiết</w:t>
         </w:r>
         <w:r>
           <w:rPr>
@@ -10520,21 +10581,7 @@
             <w:rStyle w:val="Hyperlink"/>
             <w:lang w:val="en-US"/>
           </w:rPr>
-          <w:t xml:space="preserve">: So sánh </w:t>
-        </w:r>
-        <w:r>
-          <w:rPr>
-            <w:rStyle w:val="Hyperlink"/>
-            <w:lang w:val="en-US"/>
-          </w:rPr>
-          <w:t>x</w:t>
-        </w:r>
-        <w:r>
-          <w:rPr>
-            <w:rStyle w:val="Hyperlink"/>
-            <w:lang w:val="en-US"/>
-          </w:rPr>
-          <w:t>u hướng ứng dụng giữa các giao thức wireless khác và ZigBee.</w:t>
+          <w:t>: So sánh xu hướng ứng dụng giữa các giao thức wireless khác và ZigBee.</w:t>
         </w:r>
         <w:r>
           <w:rPr>
@@ -10603,19 +10650,7 @@
             <w:rStyle w:val="Hyperlink"/>
           </w:rPr>
           <w:noBreakHyphen/>
-          <w:t>2: Zigbee Bindin</w:t>
-        </w:r>
-        <w:r>
-          <w:rPr>
-            <w:rStyle w:val="Hyperlink"/>
-          </w:rPr>
-          <w:t>g</w:t>
-        </w:r>
-        <w:r>
-          <w:rPr>
-            <w:rStyle w:val="Hyperlink"/>
-          </w:rPr>
-          <w:t xml:space="preserve"> table [3]</w:t>
+          <w:t>2: Zigbee Binding table [3]</w:t>
         </w:r>
         <w:r>
           <w:rPr>
@@ -10691,21 +10726,7 @@
             <w:rStyle w:val="Hyperlink"/>
             <w:lang w:val="en-US"/>
           </w:rPr>
-          <w:t>: Cskip được tính toán cho sta</w:t>
-        </w:r>
-        <w:r>
-          <w:rPr>
-            <w:rStyle w:val="Hyperlink"/>
-            <w:lang w:val="en-US"/>
-          </w:rPr>
-          <w:t>c</w:t>
-        </w:r>
-        <w:r>
-          <w:rPr>
-            <w:rStyle w:val="Hyperlink"/>
-            <w:lang w:val="en-US"/>
-          </w:rPr>
-          <w:t>k profile 0x01[3]</w:t>
+          <w:t>: Cskip được tính toán cho stack profile 0x01[3]</w:t>
         </w:r>
         <w:r>
           <w:rPr>
@@ -10781,21 +10802,7 @@
             <w:rStyle w:val="Hyperlink"/>
             <w:lang w:val="en-US"/>
           </w:rPr>
-          <w:t xml:space="preserve">: So sánh </w:t>
-        </w:r>
-        <w:r>
-          <w:rPr>
-            <w:rStyle w:val="Hyperlink"/>
-            <w:lang w:val="en-US"/>
-          </w:rPr>
-          <w:t>c</w:t>
-        </w:r>
-        <w:r>
-          <w:rPr>
-            <w:rStyle w:val="Hyperlink"/>
-            <w:lang w:val="en-US"/>
-          </w:rPr>
-          <w:t>ác phương tìm đường trong ZigBee [3]</w:t>
+          <w:t>: So sánh các phương tìm đường trong ZigBee [3]</w:t>
         </w:r>
         <w:r>
           <w:rPr>
@@ -10871,21 +10878,21 @@
             <w:rStyle w:val="Hyperlink"/>
             <w:lang w:val="en-US"/>
           </w:rPr>
-          <w:t>: Địn</w:t>
+          <w:t>: Định dạng của giao</w:t>
         </w:r>
         <w:r>
           <w:rPr>
             <w:rStyle w:val="Hyperlink"/>
             <w:lang w:val="en-US"/>
           </w:rPr>
-          <w:t>h</w:t>
+          <w:t xml:space="preserve"> </w:t>
         </w:r>
         <w:r>
           <w:rPr>
             <w:rStyle w:val="Hyperlink"/>
             <w:lang w:val="en-US"/>
           </w:rPr>
-          <w:t xml:space="preserve"> dạng của giao thức Queue – Busting on ZigBee</w:t>
+          <w:t>thức Queue – Busting on ZigBee</w:t>
         </w:r>
         <w:r>
           <w:rPr>
@@ -10954,19 +10961,7 @@
             <w:rStyle w:val="Hyperlink"/>
           </w:rPr>
           <w:noBreakHyphen/>
-          <w:t xml:space="preserve">2: </w:t>
-        </w:r>
-        <w:r>
-          <w:rPr>
-            <w:rStyle w:val="Hyperlink"/>
-          </w:rPr>
-          <w:t>C</w:t>
-        </w:r>
-        <w:r>
-          <w:rPr>
-            <w:rStyle w:val="Hyperlink"/>
-          </w:rPr>
-          <w:t>ác thông số cấu hình cho mạng ZigBee</w:t>
+          <w:t>2: Các thông số cấu hình cho mạng ZigBee</w:t>
         </w:r>
         <w:r>
           <w:rPr>
@@ -11042,21 +11037,7 @@
             <w:rStyle w:val="Hyperlink"/>
             <w:lang w:val="en-US"/>
           </w:rPr>
-          <w:t xml:space="preserve">: Các </w:t>
-        </w:r>
-        <w:r>
-          <w:rPr>
-            <w:rStyle w:val="Hyperlink"/>
-            <w:lang w:val="en-US"/>
-          </w:rPr>
-          <w:t>t</w:t>
-        </w:r>
-        <w:r>
-          <w:rPr>
-            <w:rStyle w:val="Hyperlink"/>
-            <w:lang w:val="en-US"/>
-          </w:rPr>
-          <w:t>hông số cho Simple Description</w:t>
+          <w:t>: Các thông số cho Simple Description</w:t>
         </w:r>
         <w:r>
           <w:rPr>
@@ -11132,21 +11113,7 @@
             <w:rStyle w:val="Hyperlink"/>
             <w:lang w:val="en-US"/>
           </w:rPr>
-          <w:t>: Thông ti</w:t>
-        </w:r>
-        <w:r>
-          <w:rPr>
-            <w:rStyle w:val="Hyperlink"/>
-            <w:lang w:val="en-US"/>
-          </w:rPr>
-          <w:t>n</w:t>
-        </w:r>
-        <w:r>
-          <w:rPr>
-            <w:rStyle w:val="Hyperlink"/>
-            <w:lang w:val="en-US"/>
-          </w:rPr>
-          <w:t xml:space="preserve"> về các thiết bị handheld trong mạng ZigBee</w:t>
+          <w:t>: Thông tin về các thiết bị handheld trong mạng ZigBee</w:t>
         </w:r>
         <w:r>
           <w:rPr>
@@ -11248,7 +11215,7 @@
           <w:lang w:val="en-US"/>
         </w:rPr>
       </w:pPr>
-      <w:bookmarkStart w:id="5" w:name="_Toc312503784"/>
+      <w:bookmarkStart w:id="6" w:name="_Toc312751454"/>
       <w:r>
         <w:rPr>
           <w:rFonts w:cs="Times New Roman"/>
@@ -11259,7 +11226,7 @@
         <w:lastRenderedPageBreak/>
         <w:t>DANH SÁCH CÁC TỪ VIẾT TẮT</w:t>
       </w:r>
-      <w:bookmarkEnd w:id="5"/>
+      <w:bookmarkEnd w:id="6"/>
     </w:p>
     <w:tbl>
       <w:tblPr>
@@ -12855,10 +12822,10 @@
           <w:lang w:val="en-US"/>
         </w:rPr>
       </w:pPr>
-      <w:bookmarkStart w:id="6" w:name="_Ref311657447"/>
-      <w:bookmarkStart w:id="7" w:name="_Ref311657964"/>
-      <w:bookmarkStart w:id="8" w:name="_Ref311657992"/>
-      <w:bookmarkStart w:id="9" w:name="_Toc312503785"/>
+      <w:bookmarkStart w:id="7" w:name="_Ref311657447"/>
+      <w:bookmarkStart w:id="8" w:name="_Ref311657964"/>
+      <w:bookmarkStart w:id="9" w:name="_Ref311657992"/>
+      <w:bookmarkStart w:id="10" w:name="_Toc312751455"/>
       <w:r>
         <w:rPr>
           <w:rFonts w:cs="Times New Roman"/>
@@ -12873,10 +12840,10 @@
         </w:rPr>
         <w:t xml:space="preserve"> ĐỀ TÀI</w:t>
       </w:r>
-      <w:bookmarkEnd w:id="6"/>
       <w:bookmarkEnd w:id="7"/>
       <w:bookmarkEnd w:id="8"/>
       <w:bookmarkEnd w:id="9"/>
+      <w:bookmarkEnd w:id="10"/>
     </w:p>
     <w:p>
       <w:pPr>
@@ -12885,8 +12852,8 @@
           <w:lang w:val="en-US"/>
         </w:rPr>
       </w:pPr>
-      <w:bookmarkStart w:id="10" w:name="_Ref311656927"/>
-      <w:bookmarkStart w:id="11" w:name="_Toc312503786"/>
+      <w:bookmarkStart w:id="11" w:name="_Ref311656927"/>
+      <w:bookmarkStart w:id="12" w:name="_Toc312751456"/>
       <w:r>
         <w:rPr>
           <w:lang w:val="en-US"/>
@@ -12905,8 +12872,8 @@
         </w:rPr>
         <w:t>đề tài</w:t>
       </w:r>
-      <w:bookmarkEnd w:id="10"/>
       <w:bookmarkEnd w:id="11"/>
+      <w:bookmarkEnd w:id="12"/>
     </w:p>
     <w:p>
       <w:r>
@@ -12998,7 +12965,16 @@
         <w:t>Xây dựng hệ thống tín tiền nhanh trong siêu thị sử dụng mạng ZigBee</w:t>
       </w:r>
       <w:r>
-        <w:t xml:space="preserve">” hay còn gọi là “Queue – </w:t>
+        <w:t xml:space="preserve">” </w:t>
+      </w:r>
+      <w:r>
+        <w:rPr>
+          <w:lang w:val="en-US"/>
+        </w:rPr>
+        <w:t xml:space="preserve">gọi tắt là </w:t>
+      </w:r>
+      <w:r>
+        <w:t xml:space="preserve">“Queue – </w:t>
       </w:r>
       <w:r>
         <w:t>B</w:t>
@@ -13021,7 +12997,16 @@
     </w:p>
     <w:p>
       <w:r>
-        <w:t>Để thực hiện đề tài thì chúng tôi đưa ra mục tiêunhư sau:</w:t>
+        <w:t>Để thực hiện đề tài thì chúng tôi đưa ra mục tiêu</w:t>
+      </w:r>
+      <w:r>
+        <w:rPr>
+          <w:lang w:val="en-US"/>
+        </w:rPr>
+        <w:t xml:space="preserve"> </w:t>
+      </w:r>
+      <w:r>
+        <w:t>như sau:</w:t>
       </w:r>
     </w:p>
     <w:p>
@@ -13186,7 +13171,7 @@
           <w:lang w:val="en-US"/>
         </w:rPr>
       </w:pPr>
-      <w:bookmarkStart w:id="12" w:name="_Toc312503787"/>
+      <w:bookmarkStart w:id="13" w:name="_Toc312751457"/>
       <w:r>
         <w:rPr>
           <w:lang w:val="en-US"/>
@@ -13194,7 +13179,7 @@
         <w:lastRenderedPageBreak/>
         <w:t>Phân tích đề tài</w:t>
       </w:r>
-      <w:bookmarkEnd w:id="12"/>
+      <w:bookmarkEnd w:id="13"/>
     </w:p>
     <w:p>
       <w:pPr>
@@ -13204,7 +13189,7 @@
           <w:lang w:val="en-US"/>
         </w:rPr>
       </w:pPr>
-      <w:bookmarkStart w:id="13" w:name="_Toc312503788"/>
+      <w:bookmarkStart w:id="14" w:name="_Toc312751458"/>
       <w:r>
         <w:rPr>
           <w:rFonts w:cs="Times New Roman"/>
@@ -13212,7 +13197,7 @@
         </w:rPr>
         <w:t>Vấn đề thực tế và bài toán</w:t>
       </w:r>
-      <w:bookmarkEnd w:id="13"/>
+      <w:bookmarkEnd w:id="14"/>
     </w:p>
     <w:p>
       <w:pPr>
@@ -13461,7 +13446,7 @@
           <w:lang w:val="en-US"/>
         </w:rPr>
       </w:pPr>
-      <w:bookmarkStart w:id="14" w:name="_Toc312503789"/>
+      <w:bookmarkStart w:id="15" w:name="_Toc312751459"/>
       <w:r>
         <w:rPr>
           <w:rFonts w:cs="Times New Roman"/>
@@ -13476,7 +13461,7 @@
         </w:rPr>
         <w:t>đề nghị</w:t>
       </w:r>
-      <w:bookmarkEnd w:id="14"/>
+      <w:bookmarkEnd w:id="15"/>
     </w:p>
     <w:p>
       <w:pPr>
@@ -13912,7 +13897,7 @@
           <w:lang w:val="en-US"/>
         </w:rPr>
       </w:pPr>
-      <w:bookmarkStart w:id="15" w:name="_Toc312503790"/>
+      <w:bookmarkStart w:id="16" w:name="_Toc312751460"/>
       <w:r>
         <w:rPr>
           <w:rFonts w:cs="Times New Roman"/>
@@ -13920,7 +13905,7 @@
         </w:rPr>
         <w:t>Nhiệm vụ của đề tài</w:t>
       </w:r>
-      <w:bookmarkEnd w:id="15"/>
+      <w:bookmarkEnd w:id="16"/>
     </w:p>
     <w:p>
       <w:pPr>
@@ -13979,19 +13964,7 @@
         <w:rPr>
           <w:lang w:val="en-US"/>
         </w:rPr>
-        <w:t xml:space="preserve">Phân tích và thiết </w:t>
-      </w:r>
-      <w:r>
-        <w:rPr>
-          <w:lang w:val="en-US"/>
-        </w:rPr>
-        <w:t>kế một hệ thống Queue – Busting on ZigBee hoàn chỉnh</w:t>
-      </w:r>
-      <w:r>
-        <w:rPr>
-          <w:lang w:val="en-US"/>
-        </w:rPr>
-        <w:t>.</w:t>
+        <w:t>Phân tích và thiết kế một hệ thống Queue – Busting on ZigBee hoàn chỉnh.</w:t>
       </w:r>
     </w:p>
     <w:p>
@@ -14087,6 +14060,42 @@
         <w:rPr>
           <w:lang w:val="en-US"/>
         </w:rPr>
+        <w:t>Bổ sung thêm một số tính năng cần thiết khác cho việc bảo trì cũng như kiểm tra hệ thống.</w:t>
+      </w:r>
+    </w:p>
+    <w:p>
+      <w:pPr>
+        <w:pStyle w:val="ListParagraph"/>
+        <w:numPr>
+          <w:ilvl w:val="0"/>
+          <w:numId w:val="18"/>
+        </w:numPr>
+        <w:rPr>
+          <w:lang w:val="en-US"/>
+        </w:rPr>
+      </w:pPr>
+      <w:r>
+        <w:rPr>
+          <w:lang w:val="en-US"/>
+        </w:rPr>
+        <w:t>Phát triển thêm các phương thức bảo mật cho hệ thống.</w:t>
+      </w:r>
+    </w:p>
+    <w:p>
+      <w:pPr>
+        <w:pStyle w:val="ListParagraph"/>
+        <w:numPr>
+          <w:ilvl w:val="0"/>
+          <w:numId w:val="18"/>
+        </w:numPr>
+        <w:rPr>
+          <w:lang w:val="en-US"/>
+        </w:rPr>
+      </w:pPr>
+      <w:r>
+        <w:rPr>
+          <w:lang w:val="en-US"/>
+        </w:rPr>
         <w:t xml:space="preserve">Đánh giá </w:t>
       </w:r>
       <w:r>
@@ -14101,8 +14110,6 @@
         </w:rPr>
         <w:t>ueue – Busting on ZigBee vừa thực hiện được.</w:t>
       </w:r>
-      <w:bookmarkStart w:id="16" w:name="_GoBack"/>
-      <w:bookmarkEnd w:id="16"/>
     </w:p>
     <w:p>
       <w:pPr>
@@ -14112,7 +14119,7 @@
         </w:rPr>
       </w:pPr>
       <w:bookmarkStart w:id="17" w:name="_Ref311657248"/>
-      <w:bookmarkStart w:id="18" w:name="_Toc312503791"/>
+      <w:bookmarkStart w:id="18" w:name="_Toc312751461"/>
       <w:r>
         <w:rPr>
           <w:lang w:val="en-US"/>
@@ -14137,7 +14144,7 @@
           <w:lang w:val="en-US"/>
         </w:rPr>
       </w:pPr>
-      <w:bookmarkStart w:id="19" w:name="_Toc312503792"/>
+      <w:bookmarkStart w:id="19" w:name="_Toc312751462"/>
       <w:r>
         <w:rPr>
           <w:rFonts w:cs="Times New Roman"/>
@@ -14361,7 +14368,7 @@
       <w:bookmarkStart w:id="21" w:name="_Ref312443997"/>
       <w:bookmarkStart w:id="22" w:name="_Ref312444002"/>
       <w:bookmarkStart w:id="23" w:name="_Ref312444008"/>
-      <w:bookmarkStart w:id="24" w:name="_Toc312503793"/>
+      <w:bookmarkStart w:id="24" w:name="_Toc312751463"/>
       <w:r>
         <w:rPr>
           <w:rFonts w:cs="Times New Roman"/>
@@ -14417,7 +14424,7 @@
           <w:lang w:val="en-US"/>
         </w:rPr>
       </w:pPr>
-      <w:bookmarkStart w:id="25" w:name="_Toc312503794"/>
+      <w:bookmarkStart w:id="25" w:name="_Toc312751464"/>
       <w:r>
         <w:rPr>
           <w:rFonts w:cs="Times New Roman"/>
@@ -14502,7 +14509,7 @@
           <w:lang w:val="en-US"/>
         </w:rPr>
       </w:pPr>
-      <w:bookmarkStart w:id="26" w:name="_Toc312503795"/>
+      <w:bookmarkStart w:id="26" w:name="_Toc312751465"/>
       <w:r>
         <w:rPr>
           <w:lang w:val="en-US"/>
@@ -15894,7 +15901,7 @@
           <w:lang w:val="en-US"/>
         </w:rPr>
       </w:pPr>
-      <w:bookmarkStart w:id="28" w:name="_Toc312503796"/>
+      <w:bookmarkStart w:id="28" w:name="_Toc312751466"/>
       <w:r>
         <w:rPr>
           <w:lang w:val="en-US"/>
@@ -16008,7 +16015,7 @@
       </w:pPr>
       <w:bookmarkStart w:id="29" w:name="_Ref311658686"/>
       <w:bookmarkStart w:id="30" w:name="_Ref311658737"/>
-      <w:bookmarkStart w:id="31" w:name="_Toc312503797"/>
+      <w:bookmarkStart w:id="31" w:name="_Toc312751467"/>
       <w:r>
         <w:rPr>
           <w:rFonts w:cs="Times New Roman"/>
@@ -16027,7 +16034,7 @@
           <w:lang w:val="en-US"/>
         </w:rPr>
       </w:pPr>
-      <w:bookmarkStart w:id="32" w:name="_Toc312503798"/>
+      <w:bookmarkStart w:id="32" w:name="_Toc312751468"/>
       <w:r>
         <w:t>Tổng quan về mạng ZigBee</w:t>
       </w:r>
@@ -16037,7 +16044,7 @@
       <w:pPr>
         <w:pStyle w:val="Heading3"/>
       </w:pPr>
-      <w:bookmarkStart w:id="33" w:name="_Toc312503799"/>
+      <w:bookmarkStart w:id="33" w:name="_Toc312751469"/>
       <w:r>
         <w:t xml:space="preserve">Thị trường mà </w:t>
       </w:r>
@@ -16177,8 +16184,8 @@
       <w:pPr>
         <w:pStyle w:val="Caption"/>
       </w:pPr>
-      <w:bookmarkStart w:id="34" w:name="_Toc312744258"/>
-      <w:bookmarkStart w:id="35" w:name="_Ref312448444"/>
+      <w:bookmarkStart w:id="34" w:name="_Ref312448444"/>
+      <w:bookmarkStart w:id="35" w:name="_Toc312744258"/>
       <w:r>
         <w:t xml:space="preserve">Bảng </w:t>
       </w:r>
@@ -16215,14 +16222,14 @@
       <w:r>
         <w:fldChar w:fldCharType="end"/>
       </w:r>
+      <w:bookmarkEnd w:id="34"/>
+      <w:r>
+        <w:rPr>
+          <w:lang w:val="en-US"/>
+        </w:rPr>
+        <w:t>: So sánh xu hướng ứng dụng giữa các giao thức wireless khác và ZigBee.</w:t>
+      </w:r>
       <w:bookmarkEnd w:id="35"/>
-      <w:r>
-        <w:rPr>
-          <w:lang w:val="en-US"/>
-        </w:rPr>
-        <w:t>: So sánh xu hướng ứng dụng giữa các giao thức wireless khác và ZigBee.</w:t>
-      </w:r>
-      <w:bookmarkEnd w:id="34"/>
     </w:p>
     <w:tbl>
       <w:tblPr>
@@ -17025,7 +17032,7 @@
       <w:pPr>
         <w:pStyle w:val="Heading3"/>
       </w:pPr>
-      <w:bookmarkStart w:id="39" w:name="_Toc312503800"/>
+      <w:bookmarkStart w:id="39" w:name="_Toc312751470"/>
       <w:r>
         <w:t>ZigBee là gì?</w:t>
       </w:r>
@@ -18418,7 +18425,7 @@
       <w:pPr>
         <w:pStyle w:val="Heading3"/>
       </w:pPr>
-      <w:bookmarkStart w:id="49" w:name="_Toc312503801"/>
+      <w:bookmarkStart w:id="49" w:name="_Toc312751471"/>
       <w:r>
         <w:t>Kiến trúc mạng cơ bản của ZigBee</w:t>
       </w:r>
@@ -18885,7 +18892,7 @@
           <w:lang w:val="en-US"/>
         </w:rPr>
       </w:pPr>
-      <w:bookmarkStart w:id="52" w:name="_Toc312503802"/>
+      <w:bookmarkStart w:id="52" w:name="_Toc312751472"/>
       <w:r>
         <w:rPr>
           <w:lang w:val="en-US"/>
@@ -19174,7 +19181,7 @@
           <w:lang w:val="en-US"/>
         </w:rPr>
       </w:pPr>
-      <w:bookmarkStart w:id="55" w:name="_Toc312503803"/>
+      <w:bookmarkStart w:id="55" w:name="_Toc312751473"/>
       <w:r>
         <w:rPr>
           <w:lang w:val="en-US"/>
@@ -19269,7 +19276,7 @@
           <w:lang w:val="en-US"/>
         </w:rPr>
       </w:pPr>
-      <w:bookmarkStart w:id="56" w:name="_Toc312503804"/>
+      <w:bookmarkStart w:id="56" w:name="_Toc312751474"/>
       <w:r>
         <w:rPr>
           <w:lang w:val="en-US"/>
@@ -19341,7 +19348,7 @@
           <w:lang w:val="en-US"/>
         </w:rPr>
       </w:pPr>
-      <w:bookmarkStart w:id="57" w:name="_Toc312503805"/>
+      <w:bookmarkStart w:id="57" w:name="_Toc312751475"/>
       <w:r>
         <w:rPr>
           <w:lang w:val="en-US"/>
@@ -19475,7 +19482,7 @@
           <w:lang w:val="en-US"/>
         </w:rPr>
       </w:pPr>
-      <w:bookmarkStart w:id="58" w:name="_Toc312503806"/>
+      <w:bookmarkStart w:id="58" w:name="_Toc312751476"/>
       <w:r>
         <w:rPr>
           <w:lang w:val="en-US"/>
@@ -19936,7 +19943,7 @@
           <w:lang w:val="en-US"/>
         </w:rPr>
       </w:pPr>
-      <w:bookmarkStart w:id="59" w:name="_Toc312503807"/>
+      <w:bookmarkStart w:id="59" w:name="_Toc312751477"/>
       <w:r>
         <w:rPr>
           <w:lang w:val="en-US"/>
@@ -20227,7 +20234,7 @@
           <w:lang w:val="en-US"/>
         </w:rPr>
       </w:pPr>
-      <w:bookmarkStart w:id="62" w:name="_Toc312503808"/>
+      <w:bookmarkStart w:id="62" w:name="_Toc312751478"/>
       <w:r>
         <w:rPr>
           <w:lang w:val="en-US"/>
@@ -20468,19 +20475,15 @@
         <w:rPr>
           <w:lang w:val="en-US"/>
         </w:rPr>
-      </w:r>
-      <w:r>
-        <w:rPr>
-          <w:lang w:val="en-US"/>
-        </w:rPr>
         <w:fldChar w:fldCharType="separate"/>
       </w:r>
       <w:r>
-        <w:t>Bảng 2</w:t>
-      </w:r>
-      <w:r>
-        <w:noBreakHyphen/>
-        <w:t>2</w:t>
+        <w:rPr>
+          <w:b/>
+          <w:bCs/>
+          <w:lang w:val="en-US"/>
+        </w:rPr>
+        <w:t>Error! Reference source not found.</w:t>
       </w:r>
       <w:r>
         <w:rPr>
@@ -20508,7 +20511,7 @@
           <w:lang w:val="en-US"/>
         </w:rPr>
       </w:pPr>
-      <w:bookmarkStart w:id="64" w:name="_Toc312503809"/>
+      <w:bookmarkStart w:id="64" w:name="_Toc312751479"/>
       <w:r>
         <w:rPr>
           <w:lang w:val="en-US"/>
@@ -20550,7 +20553,7 @@
           <w:lang w:val="en-US"/>
         </w:rPr>
       </w:pPr>
-      <w:bookmarkStart w:id="65" w:name="_Toc312503810"/>
+      <w:bookmarkStart w:id="65" w:name="_Toc312751480"/>
       <w:r>
         <w:rPr>
           <w:lang w:val="en-US"/>
@@ -20835,7 +20838,7 @@
           <w:lang w:val="en-US"/>
         </w:rPr>
       </w:pPr>
-      <w:bookmarkStart w:id="68" w:name="_Toc312503811"/>
+      <w:bookmarkStart w:id="68" w:name="_Toc312751481"/>
       <w:r>
         <w:rPr>
           <w:lang w:val="en-US"/>
@@ -21545,7 +21548,7 @@
           <w:lang w:val="en-US"/>
         </w:rPr>
       </w:pPr>
-      <w:bookmarkStart w:id="71" w:name="_Toc312503812"/>
+      <w:bookmarkStart w:id="71" w:name="_Toc312751482"/>
       <w:r>
         <w:rPr>
           <w:lang w:val="en-US"/>
@@ -21830,7 +21833,7 @@
           <w:lang w:val="en-US"/>
         </w:rPr>
       </w:pPr>
-      <w:bookmarkStart w:id="73" w:name="_Toc312503813"/>
+      <w:bookmarkStart w:id="73" w:name="_Toc312751483"/>
       <w:r>
         <w:rPr>
           <w:lang w:val="en-US"/>
@@ -21974,7 +21977,7 @@
           <w:lang w:val="en-US"/>
         </w:rPr>
       </w:pPr>
-      <w:bookmarkStart w:id="74" w:name="_Toc312503814"/>
+      <w:bookmarkStart w:id="74" w:name="_Toc312751484"/>
       <w:r>
         <w:rPr>
           <w:lang w:val="en-US"/>
@@ -22076,7 +22079,7 @@
           <w:lang w:val="en-US"/>
         </w:rPr>
       </w:pPr>
-      <w:bookmarkStart w:id="75" w:name="_Toc312503815"/>
+      <w:bookmarkStart w:id="75" w:name="_Toc312751485"/>
       <w:r>
         <w:rPr>
           <w:lang w:val="en-US"/>
@@ -22216,7 +22219,7 @@
           <w:lang w:val="en-US"/>
         </w:rPr>
       </w:pPr>
-      <w:bookmarkStart w:id="76" w:name="_Toc312503816"/>
+      <w:bookmarkStart w:id="76" w:name="_Toc312751486"/>
       <w:r>
         <w:rPr>
           <w:lang w:val="en-US"/>
@@ -22230,7 +22233,7 @@
       <w:pPr>
         <w:pStyle w:val="Heading3"/>
       </w:pPr>
-      <w:bookmarkStart w:id="77" w:name="_Toc312503817"/>
+      <w:bookmarkStart w:id="77" w:name="_Toc312751487"/>
       <w:r>
         <w:t>ZigBee và IEEE 802.15.4</w:t>
       </w:r>
@@ -22885,7 +22888,7 @@
       <w:pPr>
         <w:pStyle w:val="Heading3"/>
       </w:pPr>
-      <w:bookmarkStart w:id="78" w:name="_Toc312503818"/>
+      <w:bookmarkStart w:id="78" w:name="_Toc312751488"/>
       <w:r>
         <w:t>Thiết lậ</w:t>
       </w:r>
@@ -24185,7 +24188,7 @@
       <w:pPr>
         <w:pStyle w:val="Heading3"/>
       </w:pPr>
-      <w:bookmarkStart w:id="81" w:name="_Toc312503819"/>
+      <w:bookmarkStart w:id="81" w:name="_Toc312751489"/>
       <w:r>
         <w:t xml:space="preserve">Gán địa </w:t>
       </w:r>
@@ -24917,7 +24920,7 @@
       <w:pPr>
         <w:pStyle w:val="Heading3"/>
       </w:pPr>
-      <w:bookmarkStart w:id="85" w:name="_Toc312503820"/>
+      <w:bookmarkStart w:id="85" w:name="_Toc312751490"/>
       <w:r>
         <w:t>Tìm đường cho packet trong ZigBee</w:t>
       </w:r>
@@ -25222,7 +25225,7 @@
           <w:lang w:val="en-US"/>
         </w:rPr>
       </w:pPr>
-      <w:bookmarkStart w:id="87" w:name="_Toc312503821"/>
+      <w:bookmarkStart w:id="87" w:name="_Toc312751491"/>
       <w:r>
         <w:rPr>
           <w:lang w:val="en-US"/>
@@ -25263,7 +25266,7 @@
           <w:lang w:val="en-US"/>
         </w:rPr>
       </w:pPr>
-      <w:bookmarkStart w:id="88" w:name="_Toc312503822"/>
+      <w:bookmarkStart w:id="88" w:name="_Toc312751492"/>
       <w:r>
         <w:rPr>
           <w:lang w:val="en-US"/>
@@ -25295,7 +25298,7 @@
           <w:lang w:val="en-US"/>
         </w:rPr>
       </w:pPr>
-      <w:bookmarkStart w:id="89" w:name="_Toc312503823"/>
+      <w:bookmarkStart w:id="89" w:name="_Toc312751493"/>
       <w:r>
         <w:rPr>
           <w:lang w:val="en-US"/>
@@ -25325,7 +25328,7 @@
           <w:lang w:val="en-US"/>
         </w:rPr>
       </w:pPr>
-      <w:bookmarkStart w:id="90" w:name="_Toc312503824"/>
+      <w:bookmarkStart w:id="90" w:name="_Toc312751494"/>
       <w:r>
         <w:rPr>
           <w:lang w:val="en-US"/>
@@ -25493,7 +25496,7 @@
         <w:lastRenderedPageBreak/>
         <w:t xml:space="preserve"> </w:t>
       </w:r>
-      <w:bookmarkStart w:id="93" w:name="_Toc312503825"/>
+      <w:bookmarkStart w:id="93" w:name="_Toc312751495"/>
       <w:r>
         <w:rPr>
           <w:rFonts w:cs="Times New Roman"/>
@@ -25519,7 +25522,7 @@
           <w:lang w:val="en-US"/>
         </w:rPr>
       </w:pPr>
-      <w:bookmarkStart w:id="94" w:name="_Toc312503826"/>
+      <w:bookmarkStart w:id="94" w:name="_Toc312751496"/>
       <w:r>
         <w:rPr>
           <w:lang w:val="en-US"/>
@@ -25541,7 +25544,7 @@
           <w:lang w:val="en-US" w:eastAsia="ar-SA"/>
         </w:rPr>
       </w:pPr>
-      <w:bookmarkStart w:id="95" w:name="_Toc312503827"/>
+      <w:bookmarkStart w:id="95" w:name="_Toc312751497"/>
       <w:r>
         <w:rPr>
           <w:lang w:val="en-US" w:eastAsia="ar-SA"/>
@@ -25843,7 +25846,7 @@
           <w:lang w:val="en-US" w:eastAsia="ar-SA"/>
         </w:rPr>
       </w:pPr>
-      <w:bookmarkStart w:id="98" w:name="_Toc312503828"/>
+      <w:bookmarkStart w:id="98" w:name="_Toc312751498"/>
       <w:r>
         <w:rPr>
           <w:lang w:val="en-US" w:eastAsia="ar-SA"/>
@@ -26021,7 +26024,7 @@
           <v:shape id="_x0000_i1025" type="#_x0000_t75" style="width:278.25pt;height:304.5pt" o:ole="">
             <v:imagedata r:id="rId38" o:title=""/>
           </v:shape>
-          <o:OLEObject Type="Embed" ProgID="Visio.Drawing.11" ShapeID="_x0000_i1025" DrawAspect="Content" ObjectID="_1386492803" r:id="rId39"/>
+          <o:OLEObject Type="Embed" ProgID="Visio.Drawing.11" ShapeID="_x0000_i1025" DrawAspect="Content" ObjectID="_1386494129" r:id="rId39"/>
         </w:object>
       </w:r>
     </w:p>
@@ -26585,8 +26588,8 @@
           <w:lang w:val="en-US"/>
         </w:rPr>
       </w:pPr>
-      <w:bookmarkStart w:id="100" w:name="_Toc312744262"/>
-      <w:bookmarkStart w:id="101" w:name="_Ref312501202"/>
+      <w:bookmarkStart w:id="100" w:name="_Ref312501202"/>
+      <w:bookmarkStart w:id="101" w:name="_Toc312744262"/>
       <w:r>
         <w:t xml:space="preserve">Bảng </w:t>
       </w:r>
@@ -26623,14 +26626,14 @@
       <w:r>
         <w:fldChar w:fldCharType="end"/>
       </w:r>
+      <w:bookmarkEnd w:id="100"/>
+      <w:r>
+        <w:rPr>
+          <w:lang w:val="en-US"/>
+        </w:rPr>
+        <w:t>: Định dạng của giao thức Queue – Busting on ZigBee</w:t>
+      </w:r>
       <w:bookmarkEnd w:id="101"/>
-      <w:r>
-        <w:rPr>
-          <w:lang w:val="en-US"/>
-        </w:rPr>
-        <w:t>: Định dạng của giao thức Queue – Busting on ZigBee</w:t>
-      </w:r>
-      <w:bookmarkEnd w:id="100"/>
     </w:p>
     <w:tbl>
       <w:tblPr>
@@ -27783,7 +27786,7 @@
           <w:lang w:val="en-US"/>
         </w:rPr>
       </w:pPr>
-      <w:bookmarkStart w:id="104" w:name="_Toc312503829"/>
+      <w:bookmarkStart w:id="104" w:name="_Toc312751499"/>
       <w:bookmarkEnd w:id="102"/>
       <w:bookmarkEnd w:id="103"/>
       <w:r>
@@ -29820,7 +29823,7 @@
           <w:lang w:val="en-US"/>
         </w:rPr>
       </w:pPr>
-      <w:bookmarkStart w:id="111" w:name="_Toc312503830"/>
+      <w:bookmarkStart w:id="111" w:name="_Toc312751500"/>
       <w:r>
         <w:rPr>
           <w:rFonts w:cs="Times New Roman"/>
@@ -29984,7 +29987,7 @@
           <w:lang w:val="en-US"/>
         </w:rPr>
       </w:pPr>
-      <w:bookmarkStart w:id="114" w:name="_Toc312503831"/>
+      <w:bookmarkStart w:id="114" w:name="_Toc312751501"/>
       <w:r>
         <w:rPr>
           <w:lang w:val="en-US"/>
@@ -30095,8 +30098,8 @@
           <w:lang w:val="en-US"/>
         </w:rPr>
       </w:pPr>
-      <w:bookmarkStart w:id="115" w:name="_Toc312744263"/>
-      <w:bookmarkStart w:id="116" w:name="_Ref312504153"/>
+      <w:bookmarkStart w:id="115" w:name="_Ref312504153"/>
+      <w:bookmarkStart w:id="116" w:name="_Toc312744263"/>
       <w:r>
         <w:t xml:space="preserve">Bảng </w:t>
       </w:r>
@@ -30133,11 +30136,11 @@
       <w:r>
         <w:fldChar w:fldCharType="end"/>
       </w:r>
+      <w:bookmarkEnd w:id="115"/>
+      <w:r>
+        <w:t>: Các thông số cấu hình cho mạng ZigBee</w:t>
+      </w:r>
       <w:bookmarkEnd w:id="116"/>
-      <w:r>
-        <w:t>: Các thông số cấu hình cho mạng ZigBee</w:t>
-      </w:r>
-      <w:bookmarkEnd w:id="115"/>
     </w:p>
     <w:tbl>
       <w:tblPr>
@@ -30641,13 +30644,6 @@
       </w:r>
     </w:p>
     <w:p>
-      <w:r>
-        <w:t>Bảng 3</w:t>
-      </w:r>
-      <w:r>
-        <w:noBreakHyphen/>
-        <w:t>3</w:t>
-      </w:r>
       <w:r>
         <w:rPr>
           <w:lang w:val="en-US"/>
@@ -31186,7 +31182,7 @@
           <w:lang w:val="en-US"/>
         </w:rPr>
       </w:pPr>
-      <w:bookmarkStart w:id="121" w:name="_Toc312503832"/>
+      <w:bookmarkStart w:id="121" w:name="_Toc312751502"/>
       <w:r>
         <w:rPr>
           <w:lang w:val="en-US"/>
@@ -31209,7 +31205,7 @@
       </w:pPr>
       <w:bookmarkStart w:id="122" w:name="_Ref312444914"/>
       <w:bookmarkStart w:id="123" w:name="_Ref312444919"/>
-      <w:bookmarkStart w:id="124" w:name="_Toc312503833"/>
+      <w:bookmarkStart w:id="124" w:name="_Toc312751503"/>
       <w:r>
         <w:rPr>
           <w:rFonts w:cs="Times New Roman"/>
@@ -34179,7 +34175,7 @@
           <w:lang w:val="en-US"/>
         </w:rPr>
       </w:pPr>
-      <w:bookmarkStart w:id="125" w:name="_Toc312503834"/>
+      <w:bookmarkStart w:id="125" w:name="_Toc312751504"/>
       <w:r>
         <w:rPr>
           <w:rFonts w:cs="Times New Roman"/>
@@ -34324,7 +34320,7 @@
           <v:shape id="_x0000_i1026" type="#_x0000_t75" style="width:382.5pt;height:290.25pt" o:ole="">
             <v:imagedata r:id="rId46" o:title=""/>
           </v:shape>
-          <o:OLEObject Type="Embed" ProgID="Visio.Drawing.11" ShapeID="_x0000_i1026" DrawAspect="Content" ObjectID="_1386492804" r:id="rId47"/>
+          <o:OLEObject Type="Embed" ProgID="Visio.Drawing.11" ShapeID="_x0000_i1026" DrawAspect="Content" ObjectID="_1386494130" r:id="rId47"/>
         </w:object>
       </w:r>
     </w:p>
@@ -34383,7 +34379,7 @@
           <w:lang w:val="en-US"/>
         </w:rPr>
       </w:pPr>
-      <w:bookmarkStart w:id="127" w:name="_Toc312503835"/>
+      <w:bookmarkStart w:id="127" w:name="_Toc312751505"/>
       <w:r>
         <w:rPr>
           <w:rFonts w:cs="Times New Roman"/>
@@ -34641,7 +34637,7 @@
           <v:shape id="_x0000_i1027" type="#_x0000_t75" style="width:347.25pt;height:277.5pt" o:ole="">
             <v:imagedata r:id="rId48" o:title=""/>
           </v:shape>
-          <o:OLEObject Type="Embed" ProgID="Visio.Drawing.11" ShapeID="_x0000_i1027" DrawAspect="Content" ObjectID="_1386492805" r:id="rId49"/>
+          <o:OLEObject Type="Embed" ProgID="Visio.Drawing.11" ShapeID="_x0000_i1027" DrawAspect="Content" ObjectID="_1386494131" r:id="rId49"/>
         </w:object>
       </w:r>
     </w:p>
@@ -34758,7 +34754,7 @@
           <v:shape id="_x0000_i1028" type="#_x0000_t75" style="width:197.25pt;height:229.5pt" o:ole="">
             <v:imagedata r:id="rId50" o:title=""/>
           </v:shape>
-          <o:OLEObject Type="Embed" ProgID="Visio.Drawing.11" ShapeID="_x0000_i1028" DrawAspect="Content" ObjectID="_1386492806" r:id="rId51"/>
+          <o:OLEObject Type="Embed" ProgID="Visio.Drawing.11" ShapeID="_x0000_i1028" DrawAspect="Content" ObjectID="_1386494132" r:id="rId51"/>
         </w:object>
       </w:r>
     </w:p>
@@ -34898,7 +34894,7 @@
           <v:shape id="_x0000_i1029" type="#_x0000_t75" style="width:457.5pt;height:480pt" o:ole="">
             <v:imagedata r:id="rId52" o:title=""/>
           </v:shape>
-          <o:OLEObject Type="Embed" ProgID="Visio.Drawing.11" ShapeID="_x0000_i1029" DrawAspect="Content" ObjectID="_1386492807" r:id="rId53"/>
+          <o:OLEObject Type="Embed" ProgID="Visio.Drawing.11" ShapeID="_x0000_i1029" DrawAspect="Content" ObjectID="_1386494133" r:id="rId53"/>
         </w:object>
       </w:r>
     </w:p>
@@ -35092,7 +35088,7 @@
           <v:shape id="_x0000_i1030" type="#_x0000_t75" style="width:309.75pt;height:303pt" o:ole="">
             <v:imagedata r:id="rId54" o:title=""/>
           </v:shape>
-          <o:OLEObject Type="Embed" ProgID="Visio.Drawing.11" ShapeID="_x0000_i1030" DrawAspect="Content" ObjectID="_1386492808" r:id="rId55"/>
+          <o:OLEObject Type="Embed" ProgID="Visio.Drawing.11" ShapeID="_x0000_i1030" DrawAspect="Content" ObjectID="_1386494134" r:id="rId55"/>
         </w:object>
       </w:r>
     </w:p>
@@ -35200,7 +35196,7 @@
           <v:shape id="_x0000_i1031" type="#_x0000_t75" style="width:447.75pt;height:427.5pt" o:ole="">
             <v:imagedata r:id="rId56" o:title=""/>
           </v:shape>
-          <o:OLEObject Type="Embed" ProgID="Visio.Drawing.11" ShapeID="_x0000_i1031" DrawAspect="Content" ObjectID="_1386492809" r:id="rId57"/>
+          <o:OLEObject Type="Embed" ProgID="Visio.Drawing.11" ShapeID="_x0000_i1031" DrawAspect="Content" ObjectID="_1386494135" r:id="rId57"/>
         </w:object>
       </w:r>
     </w:p>
@@ -35276,7 +35272,7 @@
           <w:lang w:val="en-US"/>
         </w:rPr>
       </w:pPr>
-      <w:bookmarkStart w:id="133" w:name="_Toc312503836"/>
+      <w:bookmarkStart w:id="133" w:name="_Toc312751506"/>
       <w:r>
         <w:rPr>
           <w:lang w:val="en-US"/>
@@ -35296,7 +35292,7 @@
         </w:rPr>
       </w:pPr>
       <w:bookmarkStart w:id="134" w:name="_Ref312444090"/>
-      <w:bookmarkStart w:id="135" w:name="_Toc312503837"/>
+      <w:bookmarkStart w:id="135" w:name="_Toc312751507"/>
       <w:r>
         <w:rPr>
           <w:rFonts w:cs="Times New Roman"/>
@@ -35623,7 +35619,7 @@
           <w:rFonts w:cs="Times New Roman"/>
         </w:rPr>
       </w:pPr>
-      <w:bookmarkStart w:id="136" w:name="_Toc312503838"/>
+      <w:bookmarkStart w:id="136" w:name="_Toc312751508"/>
       <w:r>
         <w:rPr>
           <w:rFonts w:cs="Times New Roman"/>
@@ -36001,7 +35997,7 @@
           <w:lang w:val="en-US"/>
         </w:rPr>
       </w:pPr>
-      <w:bookmarkStart w:id="139" w:name="_Toc312503839"/>
+      <w:bookmarkStart w:id="139" w:name="_Toc312751509"/>
       <w:r>
         <w:rPr>
           <w:lang w:val="en-US"/>
@@ -37283,7 +37279,7 @@
           <w:lang w:val="en-US"/>
         </w:rPr>
       </w:pPr>
-      <w:bookmarkStart w:id="146" w:name="_Toc312503840"/>
+      <w:bookmarkStart w:id="146" w:name="_Toc312751510"/>
       <w:r>
         <w:rPr>
           <w:lang w:val="en-US"/>
@@ -37302,7 +37298,7 @@
       <w:pPr>
         <w:pStyle w:val="Heading3"/>
       </w:pPr>
-      <w:bookmarkStart w:id="147" w:name="_Toc312503841"/>
+      <w:bookmarkStart w:id="147" w:name="_Toc312751511"/>
       <w:r>
         <w:rPr>
           <w:lang w:val="en-US"/>
@@ -38842,7 +38838,7 @@
       <w:pPr>
         <w:pStyle w:val="Heading3"/>
       </w:pPr>
-      <w:bookmarkStart w:id="148" w:name="_Toc312503842"/>
+      <w:bookmarkStart w:id="148" w:name="_Toc312751512"/>
       <w:r>
         <w:t>Hiện thực</w:t>
       </w:r>
@@ -39254,7 +39250,7 @@
           <w:lang w:eastAsia="ar-SA"/>
         </w:rPr>
       </w:pPr>
-      <w:bookmarkStart w:id="150" w:name="_Toc312503843"/>
+      <w:bookmarkStart w:id="150" w:name="_Toc312751513"/>
       <w:r>
         <w:rPr>
           <w:lang w:val="en-US" w:eastAsia="ar-SA"/>
@@ -40320,21 +40316,17 @@
           <w:szCs w:val="24"/>
           <w:lang w:val="fr-FR"/>
         </w:rPr>
-      </w:r>
-      <w:r>
-        <w:rPr>
-          <w:rFonts w:cs="Times New Roman"/>
-          <w:szCs w:val="24"/>
-          <w:lang w:val="fr-FR"/>
-        </w:rPr>
         <w:fldChar w:fldCharType="separate"/>
       </w:r>
       <w:r>
-        <w:t>Bảng 3</w:t>
-      </w:r>
-      <w:r>
-        <w:noBreakHyphen/>
-        <w:t>4</w:t>
+        <w:rPr>
+          <w:rFonts w:cs="Times New Roman"/>
+          <w:b/>
+          <w:bCs/>
+          <w:szCs w:val="24"/>
+          <w:lang w:val="en-US"/>
+        </w:rPr>
+        <w:t>Error! Reference source not found.</w:t>
       </w:r>
       <w:r>
         <w:rPr>
@@ -40434,7 +40426,7 @@
         </w:rPr>
       </w:pPr>
       <w:bookmarkStart w:id="157" w:name="_Ref312250314"/>
-      <w:bookmarkStart w:id="158" w:name="_Toc312503844"/>
+      <w:bookmarkStart w:id="158" w:name="_Toc312751514"/>
       <w:bookmarkEnd w:id="112"/>
       <w:bookmarkEnd w:id="113"/>
       <w:r>
@@ -40462,7 +40454,7 @@
           <w:lang w:val="en-US"/>
         </w:rPr>
       </w:pPr>
-      <w:bookmarkStart w:id="159" w:name="_Toc312503845"/>
+      <w:bookmarkStart w:id="159" w:name="_Toc312751515"/>
       <w:r>
         <w:rPr>
           <w:lang w:val="en-US"/>
@@ -40685,7 +40677,7 @@
           <w:lang w:val="en-US"/>
         </w:rPr>
       </w:pPr>
-      <w:bookmarkStart w:id="160" w:name="_Toc312503846"/>
+      <w:bookmarkStart w:id="160" w:name="_Toc312751516"/>
       <w:r>
         <w:rPr>
           <w:lang w:val="en-US"/>
@@ -40811,7 +40803,7 @@
           <w:lang w:val="en-US"/>
         </w:rPr>
       </w:pPr>
-      <w:bookmarkStart w:id="161" w:name="_Toc312503847"/>
+      <w:bookmarkStart w:id="161" w:name="_Toc312751517"/>
       <w:r>
         <w:rPr>
           <w:lang w:val="en-US"/>
@@ -40973,7 +40965,7 @@
         </w:rPr>
       </w:pPr>
       <w:bookmarkStart w:id="162" w:name="_Ref312250378"/>
-      <w:bookmarkStart w:id="163" w:name="_Toc312503848"/>
+      <w:bookmarkStart w:id="163" w:name="_Toc312751518"/>
       <w:r>
         <w:rPr>
           <w:rFonts w:cs="Times New Roman"/>
@@ -41368,7 +41360,7 @@
       <w:rPr>
         <w:lang w:val="en-US"/>
       </w:rPr>
-      <w:t>ix</w:t>
+      <w:t>iii</w:t>
     </w:r>
     <w:r>
       <w:rPr>
@@ -41490,7 +41482,7 @@
         <w:rFonts w:cs="Times New Roman"/>
         <w:szCs w:val="24"/>
       </w:rPr>
-      <w:t>4</w:t>
+      <w:t>62</w:t>
     </w:r>
     <w:r>
       <w:rPr>
@@ -41622,6 +41614,7 @@
         <w:dataBinding w:prefixMappings="xmlns:ns0='http://schemas.openxmlformats.org/package/2006/metadata/core-properties' xmlns:ns1='http://purl.org/dc/elements/1.1/'" w:xpath="/ns0:coreProperties[1]/ns1:title[1]" w:storeItemID="{6C3C8BC8-F283-45AE-878A-BAB7291924A1}"/>
         <w:text/>
       </w:sdtPr>
+      <w:sdtEndPr/>
       <w:sdtContent>
         <w:r>
           <w:rPr>
@@ -41706,6 +41699,7 @@
         <w:dataBinding w:prefixMappings="xmlns:ns0='http://schemas.openxmlformats.org/package/2006/metadata/core-properties' xmlns:ns1='http://purl.org/dc/elements/1.1/'" w:xpath="/ns0:coreProperties[1]/ns1:title[1]" w:storeItemID="{6C3C8BC8-F283-45AE-878A-BAB7291924A1}"/>
         <w:text/>
       </w:sdtPr>
+      <w:sdtEndPr/>
       <w:sdtContent>
         <w:r>
           <w:rPr>
@@ -41801,6 +41795,7 @@
         <w:dataBinding w:prefixMappings="xmlns:ns0='http://schemas.openxmlformats.org/package/2006/metadata/core-properties' xmlns:ns1='http://purl.org/dc/elements/1.1/'" w:xpath="/ns0:coreProperties[1]/ns1:title[1]" w:storeItemID="{6C3C8BC8-F283-45AE-878A-BAB7291924A1}"/>
         <w:text/>
       </w:sdtPr>
+      <w:sdtEndPr/>
       <w:sdtContent>
         <w:r>
           <w:rPr>
@@ -49446,7 +49441,7 @@
 </file>
 
 <file path=customXml/itemProps1.xml><?xml version="1.0" encoding="utf-8"?>
-<ds:datastoreItem xmlns:ds="http://schemas.openxmlformats.org/officeDocument/2006/customXml" ds:itemID="{698540B4-2637-4111-826D-AFBC1B4DF8F6}">
+<ds:datastoreItem xmlns:ds="http://schemas.openxmlformats.org/officeDocument/2006/customXml" ds:itemID="{533A89CC-2661-4C20-8776-22F39000A10F}">
   <ds:schemaRefs>
     <ds:schemaRef ds:uri="http://schemas.openxmlformats.org/officeDocument/2006/bibliography"/>
   </ds:schemaRefs>

</xml_diff>